<commit_message>
TS 4 Tamil PP correction files - 22/08/2021
</commit_message>
<xml_diff>
--- a/TS-Padam/TS-4.1/TS 4.1 Tamil Pada Paatam Corrections.docx
+++ b/TS-Padam/TS-4.1/TS 4.1 Tamil Pada Paatam Corrections.docx
@@ -1,6 +1,6 @@
 
 <file path=word/document.xml><?xml version="1.0" encoding="utf-8"?>
-<w:document xmlns:wpc="http://schemas.microsoft.com/office/word/2010/wordprocessingCanvas" xmlns:cx="http://schemas.microsoft.com/office/drawing/2014/chartex" xmlns:cx1="http://schemas.microsoft.com/office/drawing/2015/9/8/chartex" xmlns:mc="http://schemas.openxmlformats.org/markup-compatibility/2006" xmlns:o="urn:schemas-microsoft-com:office:office" xmlns:r="http://schemas.openxmlformats.org/officeDocument/2006/relationships" xmlns:m="http://schemas.openxmlformats.org/officeDocument/2006/math" xmlns:v="urn:schemas-microsoft-com:vml" xmlns:wp14="http://schemas.microsoft.com/office/word/2010/wordprocessingDrawing" xmlns:wp="http://schemas.openxmlformats.org/drawingml/2006/wordprocessingDrawing" xmlns:w10="urn:schemas-microsoft-com:office:word" xmlns:w="http://schemas.openxmlformats.org/wordprocessingml/2006/main" xmlns:w14="http://schemas.microsoft.com/office/word/2010/wordml" xmlns:w15="http://schemas.microsoft.com/office/word/2012/wordml" xmlns:w16se="http://schemas.microsoft.com/office/word/2015/wordml/symex" xmlns:wpg="http://schemas.microsoft.com/office/word/2010/wordprocessingGroup" xmlns:wpi="http://schemas.microsoft.com/office/word/2010/wordprocessingInk" xmlns:wne="http://schemas.microsoft.com/office/word/2006/wordml" xmlns:wps="http://schemas.microsoft.com/office/word/2010/wordprocessingShape" mc:Ignorable="w14 w15 w16se wp14">
+<w:document xmlns:wpc="http://schemas.microsoft.com/office/word/2010/wordprocessingCanvas" xmlns:cx="http://schemas.microsoft.com/office/drawing/2014/chartex" xmlns:cx1="http://schemas.microsoft.com/office/drawing/2015/9/8/chartex" xmlns:cx2="http://schemas.microsoft.com/office/drawing/2015/10/21/chartex" xmlns:cx3="http://schemas.microsoft.com/office/drawing/2016/5/9/chartex" xmlns:cx4="http://schemas.microsoft.com/office/drawing/2016/5/10/chartex" xmlns:cx5="http://schemas.microsoft.com/office/drawing/2016/5/11/chartex" xmlns:cx6="http://schemas.microsoft.com/office/drawing/2016/5/12/chartex" xmlns:cx7="http://schemas.microsoft.com/office/drawing/2016/5/13/chartex" xmlns:cx8="http://schemas.microsoft.com/office/drawing/2016/5/14/chartex" xmlns:mc="http://schemas.openxmlformats.org/markup-compatibility/2006" xmlns:aink="http://schemas.microsoft.com/office/drawing/2016/ink" xmlns:am3d="http://schemas.microsoft.com/office/drawing/2017/model3d" xmlns:o="urn:schemas-microsoft-com:office:office" xmlns:r="http://schemas.openxmlformats.org/officeDocument/2006/relationships" xmlns:m="http://schemas.openxmlformats.org/officeDocument/2006/math" xmlns:v="urn:schemas-microsoft-com:vml" xmlns:wp14="http://schemas.microsoft.com/office/word/2010/wordprocessingDrawing" xmlns:wp="http://schemas.openxmlformats.org/drawingml/2006/wordprocessingDrawing" xmlns:w10="urn:schemas-microsoft-com:office:word" xmlns:w="http://schemas.openxmlformats.org/wordprocessingml/2006/main" xmlns:w14="http://schemas.microsoft.com/office/word/2010/wordml" xmlns:w15="http://schemas.microsoft.com/office/word/2012/wordml" xmlns:w16cex="http://schemas.microsoft.com/office/word/2018/wordml/cex" xmlns:w16cid="http://schemas.microsoft.com/office/word/2016/wordml/cid" xmlns:w16="http://schemas.microsoft.com/office/word/2018/wordml" xmlns:w16sdtdh="http://schemas.microsoft.com/office/word/2020/wordml/sdtdatahash" xmlns:w16se="http://schemas.microsoft.com/office/word/2015/wordml/symex" xmlns:wpg="http://schemas.microsoft.com/office/word/2010/wordprocessingGroup" xmlns:wpi="http://schemas.microsoft.com/office/word/2010/wordprocessingInk" xmlns:wne="http://schemas.microsoft.com/office/word/2006/wordml" xmlns:wps="http://schemas.microsoft.com/office/word/2010/wordprocessingShape" mc:Ignorable="w14 w15 w16se w16cid w16 w16cex w16sdtdh wp14">
   <w:body>
     <w:p>
       <w:pPr>
@@ -21,9 +21,8 @@
           <w:szCs w:val="32"/>
           <w:u w:val="single"/>
         </w:rPr>
-        <w:t xml:space="preserve">TS </w:t>
+        <w:t xml:space="preserve">TS Pada Paatam – TS 4.1 </w:t>
       </w:r>
-      <w:proofErr w:type="spellStart"/>
       <w:r>
         <w:rPr>
           <w:b/>
@@ -32,53 +31,8 @@
           <w:szCs w:val="32"/>
           <w:u w:val="single"/>
         </w:rPr>
-        <w:t>Pada</w:t>
+        <w:t>Tamil</w:t>
       </w:r>
-      <w:proofErr w:type="spellEnd"/>
-      <w:r>
-        <w:rPr>
-          <w:b/>
-          <w:bCs/>
-          <w:sz w:val="32"/>
-          <w:szCs w:val="32"/>
-          <w:u w:val="single"/>
-        </w:rPr>
-        <w:t xml:space="preserve"> </w:t>
-      </w:r>
-      <w:proofErr w:type="spellStart"/>
-      <w:r>
-        <w:rPr>
-          <w:b/>
-          <w:bCs/>
-          <w:sz w:val="32"/>
-          <w:szCs w:val="32"/>
-          <w:u w:val="single"/>
-        </w:rPr>
-        <w:t>Paatam</w:t>
-      </w:r>
-      <w:proofErr w:type="spellEnd"/>
-      <w:r>
-        <w:rPr>
-          <w:b/>
-          <w:bCs/>
-          <w:sz w:val="32"/>
-          <w:szCs w:val="32"/>
-          <w:u w:val="single"/>
-        </w:rPr>
-        <w:t xml:space="preserve"> – TS 4.1 </w:t>
-      </w:r>
-      <w:proofErr w:type="spellStart"/>
-      <w:r>
-        <w:rPr>
-          <w:b/>
-          <w:bCs/>
-          <w:sz w:val="32"/>
-          <w:szCs w:val="32"/>
-          <w:u w:val="single"/>
-        </w:rPr>
-        <w:t>Sanskit</w:t>
-      </w:r>
-      <w:proofErr w:type="spellEnd"/>
       <w:r>
         <w:rPr>
           <w:b/>
@@ -117,18 +71,7 @@
           <w:szCs w:val="32"/>
           <w:u w:val="single"/>
         </w:rPr>
-        <w:t xml:space="preserve">Observed </w:t>
-      </w:r>
-      <w:proofErr w:type="gramStart"/>
-      <w:r>
-        <w:rPr>
-          <w:b/>
-          <w:bCs/>
-          <w:sz w:val="32"/>
-          <w:szCs w:val="32"/>
-          <w:u w:val="single"/>
-        </w:rPr>
-        <w:t xml:space="preserve">till </w:t>
+        <w:t xml:space="preserve">Observed till </w:t>
       </w:r>
       <w:r>
         <w:rPr>
@@ -141,7 +84,6 @@
         </w:rPr>
         <w:t>????</w:t>
       </w:r>
-      <w:proofErr w:type="gramEnd"/>
     </w:p>
     <w:p>
       <w:pPr>
@@ -347,7 +289,6 @@
               </w:rPr>
               <w:t xml:space="preserve"> </w:t>
             </w:r>
-            <w:proofErr w:type="spellStart"/>
             <w:r>
               <w:rPr>
                 <w:rFonts w:cs="Latha"/>
@@ -358,7 +299,6 @@
               </w:rPr>
               <w:t>Padam</w:t>
             </w:r>
-            <w:proofErr w:type="spellEnd"/>
           </w:p>
           <w:p>
             <w:pPr>
@@ -375,7 +315,6 @@
                 <w:lang w:bidi="ta-IN"/>
               </w:rPr>
             </w:pPr>
-            <w:proofErr w:type="spellStart"/>
             <w:r>
               <w:rPr>
                 <w:rFonts w:cs="Latha"/>
@@ -384,18 +323,7 @@
                 <w:szCs w:val="28"/>
                 <w:lang w:bidi="ta-IN"/>
               </w:rPr>
-              <w:t>Padam</w:t>
-            </w:r>
-            <w:proofErr w:type="spellEnd"/>
-            <w:r>
-              <w:rPr>
-                <w:rFonts w:cs="Latha"/>
-                <w:b/>
-                <w:sz w:val="28"/>
-                <w:szCs w:val="28"/>
-                <w:lang w:bidi="ta-IN"/>
-              </w:rPr>
-              <w:t xml:space="preserve"> No. – 1</w:t>
+              <w:t>Padam No. – 1</w:t>
             </w:r>
           </w:p>
           <w:p>
@@ -413,7 +341,6 @@
                 <w:lang w:eastAsia="en-IN" w:bidi="ml-IN"/>
               </w:rPr>
             </w:pPr>
-            <w:proofErr w:type="spellStart"/>
             <w:r>
               <w:rPr>
                 <w:rFonts w:cs="Latha"/>
@@ -422,18 +349,7 @@
                 <w:szCs w:val="28"/>
                 <w:lang w:bidi="ta-IN"/>
               </w:rPr>
-              <w:t>Panchaati</w:t>
-            </w:r>
-            <w:proofErr w:type="spellEnd"/>
-            <w:r>
-              <w:rPr>
-                <w:rFonts w:cs="Latha"/>
-                <w:b/>
-                <w:sz w:val="28"/>
-                <w:szCs w:val="28"/>
-                <w:lang w:bidi="ta-IN"/>
-              </w:rPr>
-              <w:t xml:space="preserve"> No. - 44</w:t>
+              <w:t>Panchaati No. - 44</w:t>
             </w:r>
           </w:p>
         </w:tc>
@@ -454,146 +370,190 @@
                 <w:szCs w:val="40"/>
               </w:rPr>
             </w:pPr>
-            <w:proofErr w:type="spellStart"/>
-            <w:r>
-              <w:rPr>
-                <w:rFonts w:ascii="BRH Devanagari Extra" w:hAnsi="BRH Devanagari Extra" w:cs="BRH Devanagari Extra"/>
-                <w:sz w:val="40"/>
-                <w:szCs w:val="40"/>
-              </w:rPr>
-              <w:t>Så</w:t>
-            </w:r>
-            <w:proofErr w:type="spellEnd"/>
-            <w:r>
-              <w:rPr>
-                <w:rFonts w:ascii="BRH Malayalam Extra" w:hAnsi="BRH Malayalam Extra" w:cs="BRH Devanagari Extra"/>
-                <w:sz w:val="34"/>
-                <w:szCs w:val="40"/>
-              </w:rPr>
-              <w:t>–</w:t>
-            </w:r>
-            <w:proofErr w:type="spellStart"/>
-            <w:r>
-              <w:rPr>
-                <w:rFonts w:ascii="BRH Devanagari Extra" w:hAnsi="BRH Devanagari Extra" w:cs="BRH Devanagari Extra"/>
-                <w:sz w:val="40"/>
-                <w:szCs w:val="40"/>
-              </w:rPr>
-              <w:t>uÉ</w:t>
-            </w:r>
-            <w:r>
-              <w:rPr>
-                <w:rFonts w:ascii="BRH Devanagari Extra" w:hAnsi="BRH Devanagari Extra" w:cs="BRH Devanagari Extra"/>
-                <w:sz w:val="40"/>
-                <w:szCs w:val="40"/>
+            <w:r>
+              <w:rPr>
+                <w:rFonts w:ascii="Latha" w:hAnsi="Latha" w:cs="Latha"/>
+                <w:sz w:val="28"/>
+                <w:szCs w:val="28"/>
+                <w:cs/>
+                <w:lang w:bidi="ta-IN"/>
+              </w:rPr>
+              <w:t>தே</w:t>
+            </w:r>
+            <w:r>
+              <w:rPr>
+                <w:rFonts w:ascii="BRH Tamil Tab Extra" w:hAnsi="BRH Tamil Tab Extra" w:cs="Latha"/>
+                <w:b/>
+                <w:sz w:val="36"/>
+                <w:szCs w:val="28"/>
+              </w:rPr>
+              <w:t>…</w:t>
+            </w:r>
+            <w:r>
+              <w:rPr>
+                <w:rFonts w:ascii="Latha" w:hAnsi="Latha" w:cs="Latha"/>
+                <w:b/>
+                <w:bCs/>
+                <w:position w:val="-12"/>
+                <w:sz w:val="28"/>
+                <w:szCs w:val="28"/>
+                <w:cs/>
+                <w:lang w:bidi="ta-IN"/>
+              </w:rPr>
+              <w:t>3</w:t>
+            </w:r>
+            <w:r>
+              <w:rPr>
+                <w:rFonts w:ascii="Latha" w:hAnsi="Latha" w:cs="Latha"/>
+                <w:sz w:val="28"/>
+                <w:szCs w:val="28"/>
+                <w:cs/>
+                <w:lang w:bidi="ta-IN"/>
+              </w:rPr>
+              <w:t>வே</w:t>
+            </w:r>
+            <w:r>
+              <w:rPr>
+                <w:rFonts w:ascii="Latha" w:hAnsi="Latha" w:cs="Latha"/>
+                <w:sz w:val="28"/>
+                <w:szCs w:val="28"/>
                 <w:highlight w:val="yellow"/>
-              </w:rPr>
-              <w:t>åwÉ</w:t>
-            </w:r>
-            <w:r>
-              <w:rPr>
-                <w:rFonts w:ascii="BRH Devanagari Extra" w:hAnsi="BRH Devanagari Extra" w:cs="BRH Devanagari Extra"/>
-                <w:sz w:val="40"/>
-                <w:szCs w:val="40"/>
-              </w:rPr>
-              <w:t>Ñ</w:t>
-            </w:r>
-            <w:proofErr w:type="spellEnd"/>
-            <w:r>
-              <w:rPr>
-                <w:rFonts w:ascii="BRH Devanagari Extra" w:hAnsi="BRH Devanagari Extra" w:cs="BRH Devanagari Extra"/>
-                <w:sz w:val="40"/>
-                <w:szCs w:val="40"/>
+                <w:cs/>
+                <w:lang w:bidi="ta-IN"/>
+              </w:rPr>
+              <w:t>ஷு</w:t>
+            </w:r>
+            <w:r>
+              <w:rPr>
+                <w:rFonts w:ascii="Latha" w:hAnsi="Latha" w:cs="Latha"/>
+                <w:sz w:val="28"/>
+                <w:szCs w:val="28"/>
+                <w:cs/>
+                <w:lang w:bidi="ta-IN"/>
+              </w:rPr>
+              <w:t xml:space="preserve"> </w:t>
+            </w:r>
+            <w:r>
+              <w:rPr>
+                <w:rFonts w:ascii="Latha" w:hAnsi="Latha" w:cs="Latha"/>
+                <w:sz w:val="28"/>
+                <w:szCs w:val="28"/>
+              </w:rPr>
+              <w:t xml:space="preserve">| </w:t>
+            </w:r>
+            <w:r>
+              <w:rPr>
+                <w:rFonts w:ascii="Latha" w:hAnsi="Latha" w:cs="Latha"/>
+                <w:sz w:val="28"/>
+                <w:szCs w:val="28"/>
+                <w:cs/>
+                <w:lang w:bidi="ta-IN"/>
+              </w:rPr>
+              <w:t>ச</w:t>
+            </w:r>
+            <w:r>
+              <w:rPr>
+                <w:rFonts w:ascii="BRH Tamil Tab Extra" w:hAnsi="BRH Tamil Tab Extra" w:cs="Latha"/>
+                <w:b/>
+                <w:sz w:val="36"/>
+                <w:szCs w:val="28"/>
+              </w:rPr>
+              <w:t>…</w:t>
+            </w:r>
+            <w:r>
+              <w:rPr>
+                <w:rFonts w:ascii="Latha" w:hAnsi="Latha" w:cs="Latha"/>
+                <w:sz w:val="28"/>
+                <w:szCs w:val="28"/>
               </w:rPr>
               <w:t xml:space="preserve"> | </w:t>
             </w:r>
-            <w:proofErr w:type="spellStart"/>
-            <w:r>
-              <w:rPr>
-                <w:rFonts w:ascii="BRH Devanagari Extra" w:hAnsi="BRH Devanagari Extra" w:cs="BRH Devanagari Extra"/>
-                <w:sz w:val="40"/>
-                <w:szCs w:val="40"/>
-              </w:rPr>
-              <w:t>cÉ</w:t>
-            </w:r>
-            <w:proofErr w:type="spellEnd"/>
-            <w:r>
-              <w:rPr>
-                <w:rFonts w:ascii="BRH Malayalam Extra" w:hAnsi="BRH Malayalam Extra" w:cs="BRH Devanagari Extra"/>
-                <w:sz w:val="34"/>
-                <w:szCs w:val="40"/>
-              </w:rPr>
-              <w:t>–</w:t>
-            </w:r>
-            <w:r>
-              <w:rPr>
-                <w:rFonts w:ascii="BRH Devanagari Extra" w:hAnsi="BRH Devanagari Extra" w:cs="BRH Devanagari Extra"/>
-                <w:sz w:val="40"/>
-                <w:szCs w:val="40"/>
-              </w:rPr>
-              <w:t xml:space="preserve"> | </w:t>
-            </w:r>
-            <w:proofErr w:type="spellStart"/>
-            <w:r>
-              <w:rPr>
-                <w:rFonts w:ascii="BRH Devanagari Extra" w:hAnsi="BRH Devanagari Extra" w:cs="BRH Devanagari Extra"/>
-                <w:sz w:val="40"/>
-                <w:szCs w:val="40"/>
-              </w:rPr>
-              <w:t>xÉ</w:t>
-            </w:r>
-            <w:proofErr w:type="spellEnd"/>
-            <w:r>
-              <w:rPr>
-                <w:rFonts w:ascii="BRH Malayalam Extra" w:hAnsi="BRH Malayalam Extra" w:cs="BRH Devanagari Extra"/>
-                <w:sz w:val="34"/>
-                <w:szCs w:val="40"/>
-              </w:rPr>
-              <w:t>–</w:t>
-            </w:r>
-            <w:proofErr w:type="spellStart"/>
-            <w:r>
-              <w:rPr>
-                <w:rFonts w:ascii="BRH Devanagari Extra" w:hAnsi="BRH Devanagari Extra" w:cs="BRH Devanagari Extra"/>
-                <w:sz w:val="40"/>
-                <w:szCs w:val="40"/>
-              </w:rPr>
-              <w:t>ÌuÉ</w:t>
-            </w:r>
-            <w:proofErr w:type="spellEnd"/>
-            <w:r>
-              <w:rPr>
-                <w:rFonts w:ascii="BRH Malayalam Extra" w:hAnsi="BRH Malayalam Extra" w:cs="BRH Devanagari Extra"/>
-                <w:sz w:val="34"/>
-                <w:szCs w:val="40"/>
-              </w:rPr>
-              <w:t>–</w:t>
-            </w:r>
-            <w:proofErr w:type="spellStart"/>
-            <w:r>
-              <w:rPr>
-                <w:rFonts w:ascii="BRH Devanagari Extra" w:hAnsi="BRH Devanagari Extra" w:cs="BRH Devanagari Extra"/>
-                <w:sz w:val="40"/>
-                <w:szCs w:val="40"/>
-              </w:rPr>
-              <w:t>iÉ</w:t>
-            </w:r>
-            <w:proofErr w:type="spellEnd"/>
-            <w:r>
-              <w:rPr>
-                <w:rFonts w:ascii="BRH Malayalam Extra" w:hAnsi="BRH Malayalam Extra" w:cs="BRH Devanagari Extra"/>
-                <w:sz w:val="34"/>
-                <w:szCs w:val="40"/>
-              </w:rPr>
-              <w:t>–</w:t>
-            </w:r>
-            <w:r>
-              <w:rPr>
-                <w:rFonts w:ascii="BRH Devanagari Extra" w:hAnsi="BRH Devanagari Extra" w:cs="BRH Devanagari Extra"/>
-                <w:sz w:val="40"/>
-                <w:szCs w:val="40"/>
-              </w:rPr>
-              <w:t>È |</w:t>
+            <w:r>
+              <w:rPr>
+                <w:rFonts w:ascii="Latha" w:hAnsi="Latha" w:cs="Latha"/>
+                <w:sz w:val="28"/>
+                <w:szCs w:val="28"/>
+                <w:cs/>
+                <w:lang w:bidi="ta-IN"/>
+              </w:rPr>
+              <w:t>ஸ</w:t>
+            </w:r>
+            <w:r>
+              <w:rPr>
+                <w:rFonts w:ascii="BRH Tamil Tab Extra" w:hAnsi="BRH Tamil Tab Extra" w:cs="Latha"/>
+                <w:b/>
+                <w:sz w:val="36"/>
+                <w:szCs w:val="28"/>
+              </w:rPr>
+              <w:t>…</w:t>
+            </w:r>
+            <w:r>
+              <w:rPr>
+                <w:rFonts w:ascii="Latha" w:hAnsi="Latha" w:cs="Latha"/>
+                <w:sz w:val="28"/>
+                <w:szCs w:val="28"/>
+                <w:cs/>
+                <w:lang w:bidi="ta-IN"/>
+              </w:rPr>
+              <w:t>வி</w:t>
+            </w:r>
+            <w:r>
+              <w:rPr>
+                <w:rFonts w:ascii="BRH Tamil Tab Extra" w:hAnsi="BRH Tamil Tab Extra" w:cs="Latha"/>
+                <w:b/>
+                <w:sz w:val="36"/>
+                <w:szCs w:val="28"/>
+              </w:rPr>
+              <w:t>…</w:t>
+            </w:r>
+            <w:r>
+              <w:rPr>
+                <w:rFonts w:ascii="Latha" w:hAnsi="Latha" w:cs="Latha"/>
+                <w:sz w:val="28"/>
+                <w:szCs w:val="28"/>
+                <w:cs/>
+                <w:lang w:bidi="ta-IN"/>
+              </w:rPr>
+              <w:t>த</w:t>
+            </w:r>
+            <w:r>
+              <w:rPr>
+                <w:rFonts w:ascii="BRH Tamil Tab Extra" w:hAnsi="BRH Tamil Tab Extra" w:cs="Latha"/>
+                <w:b/>
+                <w:sz w:val="36"/>
+                <w:szCs w:val="28"/>
+              </w:rPr>
+              <w:t>…</w:t>
+            </w:r>
+            <w:r>
+              <w:rPr>
+                <w:rFonts w:ascii="Latha" w:hAnsi="Latha" w:cs="Latha"/>
+                <w:b/>
+                <w:bCs/>
+                <w:sz w:val="32"/>
+                <w:szCs w:val="32"/>
+                <w:cs/>
+                <w:lang w:bidi="ta-IN"/>
+              </w:rPr>
+              <w:t>:</w:t>
+            </w:r>
+            <w:r>
+              <w:rPr>
+                <w:rFonts w:ascii="Latha" w:hAnsi="Latha" w:cs="Latha"/>
+                <w:sz w:val="28"/>
+                <w:szCs w:val="28"/>
+                <w:cs/>
+                <w:lang w:bidi="ta-IN"/>
+              </w:rPr>
+              <w:t xml:space="preserve"> </w:t>
+            </w:r>
+            <w:r>
+              <w:rPr>
+                <w:rFonts w:ascii="Latha" w:hAnsi="Latha" w:cs="Latha"/>
+                <w:sz w:val="28"/>
+                <w:szCs w:val="28"/>
+              </w:rPr>
+              <w:t>|</w:t>
             </w:r>
           </w:p>
         </w:tc>
@@ -614,138 +574,200 @@
                 <w:szCs w:val="40"/>
               </w:rPr>
             </w:pPr>
-            <w:proofErr w:type="spellStart"/>
-            <w:r>
-              <w:rPr>
-                <w:rFonts w:ascii="BRH Devanagari Extra" w:hAnsi="BRH Devanagari Extra" w:cs="BRH Devanagari Extra"/>
-                <w:sz w:val="40"/>
-                <w:szCs w:val="40"/>
-              </w:rPr>
-              <w:t>Så</w:t>
-            </w:r>
-            <w:proofErr w:type="spellEnd"/>
-            <w:r>
-              <w:rPr>
-                <w:rFonts w:ascii="BRH Malayalam Extra" w:hAnsi="BRH Malayalam Extra" w:cs="BRH Devanagari Extra"/>
-                <w:sz w:val="34"/>
-                <w:szCs w:val="40"/>
-              </w:rPr>
-              <w:t>–</w:t>
-            </w:r>
-            <w:proofErr w:type="spellStart"/>
-            <w:r>
-              <w:rPr>
-                <w:rFonts w:ascii="BRH Devanagari Extra" w:hAnsi="BRH Devanagari Extra" w:cs="BRH Devanagari Extra"/>
-                <w:sz w:val="40"/>
-                <w:szCs w:val="40"/>
-              </w:rPr>
-              <w:t>uÉå</w:t>
-            </w:r>
-            <w:r>
-              <w:rPr>
-                <w:rFonts w:ascii="BRH Devanagari Extra" w:hAnsi="BRH Devanagari Extra" w:cs="BRH Devanagari Extra"/>
-                <w:sz w:val="40"/>
-                <w:szCs w:val="40"/>
+            <w:r>
+              <w:rPr>
+                <w:rFonts w:ascii="Latha" w:hAnsi="Latha" w:cs="Latha"/>
+                <w:sz w:val="28"/>
+                <w:szCs w:val="28"/>
+                <w:cs/>
+                <w:lang w:bidi="ta-IN"/>
+              </w:rPr>
+              <w:t>தே</w:t>
+            </w:r>
+            <w:r>
+              <w:rPr>
+                <w:rFonts w:ascii="BRH Tamil Tab Extra" w:hAnsi="BRH Tamil Tab Extra" w:cs="Latha"/>
+                <w:b/>
+                <w:sz w:val="36"/>
+                <w:szCs w:val="28"/>
+              </w:rPr>
+              <w:t>…</w:t>
+            </w:r>
+            <w:r>
+              <w:rPr>
+                <w:rFonts w:ascii="Latha" w:hAnsi="Latha" w:cs="Latha"/>
+                <w:b/>
+                <w:bCs/>
+                <w:position w:val="-12"/>
+                <w:sz w:val="28"/>
+                <w:szCs w:val="28"/>
+                <w:cs/>
+                <w:lang w:bidi="ta-IN"/>
+              </w:rPr>
+              <w:t>3</w:t>
+            </w:r>
+            <w:r>
+              <w:rPr>
+                <w:rFonts w:ascii="Latha" w:hAnsi="Latha" w:cs="Latha"/>
+                <w:sz w:val="28"/>
+                <w:szCs w:val="28"/>
+                <w:cs/>
+                <w:lang w:bidi="ta-IN"/>
+              </w:rPr>
+              <w:t>வே</w:t>
+            </w:r>
+            <w:r>
+              <w:rPr>
+                <w:rFonts w:ascii="Latha" w:hAnsi="Latha" w:cs="Latha"/>
+                <w:sz w:val="28"/>
+                <w:szCs w:val="28"/>
                 <w:highlight w:val="green"/>
-              </w:rPr>
-              <w:t>wÉÑþ</w:t>
-            </w:r>
-            <w:proofErr w:type="spellEnd"/>
-            <w:r>
-              <w:rPr>
-                <w:rFonts w:ascii="BRH Devanagari Extra" w:hAnsi="BRH Devanagari Extra" w:cs="BRH Devanagari Extra"/>
-                <w:sz w:val="40"/>
-                <w:szCs w:val="40"/>
+                <w:cs/>
+                <w:lang w:bidi="ta-IN"/>
+              </w:rPr>
+              <w:t>ஷு</w:t>
+            </w:r>
+            <w:r>
+              <w:rPr>
+                <w:rFonts w:ascii="BRH Tamil Tab Extra" w:hAnsi="BRH Tamil Tab Extra" w:cs="Latha"/>
+                <w:b/>
+                <w:sz w:val="36"/>
+                <w:szCs w:val="28"/>
+                <w:highlight w:val="yellow"/>
+              </w:rPr>
+              <w:t>†</w:t>
+            </w:r>
+            <w:r>
+              <w:rPr>
+                <w:rFonts w:ascii="Latha" w:hAnsi="Latha" w:cs="Latha"/>
+                <w:sz w:val="28"/>
+                <w:szCs w:val="28"/>
+                <w:cs/>
+                <w:lang w:bidi="ta-IN"/>
+              </w:rPr>
+              <w:t xml:space="preserve"> </w:t>
+            </w:r>
+            <w:r>
+              <w:rPr>
+                <w:rFonts w:ascii="Latha" w:hAnsi="Latha" w:cs="Latha"/>
+                <w:sz w:val="28"/>
+                <w:szCs w:val="28"/>
+              </w:rPr>
+              <w:t xml:space="preserve">| </w:t>
+            </w:r>
+            <w:r>
+              <w:rPr>
+                <w:rFonts w:ascii="Latha" w:hAnsi="Latha" w:cs="Latha"/>
+                <w:sz w:val="28"/>
+                <w:szCs w:val="28"/>
+                <w:cs/>
+                <w:lang w:bidi="ta-IN"/>
+              </w:rPr>
+              <w:t>ச</w:t>
+            </w:r>
+            <w:r>
+              <w:rPr>
+                <w:rFonts w:ascii="BRH Tamil Tab Extra" w:hAnsi="BRH Tamil Tab Extra" w:cs="Latha"/>
+                <w:b/>
+                <w:sz w:val="36"/>
+                <w:szCs w:val="28"/>
+              </w:rPr>
+              <w:t>…</w:t>
+            </w:r>
+            <w:r>
+              <w:rPr>
+                <w:rFonts w:ascii="Latha" w:hAnsi="Latha" w:cs="Latha"/>
+                <w:sz w:val="28"/>
+                <w:szCs w:val="28"/>
               </w:rPr>
               <w:t xml:space="preserve"> | </w:t>
             </w:r>
-            <w:proofErr w:type="spellStart"/>
-            <w:r>
-              <w:rPr>
-                <w:rFonts w:ascii="BRH Devanagari Extra" w:hAnsi="BRH Devanagari Extra" w:cs="BRH Devanagari Extra"/>
-                <w:sz w:val="40"/>
-                <w:szCs w:val="40"/>
-              </w:rPr>
-              <w:t>cÉ</w:t>
-            </w:r>
-            <w:proofErr w:type="spellEnd"/>
-            <w:r>
-              <w:rPr>
-                <w:rFonts w:ascii="BRH Malayalam Extra" w:hAnsi="BRH Malayalam Extra" w:cs="BRH Devanagari Extra"/>
-                <w:sz w:val="34"/>
-                <w:szCs w:val="40"/>
-              </w:rPr>
-              <w:t>–</w:t>
-            </w:r>
-            <w:r>
-              <w:rPr>
-                <w:rFonts w:ascii="BRH Devanagari Extra" w:hAnsi="BRH Devanagari Extra" w:cs="BRH Devanagari Extra"/>
-                <w:sz w:val="40"/>
-                <w:szCs w:val="40"/>
-              </w:rPr>
-              <w:t xml:space="preserve"> | </w:t>
-            </w:r>
-            <w:proofErr w:type="spellStart"/>
-            <w:r>
-              <w:rPr>
-                <w:rFonts w:ascii="BRH Devanagari Extra" w:hAnsi="BRH Devanagari Extra" w:cs="BRH Devanagari Extra"/>
-                <w:sz w:val="40"/>
-                <w:szCs w:val="40"/>
-              </w:rPr>
-              <w:t>xÉ</w:t>
-            </w:r>
-            <w:proofErr w:type="spellEnd"/>
-            <w:r>
-              <w:rPr>
-                <w:rFonts w:ascii="BRH Malayalam Extra" w:hAnsi="BRH Malayalam Extra" w:cs="BRH Devanagari Extra"/>
-                <w:sz w:val="34"/>
-                <w:szCs w:val="40"/>
-              </w:rPr>
-              <w:t>–</w:t>
-            </w:r>
-            <w:proofErr w:type="spellStart"/>
-            <w:r>
-              <w:rPr>
-                <w:rFonts w:ascii="BRH Devanagari Extra" w:hAnsi="BRH Devanagari Extra" w:cs="BRH Devanagari Extra"/>
-                <w:sz w:val="40"/>
-                <w:szCs w:val="40"/>
-              </w:rPr>
-              <w:t>ÌuÉ</w:t>
-            </w:r>
-            <w:proofErr w:type="spellEnd"/>
-            <w:r>
-              <w:rPr>
-                <w:rFonts w:ascii="BRH Malayalam Extra" w:hAnsi="BRH Malayalam Extra" w:cs="BRH Devanagari Extra"/>
-                <w:sz w:val="34"/>
-                <w:szCs w:val="40"/>
-              </w:rPr>
-              <w:t>–</w:t>
-            </w:r>
-            <w:proofErr w:type="spellStart"/>
-            <w:r>
-              <w:rPr>
-                <w:rFonts w:ascii="BRH Devanagari Extra" w:hAnsi="BRH Devanagari Extra" w:cs="BRH Devanagari Extra"/>
-                <w:sz w:val="40"/>
-                <w:szCs w:val="40"/>
-              </w:rPr>
-              <w:t>iÉ</w:t>
-            </w:r>
-            <w:proofErr w:type="spellEnd"/>
-            <w:r>
-              <w:rPr>
-                <w:rFonts w:ascii="BRH Malayalam Extra" w:hAnsi="BRH Malayalam Extra" w:cs="BRH Devanagari Extra"/>
-                <w:sz w:val="34"/>
-                <w:szCs w:val="40"/>
-              </w:rPr>
-              <w:t>–</w:t>
-            </w:r>
-            <w:r>
-              <w:rPr>
-                <w:rFonts w:ascii="BRH Devanagari Extra" w:hAnsi="BRH Devanagari Extra" w:cs="BRH Devanagari Extra"/>
-                <w:sz w:val="40"/>
-                <w:szCs w:val="40"/>
-              </w:rPr>
-              <w:t>È |</w:t>
+            <w:r>
+              <w:rPr>
+                <w:rFonts w:ascii="Latha" w:hAnsi="Latha" w:cs="Latha"/>
+                <w:sz w:val="28"/>
+                <w:szCs w:val="28"/>
+                <w:cs/>
+                <w:lang w:bidi="ta-IN"/>
+              </w:rPr>
+              <w:t>ஸ</w:t>
+            </w:r>
+            <w:r>
+              <w:rPr>
+                <w:rFonts w:ascii="BRH Tamil Tab Extra" w:hAnsi="BRH Tamil Tab Extra" w:cs="Latha"/>
+                <w:b/>
+                <w:sz w:val="36"/>
+                <w:szCs w:val="28"/>
+              </w:rPr>
+              <w:t>…</w:t>
+            </w:r>
+            <w:r>
+              <w:rPr>
+                <w:rFonts w:ascii="Latha" w:hAnsi="Latha" w:cs="Latha"/>
+                <w:sz w:val="28"/>
+                <w:szCs w:val="28"/>
+                <w:cs/>
+                <w:lang w:bidi="ta-IN"/>
+              </w:rPr>
+              <w:t>வி</w:t>
+            </w:r>
+            <w:r>
+              <w:rPr>
+                <w:rFonts w:ascii="BRH Tamil Tab Extra" w:hAnsi="BRH Tamil Tab Extra" w:cs="Latha"/>
+                <w:b/>
+                <w:sz w:val="36"/>
+                <w:szCs w:val="28"/>
+              </w:rPr>
+              <w:t>…</w:t>
+            </w:r>
+            <w:r>
+              <w:rPr>
+                <w:rFonts w:ascii="Latha" w:hAnsi="Latha" w:cs="Latha"/>
+                <w:sz w:val="28"/>
+                <w:szCs w:val="28"/>
+                <w:cs/>
+                <w:lang w:bidi="ta-IN"/>
+              </w:rPr>
+              <w:t>த</w:t>
+            </w:r>
+            <w:r>
+              <w:rPr>
+                <w:rFonts w:ascii="BRH Tamil Tab Extra" w:hAnsi="BRH Tamil Tab Extra" w:cs="Latha"/>
+                <w:b/>
+                <w:sz w:val="36"/>
+                <w:szCs w:val="28"/>
+              </w:rPr>
+              <w:t>…</w:t>
+            </w:r>
+            <w:r>
+              <w:rPr>
+                <w:rFonts w:ascii="Latha" w:hAnsi="Latha" w:cs="Latha"/>
+                <w:b/>
+                <w:bCs/>
+                <w:sz w:val="32"/>
+                <w:szCs w:val="32"/>
+                <w:cs/>
+                <w:lang w:bidi="ta-IN"/>
+              </w:rPr>
+              <w:t>:</w:t>
+            </w:r>
+            <w:r>
+              <w:rPr>
+                <w:rFonts w:ascii="Latha" w:hAnsi="Latha" w:cs="Latha"/>
+                <w:sz w:val="28"/>
+                <w:szCs w:val="28"/>
+                <w:cs/>
+                <w:lang w:bidi="ta-IN"/>
+              </w:rPr>
+              <w:t xml:space="preserve"> </w:t>
+            </w:r>
+            <w:r>
+              <w:rPr>
+                <w:rFonts w:ascii="Latha" w:hAnsi="Latha" w:cs="Latha"/>
+                <w:sz w:val="28"/>
+                <w:szCs w:val="28"/>
+              </w:rPr>
+              <w:t>|</w:t>
             </w:r>
           </w:p>
         </w:tc>
@@ -774,8 +796,6 @@
           <w:u w:val="single"/>
         </w:rPr>
       </w:pPr>
-      <w:bookmarkStart w:id="0" w:name="_GoBack"/>
-      <w:bookmarkEnd w:id="0"/>
       <w:r>
         <w:rPr>
           <w:b/>
@@ -784,51 +804,7 @@
           <w:szCs w:val="32"/>
           <w:u w:val="single"/>
         </w:rPr>
-        <w:t xml:space="preserve">TS </w:t>
-      </w:r>
-      <w:proofErr w:type="spellStart"/>
-      <w:r>
-        <w:rPr>
-          <w:b/>
-          <w:bCs/>
-          <w:sz w:val="32"/>
-          <w:szCs w:val="32"/>
-          <w:u w:val="single"/>
-        </w:rPr>
-        <w:t>Pada</w:t>
-      </w:r>
-      <w:proofErr w:type="spellEnd"/>
-      <w:r>
-        <w:rPr>
-          <w:b/>
-          <w:bCs/>
-          <w:sz w:val="32"/>
-          <w:szCs w:val="32"/>
-          <w:u w:val="single"/>
-        </w:rPr>
-        <w:t xml:space="preserve"> </w:t>
-      </w:r>
-      <w:proofErr w:type="spellStart"/>
-      <w:r>
-        <w:rPr>
-          <w:b/>
-          <w:bCs/>
-          <w:sz w:val="32"/>
-          <w:szCs w:val="32"/>
-          <w:u w:val="single"/>
-        </w:rPr>
-        <w:t>Paatam</w:t>
-      </w:r>
-      <w:proofErr w:type="spellEnd"/>
-      <w:r>
-        <w:rPr>
-          <w:b/>
-          <w:bCs/>
-          <w:sz w:val="32"/>
-          <w:szCs w:val="32"/>
-          <w:u w:val="single"/>
-        </w:rPr>
-        <w:t xml:space="preserve"> – TS 4.1 Tamil </w:t>
+        <w:t xml:space="preserve">TS Pada Paatam – TS 4.1 Tamil </w:t>
       </w:r>
       <w:r>
         <w:rPr>
@@ -1173,7 +1149,6 @@
                 <w:lang w:eastAsia="en-IN" w:bidi="ml-IN"/>
               </w:rPr>
             </w:pPr>
-            <w:proofErr w:type="spellStart"/>
             <w:r>
               <w:rPr>
                 <w:rFonts w:cs="Latha"/>
@@ -1182,18 +1157,7 @@
                 <w:szCs w:val="28"/>
                 <w:lang w:bidi="ta-IN"/>
               </w:rPr>
-              <w:t>Panchaati</w:t>
-            </w:r>
-            <w:proofErr w:type="spellEnd"/>
-            <w:r>
-              <w:rPr>
-                <w:rFonts w:cs="Latha"/>
-                <w:b/>
-                <w:sz w:val="28"/>
-                <w:szCs w:val="28"/>
-                <w:lang w:bidi="ta-IN"/>
-              </w:rPr>
-              <w:t xml:space="preserve"> No. - 5</w:t>
+              <w:t>Panchaati No. - 5</w:t>
             </w:r>
           </w:p>
         </w:tc>
@@ -1795,7 +1759,6 @@
                 <w:lang w:eastAsia="en-IN" w:bidi="ml-IN"/>
               </w:rPr>
             </w:pPr>
-            <w:proofErr w:type="spellStart"/>
             <w:r>
               <w:rPr>
                 <w:rFonts w:cs="Latha"/>
@@ -1804,18 +1767,7 @@
                 <w:szCs w:val="28"/>
                 <w:lang w:bidi="ta-IN"/>
               </w:rPr>
-              <w:t>Panchaati</w:t>
-            </w:r>
-            <w:proofErr w:type="spellEnd"/>
-            <w:r>
-              <w:rPr>
-                <w:rFonts w:cs="Latha"/>
-                <w:b/>
-                <w:sz w:val="28"/>
-                <w:szCs w:val="28"/>
-                <w:lang w:bidi="ta-IN"/>
-              </w:rPr>
-              <w:t xml:space="preserve"> No. - 15</w:t>
+              <w:t>Panchaati No. - 15</w:t>
             </w:r>
           </w:p>
         </w:tc>
@@ -1873,7 +1825,6 @@
               </w:rPr>
               <w:t>தமா</w:t>
             </w:r>
-            <w:proofErr w:type="spellStart"/>
             <w:r>
               <w:rPr>
                 <w:rFonts w:ascii="BRH Devanagari Extra" w:hAnsi="BRH Devanagari Extra" w:cs="Latha"/>
@@ -1883,7 +1834,6 @@
               </w:rPr>
               <w:t>óè</w:t>
             </w:r>
-            <w:proofErr w:type="spellEnd"/>
             <w:r>
               <w:rPr>
                 <w:rFonts w:ascii="BRH Tamil Tab Extra" w:hAnsi="BRH Tamil Tab Extra" w:cs="Latha"/>
@@ -2037,7 +1987,6 @@
               </w:rPr>
               <w:t>தமா</w:t>
             </w:r>
-            <w:proofErr w:type="spellStart"/>
             <w:r>
               <w:rPr>
                 <w:rFonts w:ascii="BRH Devanagari Extra" w:hAnsi="BRH Devanagari Extra" w:cs="Latha"/>
@@ -2047,7 +1996,6 @@
               </w:rPr>
               <w:t>óè</w:t>
             </w:r>
-            <w:proofErr w:type="spellEnd"/>
             <w:r>
               <w:rPr>
                 <w:rFonts w:ascii="BRH Tamil Tab Extra" w:hAnsi="BRH Tamil Tab Extra" w:cs="Latha"/>
@@ -2189,20 +2137,8 @@
                 <w:szCs w:val="28"/>
                 <w:lang w:bidi="ta-IN"/>
               </w:rPr>
-              <w:t xml:space="preserve"> </w:t>
-            </w:r>
-            <w:proofErr w:type="spellStart"/>
-            <w:r>
-              <w:rPr>
-                <w:rFonts w:cs="Latha"/>
-                <w:b/>
-                <w:sz w:val="28"/>
-                <w:szCs w:val="28"/>
-                <w:lang w:bidi="ta-IN"/>
-              </w:rPr>
-              <w:t>Vaakyam</w:t>
-            </w:r>
-            <w:proofErr w:type="spellEnd"/>
+              <w:t xml:space="preserve"> Vaakyam</w:t>
+            </w:r>
           </w:p>
           <w:p>
             <w:pPr>
@@ -2244,7 +2180,6 @@
                 <w:lang w:eastAsia="en-IN" w:bidi="ml-IN"/>
               </w:rPr>
             </w:pPr>
-            <w:proofErr w:type="spellStart"/>
             <w:r>
               <w:rPr>
                 <w:rFonts w:cs="Latha"/>
@@ -2253,18 +2188,7 @@
                 <w:szCs w:val="28"/>
                 <w:lang w:bidi="ta-IN"/>
               </w:rPr>
-              <w:t>Panchaati</w:t>
-            </w:r>
-            <w:proofErr w:type="spellEnd"/>
-            <w:r>
-              <w:rPr>
-                <w:rFonts w:cs="Latha"/>
-                <w:b/>
-                <w:sz w:val="28"/>
-                <w:szCs w:val="28"/>
-                <w:lang w:bidi="ta-IN"/>
-              </w:rPr>
-              <w:t xml:space="preserve"> No. - 17</w:t>
+              <w:t>Panchaati No. - 17</w:t>
             </w:r>
           </w:p>
         </w:tc>
@@ -2731,7 +2655,6 @@
                 <w:lang w:eastAsia="en-IN" w:bidi="ml-IN"/>
               </w:rPr>
             </w:pPr>
-            <w:proofErr w:type="spellStart"/>
             <w:r>
               <w:rPr>
                 <w:rFonts w:cs="Latha"/>
@@ -2741,19 +2664,7 @@
                 <w:szCs w:val="28"/>
                 <w:lang w:bidi="ta-IN"/>
               </w:rPr>
-              <w:t>Panchaati</w:t>
-            </w:r>
-            <w:proofErr w:type="spellEnd"/>
-            <w:r>
-              <w:rPr>
-                <w:rFonts w:cs="Latha"/>
-                <w:b/>
-                <w:bCs/>
-                <w:sz w:val="28"/>
-                <w:szCs w:val="28"/>
-                <w:lang w:bidi="ta-IN"/>
-              </w:rPr>
-              <w:t xml:space="preserve"> 30</w:t>
+              <w:t>Panchaati 30</w:t>
             </w:r>
           </w:p>
         </w:tc>
@@ -3299,7 +3210,6 @@
                 <w:lang w:eastAsia="en-IN" w:bidi="ml-IN"/>
               </w:rPr>
             </w:pPr>
-            <w:proofErr w:type="spellStart"/>
             <w:r>
               <w:rPr>
                 <w:rFonts w:cs="Latha"/>
@@ -3311,7 +3221,6 @@
               </w:rPr>
               <w:t>Panchaati</w:t>
             </w:r>
-            <w:proofErr w:type="spellEnd"/>
             <w:r>
               <w:rPr>
                 <w:rFonts w:cs="Latha"/>
@@ -4127,7 +4036,6 @@
                 <w:lang w:eastAsia="en-IN" w:bidi="ml-IN"/>
               </w:rPr>
             </w:pPr>
-            <w:proofErr w:type="spellStart"/>
             <w:r>
               <w:rPr>
                 <w:rFonts w:cs="Latha"/>
@@ -4136,18 +4044,7 @@
                 <w:szCs w:val="28"/>
                 <w:lang w:bidi="ta-IN"/>
               </w:rPr>
-              <w:t>Panchaati</w:t>
-            </w:r>
-            <w:proofErr w:type="spellEnd"/>
-            <w:r>
-              <w:rPr>
-                <w:rFonts w:cs="Latha"/>
-                <w:b/>
-                <w:sz w:val="28"/>
-                <w:szCs w:val="28"/>
-                <w:lang w:bidi="ta-IN"/>
-              </w:rPr>
-              <w:t xml:space="preserve"> No. - 35</w:t>
+              <w:t>Panchaati No. - 35</w:t>
             </w:r>
           </w:p>
         </w:tc>
@@ -4754,7 +4651,6 @@
                 <w:lang w:eastAsia="en-IN" w:bidi="ml-IN"/>
               </w:rPr>
             </w:pPr>
-            <w:proofErr w:type="spellStart"/>
             <w:r>
               <w:rPr>
                 <w:rFonts w:cs="Latha"/>
@@ -4763,18 +4659,7 @@
                 <w:szCs w:val="28"/>
                 <w:lang w:bidi="ta-IN"/>
               </w:rPr>
-              <w:t>Panchaati</w:t>
-            </w:r>
-            <w:proofErr w:type="spellEnd"/>
-            <w:r>
-              <w:rPr>
-                <w:rFonts w:cs="Latha"/>
-                <w:b/>
-                <w:sz w:val="28"/>
-                <w:szCs w:val="28"/>
-                <w:lang w:bidi="ta-IN"/>
-              </w:rPr>
-              <w:t xml:space="preserve"> No. - 46</w:t>
+              <w:t>Panchaati No. - 46</w:t>
             </w:r>
           </w:p>
         </w:tc>
@@ -5942,19 +5827,8 @@
                 <w:szCs w:val="28"/>
                 <w:lang w:bidi="ta-IN"/>
               </w:rPr>
-              <w:t xml:space="preserve"> </w:t>
-            </w:r>
-            <w:proofErr w:type="spellStart"/>
-            <w:r>
-              <w:rPr>
-                <w:rFonts w:cs="Latha"/>
-                <w:sz w:val="28"/>
-                <w:szCs w:val="28"/>
-                <w:lang w:bidi="ta-IN"/>
-              </w:rPr>
-              <w:t>Panchaati</w:t>
-            </w:r>
-            <w:proofErr w:type="spellEnd"/>
+              <w:t xml:space="preserve"> Panchaati</w:t>
+            </w:r>
           </w:p>
         </w:tc>
         <w:tc>
@@ -6421,19 +6295,8 @@
                 <w:szCs w:val="28"/>
                 <w:lang w:bidi="ta-IN"/>
               </w:rPr>
-              <w:t xml:space="preserve"> </w:t>
-            </w:r>
-            <w:proofErr w:type="spellStart"/>
-            <w:r>
-              <w:rPr>
-                <w:rFonts w:cs="Latha"/>
-                <w:sz w:val="28"/>
-                <w:szCs w:val="28"/>
-                <w:lang w:bidi="ta-IN"/>
-              </w:rPr>
-              <w:t>Panchaati</w:t>
-            </w:r>
-            <w:proofErr w:type="spellEnd"/>
+              <w:t xml:space="preserve"> Panchaati</w:t>
+            </w:r>
           </w:p>
           <w:p>
             <w:pPr>
@@ -6512,20 +6375,8 @@
                 <w:szCs w:val="28"/>
                 <w:lang w:bidi="ta-IN"/>
               </w:rPr>
-              <w:t xml:space="preserve">same </w:t>
-            </w:r>
-            <w:proofErr w:type="spellStart"/>
-            <w:r>
-              <w:rPr>
-                <w:rFonts w:cs="Latha"/>
-                <w:color w:val="FF0000"/>
-                <w:sz w:val="28"/>
-                <w:szCs w:val="28"/>
-                <w:lang w:bidi="ta-IN"/>
-              </w:rPr>
-              <w:t>panchaati</w:t>
-            </w:r>
-            <w:proofErr w:type="spellEnd"/>
+              <w:t>same panchaati</w:t>
+            </w:r>
             <w:r>
               <w:rPr>
                 <w:rFonts w:cs="Latha"/>
@@ -7122,19 +6973,8 @@
                 <w:szCs w:val="28"/>
                 <w:lang w:bidi="ta-IN"/>
               </w:rPr>
-              <w:t xml:space="preserve"> </w:t>
-            </w:r>
-            <w:proofErr w:type="spellStart"/>
-            <w:r>
-              <w:rPr>
-                <w:rFonts w:cs="Latha"/>
-                <w:sz w:val="28"/>
-                <w:szCs w:val="28"/>
-                <w:lang w:bidi="ta-IN"/>
-              </w:rPr>
-              <w:t>Panchaati</w:t>
-            </w:r>
-            <w:proofErr w:type="spellEnd"/>
+              <w:t xml:space="preserve"> Panchaati</w:t>
+            </w:r>
           </w:p>
           <w:p>
             <w:pPr>
@@ -7213,20 +7053,8 @@
                 <w:szCs w:val="28"/>
                 <w:lang w:bidi="ta-IN"/>
               </w:rPr>
-              <w:t xml:space="preserve">same </w:t>
-            </w:r>
-            <w:proofErr w:type="spellStart"/>
-            <w:r>
-              <w:rPr>
-                <w:rFonts w:cs="Latha"/>
-                <w:color w:val="FF0000"/>
-                <w:sz w:val="28"/>
-                <w:szCs w:val="28"/>
-                <w:lang w:bidi="ta-IN"/>
-              </w:rPr>
-              <w:t>panchaati</w:t>
-            </w:r>
-            <w:proofErr w:type="spellEnd"/>
+              <w:t>same panchaati</w:t>
+            </w:r>
             <w:r>
               <w:rPr>
                 <w:rFonts w:cs="Latha"/>
@@ -7655,7 +7483,6 @@
               </w:rPr>
               <w:t xml:space="preserve"> </w:t>
             </w:r>
-            <w:proofErr w:type="spellStart"/>
             <w:r>
               <w:rPr>
                 <w:rFonts w:cs="Latha"/>
@@ -7674,7 +7501,6 @@
               </w:rPr>
               <w:t>aakyam</w:t>
             </w:r>
-            <w:proofErr w:type="spellEnd"/>
           </w:p>
           <w:p>
             <w:pPr>
@@ -7716,19 +7542,8 @@
                 <w:szCs w:val="28"/>
                 <w:lang w:bidi="ta-IN"/>
               </w:rPr>
-              <w:t xml:space="preserve"> </w:t>
-            </w:r>
-            <w:proofErr w:type="spellStart"/>
-            <w:r>
-              <w:rPr>
-                <w:rFonts w:cs="Latha"/>
-                <w:sz w:val="28"/>
-                <w:szCs w:val="28"/>
-                <w:lang w:bidi="ta-IN"/>
-              </w:rPr>
-              <w:t>Panchaati</w:t>
-            </w:r>
-            <w:proofErr w:type="spellEnd"/>
+              <w:t xml:space="preserve"> Panchaati</w:t>
+            </w:r>
           </w:p>
         </w:tc>
         <w:tc>
@@ -8165,25 +7980,7 @@
                 <w:sz w:val="32"/>
                 <w:szCs w:val="32"/>
               </w:rPr>
-              <w:t xml:space="preserve">” , </w:t>
-            </w:r>
-            <w:proofErr w:type="spellStart"/>
-            <w:r>
-              <w:rPr>
-                <w:rFonts w:cs="Arial"/>
-                <w:sz w:val="32"/>
-                <w:szCs w:val="32"/>
-              </w:rPr>
-              <w:t>insteas</w:t>
-            </w:r>
-            <w:proofErr w:type="spellEnd"/>
-            <w:r>
-              <w:rPr>
-                <w:rFonts w:cs="Arial"/>
-                <w:sz w:val="32"/>
-                <w:szCs w:val="32"/>
-              </w:rPr>
-              <w:t xml:space="preserve"> of two</w:t>
+              <w:t>” , insteas of two</w:t>
             </w:r>
             <w:r>
               <w:rPr>
@@ -8271,9 +8068,8 @@
                 <w:szCs w:val="32"/>
                 <w:lang w:bidi="ta-IN"/>
               </w:rPr>
-              <w:t xml:space="preserve"> </w:t>
-            </w:r>
-            <w:proofErr w:type="spellStart"/>
+              <w:t xml:space="preserve"> V</w:t>
+            </w:r>
             <w:r>
               <w:rPr>
                 <w:rFonts w:cs="Latha"/>
@@ -8281,18 +8077,8 @@
                 <w:szCs w:val="32"/>
                 <w:lang w:bidi="ta-IN"/>
               </w:rPr>
-              <w:t>V</w:t>
-            </w:r>
-            <w:r>
-              <w:rPr>
-                <w:rFonts w:cs="Latha"/>
-                <w:sz w:val="32"/>
-                <w:szCs w:val="32"/>
-                <w:lang w:bidi="ta-IN"/>
-              </w:rPr>
               <w:t>aakyam</w:t>
             </w:r>
-            <w:proofErr w:type="spellEnd"/>
           </w:p>
           <w:p>
             <w:pPr>
@@ -8343,19 +8129,8 @@
                 <w:szCs w:val="28"/>
                 <w:lang w:bidi="ta-IN"/>
               </w:rPr>
-              <w:t xml:space="preserve"> </w:t>
-            </w:r>
-            <w:proofErr w:type="spellStart"/>
-            <w:r>
-              <w:rPr>
-                <w:rFonts w:cs="Latha"/>
-                <w:sz w:val="28"/>
-                <w:szCs w:val="28"/>
-                <w:lang w:bidi="ta-IN"/>
-              </w:rPr>
-              <w:t>Panchaati</w:t>
-            </w:r>
-            <w:proofErr w:type="spellEnd"/>
+              <w:t xml:space="preserve"> Panchaati</w:t>
+            </w:r>
           </w:p>
         </w:tc>
         <w:tc>
@@ -8709,31 +8484,7 @@
                 <w:szCs w:val="32"/>
                 <w:lang w:bidi="ta-IN"/>
               </w:rPr>
-              <w:t xml:space="preserve">(conversion issue </w:t>
-            </w:r>
-            <w:proofErr w:type="spellStart"/>
-            <w:r>
-              <w:rPr>
-                <w:rFonts w:ascii="Latha" w:hAnsi="Latha" w:cs="Latha"/>
-                <w:b/>
-                <w:bCs/>
-                <w:sz w:val="32"/>
-                <w:szCs w:val="32"/>
-                <w:lang w:bidi="ta-IN"/>
-              </w:rPr>
-              <w:t>maatra</w:t>
-            </w:r>
-            <w:proofErr w:type="spellEnd"/>
-            <w:r>
-              <w:rPr>
-                <w:rFonts w:ascii="Latha" w:hAnsi="Latha" w:cs="Latha"/>
-                <w:b/>
-                <w:bCs/>
-                <w:sz w:val="32"/>
-                <w:szCs w:val="32"/>
-                <w:lang w:bidi="ta-IN"/>
-              </w:rPr>
-              <w:t xml:space="preserve"> of u )</w:t>
+              <w:t>(conversion issue maatra of u )</w:t>
             </w:r>
           </w:p>
         </w:tc>
@@ -9729,7 +9480,7 @@
 </file>
 
 <file path=word/endnotes.xml><?xml version="1.0" encoding="utf-8"?>
-<w:endnotes xmlns:wpc="http://schemas.microsoft.com/office/word/2010/wordprocessingCanvas" xmlns:cx="http://schemas.microsoft.com/office/drawing/2014/chartex" xmlns:cx1="http://schemas.microsoft.com/office/drawing/2015/9/8/chartex" xmlns:mc="http://schemas.openxmlformats.org/markup-compatibility/2006" xmlns:o="urn:schemas-microsoft-com:office:office" xmlns:r="http://schemas.openxmlformats.org/officeDocument/2006/relationships" xmlns:m="http://schemas.openxmlformats.org/officeDocument/2006/math" xmlns:v="urn:schemas-microsoft-com:vml" xmlns:wp14="http://schemas.microsoft.com/office/word/2010/wordprocessingDrawing" xmlns:wp="http://schemas.openxmlformats.org/drawingml/2006/wordprocessingDrawing" xmlns:w10="urn:schemas-microsoft-com:office:word" xmlns:w="http://schemas.openxmlformats.org/wordprocessingml/2006/main" xmlns:w14="http://schemas.microsoft.com/office/word/2010/wordml" xmlns:w15="http://schemas.microsoft.com/office/word/2012/wordml" xmlns:w16se="http://schemas.microsoft.com/office/word/2015/wordml/symex" xmlns:wpg="http://schemas.microsoft.com/office/word/2010/wordprocessingGroup" xmlns:wpi="http://schemas.microsoft.com/office/word/2010/wordprocessingInk" xmlns:wne="http://schemas.microsoft.com/office/word/2006/wordml" xmlns:wps="http://schemas.microsoft.com/office/word/2010/wordprocessingShape" mc:Ignorable="w14 w15 w16se wp14">
+<w:endnotes xmlns:wpc="http://schemas.microsoft.com/office/word/2010/wordprocessingCanvas" xmlns:cx="http://schemas.microsoft.com/office/drawing/2014/chartex" xmlns:cx1="http://schemas.microsoft.com/office/drawing/2015/9/8/chartex" xmlns:cx2="http://schemas.microsoft.com/office/drawing/2015/10/21/chartex" xmlns:cx3="http://schemas.microsoft.com/office/drawing/2016/5/9/chartex" xmlns:cx4="http://schemas.microsoft.com/office/drawing/2016/5/10/chartex" xmlns:cx5="http://schemas.microsoft.com/office/drawing/2016/5/11/chartex" xmlns:cx6="http://schemas.microsoft.com/office/drawing/2016/5/12/chartex" xmlns:cx7="http://schemas.microsoft.com/office/drawing/2016/5/13/chartex" xmlns:cx8="http://schemas.microsoft.com/office/drawing/2016/5/14/chartex" xmlns:mc="http://schemas.openxmlformats.org/markup-compatibility/2006" xmlns:aink="http://schemas.microsoft.com/office/drawing/2016/ink" xmlns:am3d="http://schemas.microsoft.com/office/drawing/2017/model3d" xmlns:o="urn:schemas-microsoft-com:office:office" xmlns:r="http://schemas.openxmlformats.org/officeDocument/2006/relationships" xmlns:m="http://schemas.openxmlformats.org/officeDocument/2006/math" xmlns:v="urn:schemas-microsoft-com:vml" xmlns:wp14="http://schemas.microsoft.com/office/word/2010/wordprocessingDrawing" xmlns:wp="http://schemas.openxmlformats.org/drawingml/2006/wordprocessingDrawing" xmlns:w10="urn:schemas-microsoft-com:office:word" xmlns:w="http://schemas.openxmlformats.org/wordprocessingml/2006/main" xmlns:w14="http://schemas.microsoft.com/office/word/2010/wordml" xmlns:w15="http://schemas.microsoft.com/office/word/2012/wordml" xmlns:w16cex="http://schemas.microsoft.com/office/word/2018/wordml/cex" xmlns:w16cid="http://schemas.microsoft.com/office/word/2016/wordml/cid" xmlns:w16="http://schemas.microsoft.com/office/word/2018/wordml" xmlns:w16sdtdh="http://schemas.microsoft.com/office/word/2020/wordml/sdtdatahash" xmlns:w16se="http://schemas.microsoft.com/office/word/2015/wordml/symex" xmlns:wpg="http://schemas.microsoft.com/office/word/2010/wordprocessingGroup" xmlns:wpi="http://schemas.microsoft.com/office/word/2010/wordprocessingInk" xmlns:wne="http://schemas.microsoft.com/office/word/2006/wordml" xmlns:wps="http://schemas.microsoft.com/office/word/2010/wordprocessingShape" mc:Ignorable="w14 w15 w16se w16cid w16 w16cex w16sdtdh wp14">
   <w:endnote w:type="separator" w:id="-1">
     <w:p>
       <w:pPr>
@@ -9754,7 +9505,7 @@
 </file>
 
 <file path=word/footer1.xml><?xml version="1.0" encoding="utf-8"?>
-<w:ftr xmlns:wpc="http://schemas.microsoft.com/office/word/2010/wordprocessingCanvas" xmlns:cx="http://schemas.microsoft.com/office/drawing/2014/chartex" xmlns:cx1="http://schemas.microsoft.com/office/drawing/2015/9/8/chartex" xmlns:mc="http://schemas.openxmlformats.org/markup-compatibility/2006" xmlns:o="urn:schemas-microsoft-com:office:office" xmlns:r="http://schemas.openxmlformats.org/officeDocument/2006/relationships" xmlns:m="http://schemas.openxmlformats.org/officeDocument/2006/math" xmlns:v="urn:schemas-microsoft-com:vml" xmlns:wp14="http://schemas.microsoft.com/office/word/2010/wordprocessingDrawing" xmlns:wp="http://schemas.openxmlformats.org/drawingml/2006/wordprocessingDrawing" xmlns:w10="urn:schemas-microsoft-com:office:word" xmlns:w="http://schemas.openxmlformats.org/wordprocessingml/2006/main" xmlns:w14="http://schemas.microsoft.com/office/word/2010/wordml" xmlns:w15="http://schemas.microsoft.com/office/word/2012/wordml" xmlns:w16se="http://schemas.microsoft.com/office/word/2015/wordml/symex" xmlns:wpg="http://schemas.microsoft.com/office/word/2010/wordprocessingGroup" xmlns:wpi="http://schemas.microsoft.com/office/word/2010/wordprocessingInk" xmlns:wne="http://schemas.microsoft.com/office/word/2006/wordml" xmlns:wps="http://schemas.microsoft.com/office/word/2010/wordprocessingShape" mc:Ignorable="w14 w15 w16se wp14">
+<w:ftr xmlns:wpc="http://schemas.microsoft.com/office/word/2010/wordprocessingCanvas" xmlns:cx="http://schemas.microsoft.com/office/drawing/2014/chartex" xmlns:cx1="http://schemas.microsoft.com/office/drawing/2015/9/8/chartex" xmlns:cx2="http://schemas.microsoft.com/office/drawing/2015/10/21/chartex" xmlns:cx3="http://schemas.microsoft.com/office/drawing/2016/5/9/chartex" xmlns:cx4="http://schemas.microsoft.com/office/drawing/2016/5/10/chartex" xmlns:cx5="http://schemas.microsoft.com/office/drawing/2016/5/11/chartex" xmlns:cx6="http://schemas.microsoft.com/office/drawing/2016/5/12/chartex" xmlns:cx7="http://schemas.microsoft.com/office/drawing/2016/5/13/chartex" xmlns:cx8="http://schemas.microsoft.com/office/drawing/2016/5/14/chartex" xmlns:mc="http://schemas.openxmlformats.org/markup-compatibility/2006" xmlns:aink="http://schemas.microsoft.com/office/drawing/2016/ink" xmlns:am3d="http://schemas.microsoft.com/office/drawing/2017/model3d" xmlns:o="urn:schemas-microsoft-com:office:office" xmlns:r="http://schemas.openxmlformats.org/officeDocument/2006/relationships" xmlns:m="http://schemas.openxmlformats.org/officeDocument/2006/math" xmlns:v="urn:schemas-microsoft-com:vml" xmlns:wp14="http://schemas.microsoft.com/office/word/2010/wordprocessingDrawing" xmlns:wp="http://schemas.openxmlformats.org/drawingml/2006/wordprocessingDrawing" xmlns:w10="urn:schemas-microsoft-com:office:word" xmlns:w="http://schemas.openxmlformats.org/wordprocessingml/2006/main" xmlns:w14="http://schemas.microsoft.com/office/word/2010/wordml" xmlns:w15="http://schemas.microsoft.com/office/word/2012/wordml" xmlns:w16cex="http://schemas.microsoft.com/office/word/2018/wordml/cex" xmlns:w16cid="http://schemas.microsoft.com/office/word/2016/wordml/cid" xmlns:w16="http://schemas.microsoft.com/office/word/2018/wordml" xmlns:w16sdtdh="http://schemas.microsoft.com/office/word/2020/wordml/sdtdatahash" xmlns:w16se="http://schemas.microsoft.com/office/word/2015/wordml/symex" xmlns:wpg="http://schemas.microsoft.com/office/word/2010/wordprocessingGroup" xmlns:wpi="http://schemas.microsoft.com/office/word/2010/wordprocessingInk" xmlns:wne="http://schemas.microsoft.com/office/word/2006/wordml" xmlns:wps="http://schemas.microsoft.com/office/word/2010/wordprocessingShape" mc:Ignorable="w14 w15 w16se w16cid w16 w16cex w16sdtdh wp14">
   <w:p>
     <w:pPr>
       <w:pBdr>
@@ -9908,7 +9659,7 @@
 </file>
 
 <file path=word/footer2.xml><?xml version="1.0" encoding="utf-8"?>
-<w:ftr xmlns:wpc="http://schemas.microsoft.com/office/word/2010/wordprocessingCanvas" xmlns:cx="http://schemas.microsoft.com/office/drawing/2014/chartex" xmlns:cx1="http://schemas.microsoft.com/office/drawing/2015/9/8/chartex" xmlns:mc="http://schemas.openxmlformats.org/markup-compatibility/2006" xmlns:o="urn:schemas-microsoft-com:office:office" xmlns:r="http://schemas.openxmlformats.org/officeDocument/2006/relationships" xmlns:m="http://schemas.openxmlformats.org/officeDocument/2006/math" xmlns:v="urn:schemas-microsoft-com:vml" xmlns:wp14="http://schemas.microsoft.com/office/word/2010/wordprocessingDrawing" xmlns:wp="http://schemas.openxmlformats.org/drawingml/2006/wordprocessingDrawing" xmlns:w10="urn:schemas-microsoft-com:office:word" xmlns:w="http://schemas.openxmlformats.org/wordprocessingml/2006/main" xmlns:w14="http://schemas.microsoft.com/office/word/2010/wordml" xmlns:w15="http://schemas.microsoft.com/office/word/2012/wordml" xmlns:w16se="http://schemas.microsoft.com/office/word/2015/wordml/symex" xmlns:wpg="http://schemas.microsoft.com/office/word/2010/wordprocessingGroup" xmlns:wpi="http://schemas.microsoft.com/office/word/2010/wordprocessingInk" xmlns:wne="http://schemas.microsoft.com/office/word/2006/wordml" xmlns:wps="http://schemas.microsoft.com/office/word/2010/wordprocessingShape" mc:Ignorable="w14 w15 w16se wp14">
+<w:ftr xmlns:wpc="http://schemas.microsoft.com/office/word/2010/wordprocessingCanvas" xmlns:cx="http://schemas.microsoft.com/office/drawing/2014/chartex" xmlns:cx1="http://schemas.microsoft.com/office/drawing/2015/9/8/chartex" xmlns:cx2="http://schemas.microsoft.com/office/drawing/2015/10/21/chartex" xmlns:cx3="http://schemas.microsoft.com/office/drawing/2016/5/9/chartex" xmlns:cx4="http://schemas.microsoft.com/office/drawing/2016/5/10/chartex" xmlns:cx5="http://schemas.microsoft.com/office/drawing/2016/5/11/chartex" xmlns:cx6="http://schemas.microsoft.com/office/drawing/2016/5/12/chartex" xmlns:cx7="http://schemas.microsoft.com/office/drawing/2016/5/13/chartex" xmlns:cx8="http://schemas.microsoft.com/office/drawing/2016/5/14/chartex" xmlns:mc="http://schemas.openxmlformats.org/markup-compatibility/2006" xmlns:aink="http://schemas.microsoft.com/office/drawing/2016/ink" xmlns:am3d="http://schemas.microsoft.com/office/drawing/2017/model3d" xmlns:o="urn:schemas-microsoft-com:office:office" xmlns:r="http://schemas.openxmlformats.org/officeDocument/2006/relationships" xmlns:m="http://schemas.openxmlformats.org/officeDocument/2006/math" xmlns:v="urn:schemas-microsoft-com:vml" xmlns:wp14="http://schemas.microsoft.com/office/word/2010/wordprocessingDrawing" xmlns:wp="http://schemas.openxmlformats.org/drawingml/2006/wordprocessingDrawing" xmlns:w10="urn:schemas-microsoft-com:office:word" xmlns:w="http://schemas.openxmlformats.org/wordprocessingml/2006/main" xmlns:w14="http://schemas.microsoft.com/office/word/2010/wordml" xmlns:w15="http://schemas.microsoft.com/office/word/2012/wordml" xmlns:w16cex="http://schemas.microsoft.com/office/word/2018/wordml/cex" xmlns:w16cid="http://schemas.microsoft.com/office/word/2016/wordml/cid" xmlns:w16="http://schemas.microsoft.com/office/word/2018/wordml" xmlns:w16sdtdh="http://schemas.microsoft.com/office/word/2020/wordml/sdtdatahash" xmlns:w16se="http://schemas.microsoft.com/office/word/2015/wordml/symex" xmlns:wpg="http://schemas.microsoft.com/office/word/2010/wordprocessingGroup" xmlns:wpi="http://schemas.microsoft.com/office/word/2010/wordprocessingInk" xmlns:wne="http://schemas.microsoft.com/office/word/2006/wordml" xmlns:wps="http://schemas.microsoft.com/office/word/2010/wordprocessingShape" mc:Ignorable="w14 w15 w16se w16cid w16 w16cex w16sdtdh wp14">
   <w:p>
     <w:pPr>
       <w:pBdr>
@@ -10103,7 +9854,7 @@
 </file>
 
 <file path=word/footnotes.xml><?xml version="1.0" encoding="utf-8"?>
-<w:footnotes xmlns:wpc="http://schemas.microsoft.com/office/word/2010/wordprocessingCanvas" xmlns:cx="http://schemas.microsoft.com/office/drawing/2014/chartex" xmlns:cx1="http://schemas.microsoft.com/office/drawing/2015/9/8/chartex" xmlns:mc="http://schemas.openxmlformats.org/markup-compatibility/2006" xmlns:o="urn:schemas-microsoft-com:office:office" xmlns:r="http://schemas.openxmlformats.org/officeDocument/2006/relationships" xmlns:m="http://schemas.openxmlformats.org/officeDocument/2006/math" xmlns:v="urn:schemas-microsoft-com:vml" xmlns:wp14="http://schemas.microsoft.com/office/word/2010/wordprocessingDrawing" xmlns:wp="http://schemas.openxmlformats.org/drawingml/2006/wordprocessingDrawing" xmlns:w10="urn:schemas-microsoft-com:office:word" xmlns:w="http://schemas.openxmlformats.org/wordprocessingml/2006/main" xmlns:w14="http://schemas.microsoft.com/office/word/2010/wordml" xmlns:w15="http://schemas.microsoft.com/office/word/2012/wordml" xmlns:w16se="http://schemas.microsoft.com/office/word/2015/wordml/symex" xmlns:wpg="http://schemas.microsoft.com/office/word/2010/wordprocessingGroup" xmlns:wpi="http://schemas.microsoft.com/office/word/2010/wordprocessingInk" xmlns:wne="http://schemas.microsoft.com/office/word/2006/wordml" xmlns:wps="http://schemas.microsoft.com/office/word/2010/wordprocessingShape" mc:Ignorable="w14 w15 w16se wp14">
+<w:footnotes xmlns:wpc="http://schemas.microsoft.com/office/word/2010/wordprocessingCanvas" xmlns:cx="http://schemas.microsoft.com/office/drawing/2014/chartex" xmlns:cx1="http://schemas.microsoft.com/office/drawing/2015/9/8/chartex" xmlns:cx2="http://schemas.microsoft.com/office/drawing/2015/10/21/chartex" xmlns:cx3="http://schemas.microsoft.com/office/drawing/2016/5/9/chartex" xmlns:cx4="http://schemas.microsoft.com/office/drawing/2016/5/10/chartex" xmlns:cx5="http://schemas.microsoft.com/office/drawing/2016/5/11/chartex" xmlns:cx6="http://schemas.microsoft.com/office/drawing/2016/5/12/chartex" xmlns:cx7="http://schemas.microsoft.com/office/drawing/2016/5/13/chartex" xmlns:cx8="http://schemas.microsoft.com/office/drawing/2016/5/14/chartex" xmlns:mc="http://schemas.openxmlformats.org/markup-compatibility/2006" xmlns:aink="http://schemas.microsoft.com/office/drawing/2016/ink" xmlns:am3d="http://schemas.microsoft.com/office/drawing/2017/model3d" xmlns:o="urn:schemas-microsoft-com:office:office" xmlns:r="http://schemas.openxmlformats.org/officeDocument/2006/relationships" xmlns:m="http://schemas.openxmlformats.org/officeDocument/2006/math" xmlns:v="urn:schemas-microsoft-com:vml" xmlns:wp14="http://schemas.microsoft.com/office/word/2010/wordprocessingDrawing" xmlns:wp="http://schemas.openxmlformats.org/drawingml/2006/wordprocessingDrawing" xmlns:w10="urn:schemas-microsoft-com:office:word" xmlns:w="http://schemas.openxmlformats.org/wordprocessingml/2006/main" xmlns:w14="http://schemas.microsoft.com/office/word/2010/wordml" xmlns:w15="http://schemas.microsoft.com/office/word/2012/wordml" xmlns:w16cex="http://schemas.microsoft.com/office/word/2018/wordml/cex" xmlns:w16cid="http://schemas.microsoft.com/office/word/2016/wordml/cid" xmlns:w16="http://schemas.microsoft.com/office/word/2018/wordml" xmlns:w16sdtdh="http://schemas.microsoft.com/office/word/2020/wordml/sdtdatahash" xmlns:w16se="http://schemas.microsoft.com/office/word/2015/wordml/symex" xmlns:wpg="http://schemas.microsoft.com/office/word/2010/wordprocessingGroup" xmlns:wpi="http://schemas.microsoft.com/office/word/2010/wordprocessingInk" xmlns:wne="http://schemas.microsoft.com/office/word/2006/wordml" xmlns:wps="http://schemas.microsoft.com/office/word/2010/wordprocessingShape" mc:Ignorable="w14 w15 w16se w16cid w16 w16cex w16sdtdh wp14">
   <w:footnote w:type="separator" w:id="-1">
     <w:p>
       <w:pPr>
@@ -10128,7 +9879,7 @@
 </file>
 
 <file path=word/header1.xml><?xml version="1.0" encoding="utf-8"?>
-<w:hdr xmlns:wpc="http://schemas.microsoft.com/office/word/2010/wordprocessingCanvas" xmlns:cx="http://schemas.microsoft.com/office/drawing/2014/chartex" xmlns:cx1="http://schemas.microsoft.com/office/drawing/2015/9/8/chartex" xmlns:mc="http://schemas.openxmlformats.org/markup-compatibility/2006" xmlns:o="urn:schemas-microsoft-com:office:office" xmlns:r="http://schemas.openxmlformats.org/officeDocument/2006/relationships" xmlns:m="http://schemas.openxmlformats.org/officeDocument/2006/math" xmlns:v="urn:schemas-microsoft-com:vml" xmlns:wp14="http://schemas.microsoft.com/office/word/2010/wordprocessingDrawing" xmlns:wp="http://schemas.openxmlformats.org/drawingml/2006/wordprocessingDrawing" xmlns:w10="urn:schemas-microsoft-com:office:word" xmlns:w="http://schemas.openxmlformats.org/wordprocessingml/2006/main" xmlns:w14="http://schemas.microsoft.com/office/word/2010/wordml" xmlns:w15="http://schemas.microsoft.com/office/word/2012/wordml" xmlns:w16se="http://schemas.microsoft.com/office/word/2015/wordml/symex" xmlns:wpg="http://schemas.microsoft.com/office/word/2010/wordprocessingGroup" xmlns:wpi="http://schemas.microsoft.com/office/word/2010/wordprocessingInk" xmlns:wne="http://schemas.microsoft.com/office/word/2006/wordml" xmlns:wps="http://schemas.microsoft.com/office/word/2010/wordprocessingShape" mc:Ignorable="w14 w15 w16se wp14">
+<w:hdr xmlns:wpc="http://schemas.microsoft.com/office/word/2010/wordprocessingCanvas" xmlns:cx="http://schemas.microsoft.com/office/drawing/2014/chartex" xmlns:cx1="http://schemas.microsoft.com/office/drawing/2015/9/8/chartex" xmlns:cx2="http://schemas.microsoft.com/office/drawing/2015/10/21/chartex" xmlns:cx3="http://schemas.microsoft.com/office/drawing/2016/5/9/chartex" xmlns:cx4="http://schemas.microsoft.com/office/drawing/2016/5/10/chartex" xmlns:cx5="http://schemas.microsoft.com/office/drawing/2016/5/11/chartex" xmlns:cx6="http://schemas.microsoft.com/office/drawing/2016/5/12/chartex" xmlns:cx7="http://schemas.microsoft.com/office/drawing/2016/5/13/chartex" xmlns:cx8="http://schemas.microsoft.com/office/drawing/2016/5/14/chartex" xmlns:mc="http://schemas.openxmlformats.org/markup-compatibility/2006" xmlns:aink="http://schemas.microsoft.com/office/drawing/2016/ink" xmlns:am3d="http://schemas.microsoft.com/office/drawing/2017/model3d" xmlns:o="urn:schemas-microsoft-com:office:office" xmlns:r="http://schemas.openxmlformats.org/officeDocument/2006/relationships" xmlns:m="http://schemas.openxmlformats.org/officeDocument/2006/math" xmlns:v="urn:schemas-microsoft-com:vml" xmlns:wp14="http://schemas.microsoft.com/office/word/2010/wordprocessingDrawing" xmlns:wp="http://schemas.openxmlformats.org/drawingml/2006/wordprocessingDrawing" xmlns:w10="urn:schemas-microsoft-com:office:word" xmlns:w="http://schemas.openxmlformats.org/wordprocessingml/2006/main" xmlns:w14="http://schemas.microsoft.com/office/word/2010/wordml" xmlns:w15="http://schemas.microsoft.com/office/word/2012/wordml" xmlns:w16cex="http://schemas.microsoft.com/office/word/2018/wordml/cex" xmlns:w16cid="http://schemas.microsoft.com/office/word/2016/wordml/cid" xmlns:w16="http://schemas.microsoft.com/office/word/2018/wordml" xmlns:w16sdtdh="http://schemas.microsoft.com/office/word/2020/wordml/sdtdatahash" xmlns:w16se="http://schemas.microsoft.com/office/word/2015/wordml/symex" xmlns:wpg="http://schemas.microsoft.com/office/word/2010/wordprocessingGroup" xmlns:wpi="http://schemas.microsoft.com/office/word/2010/wordprocessingInk" xmlns:wne="http://schemas.microsoft.com/office/word/2006/wordml" xmlns:wps="http://schemas.microsoft.com/office/word/2010/wordprocessingShape" mc:Ignorable="w14 w15 w16se w16cid w16 w16cex w16sdtdh wp14">
   <w:p>
     <w:pPr>
       <w:pStyle w:val="Header"/>
@@ -10141,7 +9892,7 @@
 </file>
 
 <file path=word/styles.xml><?xml version="1.0" encoding="utf-8"?>
-<w:styles xmlns:mc="http://schemas.openxmlformats.org/markup-compatibility/2006" xmlns:r="http://schemas.openxmlformats.org/officeDocument/2006/relationships" xmlns:w="http://schemas.openxmlformats.org/wordprocessingml/2006/main" xmlns:w14="http://schemas.microsoft.com/office/word/2010/wordml" xmlns:w15="http://schemas.microsoft.com/office/word/2012/wordml" xmlns:w16se="http://schemas.microsoft.com/office/word/2015/wordml/symex" mc:Ignorable="w14 w15 w16se">
+<w:styles xmlns:mc="http://schemas.openxmlformats.org/markup-compatibility/2006" xmlns:r="http://schemas.openxmlformats.org/officeDocument/2006/relationships" xmlns:w="http://schemas.openxmlformats.org/wordprocessingml/2006/main" xmlns:w14="http://schemas.microsoft.com/office/word/2010/wordml" xmlns:w15="http://schemas.microsoft.com/office/word/2012/wordml" xmlns:w16cex="http://schemas.microsoft.com/office/word/2018/wordml/cex" xmlns:w16cid="http://schemas.microsoft.com/office/word/2016/wordml/cid" xmlns:w16="http://schemas.microsoft.com/office/word/2018/wordml" xmlns:w16sdtdh="http://schemas.microsoft.com/office/word/2020/wordml/sdtdatahash" xmlns:w16se="http://schemas.microsoft.com/office/word/2015/wordml/symex" mc:Ignorable="w14 w15 w16se w16cid w16 w16cex w16sdtdh">
   <w:docDefaults>
     <w:rPrDefault>
       <w:rPr>
@@ -10151,7 +9902,7 @@
     </w:rPrDefault>
     <w:pPrDefault/>
   </w:docDefaults>
-  <w:latentStyles w:defLockedState="0" w:defUIPriority="99" w:defSemiHidden="0" w:defUnhideWhenUsed="0" w:defQFormat="0" w:count="371">
+  <w:latentStyles w:defLockedState="0" w:defUIPriority="99" w:defSemiHidden="0" w:defUnhideWhenUsed="0" w:defQFormat="0" w:count="376">
     <w:lsdException w:name="Normal" w:uiPriority="0" w:qFormat="1"/>
     <w:lsdException w:name="heading 1" w:uiPriority="9" w:qFormat="1"/>
     <w:lsdException w:name="heading 2" w:semiHidden="1" w:uiPriority="9" w:unhideWhenUsed="1" w:qFormat="1"/>
@@ -10523,6 +10274,11 @@
     <w:lsdException w:name="List Table 5 Dark Accent 6" w:uiPriority="50"/>
     <w:lsdException w:name="List Table 6 Colorful Accent 6" w:uiPriority="51"/>
     <w:lsdException w:name="List Table 7 Colorful Accent 6" w:uiPriority="52"/>
+    <w:lsdException w:name="Mention" w:semiHidden="1" w:unhideWhenUsed="1"/>
+    <w:lsdException w:name="Smart Hyperlink" w:semiHidden="1" w:unhideWhenUsed="1"/>
+    <w:lsdException w:name="Hashtag" w:semiHidden="1" w:unhideWhenUsed="1"/>
+    <w:lsdException w:name="Unresolved Mention" w:semiHidden="1" w:unhideWhenUsed="1"/>
+    <w:lsdException w:name="Smart Link" w:semiHidden="1" w:unhideWhenUsed="1"/>
   </w:latentStyles>
   <w:style w:type="paragraph" w:default="1" w:styleId="Normal">
     <w:name w:val="Normal"/>

</xml_diff>

<commit_message>
TS 4 and PP 4.1 to 4.7 Tamil - 20/06/2022
</commit_message>
<xml_diff>
--- a/TS-Padam/TS-4.1/TS 4.1 Tamil Pada Paatam Corrections.docx
+++ b/TS-Padam/TS-4.1/TS 4.1 Tamil Pada Paatam Corrections.docx
@@ -1,6 +1,6 @@
 
 <file path=word/document.xml><?xml version="1.0" encoding="utf-8"?>
-<w:document xmlns:wpc="http://schemas.microsoft.com/office/word/2010/wordprocessingCanvas" xmlns:cx="http://schemas.microsoft.com/office/drawing/2014/chartex" xmlns:cx1="http://schemas.microsoft.com/office/drawing/2015/9/8/chartex" xmlns:mc="http://schemas.openxmlformats.org/markup-compatibility/2006" xmlns:o="urn:schemas-microsoft-com:office:office" xmlns:r="http://schemas.openxmlformats.org/officeDocument/2006/relationships" xmlns:m="http://schemas.openxmlformats.org/officeDocument/2006/math" xmlns:v="urn:schemas-microsoft-com:vml" xmlns:wp14="http://schemas.microsoft.com/office/word/2010/wordprocessingDrawing" xmlns:wp="http://schemas.openxmlformats.org/drawingml/2006/wordprocessingDrawing" xmlns:w10="urn:schemas-microsoft-com:office:word" xmlns:w="http://schemas.openxmlformats.org/wordprocessingml/2006/main" xmlns:w14="http://schemas.microsoft.com/office/word/2010/wordml" xmlns:w15="http://schemas.microsoft.com/office/word/2012/wordml" xmlns:w16se="http://schemas.microsoft.com/office/word/2015/wordml/symex" xmlns:wpg="http://schemas.microsoft.com/office/word/2010/wordprocessingGroup" xmlns:wpi="http://schemas.microsoft.com/office/word/2010/wordprocessingInk" xmlns:wne="http://schemas.microsoft.com/office/word/2006/wordml" xmlns:wps="http://schemas.microsoft.com/office/word/2010/wordprocessingShape" mc:Ignorable="w14 w15 w16se wp14">
+<w:document xmlns:wpc="http://schemas.microsoft.com/office/word/2010/wordprocessingCanvas" xmlns:cx="http://schemas.microsoft.com/office/drawing/2014/chartex" xmlns:cx1="http://schemas.microsoft.com/office/drawing/2015/9/8/chartex" xmlns:cx2="http://schemas.microsoft.com/office/drawing/2015/10/21/chartex" xmlns:cx3="http://schemas.microsoft.com/office/drawing/2016/5/9/chartex" xmlns:cx4="http://schemas.microsoft.com/office/drawing/2016/5/10/chartex" xmlns:cx5="http://schemas.microsoft.com/office/drawing/2016/5/11/chartex" xmlns:cx6="http://schemas.microsoft.com/office/drawing/2016/5/12/chartex" xmlns:cx7="http://schemas.microsoft.com/office/drawing/2016/5/13/chartex" xmlns:cx8="http://schemas.microsoft.com/office/drawing/2016/5/14/chartex" xmlns:mc="http://schemas.openxmlformats.org/markup-compatibility/2006" xmlns:aink="http://schemas.microsoft.com/office/drawing/2016/ink" xmlns:am3d="http://schemas.microsoft.com/office/drawing/2017/model3d" xmlns:o="urn:schemas-microsoft-com:office:office" xmlns:oel="http://schemas.microsoft.com/office/2019/extlst" xmlns:r="http://schemas.openxmlformats.org/officeDocument/2006/relationships" xmlns:m="http://schemas.openxmlformats.org/officeDocument/2006/math" xmlns:v="urn:schemas-microsoft-com:vml" xmlns:wp14="http://schemas.microsoft.com/office/word/2010/wordprocessingDrawing" xmlns:wp="http://schemas.openxmlformats.org/drawingml/2006/wordprocessingDrawing" xmlns:w10="urn:schemas-microsoft-com:office:word" xmlns:w="http://schemas.openxmlformats.org/wordprocessingml/2006/main" xmlns:w14="http://schemas.microsoft.com/office/word/2010/wordml" xmlns:w15="http://schemas.microsoft.com/office/word/2012/wordml" xmlns:w16cex="http://schemas.microsoft.com/office/word/2018/wordml/cex" xmlns:w16cid="http://schemas.microsoft.com/office/word/2016/wordml/cid" xmlns:w16="http://schemas.microsoft.com/office/word/2018/wordml" xmlns:w16sdtdh="http://schemas.microsoft.com/office/word/2020/wordml/sdtdatahash" xmlns:w16se="http://schemas.microsoft.com/office/word/2015/wordml/symex" xmlns:wpg="http://schemas.microsoft.com/office/word/2010/wordprocessingGroup" xmlns:wpi="http://schemas.microsoft.com/office/word/2010/wordprocessingInk" xmlns:wne="http://schemas.microsoft.com/office/word/2006/wordml" xmlns:wps="http://schemas.microsoft.com/office/word/2010/wordprocessingShape" mc:Ignorable="w14 w15 w16se w16cid w16 w16cex w16sdtdh wp14">
   <w:body>
     <w:p>
       <w:pPr>
@@ -21,51 +21,7 @@
           <w:szCs w:val="32"/>
           <w:u w:val="single"/>
         </w:rPr>
-        <w:t xml:space="preserve">TS </w:t>
-      </w:r>
-      <w:proofErr w:type="spellStart"/>
-      <w:r>
-        <w:rPr>
-          <w:b/>
-          <w:bCs/>
-          <w:sz w:val="32"/>
-          <w:szCs w:val="32"/>
-          <w:u w:val="single"/>
-        </w:rPr>
-        <w:t>Pada</w:t>
-      </w:r>
-      <w:proofErr w:type="spellEnd"/>
-      <w:r>
-        <w:rPr>
-          <w:b/>
-          <w:bCs/>
-          <w:sz w:val="32"/>
-          <w:szCs w:val="32"/>
-          <w:u w:val="single"/>
-        </w:rPr>
-        <w:t xml:space="preserve"> </w:t>
-      </w:r>
-      <w:proofErr w:type="spellStart"/>
-      <w:r>
-        <w:rPr>
-          <w:b/>
-          <w:bCs/>
-          <w:sz w:val="32"/>
-          <w:szCs w:val="32"/>
-          <w:u w:val="single"/>
-        </w:rPr>
-        <w:t>Paatam</w:t>
-      </w:r>
-      <w:proofErr w:type="spellEnd"/>
-      <w:r>
-        <w:rPr>
-          <w:b/>
-          <w:bCs/>
-          <w:sz w:val="32"/>
-          <w:szCs w:val="32"/>
-          <w:u w:val="single"/>
-        </w:rPr>
-        <w:t xml:space="preserve"> – TS 4.1 </w:t>
+        <w:t xml:space="preserve">TS Pada Paatam – TS 4.1 </w:t>
       </w:r>
       <w:r>
         <w:rPr>
@@ -115,9 +71,8 @@
           <w:szCs w:val="32"/>
           <w:u w:val="single"/>
         </w:rPr>
-        <w:t xml:space="preserve">Observed </w:t>
+        <w:t xml:space="preserve">Observed till </w:t>
       </w:r>
-      <w:proofErr w:type="gramStart"/>
       <w:r>
         <w:rPr>
           <w:b/>
@@ -126,20 +81,8 @@
           <w:szCs w:val="32"/>
           <w:u w:val="single"/>
         </w:rPr>
-        <w:t xml:space="preserve">till </w:t>
+        <w:t>30th June 2022</w:t>
       </w:r>
-      <w:r>
-        <w:rPr>
-          <w:b/>
-          <w:bCs/>
-          <w:sz w:val="32"/>
-          <w:szCs w:val="32"/>
-          <w:highlight w:val="red"/>
-          <w:u w:val="single"/>
-        </w:rPr>
-        <w:t>????</w:t>
-      </w:r>
-      <w:proofErr w:type="gramEnd"/>
     </w:p>
     <w:p>
       <w:pPr>
@@ -186,12 +129,16 @@
               <w:spacing w:before="0" w:line="240" w:lineRule="auto"/>
               <w:jc w:val="center"/>
               <w:rPr>
+                <w:b/>
+                <w:bCs/>
                 <w:sz w:val="32"/>
                 <w:szCs w:val="32"/>
               </w:rPr>
             </w:pPr>
             <w:r>
               <w:rPr>
+                <w:b/>
+                <w:bCs/>
                 <w:sz w:val="32"/>
                 <w:szCs w:val="32"/>
               </w:rPr>
@@ -203,12 +150,16 @@
               <w:spacing w:before="0" w:line="240" w:lineRule="auto"/>
               <w:jc w:val="center"/>
               <w:rPr>
+                <w:b/>
+                <w:bCs/>
                 <w:sz w:val="32"/>
                 <w:szCs w:val="32"/>
               </w:rPr>
             </w:pPr>
             <w:r>
               <w:rPr>
+                <w:b/>
+                <w:bCs/>
                 <w:sz w:val="32"/>
                 <w:szCs w:val="32"/>
               </w:rPr>
@@ -225,12 +176,16 @@
               <w:spacing w:before="0" w:line="240" w:lineRule="auto"/>
               <w:jc w:val="center"/>
               <w:rPr>
+                <w:b/>
+                <w:bCs/>
                 <w:sz w:val="32"/>
                 <w:szCs w:val="32"/>
               </w:rPr>
             </w:pPr>
             <w:r>
               <w:rPr>
+                <w:b/>
+                <w:bCs/>
                 <w:sz w:val="32"/>
                 <w:szCs w:val="32"/>
               </w:rPr>
@@ -248,12 +203,16 @@
               <w:ind w:right="-18"/>
               <w:jc w:val="center"/>
               <w:rPr>
+                <w:b/>
+                <w:bCs/>
                 <w:sz w:val="32"/>
                 <w:szCs w:val="32"/>
               </w:rPr>
             </w:pPr>
             <w:r>
               <w:rPr>
+                <w:b/>
+                <w:bCs/>
                 <w:sz w:val="32"/>
                 <w:szCs w:val="32"/>
               </w:rPr>
@@ -276,7 +235,6 @@
               <w:rPr>
                 <w:rFonts w:cs="Latha"/>
                 <w:b/>
-                <w:color w:val="FF0000"/>
                 <w:sz w:val="28"/>
                 <w:szCs w:val="28"/>
                 <w:lang w:bidi="ta-IN"/>
@@ -286,92 +244,12 @@
               <w:rPr>
                 <w:rFonts w:cs="Latha"/>
                 <w:b/>
-                <w:color w:val="FF0000"/>
-                <w:sz w:val="28"/>
-                <w:szCs w:val="28"/>
-                <w:lang w:bidi="ta-IN"/>
-              </w:rPr>
-              <w:t>TS 4.</w:t>
-            </w:r>
-            <w:r>
-              <w:rPr>
-                <w:rFonts w:cs="Latha"/>
-                <w:b/>
-                <w:color w:val="FF0000"/>
-                <w:sz w:val="28"/>
-                <w:szCs w:val="28"/>
-                <w:lang w:bidi="ta-IN"/>
-              </w:rPr>
-              <w:t>1</w:t>
-            </w:r>
-            <w:r>
-              <w:rPr>
-                <w:rFonts w:cs="Latha"/>
-                <w:b/>
-                <w:color w:val="FF0000"/>
-                <w:sz w:val="28"/>
-                <w:szCs w:val="28"/>
-                <w:lang w:bidi="ta-IN"/>
-              </w:rPr>
-              <w:t>.</w:t>
-            </w:r>
-            <w:r>
-              <w:rPr>
-                <w:rFonts w:cs="Latha"/>
-                <w:b/>
-                <w:color w:val="FF0000"/>
-                <w:sz w:val="28"/>
-                <w:szCs w:val="28"/>
-                <w:lang w:bidi="ta-IN"/>
-              </w:rPr>
-              <w:t>2</w:t>
-            </w:r>
-            <w:r>
-              <w:rPr>
-                <w:rFonts w:cs="Latha"/>
-                <w:b/>
-                <w:color w:val="FF0000"/>
-                <w:sz w:val="28"/>
-                <w:szCs w:val="28"/>
-                <w:lang w:bidi="ta-IN"/>
-              </w:rPr>
-              <w:t>.</w:t>
-            </w:r>
-            <w:r>
-              <w:rPr>
-                <w:rFonts w:cs="Latha"/>
-                <w:b/>
-                <w:color w:val="FF0000"/>
-                <w:sz w:val="28"/>
-                <w:szCs w:val="28"/>
-                <w:lang w:bidi="ta-IN"/>
-              </w:rPr>
-              <w:t>2</w:t>
-            </w:r>
-            <w:r>
-              <w:rPr>
-                <w:rFonts w:cs="Latha"/>
-                <w:b/>
-                <w:color w:val="FF0000"/>
-                <w:sz w:val="28"/>
-                <w:szCs w:val="28"/>
-                <w:lang w:bidi="ta-IN"/>
-              </w:rPr>
-              <w:t xml:space="preserve"> - </w:t>
-            </w:r>
-            <w:proofErr w:type="spellStart"/>
-            <w:r>
-              <w:rPr>
-                <w:rFonts w:cs="Latha"/>
-                <w:b/>
-                <w:color w:val="FF0000"/>
-                <w:sz w:val="28"/>
-                <w:szCs w:val="28"/>
-                <w:lang w:bidi="ta-IN"/>
-              </w:rPr>
-              <w:t>Vaakyam</w:t>
-            </w:r>
-            <w:proofErr w:type="spellEnd"/>
+                <w:sz w:val="28"/>
+                <w:szCs w:val="28"/>
+                <w:lang w:bidi="ta-IN"/>
+              </w:rPr>
+              <w:t>TS 4.1.2.2 - Vaakyam</w:t>
+            </w:r>
           </w:p>
           <w:p>
             <w:pPr>
@@ -379,7 +257,6 @@
               <w:rPr>
                 <w:rFonts w:cs="Latha"/>
                 <w:b/>
-                <w:color w:val="FF0000"/>
                 <w:sz w:val="28"/>
                 <w:szCs w:val="28"/>
                 <w:lang w:bidi="ta-IN"/>
@@ -389,34 +266,11 @@
               <w:rPr>
                 <w:rFonts w:cs="Latha"/>
                 <w:b/>
-                <w:color w:val="FF0000"/>
-                <w:sz w:val="28"/>
-                <w:szCs w:val="28"/>
-                <w:lang w:bidi="ta-IN"/>
-              </w:rPr>
-              <w:t>Line</w:t>
-            </w:r>
-            <w:r>
-              <w:rPr>
-                <w:rFonts w:cs="Latha"/>
-                <w:b/>
-                <w:color w:val="FF0000"/>
-                <w:sz w:val="28"/>
-                <w:szCs w:val="28"/>
-                <w:lang w:bidi="ta-IN"/>
-              </w:rPr>
-              <w:t xml:space="preserve"> No: - </w:t>
-            </w:r>
-            <w:r>
-              <w:rPr>
-                <w:rFonts w:cs="Latha"/>
-                <w:b/>
-                <w:color w:val="FF0000"/>
-                <w:sz w:val="28"/>
-                <w:szCs w:val="28"/>
-                <w:lang w:bidi="ta-IN"/>
-              </w:rPr>
-              <w:t>4</w:t>
+                <w:sz w:val="28"/>
+                <w:szCs w:val="28"/>
+                <w:lang w:bidi="ta-IN"/>
+              </w:rPr>
+              <w:t>Line No: - 4</w:t>
             </w:r>
           </w:p>
           <w:p>
@@ -431,40 +285,15 @@
                 <w:lang w:bidi="ta-IN"/>
               </w:rPr>
             </w:pPr>
-            <w:proofErr w:type="spellStart"/>
             <w:r>
               <w:rPr>
                 <w:rFonts w:cs="Latha"/>
                 <w:b/>
-                <w:color w:val="FF0000"/>
-                <w:sz w:val="28"/>
-                <w:szCs w:val="28"/>
-                <w:lang w:bidi="ta-IN"/>
-              </w:rPr>
-              <w:t>Panchaati</w:t>
-            </w:r>
-            <w:proofErr w:type="spellEnd"/>
-            <w:r>
-              <w:rPr>
-                <w:rFonts w:cs="Latha"/>
-                <w:b/>
-                <w:color w:val="FF0000"/>
-                <w:sz w:val="28"/>
-                <w:szCs w:val="28"/>
-                <w:lang w:bidi="ta-IN"/>
-              </w:rPr>
-              <w:t xml:space="preserve"> No. - </w:t>
-            </w:r>
-            <w:r>
-              <w:rPr>
-                <w:rFonts w:cs="Latha"/>
-                <w:b/>
-                <w:color w:val="FF0000"/>
-                <w:sz w:val="28"/>
-                <w:szCs w:val="28"/>
-                <w:lang w:bidi="ta-IN"/>
-              </w:rPr>
-              <w:t>6</w:t>
+                <w:sz w:val="28"/>
+                <w:szCs w:val="28"/>
+                <w:lang w:bidi="ta-IN"/>
+              </w:rPr>
+              <w:t>Panchaati No. - 6</w:t>
             </w:r>
           </w:p>
         </w:tc>
@@ -486,133 +315,274 @@
                 <w:szCs w:val="40"/>
               </w:rPr>
             </w:pPr>
-            <w:proofErr w:type="spellStart"/>
-            <w:r>
-              <w:rPr>
-                <w:rFonts w:ascii="BRH Devanagari Extra" w:hAnsi="BRH Devanagari Extra" w:cs="BRH Devanagari Extra"/>
-                <w:sz w:val="40"/>
-                <w:szCs w:val="40"/>
-              </w:rPr>
-              <w:t>xÉ</w:t>
-            </w:r>
-            <w:proofErr w:type="spellEnd"/>
-            <w:r>
-              <w:rPr>
-                <w:rFonts w:ascii="BRH Malayalam Extra" w:hAnsi="BRH Malayalam Extra" w:cs="BRH Devanagari Extra"/>
-                <w:sz w:val="34"/>
-                <w:szCs w:val="40"/>
-              </w:rPr>
-              <w:t>–</w:t>
-            </w:r>
-            <w:proofErr w:type="spellStart"/>
-            <w:r>
-              <w:rPr>
-                <w:rFonts w:ascii="BRH Devanagari Extra" w:hAnsi="BRH Devanagari Extra" w:cs="BRH Devanagari Extra"/>
-                <w:sz w:val="40"/>
-                <w:szCs w:val="40"/>
-              </w:rPr>
-              <w:t>kÉxjÉÉþS</w:t>
-            </w:r>
-            <w:proofErr w:type="spellEnd"/>
-            <w:r>
-              <w:rPr>
-                <w:rFonts w:ascii="BRH Malayalam Extra" w:hAnsi="BRH Malayalam Extra" w:cs="BRH Devanagari Extra"/>
-                <w:sz w:val="34"/>
-                <w:szCs w:val="40"/>
-              </w:rPr>
-              <w:t>–</w:t>
-            </w:r>
-            <w:proofErr w:type="spellStart"/>
-            <w:r>
-              <w:rPr>
-                <w:rFonts w:ascii="BRH Devanagari Extra" w:hAnsi="BRH Devanagari Extra" w:cs="BRH Devanagari Extra"/>
-                <w:sz w:val="40"/>
-                <w:szCs w:val="40"/>
-              </w:rPr>
-              <w:t>ÎalÉÇ</w:t>
-            </w:r>
-            <w:proofErr w:type="spellEnd"/>
-            <w:r>
-              <w:rPr>
-                <w:rFonts w:ascii="BRH Devanagari Extra" w:hAnsi="BRH Devanagari Extra" w:cs="BRH Devanagari Extra"/>
-                <w:sz w:val="40"/>
-                <w:szCs w:val="40"/>
+            <w:r>
+              <w:rPr>
+                <w:rFonts w:ascii="Latha" w:hAnsi="Latha" w:cs="Latha"/>
+                <w:sz w:val="28"/>
+                <w:szCs w:val="28"/>
+                <w:cs/>
+                <w:lang w:bidi="ta-IN"/>
+              </w:rPr>
+              <w:t>ஸ</w:t>
+            </w:r>
+            <w:r>
+              <w:rPr>
+                <w:rFonts w:ascii="BRH Tamil Tab Extra" w:hAnsi="BRH Tamil Tab Extra" w:cs="Latha"/>
+                <w:b/>
+                <w:sz w:val="36"/>
+                <w:szCs w:val="28"/>
+              </w:rPr>
+              <w:t>…</w:t>
+            </w:r>
+            <w:r>
+              <w:rPr>
+                <w:rFonts w:ascii="Latha" w:hAnsi="Latha" w:cs="Latha"/>
+                <w:sz w:val="28"/>
+                <w:szCs w:val="28"/>
+                <w:cs/>
+                <w:lang w:bidi="ta-IN"/>
+              </w:rPr>
+              <w:t>த</w:t>
+            </w:r>
+            <w:r>
+              <w:rPr>
+                <w:rFonts w:ascii="Latha" w:hAnsi="Latha" w:cs="Latha"/>
+                <w:b/>
+                <w:bCs/>
+                <w:position w:val="-12"/>
+                <w:sz w:val="28"/>
+                <w:szCs w:val="28"/>
+                <w:cs/>
+                <w:lang w:bidi="ta-IN"/>
+              </w:rPr>
+              <w:t>4</w:t>
+            </w:r>
+            <w:r>
+              <w:rPr>
+                <w:rFonts w:ascii="Latha" w:hAnsi="Latha" w:cs="Latha"/>
+                <w:sz w:val="28"/>
+                <w:szCs w:val="28"/>
+                <w:cs/>
+                <w:lang w:bidi="ta-IN"/>
+              </w:rPr>
+              <w:t>ஸ்தா</w:t>
+            </w:r>
+            <w:r>
+              <w:rPr>
+                <w:rFonts w:ascii="BRH Tamil Tab Extra" w:hAnsi="BRH Tamil Tab Extra" w:cs="Latha"/>
+                <w:b/>
+                <w:sz w:val="36"/>
+                <w:szCs w:val="28"/>
+              </w:rPr>
+              <w:t>†</w:t>
+            </w:r>
+            <w:r>
+              <w:rPr>
+                <w:rFonts w:ascii="Latha" w:hAnsi="Latha" w:cs="Latha"/>
+                <w:b/>
+                <w:bCs/>
+                <w:position w:val="-12"/>
+                <w:sz w:val="28"/>
+                <w:szCs w:val="28"/>
+                <w:cs/>
+                <w:lang w:bidi="ta-IN"/>
+              </w:rPr>
+              <w:t>2</w:t>
+            </w:r>
+            <w:r>
+              <w:rPr>
+                <w:rFonts w:ascii="Latha" w:hAnsi="Latha" w:cs="Latha"/>
+                <w:sz w:val="28"/>
+                <w:szCs w:val="28"/>
+                <w:cs/>
+                <w:lang w:bidi="ta-IN"/>
+              </w:rPr>
+              <w:t>த</w:t>
+            </w:r>
+            <w:r>
+              <w:rPr>
+                <w:rFonts w:ascii="BRH Tamil Tab Extra" w:hAnsi="BRH Tamil Tab Extra" w:cs="Latha"/>
+                <w:b/>
+                <w:sz w:val="36"/>
+                <w:szCs w:val="28"/>
+              </w:rPr>
+              <w:t>…</w:t>
+            </w:r>
+            <w:r>
+              <w:rPr>
+                <w:rFonts w:ascii="Latha" w:hAnsi="Latha" w:cs="Latha"/>
+                <w:b/>
+                <w:bCs/>
+                <w:position w:val="-12"/>
+                <w:sz w:val="28"/>
+                <w:szCs w:val="28"/>
+                <w:cs/>
+                <w:lang w:bidi="ta-IN"/>
+              </w:rPr>
+              <w:t>3</w:t>
+            </w:r>
+            <w:r>
+              <w:rPr>
+                <w:rFonts w:ascii="Latha" w:hAnsi="Latha" w:cs="Latha"/>
+                <w:sz w:val="28"/>
+                <w:szCs w:val="28"/>
+                <w:cs/>
+                <w:lang w:bidi="ta-IN"/>
+              </w:rPr>
+              <w:t>க்</w:t>
+            </w:r>
+            <w:r>
+              <w:rPr>
+                <w:rFonts w:ascii="Latha" w:hAnsi="Latha" w:cs="Latha"/>
+                <w:b/>
+                <w:bCs/>
+                <w:position w:val="-12"/>
+                <w:sz w:val="28"/>
+                <w:szCs w:val="28"/>
+                <w:cs/>
+                <w:lang w:bidi="ta-IN"/>
+              </w:rPr>
+              <w:t>3</w:t>
+            </w:r>
+            <w:r>
+              <w:rPr>
+                <w:rFonts w:ascii="Latha" w:hAnsi="Latha" w:cs="Latha"/>
+                <w:sz w:val="28"/>
+                <w:szCs w:val="28"/>
+                <w:cs/>
+                <w:lang w:bidi="ta-IN"/>
+              </w:rPr>
+              <w:t>னிம்</w:t>
+            </w:r>
+            <w:r>
+              <w:rPr>
+                <w:rFonts w:ascii="Latha" w:hAnsi="Latha" w:cs="Latha"/>
+                <w:sz w:val="28"/>
+                <w:szCs w:val="28"/>
+                <w:lang w:bidi="ta-IN"/>
               </w:rPr>
               <w:t xml:space="preserve"> </w:t>
             </w:r>
-            <w:proofErr w:type="spellStart"/>
-            <w:r>
-              <w:rPr>
-                <w:rFonts w:ascii="BRH Devanagari Extra" w:hAnsi="BRH Devanagari Extra" w:cs="BRH Devanagari Extra"/>
-                <w:sz w:val="40"/>
-                <w:szCs w:val="40"/>
-              </w:rPr>
-              <w:t>mÉ</w:t>
-            </w:r>
-            <w:r>
-              <w:rPr>
-                <w:rFonts w:ascii="BRH Devanagari Extra" w:hAnsi="BRH Devanagari Extra" w:cs="BRH Devanagari Extra"/>
-                <w:sz w:val="40"/>
-                <w:szCs w:val="40"/>
+            <w:r>
+              <w:rPr>
+                <w:rFonts w:ascii="Latha" w:hAnsi="Latha" w:cs="Latha"/>
+                <w:sz w:val="28"/>
+                <w:szCs w:val="28"/>
+                <w:cs/>
+                <w:lang w:bidi="ta-IN"/>
+              </w:rPr>
+              <w:t>பு</w:t>
+            </w:r>
+            <w:r>
+              <w:rPr>
+                <w:rFonts w:ascii="BRH Tamil Tab Extra" w:hAnsi="BRH Tamil Tab Extra" w:cs="Latha"/>
+                <w:b/>
+                <w:sz w:val="36"/>
+                <w:szCs w:val="28"/>
                 <w:highlight w:val="yellow"/>
               </w:rPr>
-              <w:t>ÑþËU</w:t>
-            </w:r>
-            <w:proofErr w:type="spellEnd"/>
-            <w:r>
-              <w:rPr>
-                <w:rFonts w:ascii="BRH Malayalam Extra" w:hAnsi="BRH Malayalam Extra" w:cs="BRH Devanagari Extra"/>
-                <w:sz w:val="34"/>
-                <w:szCs w:val="40"/>
-              </w:rPr>
-              <w:t>–</w:t>
-            </w:r>
-            <w:proofErr w:type="spellStart"/>
-            <w:r>
-              <w:rPr>
-                <w:rFonts w:ascii="BRH Devanagari Extra" w:hAnsi="BRH Devanagari Extra" w:cs="BRH Devanagari Extra"/>
-                <w:sz w:val="40"/>
-                <w:szCs w:val="40"/>
-              </w:rPr>
-              <w:t>wrÉþ-qÉÌ</w:t>
-            </w:r>
-            <w:proofErr w:type="spellEnd"/>
-            <w:r>
-              <w:rPr>
-                <w:rFonts w:ascii="BRH Devanagari Extra" w:hAnsi="BRH Devanagari Extra" w:cs="BRH Devanagari Extra"/>
-                <w:sz w:val="40"/>
-                <w:szCs w:val="40"/>
-              </w:rPr>
-              <w:t>…¡</w:t>
-            </w:r>
-            <w:proofErr w:type="spellStart"/>
-            <w:r>
-              <w:rPr>
-                <w:rFonts w:ascii="BRH Devanagari Extra" w:hAnsi="BRH Devanagari Extra" w:cs="BRH Devanagari Extra"/>
-                <w:sz w:val="40"/>
-                <w:szCs w:val="40"/>
-              </w:rPr>
-              <w:t>ûU</w:t>
-            </w:r>
-            <w:proofErr w:type="spellEnd"/>
-            <w:r>
-              <w:rPr>
-                <w:rFonts w:ascii="BRH Malayalam Extra" w:hAnsi="BRH Malayalam Extra" w:cs="BRH Devanagari Extra"/>
-                <w:sz w:val="34"/>
-                <w:szCs w:val="40"/>
-              </w:rPr>
-              <w:t>–</w:t>
-            </w:r>
-            <w:proofErr w:type="spellStart"/>
-            <w:r>
-              <w:rPr>
-                <w:rFonts w:ascii="BRH Devanagari Extra" w:hAnsi="BRH Devanagari Extra" w:cs="BRH Devanagari Extra"/>
-                <w:sz w:val="40"/>
-                <w:szCs w:val="40"/>
-              </w:rPr>
-              <w:t>xuÉ</w:t>
-            </w:r>
-            <w:proofErr w:type="spellEnd"/>
+              <w:t>†</w:t>
+            </w:r>
+            <w:r>
+              <w:rPr>
+                <w:rFonts w:ascii="Latha" w:hAnsi="Latha" w:cs="Latha"/>
+                <w:sz w:val="28"/>
+                <w:szCs w:val="28"/>
+                <w:highlight w:val="yellow"/>
+                <w:cs/>
+                <w:lang w:bidi="ta-IN"/>
+              </w:rPr>
+              <w:t>ரி</w:t>
+            </w:r>
+            <w:r>
+              <w:rPr>
+                <w:rFonts w:ascii="BRH Tamil Tab Extra" w:hAnsi="BRH Tamil Tab Extra" w:cs="Latha"/>
+                <w:b/>
+                <w:sz w:val="36"/>
+                <w:szCs w:val="28"/>
+                <w:highlight w:val="yellow"/>
+              </w:rPr>
+              <w:t>…</w:t>
+            </w:r>
+            <w:r>
+              <w:rPr>
+                <w:rFonts w:ascii="Latha" w:hAnsi="Latha" w:cs="Latha"/>
+                <w:sz w:val="28"/>
+                <w:szCs w:val="28"/>
+                <w:cs/>
+                <w:lang w:bidi="ta-IN"/>
+              </w:rPr>
+              <w:t>ஷ்ய</w:t>
+            </w:r>
+            <w:r>
+              <w:rPr>
+                <w:rFonts w:ascii="BRH Tamil Tab Extra" w:hAnsi="BRH Tamil Tab Extra" w:cs="Latha"/>
+                <w:b/>
+                <w:sz w:val="36"/>
+                <w:szCs w:val="28"/>
+              </w:rPr>
+              <w:t>†</w:t>
+            </w:r>
+            <w:r>
+              <w:rPr>
+                <w:rFonts w:ascii="Latha" w:hAnsi="Latha" w:cs="Latha"/>
+                <w:sz w:val="28"/>
+                <w:szCs w:val="28"/>
+                <w:cs/>
+                <w:lang w:bidi="ta-IN"/>
+              </w:rPr>
+              <w:t>மங்கி</w:t>
+            </w:r>
+            <w:r>
+              <w:rPr>
+                <w:rFonts w:ascii="Latha" w:hAnsi="Latha" w:cs="Latha"/>
+                <w:b/>
+                <w:bCs/>
+                <w:position w:val="-12"/>
+                <w:sz w:val="28"/>
+                <w:szCs w:val="28"/>
+                <w:cs/>
+                <w:lang w:bidi="ta-IN"/>
+              </w:rPr>
+              <w:t>3</w:t>
+            </w:r>
+            <w:r>
+              <w:rPr>
+                <w:rFonts w:ascii="Latha" w:hAnsi="Latha" w:cs="Latha"/>
+                <w:sz w:val="28"/>
+                <w:szCs w:val="28"/>
+                <w:cs/>
+                <w:lang w:bidi="ta-IN"/>
+              </w:rPr>
+              <w:t>ர</w:t>
+            </w:r>
+            <w:r>
+              <w:rPr>
+                <w:rFonts w:ascii="BRH Tamil Tab Extra" w:hAnsi="BRH Tamil Tab Extra" w:cs="Latha"/>
+                <w:b/>
+                <w:sz w:val="36"/>
+                <w:szCs w:val="28"/>
+              </w:rPr>
+              <w:t>…</w:t>
+            </w:r>
+            <w:r>
+              <w:rPr>
+                <w:rFonts w:ascii="Latha" w:hAnsi="Latha" w:cs="Latha"/>
+                <w:sz w:val="28"/>
+                <w:szCs w:val="28"/>
+                <w:cs/>
+                <w:lang w:bidi="ta-IN"/>
+              </w:rPr>
+              <w:t>ஸ்வ</w:t>
+            </w:r>
+            <w:r>
+              <w:rPr>
+                <w:rFonts w:ascii="Latha" w:hAnsi="Latha" w:cs="Latha"/>
+                <w:sz w:val="28"/>
+                <w:szCs w:val="28"/>
+              </w:rPr>
+              <w:t>-</w:t>
+            </w:r>
           </w:p>
         </w:tc>
         <w:tc>
@@ -633,143 +603,274 @@
                 <w:szCs w:val="40"/>
               </w:rPr>
             </w:pPr>
-            <w:proofErr w:type="spellStart"/>
-            <w:r>
-              <w:rPr>
-                <w:rFonts w:ascii="BRH Devanagari Extra" w:hAnsi="BRH Devanagari Extra" w:cs="BRH Devanagari Extra"/>
-                <w:sz w:val="40"/>
-                <w:szCs w:val="40"/>
-              </w:rPr>
-              <w:t>xÉ</w:t>
-            </w:r>
-            <w:proofErr w:type="spellEnd"/>
-            <w:r>
-              <w:rPr>
-                <w:rFonts w:ascii="BRH Malayalam Extra" w:hAnsi="BRH Malayalam Extra" w:cs="BRH Devanagari Extra"/>
-                <w:sz w:val="34"/>
-                <w:szCs w:val="40"/>
-              </w:rPr>
-              <w:t>–</w:t>
-            </w:r>
-            <w:proofErr w:type="spellStart"/>
-            <w:r>
-              <w:rPr>
-                <w:rFonts w:ascii="BRH Devanagari Extra" w:hAnsi="BRH Devanagari Extra" w:cs="BRH Devanagari Extra"/>
-                <w:sz w:val="40"/>
-                <w:szCs w:val="40"/>
-              </w:rPr>
-              <w:t>kÉxjÉÉþS</w:t>
-            </w:r>
-            <w:proofErr w:type="spellEnd"/>
-            <w:r>
-              <w:rPr>
-                <w:rFonts w:ascii="BRH Malayalam Extra" w:hAnsi="BRH Malayalam Extra" w:cs="BRH Devanagari Extra"/>
-                <w:sz w:val="34"/>
-                <w:szCs w:val="40"/>
-              </w:rPr>
-              <w:t>–</w:t>
-            </w:r>
-            <w:proofErr w:type="spellStart"/>
-            <w:r>
-              <w:rPr>
-                <w:rFonts w:ascii="BRH Devanagari Extra" w:hAnsi="BRH Devanagari Extra" w:cs="BRH Devanagari Extra"/>
-                <w:sz w:val="40"/>
-                <w:szCs w:val="40"/>
-              </w:rPr>
-              <w:t>ÎalÉÇ</w:t>
-            </w:r>
-            <w:proofErr w:type="spellEnd"/>
-            <w:r>
-              <w:rPr>
-                <w:rFonts w:ascii="BRH Devanagari Extra" w:hAnsi="BRH Devanagari Extra" w:cs="BRH Devanagari Extra"/>
-                <w:sz w:val="40"/>
-                <w:szCs w:val="40"/>
+            <w:r>
+              <w:rPr>
+                <w:rFonts w:ascii="Latha" w:hAnsi="Latha" w:cs="Latha"/>
+                <w:sz w:val="28"/>
+                <w:szCs w:val="28"/>
+                <w:cs/>
+                <w:lang w:bidi="ta-IN"/>
+              </w:rPr>
+              <w:t>ஸ</w:t>
+            </w:r>
+            <w:r>
+              <w:rPr>
+                <w:rFonts w:ascii="BRH Tamil Tab Extra" w:hAnsi="BRH Tamil Tab Extra" w:cs="Latha"/>
+                <w:b/>
+                <w:sz w:val="36"/>
+                <w:szCs w:val="28"/>
+              </w:rPr>
+              <w:t>…</w:t>
+            </w:r>
+            <w:r>
+              <w:rPr>
+                <w:rFonts w:ascii="Latha" w:hAnsi="Latha" w:cs="Latha"/>
+                <w:sz w:val="28"/>
+                <w:szCs w:val="28"/>
+                <w:cs/>
+                <w:lang w:bidi="ta-IN"/>
+              </w:rPr>
+              <w:t>த</w:t>
+            </w:r>
+            <w:r>
+              <w:rPr>
+                <w:rFonts w:ascii="Latha" w:hAnsi="Latha" w:cs="Latha"/>
+                <w:b/>
+                <w:bCs/>
+                <w:position w:val="-12"/>
+                <w:sz w:val="28"/>
+                <w:szCs w:val="28"/>
+                <w:cs/>
+                <w:lang w:bidi="ta-IN"/>
+              </w:rPr>
+              <w:t>4</w:t>
+            </w:r>
+            <w:r>
+              <w:rPr>
+                <w:rFonts w:ascii="Latha" w:hAnsi="Latha" w:cs="Latha"/>
+                <w:sz w:val="28"/>
+                <w:szCs w:val="28"/>
+                <w:cs/>
+                <w:lang w:bidi="ta-IN"/>
+              </w:rPr>
+              <w:t>ஸ்தா</w:t>
+            </w:r>
+            <w:r>
+              <w:rPr>
+                <w:rFonts w:ascii="BRH Tamil Tab Extra" w:hAnsi="BRH Tamil Tab Extra" w:cs="Latha"/>
+                <w:b/>
+                <w:sz w:val="36"/>
+                <w:szCs w:val="28"/>
+              </w:rPr>
+              <w:t>†</w:t>
+            </w:r>
+            <w:r>
+              <w:rPr>
+                <w:rFonts w:ascii="Latha" w:hAnsi="Latha" w:cs="Latha"/>
+                <w:b/>
+                <w:bCs/>
+                <w:position w:val="-12"/>
+                <w:sz w:val="28"/>
+                <w:szCs w:val="28"/>
+                <w:cs/>
+                <w:lang w:bidi="ta-IN"/>
+              </w:rPr>
+              <w:t>2</w:t>
+            </w:r>
+            <w:r>
+              <w:rPr>
+                <w:rFonts w:ascii="Latha" w:hAnsi="Latha" w:cs="Latha"/>
+                <w:sz w:val="28"/>
+                <w:szCs w:val="28"/>
+                <w:cs/>
+                <w:lang w:bidi="ta-IN"/>
+              </w:rPr>
+              <w:t>த</w:t>
+            </w:r>
+            <w:r>
+              <w:rPr>
+                <w:rFonts w:ascii="BRH Tamil Tab Extra" w:hAnsi="BRH Tamil Tab Extra" w:cs="Latha"/>
+                <w:b/>
+                <w:sz w:val="36"/>
+                <w:szCs w:val="28"/>
+              </w:rPr>
+              <w:t>…</w:t>
+            </w:r>
+            <w:r>
+              <w:rPr>
+                <w:rFonts w:ascii="Latha" w:hAnsi="Latha" w:cs="Latha"/>
+                <w:b/>
+                <w:bCs/>
+                <w:position w:val="-12"/>
+                <w:sz w:val="28"/>
+                <w:szCs w:val="28"/>
+                <w:cs/>
+                <w:lang w:bidi="ta-IN"/>
+              </w:rPr>
+              <w:t>3</w:t>
+            </w:r>
+            <w:r>
+              <w:rPr>
+                <w:rFonts w:ascii="Latha" w:hAnsi="Latha" w:cs="Latha"/>
+                <w:sz w:val="28"/>
+                <w:szCs w:val="28"/>
+                <w:cs/>
+                <w:lang w:bidi="ta-IN"/>
+              </w:rPr>
+              <w:t>க்</w:t>
+            </w:r>
+            <w:r>
+              <w:rPr>
+                <w:rFonts w:ascii="Latha" w:hAnsi="Latha" w:cs="Latha"/>
+                <w:b/>
+                <w:bCs/>
+                <w:position w:val="-12"/>
+                <w:sz w:val="28"/>
+                <w:szCs w:val="28"/>
+                <w:cs/>
+                <w:lang w:bidi="ta-IN"/>
+              </w:rPr>
+              <w:t>3</w:t>
+            </w:r>
+            <w:r>
+              <w:rPr>
+                <w:rFonts w:ascii="Latha" w:hAnsi="Latha" w:cs="Latha"/>
+                <w:sz w:val="28"/>
+                <w:szCs w:val="28"/>
+                <w:cs/>
+                <w:lang w:bidi="ta-IN"/>
+              </w:rPr>
+              <w:t>னிம்</w:t>
+            </w:r>
+            <w:r>
+              <w:rPr>
+                <w:rFonts w:ascii="Latha" w:hAnsi="Latha" w:cs="Latha"/>
+                <w:sz w:val="28"/>
+                <w:szCs w:val="28"/>
+                <w:lang w:bidi="ta-IN"/>
               </w:rPr>
               <w:t xml:space="preserve"> </w:t>
             </w:r>
-            <w:proofErr w:type="spellStart"/>
-            <w:r>
-              <w:rPr>
-                <w:rFonts w:ascii="BRH Devanagari Extra" w:hAnsi="BRH Devanagari Extra" w:cs="BRH Devanagari Extra"/>
-                <w:sz w:val="40"/>
-                <w:szCs w:val="40"/>
-              </w:rPr>
-              <w:t>mÉÑþ</w:t>
-            </w:r>
-            <w:r>
-              <w:rPr>
-                <w:rFonts w:ascii="BRH Devanagari Extra" w:hAnsi="BRH Devanagari Extra" w:cs="BRH Devanagari Extra"/>
-                <w:sz w:val="40"/>
-                <w:szCs w:val="40"/>
+            <w:r>
+              <w:rPr>
+                <w:rFonts w:ascii="Latha" w:hAnsi="Latha" w:cs="Latha"/>
+                <w:sz w:val="28"/>
+                <w:szCs w:val="28"/>
+                <w:cs/>
+                <w:lang w:bidi="ta-IN"/>
+              </w:rPr>
+              <w:t>பு</w:t>
+            </w:r>
+            <w:r>
+              <w:rPr>
+                <w:rFonts w:ascii="BRH Tamil Tab Extra" w:hAnsi="BRH Tamil Tab Extra" w:cs="Latha"/>
+                <w:b/>
+                <w:sz w:val="36"/>
+                <w:szCs w:val="28"/>
                 <w:highlight w:val="green"/>
               </w:rPr>
-              <w:t>U</w:t>
-            </w:r>
-            <w:proofErr w:type="spellEnd"/>
-            <w:r>
-              <w:rPr>
-                <w:rFonts w:ascii="BRH Malayalam Extra" w:hAnsi="BRH Malayalam Extra" w:cs="BRH Devanagari Extra"/>
-                <w:sz w:val="34"/>
-                <w:szCs w:val="40"/>
+              <w:t>†</w:t>
+            </w:r>
+            <w:r>
+              <w:rPr>
+                <w:rFonts w:ascii="BRH Tamil Tab Extra" w:hAnsi="BRH Tamil Tab Extra" w:cs="Latha" w:hint="cs"/>
+                <w:b/>
+                <w:sz w:val="36"/>
+                <w:szCs w:val="28"/>
                 <w:highlight w:val="green"/>
-              </w:rPr>
-              <w:t>–</w:t>
-            </w:r>
-            <w:proofErr w:type="spellStart"/>
-            <w:r>
-              <w:rPr>
-                <w:rFonts w:ascii="BRH Devanagari Extra" w:hAnsi="BRH Devanagari Extra" w:cs="BRH Devanagari Extra"/>
-                <w:sz w:val="40"/>
-                <w:szCs w:val="40"/>
-                <w:highlight w:val="green"/>
-              </w:rPr>
-              <w:t>Ï</w:t>
-            </w:r>
-            <w:r>
-              <w:rPr>
-                <w:rFonts w:ascii="BRH Devanagari Extra" w:hAnsi="BRH Devanagari Extra" w:cs="BRH Devanagari Extra"/>
-                <w:sz w:val="40"/>
-                <w:szCs w:val="40"/>
-              </w:rPr>
-              <w:t>wrÉþ-qÉÌ</w:t>
-            </w:r>
-            <w:proofErr w:type="spellEnd"/>
-            <w:r>
-              <w:rPr>
-                <w:rFonts w:ascii="BRH Devanagari Extra" w:hAnsi="BRH Devanagari Extra" w:cs="BRH Devanagari Extra"/>
-                <w:sz w:val="40"/>
-                <w:szCs w:val="40"/>
-              </w:rPr>
-              <w:t>…¡</w:t>
-            </w:r>
-            <w:proofErr w:type="spellStart"/>
-            <w:r>
-              <w:rPr>
-                <w:rFonts w:ascii="BRH Devanagari Extra" w:hAnsi="BRH Devanagari Extra" w:cs="BRH Devanagari Extra"/>
-                <w:sz w:val="40"/>
-                <w:szCs w:val="40"/>
-              </w:rPr>
-              <w:t>ûU</w:t>
-            </w:r>
-            <w:proofErr w:type="spellEnd"/>
-            <w:r>
-              <w:rPr>
-                <w:rFonts w:ascii="BRH Malayalam Extra" w:hAnsi="BRH Malayalam Extra" w:cs="BRH Devanagari Extra"/>
-                <w:sz w:val="34"/>
-                <w:szCs w:val="40"/>
-              </w:rPr>
-              <w:t>–</w:t>
-            </w:r>
-            <w:proofErr w:type="spellStart"/>
-            <w:r>
-              <w:rPr>
-                <w:rFonts w:ascii="BRH Devanagari Extra" w:hAnsi="BRH Devanagari Extra" w:cs="BRH Devanagari Extra"/>
-                <w:sz w:val="40"/>
-                <w:szCs w:val="40"/>
-              </w:rPr>
-              <w:t>xuÉ</w:t>
-            </w:r>
-            <w:proofErr w:type="spellEnd"/>
+                <w:cs/>
+                <w:lang w:bidi="ta-IN"/>
+              </w:rPr>
+              <w:t>ரீ</w:t>
+            </w:r>
+            <w:r>
+              <w:rPr>
+                <w:rFonts w:ascii="BRH Tamil Tab Extra" w:hAnsi="BRH Tamil Tab Extra" w:cs="Latha"/>
+                <w:b/>
+                <w:sz w:val="36"/>
+                <w:szCs w:val="28"/>
+              </w:rPr>
+              <w:t>…</w:t>
+            </w:r>
+            <w:r>
+              <w:rPr>
+                <w:rFonts w:ascii="Latha" w:hAnsi="Latha" w:cs="Latha"/>
+                <w:sz w:val="28"/>
+                <w:szCs w:val="28"/>
+                <w:cs/>
+                <w:lang w:bidi="ta-IN"/>
+              </w:rPr>
+              <w:t>ஷ்ய</w:t>
+            </w:r>
+            <w:r>
+              <w:rPr>
+                <w:rFonts w:ascii="BRH Tamil Tab Extra" w:hAnsi="BRH Tamil Tab Extra" w:cs="Latha"/>
+                <w:b/>
+                <w:sz w:val="36"/>
+                <w:szCs w:val="28"/>
+              </w:rPr>
+              <w:t>†</w:t>
+            </w:r>
+            <w:r>
+              <w:rPr>
+                <w:rFonts w:ascii="Latha" w:hAnsi="Latha" w:cs="Latha"/>
+                <w:sz w:val="28"/>
+                <w:szCs w:val="28"/>
+                <w:cs/>
+                <w:lang w:bidi="ta-IN"/>
+              </w:rPr>
+              <w:t>மங்கி</w:t>
+            </w:r>
+            <w:r>
+              <w:rPr>
+                <w:rFonts w:ascii="Latha" w:hAnsi="Latha" w:cs="Latha"/>
+                <w:b/>
+                <w:bCs/>
+                <w:position w:val="-12"/>
+                <w:sz w:val="28"/>
+                <w:szCs w:val="28"/>
+                <w:cs/>
+                <w:lang w:bidi="ta-IN"/>
+              </w:rPr>
+              <w:t>3</w:t>
+            </w:r>
+            <w:r>
+              <w:rPr>
+                <w:rFonts w:ascii="Latha" w:hAnsi="Latha" w:cs="Latha"/>
+                <w:sz w:val="28"/>
+                <w:szCs w:val="28"/>
+                <w:cs/>
+                <w:lang w:bidi="ta-IN"/>
+              </w:rPr>
+              <w:t>ர</w:t>
+            </w:r>
+            <w:r>
+              <w:rPr>
+                <w:rFonts w:ascii="BRH Tamil Tab Extra" w:hAnsi="BRH Tamil Tab Extra" w:cs="Latha"/>
+                <w:b/>
+                <w:sz w:val="36"/>
+                <w:szCs w:val="28"/>
+              </w:rPr>
+              <w:t>…</w:t>
+            </w:r>
+            <w:r>
+              <w:rPr>
+                <w:rFonts w:ascii="Latha" w:hAnsi="Latha" w:cs="Latha"/>
+                <w:sz w:val="28"/>
+                <w:szCs w:val="28"/>
+                <w:cs/>
+                <w:lang w:bidi="ta-IN"/>
+              </w:rPr>
+              <w:t>ஸ்வ</w:t>
+            </w:r>
+            <w:r>
+              <w:rPr>
+                <w:rFonts w:ascii="Latha" w:hAnsi="Latha" w:cs="Latha"/>
+                <w:sz w:val="28"/>
+                <w:szCs w:val="28"/>
+              </w:rPr>
+              <w:t>-</w:t>
+            </w:r>
           </w:p>
         </w:tc>
       </w:tr>
@@ -787,7 +888,6 @@
               <w:rPr>
                 <w:rFonts w:cs="Latha"/>
                 <w:b/>
-                <w:color w:val="FF0000"/>
                 <w:sz w:val="28"/>
                 <w:szCs w:val="28"/>
                 <w:lang w:bidi="ta-IN"/>
@@ -797,92 +897,12 @@
               <w:rPr>
                 <w:rFonts w:cs="Latha"/>
                 <w:b/>
-                <w:color w:val="FF0000"/>
-                <w:sz w:val="28"/>
-                <w:szCs w:val="28"/>
-                <w:lang w:bidi="ta-IN"/>
-              </w:rPr>
-              <w:t>TS 4.</w:t>
-            </w:r>
-            <w:r>
-              <w:rPr>
-                <w:rFonts w:cs="Latha"/>
-                <w:b/>
-                <w:color w:val="FF0000"/>
-                <w:sz w:val="28"/>
-                <w:szCs w:val="28"/>
-                <w:lang w:bidi="ta-IN"/>
-              </w:rPr>
-              <w:t>1</w:t>
-            </w:r>
-            <w:r>
-              <w:rPr>
-                <w:rFonts w:cs="Latha"/>
-                <w:b/>
-                <w:color w:val="FF0000"/>
-                <w:sz w:val="28"/>
-                <w:szCs w:val="28"/>
-                <w:lang w:bidi="ta-IN"/>
-              </w:rPr>
-              <w:t>.</w:t>
-            </w:r>
-            <w:r>
-              <w:rPr>
-                <w:rFonts w:cs="Latha"/>
-                <w:b/>
-                <w:color w:val="FF0000"/>
-                <w:sz w:val="28"/>
-                <w:szCs w:val="28"/>
-                <w:lang w:bidi="ta-IN"/>
-              </w:rPr>
-              <w:t>2</w:t>
-            </w:r>
-            <w:r>
-              <w:rPr>
-                <w:rFonts w:cs="Latha"/>
-                <w:b/>
-                <w:color w:val="FF0000"/>
-                <w:sz w:val="28"/>
-                <w:szCs w:val="28"/>
-                <w:lang w:bidi="ta-IN"/>
-              </w:rPr>
-              <w:t>.</w:t>
-            </w:r>
-            <w:r>
-              <w:rPr>
-                <w:rFonts w:cs="Latha"/>
-                <w:b/>
-                <w:color w:val="FF0000"/>
-                <w:sz w:val="28"/>
-                <w:szCs w:val="28"/>
-                <w:lang w:bidi="ta-IN"/>
-              </w:rPr>
-              <w:t>2</w:t>
-            </w:r>
-            <w:r>
-              <w:rPr>
-                <w:rFonts w:cs="Latha"/>
-                <w:b/>
-                <w:color w:val="FF0000"/>
-                <w:sz w:val="28"/>
-                <w:szCs w:val="28"/>
-                <w:lang w:bidi="ta-IN"/>
-              </w:rPr>
-              <w:t xml:space="preserve"> - </w:t>
-            </w:r>
-            <w:proofErr w:type="spellStart"/>
-            <w:r>
-              <w:rPr>
-                <w:rFonts w:cs="Latha"/>
-                <w:b/>
-                <w:color w:val="FF0000"/>
-                <w:sz w:val="28"/>
-                <w:szCs w:val="28"/>
-                <w:lang w:bidi="ta-IN"/>
-              </w:rPr>
-              <w:t>Padam</w:t>
-            </w:r>
-            <w:proofErr w:type="spellEnd"/>
+                <w:sz w:val="28"/>
+                <w:szCs w:val="28"/>
+                <w:lang w:bidi="ta-IN"/>
+              </w:rPr>
+              <w:t>TS 4.1.2.2 - Padam</w:t>
+            </w:r>
           </w:p>
           <w:p>
             <w:pPr>
@@ -890,57 +910,20 @@
               <w:rPr>
                 <w:rFonts w:cs="Latha"/>
                 <w:b/>
-                <w:color w:val="FF0000"/>
                 <w:sz w:val="28"/>
                 <w:szCs w:val="28"/>
                 <w:lang w:bidi="ta-IN"/>
               </w:rPr>
             </w:pPr>
-            <w:proofErr w:type="spellStart"/>
             <w:r>
               <w:rPr>
                 <w:rFonts w:cs="Latha"/>
                 <w:b/>
-                <w:color w:val="FF0000"/>
-                <w:sz w:val="28"/>
-                <w:szCs w:val="28"/>
-                <w:lang w:bidi="ta-IN"/>
-              </w:rPr>
-              <w:t>Padam</w:t>
-            </w:r>
-            <w:proofErr w:type="spellEnd"/>
-            <w:r>
-              <w:rPr>
-                <w:rFonts w:cs="Latha"/>
-                <w:b/>
-                <w:color w:val="FF0000"/>
-                <w:sz w:val="28"/>
-                <w:szCs w:val="28"/>
-                <w:lang w:bidi="ta-IN"/>
-              </w:rPr>
-              <w:t xml:space="preserve"> </w:t>
-            </w:r>
-            <w:r>
-              <w:rPr>
-                <w:rFonts w:cs="Latha"/>
-                <w:b/>
-                <w:color w:val="FF0000"/>
-                <w:sz w:val="28"/>
-                <w:szCs w:val="28"/>
-                <w:lang w:bidi="ta-IN"/>
-              </w:rPr>
-              <w:t xml:space="preserve">No: - </w:t>
-            </w:r>
-            <w:r>
-              <w:rPr>
-                <w:rFonts w:cs="Latha"/>
-                <w:b/>
-                <w:color w:val="FF0000"/>
-                <w:sz w:val="28"/>
-                <w:szCs w:val="28"/>
-                <w:lang w:bidi="ta-IN"/>
-              </w:rPr>
-              <w:t>23</w:t>
+                <w:sz w:val="28"/>
+                <w:szCs w:val="28"/>
+                <w:lang w:bidi="ta-IN"/>
+              </w:rPr>
+              <w:t>Padam No: - 23</w:t>
             </w:r>
           </w:p>
           <w:p>
@@ -955,40 +938,15 @@
                 <w:lang w:bidi="ta-IN"/>
               </w:rPr>
             </w:pPr>
-            <w:proofErr w:type="spellStart"/>
             <w:r>
               <w:rPr>
                 <w:rFonts w:cs="Latha"/>
                 <w:b/>
-                <w:color w:val="FF0000"/>
-                <w:sz w:val="28"/>
-                <w:szCs w:val="28"/>
-                <w:lang w:bidi="ta-IN"/>
-              </w:rPr>
-              <w:t>Panchaati</w:t>
-            </w:r>
-            <w:proofErr w:type="spellEnd"/>
-            <w:r>
-              <w:rPr>
-                <w:rFonts w:cs="Latha"/>
-                <w:b/>
-                <w:color w:val="FF0000"/>
-                <w:sz w:val="28"/>
-                <w:szCs w:val="28"/>
-                <w:lang w:bidi="ta-IN"/>
-              </w:rPr>
-              <w:t xml:space="preserve"> No. - </w:t>
-            </w:r>
-            <w:r>
-              <w:rPr>
-                <w:rFonts w:cs="Latha"/>
-                <w:b/>
-                <w:color w:val="FF0000"/>
-                <w:sz w:val="28"/>
-                <w:szCs w:val="28"/>
-                <w:lang w:bidi="ta-IN"/>
-              </w:rPr>
-              <w:t>6</w:t>
+                <w:sz w:val="28"/>
+                <w:szCs w:val="28"/>
+                <w:lang w:bidi="ta-IN"/>
+              </w:rPr>
+              <w:t>Panchaati No. - 6</w:t>
             </w:r>
           </w:p>
         </w:tc>
@@ -998,152 +956,7 @@
           </w:tcPr>
           <w:p>
             <w:pPr>
-              <w:widowControl w:val="0"/>
-              <w:autoSpaceDE w:val="0"/>
-              <w:autoSpaceDN w:val="0"/>
-              <w:adjustRightInd w:val="0"/>
-              <w:spacing w:before="0" w:line="240" w:lineRule="auto"/>
-              <w:rPr>
-                <w:rFonts w:ascii="BRH Devanagari Extra" w:hAnsi="BRH Devanagari Extra" w:cs="BRH Devanagari Extra"/>
-                <w:sz w:val="40"/>
-                <w:szCs w:val="40"/>
-              </w:rPr>
-            </w:pPr>
-            <w:proofErr w:type="spellStart"/>
-            <w:r>
-              <w:rPr>
-                <w:rFonts w:ascii="BRH Devanagari Extra" w:hAnsi="BRH Devanagari Extra" w:cs="BRH Devanagari Extra"/>
-                <w:sz w:val="40"/>
-                <w:szCs w:val="40"/>
-              </w:rPr>
-              <w:t>xÉ</w:t>
-            </w:r>
-            <w:proofErr w:type="spellEnd"/>
-            <w:r>
-              <w:rPr>
-                <w:rFonts w:ascii="BRH Malayalam Extra" w:hAnsi="BRH Malayalam Extra" w:cs="BRH Devanagari Extra"/>
-                <w:sz w:val="34"/>
-                <w:szCs w:val="40"/>
-              </w:rPr>
-              <w:t>–</w:t>
-            </w:r>
-            <w:proofErr w:type="spellStart"/>
-            <w:r>
-              <w:rPr>
-                <w:rFonts w:ascii="BRH Devanagari Extra" w:hAnsi="BRH Devanagari Extra" w:cs="BRH Devanagari Extra"/>
-                <w:sz w:val="40"/>
-                <w:szCs w:val="40"/>
-              </w:rPr>
-              <w:t>kÉxjÉÉ</w:t>
-            </w:r>
-            <w:proofErr w:type="spellEnd"/>
-            <w:r>
-              <w:rPr>
-                <w:rFonts w:ascii="BRH Malayalam Extra" w:hAnsi="BRH Malayalam Extra" w:cs="BRH Devanagari Extra"/>
-                <w:sz w:val="34"/>
-                <w:szCs w:val="40"/>
-              </w:rPr>
-              <w:t>–</w:t>
-            </w:r>
-            <w:proofErr w:type="spellStart"/>
-            <w:r>
-              <w:rPr>
-                <w:rFonts w:ascii="BRH Devanagari Extra" w:hAnsi="BRH Devanagari Extra" w:cs="BRH Devanagari Extra"/>
-                <w:sz w:val="40"/>
-                <w:szCs w:val="40"/>
-              </w:rPr>
-              <w:t>ÌSÌiÉþ</w:t>
-            </w:r>
-            <w:proofErr w:type="spellEnd"/>
-            <w:r>
-              <w:rPr>
-                <w:rFonts w:ascii="BRH Devanagari Extra" w:hAnsi="BRH Devanagari Extra" w:cs="BRH Devanagari Extra"/>
-                <w:sz w:val="40"/>
-                <w:szCs w:val="40"/>
-              </w:rPr>
-              <w:t xml:space="preserve"> </w:t>
-            </w:r>
-            <w:proofErr w:type="spellStart"/>
-            <w:r>
-              <w:rPr>
-                <w:rFonts w:ascii="BRH Devanagari Extra" w:hAnsi="BRH Devanagari Extra" w:cs="BRH Devanagari Extra"/>
-                <w:sz w:val="40"/>
-                <w:szCs w:val="40"/>
-              </w:rPr>
-              <w:t>xÉ</w:t>
-            </w:r>
-            <w:proofErr w:type="spellEnd"/>
-            <w:r>
-              <w:rPr>
-                <w:rFonts w:ascii="BRH Malayalam Extra" w:hAnsi="BRH Malayalam Extra" w:cs="BRH Devanagari Extra"/>
-                <w:sz w:val="34"/>
-                <w:szCs w:val="40"/>
-              </w:rPr>
-              <w:t>–</w:t>
-            </w:r>
-            <w:proofErr w:type="spellStart"/>
-            <w:r>
-              <w:rPr>
-                <w:rFonts w:ascii="BRH Devanagari Extra" w:hAnsi="BRH Devanagari Extra" w:cs="BRH Devanagari Extra"/>
-                <w:sz w:val="40"/>
-                <w:szCs w:val="40"/>
-              </w:rPr>
-              <w:t>kÉ</w:t>
-            </w:r>
-            <w:proofErr w:type="spellEnd"/>
-            <w:r>
-              <w:rPr>
-                <w:rFonts w:ascii="BRH Devanagari Extra" w:hAnsi="BRH Devanagari Extra" w:cs="BRH Devanagari Extra"/>
-                <w:sz w:val="40"/>
-                <w:szCs w:val="40"/>
-              </w:rPr>
-              <w:t xml:space="preserve"> - </w:t>
-            </w:r>
-            <w:proofErr w:type="spellStart"/>
-            <w:r>
-              <w:rPr>
-                <w:rFonts w:ascii="BRH Devanagari Extra" w:hAnsi="BRH Devanagari Extra" w:cs="BRH Devanagari Extra"/>
-                <w:sz w:val="40"/>
-                <w:szCs w:val="40"/>
-              </w:rPr>
-              <w:t>xjÉÉ</w:t>
-            </w:r>
-            <w:proofErr w:type="spellEnd"/>
-            <w:r>
-              <w:rPr>
-                <w:rFonts w:ascii="BRH Malayalam Extra" w:hAnsi="BRH Malayalam Extra" w:cs="BRH Devanagari Extra"/>
-                <w:sz w:val="34"/>
-                <w:szCs w:val="40"/>
-              </w:rPr>
-              <w:t>–</w:t>
-            </w:r>
-            <w:proofErr w:type="spellStart"/>
-            <w:r>
-              <w:rPr>
-                <w:rFonts w:ascii="BRH Devanagari Extra" w:hAnsi="BRH Devanagari Extra" w:cs="BRH Devanagari Extra"/>
-                <w:sz w:val="40"/>
-                <w:szCs w:val="40"/>
-              </w:rPr>
-              <w:t>iÉç</w:t>
-            </w:r>
-            <w:proofErr w:type="spellEnd"/>
-            <w:r>
-              <w:rPr>
-                <w:rFonts w:ascii="BRH Devanagari Extra" w:hAnsi="BRH Devanagari Extra" w:cs="BRH Devanagari Extra"/>
-                <w:sz w:val="40"/>
-                <w:szCs w:val="40"/>
-              </w:rPr>
-              <w:t xml:space="preserve"> | </w:t>
-            </w:r>
-          </w:p>
-          <w:p>
-            <w:pPr>
-              <w:widowControl w:val="0"/>
-              <w:autoSpaceDE w:val="0"/>
-              <w:autoSpaceDN w:val="0"/>
-              <w:adjustRightInd w:val="0"/>
-              <w:spacing w:before="0" w:line="240" w:lineRule="auto"/>
-              <w:ind w:right="-279"/>
+              <w:spacing w:line="264" w:lineRule="auto"/>
               <w:rPr>
                 <w:rFonts w:ascii="BRH Malayalam Extra" w:hAnsi="BRH Malayalam Extra" w:cs="BRH Malayalam Extra"/>
                 <w:sz w:val="40"/>
@@ -1152,91 +965,365 @@
             </w:pPr>
             <w:r>
               <w:rPr>
-                <w:rFonts w:ascii="BRH Devanagari Extra" w:hAnsi="BRH Devanagari Extra" w:cs="BRH Devanagari Extra"/>
-                <w:sz w:val="40"/>
-                <w:szCs w:val="40"/>
-              </w:rPr>
-              <w:t>A</w:t>
-            </w:r>
-            <w:r>
-              <w:rPr>
-                <w:rFonts w:ascii="BRH Malayalam Extra" w:hAnsi="BRH Malayalam Extra" w:cs="BRH Devanagari Extra"/>
-                <w:sz w:val="34"/>
-                <w:szCs w:val="40"/>
-              </w:rPr>
-              <w:t>–</w:t>
-            </w:r>
-            <w:proofErr w:type="spellStart"/>
-            <w:r>
-              <w:rPr>
-                <w:rFonts w:ascii="BRH Devanagari Extra" w:hAnsi="BRH Devanagari Extra" w:cs="BRH Devanagari Extra"/>
-                <w:sz w:val="40"/>
-                <w:szCs w:val="40"/>
-              </w:rPr>
-              <w:t>ÎalÉqÉç</w:t>
-            </w:r>
-            <w:proofErr w:type="spellEnd"/>
-            <w:r>
-              <w:rPr>
-                <w:rFonts w:ascii="BRH Devanagari Extra" w:hAnsi="BRH Devanagari Extra" w:cs="BRH Devanagari Extra"/>
-                <w:sz w:val="40"/>
-                <w:szCs w:val="40"/>
-              </w:rPr>
-              <w:t xml:space="preserve"> | </w:t>
-            </w:r>
-            <w:proofErr w:type="spellStart"/>
-            <w:r>
-              <w:rPr>
-                <w:rFonts w:ascii="BRH Devanagari Extra" w:hAnsi="BRH Devanagari Extra" w:cs="BRH Devanagari Extra"/>
-                <w:sz w:val="40"/>
-                <w:szCs w:val="40"/>
-              </w:rPr>
-              <w:t>mÉÑ</w:t>
-            </w:r>
-            <w:proofErr w:type="spellEnd"/>
-            <w:r>
-              <w:rPr>
-                <w:rFonts w:ascii="BRH Malayalam Extra" w:hAnsi="BRH Malayalam Extra" w:cs="BRH Devanagari Extra"/>
-                <w:sz w:val="34"/>
-                <w:szCs w:val="40"/>
+                <w:rFonts w:ascii="Latha" w:hAnsi="Latha" w:cs="Latha"/>
+                <w:sz w:val="28"/>
+                <w:szCs w:val="28"/>
+                <w:cs/>
+                <w:lang w:bidi="ta-IN"/>
+              </w:rPr>
+              <w:t>ஸ</w:t>
+            </w:r>
+            <w:r>
+              <w:rPr>
+                <w:rFonts w:ascii="BRH Tamil Tab Extra" w:hAnsi="BRH Tamil Tab Extra" w:cs="Latha"/>
+                <w:b/>
+                <w:sz w:val="36"/>
+                <w:szCs w:val="28"/>
+              </w:rPr>
+              <w:t>…</w:t>
+            </w:r>
+            <w:r>
+              <w:rPr>
+                <w:rFonts w:ascii="Latha" w:hAnsi="Latha" w:cs="Latha"/>
+                <w:sz w:val="28"/>
+                <w:szCs w:val="28"/>
+                <w:cs/>
+                <w:lang w:bidi="ta-IN"/>
+              </w:rPr>
+              <w:t>த</w:t>
+            </w:r>
+            <w:r>
+              <w:rPr>
+                <w:rFonts w:ascii="Latha" w:hAnsi="Latha" w:cs="Latha"/>
+                <w:b/>
+                <w:bCs/>
+                <w:position w:val="-12"/>
+                <w:sz w:val="28"/>
+                <w:szCs w:val="28"/>
+                <w:cs/>
+                <w:lang w:bidi="ta-IN"/>
+              </w:rPr>
+              <w:t>4</w:t>
+            </w:r>
+            <w:r>
+              <w:rPr>
+                <w:rFonts w:ascii="Latha" w:hAnsi="Latha" w:cs="Latha"/>
+                <w:sz w:val="28"/>
+                <w:szCs w:val="28"/>
+                <w:cs/>
+                <w:lang w:bidi="ta-IN"/>
+              </w:rPr>
+              <w:t>ஸ்தா</w:t>
+            </w:r>
+            <w:r>
+              <w:rPr>
+                <w:rFonts w:ascii="BRH Tamil Tab Extra" w:hAnsi="BRH Tamil Tab Extra" w:cs="Latha"/>
+                <w:b/>
+                <w:sz w:val="36"/>
+                <w:szCs w:val="28"/>
+              </w:rPr>
+              <w:t>…</w:t>
+            </w:r>
+            <w:r>
+              <w:rPr>
+                <w:rFonts w:ascii="Latha" w:hAnsi="Latha" w:cs="Latha"/>
+                <w:b/>
+                <w:bCs/>
+                <w:position w:val="-12"/>
+                <w:sz w:val="28"/>
+                <w:szCs w:val="28"/>
+                <w:cs/>
+                <w:lang w:bidi="ta-IN"/>
+              </w:rPr>
+              <w:t>2</w:t>
+            </w:r>
+            <w:r>
+              <w:rPr>
+                <w:rFonts w:ascii="Latha" w:hAnsi="Latha" w:cs="Latha"/>
+                <w:sz w:val="28"/>
+                <w:szCs w:val="28"/>
+                <w:cs/>
+                <w:lang w:bidi="ta-IN"/>
+              </w:rPr>
+              <w:t>தி</w:t>
+            </w:r>
+            <w:r>
+              <w:rPr>
+                <w:rFonts w:ascii="Latha" w:hAnsi="Latha" w:cs="Latha"/>
+                <w:b/>
+                <w:bCs/>
+                <w:position w:val="-12"/>
+                <w:sz w:val="28"/>
+                <w:szCs w:val="28"/>
+                <w:cs/>
+                <w:lang w:bidi="ta-IN"/>
+              </w:rPr>
+              <w:t>3</w:t>
+            </w:r>
+            <w:r>
+              <w:rPr>
+                <w:rFonts w:ascii="Latha" w:hAnsi="Latha" w:cs="Latha"/>
+                <w:sz w:val="28"/>
+                <w:szCs w:val="28"/>
+                <w:cs/>
+                <w:lang w:bidi="ta-IN"/>
+              </w:rPr>
+              <w:t>தி</w:t>
+            </w:r>
+            <w:r>
+              <w:rPr>
+                <w:rFonts w:ascii="BRH Tamil Tab Extra" w:hAnsi="BRH Tamil Tab Extra" w:cs="Latha"/>
+                <w:b/>
+                <w:sz w:val="36"/>
+                <w:szCs w:val="28"/>
+              </w:rPr>
+              <w:t>†</w:t>
+            </w:r>
+            <w:r>
+              <w:rPr>
+                <w:rFonts w:ascii="Latha" w:hAnsi="Latha" w:cs="Latha"/>
+                <w:sz w:val="28"/>
+                <w:szCs w:val="28"/>
+              </w:rPr>
+              <w:t xml:space="preserve"> </w:t>
+            </w:r>
+            <w:r>
+              <w:rPr>
+                <w:rFonts w:ascii="Latha" w:hAnsi="Latha" w:cs="Latha"/>
+                <w:sz w:val="28"/>
+                <w:szCs w:val="28"/>
+                <w:cs/>
+                <w:lang w:bidi="ta-IN"/>
+              </w:rPr>
+              <w:t>ஸ</w:t>
+            </w:r>
+            <w:r>
+              <w:rPr>
+                <w:rFonts w:ascii="BRH Tamil Tab Extra" w:hAnsi="BRH Tamil Tab Extra" w:cs="Latha"/>
+                <w:b/>
+                <w:sz w:val="36"/>
+                <w:szCs w:val="28"/>
+              </w:rPr>
+              <w:t>…</w:t>
+            </w:r>
+            <w:r>
+              <w:rPr>
+                <w:rFonts w:ascii="Latha" w:hAnsi="Latha" w:cs="Latha"/>
+                <w:sz w:val="28"/>
+                <w:szCs w:val="28"/>
+                <w:cs/>
+                <w:lang w:bidi="ta-IN"/>
+              </w:rPr>
+              <w:t>த</w:t>
+            </w:r>
+            <w:r>
+              <w:rPr>
+                <w:rFonts w:ascii="Latha" w:hAnsi="Latha" w:cs="Latha"/>
+                <w:b/>
+                <w:bCs/>
+                <w:position w:val="-12"/>
+                <w:sz w:val="28"/>
+                <w:szCs w:val="28"/>
+                <w:cs/>
+                <w:lang w:bidi="ta-IN"/>
+              </w:rPr>
+              <w:t>4</w:t>
+            </w:r>
+            <w:r>
+              <w:rPr>
+                <w:rFonts w:ascii="Latha" w:hAnsi="Latha" w:cs="Latha"/>
+                <w:sz w:val="28"/>
+                <w:szCs w:val="28"/>
+                <w:cs/>
+                <w:lang w:bidi="ta-IN"/>
+              </w:rPr>
+              <w:t xml:space="preserve"> </w:t>
+            </w:r>
+            <w:r>
+              <w:rPr>
+                <w:rFonts w:ascii="Latha" w:hAnsi="Latha" w:cs="Latha"/>
+                <w:sz w:val="28"/>
+                <w:szCs w:val="28"/>
+              </w:rPr>
+              <w:t xml:space="preserve">-- </w:t>
+            </w:r>
+            <w:r>
+              <w:rPr>
+                <w:rFonts w:ascii="Latha" w:hAnsi="Latha" w:cs="Latha"/>
+                <w:sz w:val="28"/>
+                <w:szCs w:val="28"/>
+                <w:cs/>
+                <w:lang w:bidi="ta-IN"/>
+              </w:rPr>
+              <w:t>ஸ்தா</w:t>
+            </w:r>
+            <w:r>
+              <w:rPr>
+                <w:rFonts w:ascii="BRH Tamil Tab Extra" w:hAnsi="BRH Tamil Tab Extra" w:cs="Latha"/>
+                <w:b/>
+                <w:sz w:val="36"/>
+                <w:szCs w:val="28"/>
+              </w:rPr>
+              <w:t>…</w:t>
+            </w:r>
+            <w:r>
+              <w:rPr>
+                <w:rFonts w:ascii="Latha" w:hAnsi="Latha" w:cs="Latha"/>
+                <w:b/>
+                <w:bCs/>
+                <w:position w:val="-12"/>
+                <w:sz w:val="28"/>
+                <w:szCs w:val="28"/>
+                <w:cs/>
+                <w:lang w:bidi="ta-IN"/>
+              </w:rPr>
+              <w:t>2</w:t>
+            </w:r>
+            <w:r>
+              <w:rPr>
+                <w:rFonts w:ascii="Latha" w:hAnsi="Latha" w:cs="Latha"/>
+                <w:sz w:val="28"/>
+                <w:szCs w:val="28"/>
+                <w:cs/>
+                <w:lang w:bidi="ta-IN"/>
+              </w:rPr>
+              <w:t xml:space="preserve">த் </w:t>
+            </w:r>
+            <w:r>
+              <w:rPr>
+                <w:rFonts w:ascii="Latha" w:hAnsi="Latha" w:cs="Latha"/>
+                <w:sz w:val="28"/>
+                <w:szCs w:val="28"/>
+              </w:rPr>
+              <w:t xml:space="preserve">| </w:t>
+            </w:r>
+            <w:r>
+              <w:rPr>
+                <w:rFonts w:ascii="Latha" w:hAnsi="Latha" w:cs="Latha"/>
+                <w:sz w:val="28"/>
+                <w:szCs w:val="28"/>
+                <w:cs/>
+                <w:lang w:bidi="ta-IN"/>
+              </w:rPr>
+              <w:t>அ</w:t>
+            </w:r>
+            <w:r>
+              <w:rPr>
+                <w:rFonts w:ascii="BRH Tamil Tab Extra" w:hAnsi="BRH Tamil Tab Extra" w:cs="Latha"/>
+                <w:b/>
+                <w:sz w:val="36"/>
+                <w:szCs w:val="28"/>
+              </w:rPr>
+              <w:t>…</w:t>
+            </w:r>
+            <w:r>
+              <w:rPr>
+                <w:rFonts w:ascii="Latha" w:hAnsi="Latha" w:cs="Latha"/>
+                <w:sz w:val="28"/>
+                <w:szCs w:val="28"/>
+                <w:cs/>
+                <w:lang w:bidi="ta-IN"/>
+              </w:rPr>
+              <w:t>க்</w:t>
+            </w:r>
+            <w:r>
+              <w:rPr>
+                <w:rFonts w:ascii="Latha" w:hAnsi="Latha" w:cs="Latha"/>
+                <w:b/>
+                <w:bCs/>
+                <w:position w:val="-12"/>
+                <w:sz w:val="28"/>
+                <w:szCs w:val="28"/>
+                <w:cs/>
+                <w:lang w:bidi="ta-IN"/>
+              </w:rPr>
+              <w:t>3</w:t>
+            </w:r>
+            <w:r>
+              <w:rPr>
+                <w:rFonts w:ascii="Latha" w:hAnsi="Latha" w:cs="Latha"/>
+                <w:sz w:val="28"/>
+                <w:szCs w:val="28"/>
+                <w:cs/>
+                <w:lang w:bidi="ta-IN"/>
+              </w:rPr>
+              <w:t xml:space="preserve">னிம் </w:t>
+            </w:r>
+            <w:r>
+              <w:rPr>
+                <w:rFonts w:ascii="Latha" w:hAnsi="Latha" w:cs="Latha"/>
+                <w:sz w:val="28"/>
+                <w:szCs w:val="28"/>
+              </w:rPr>
+              <w:t xml:space="preserve">| </w:t>
+            </w:r>
+            <w:r>
+              <w:rPr>
+                <w:rFonts w:ascii="Latha" w:hAnsi="Latha" w:cs="Latha"/>
+                <w:sz w:val="28"/>
+                <w:szCs w:val="28"/>
+                <w:cs/>
+                <w:lang w:bidi="ta-IN"/>
+              </w:rPr>
+              <w:t>பு</w:t>
+            </w:r>
+            <w:r>
+              <w:rPr>
+                <w:rFonts w:ascii="BRH Tamil Tab Extra" w:hAnsi="BRH Tamil Tab Extra" w:cs="Latha"/>
+                <w:b/>
+                <w:sz w:val="36"/>
+                <w:szCs w:val="28"/>
+              </w:rPr>
+              <w:t>…</w:t>
+            </w:r>
+            <w:r>
+              <w:rPr>
+                <w:rFonts w:ascii="Latha" w:hAnsi="Latha" w:cs="Latha"/>
+                <w:sz w:val="28"/>
+                <w:szCs w:val="28"/>
                 <w:highlight w:val="yellow"/>
-              </w:rPr>
-              <w:t>–</w:t>
-            </w:r>
-            <w:r>
-              <w:rPr>
-                <w:rFonts w:ascii="BRH Devanagari Extra" w:hAnsi="BRH Devanagari Extra" w:cs="BRH Devanagari Extra"/>
-                <w:sz w:val="40"/>
-                <w:szCs w:val="40"/>
-                <w:highlight w:val="yellow"/>
-              </w:rPr>
-              <w:t>ËU</w:t>
-            </w:r>
-            <w:r>
-              <w:rPr>
-                <w:rFonts w:ascii="BRH Malayalam Extra" w:hAnsi="BRH Malayalam Extra" w:cs="BRH Devanagari Extra"/>
-                <w:sz w:val="34"/>
-                <w:szCs w:val="40"/>
-              </w:rPr>
-              <w:t>–</w:t>
-            </w:r>
-            <w:proofErr w:type="spellStart"/>
-            <w:r>
-              <w:rPr>
-                <w:rFonts w:ascii="BRH Devanagari Extra" w:hAnsi="BRH Devanagari Extra" w:cs="BRH Devanagari Extra"/>
-                <w:sz w:val="40"/>
-                <w:szCs w:val="40"/>
-              </w:rPr>
-              <w:t>wrÉÿqÉç</w:t>
-            </w:r>
-            <w:proofErr w:type="spellEnd"/>
-            <w:r>
-              <w:rPr>
-                <w:rFonts w:ascii="BRH Devanagari Extra" w:hAnsi="BRH Devanagari Extra" w:cs="BRH Devanagari Extra"/>
-                <w:sz w:val="40"/>
-                <w:szCs w:val="40"/>
-              </w:rPr>
-              <w:t xml:space="preserve"> |</w:t>
+                <w:cs/>
+                <w:lang w:bidi="ta-IN"/>
+              </w:rPr>
+              <w:t>ரி</w:t>
+            </w:r>
+            <w:r>
+              <w:rPr>
+                <w:rFonts w:ascii="BRH Tamil Tab Extra" w:hAnsi="BRH Tamil Tab Extra" w:cs="Latha"/>
+                <w:b/>
+                <w:sz w:val="36"/>
+                <w:szCs w:val="28"/>
+              </w:rPr>
+              <w:t>…</w:t>
+            </w:r>
+            <w:r>
+              <w:rPr>
+                <w:rFonts w:ascii="Latha" w:hAnsi="Latha" w:cs="Latha"/>
+                <w:sz w:val="28"/>
+                <w:szCs w:val="28"/>
+                <w:cs/>
+                <w:lang w:bidi="ta-IN"/>
+              </w:rPr>
+              <w:t>ஷ்ய</w:t>
+            </w:r>
+            <w:r>
+              <w:rPr>
+                <w:rFonts w:ascii="BRH Tamil Tab Extra" w:hAnsi="BRH Tamil Tab Extra" w:cs="Latha"/>
+                <w:b/>
+                <w:sz w:val="36"/>
+                <w:szCs w:val="28"/>
+              </w:rPr>
+              <w:t>‡</w:t>
+            </w:r>
+            <w:r>
+              <w:rPr>
+                <w:rFonts w:ascii="Latha" w:hAnsi="Latha" w:cs="Latha"/>
+                <w:sz w:val="28"/>
+                <w:szCs w:val="28"/>
+                <w:cs/>
+                <w:lang w:bidi="ta-IN"/>
+              </w:rPr>
+              <w:t xml:space="preserve">ம் </w:t>
             </w:r>
           </w:p>
         </w:tc>
@@ -1246,152 +1333,7 @@
           </w:tcPr>
           <w:p>
             <w:pPr>
-              <w:widowControl w:val="0"/>
-              <w:autoSpaceDE w:val="0"/>
-              <w:autoSpaceDN w:val="0"/>
-              <w:adjustRightInd w:val="0"/>
-              <w:spacing w:before="0" w:line="240" w:lineRule="auto"/>
-              <w:rPr>
-                <w:rFonts w:ascii="BRH Devanagari Extra" w:hAnsi="BRH Devanagari Extra" w:cs="BRH Devanagari Extra"/>
-                <w:sz w:val="40"/>
-                <w:szCs w:val="40"/>
-              </w:rPr>
-            </w:pPr>
-            <w:proofErr w:type="spellStart"/>
-            <w:r>
-              <w:rPr>
-                <w:rFonts w:ascii="BRH Devanagari Extra" w:hAnsi="BRH Devanagari Extra" w:cs="BRH Devanagari Extra"/>
-                <w:sz w:val="40"/>
-                <w:szCs w:val="40"/>
-              </w:rPr>
-              <w:t>xÉ</w:t>
-            </w:r>
-            <w:proofErr w:type="spellEnd"/>
-            <w:r>
-              <w:rPr>
-                <w:rFonts w:ascii="BRH Malayalam Extra" w:hAnsi="BRH Malayalam Extra" w:cs="BRH Devanagari Extra"/>
-                <w:sz w:val="34"/>
-                <w:szCs w:val="40"/>
-              </w:rPr>
-              <w:t>–</w:t>
-            </w:r>
-            <w:proofErr w:type="spellStart"/>
-            <w:r>
-              <w:rPr>
-                <w:rFonts w:ascii="BRH Devanagari Extra" w:hAnsi="BRH Devanagari Extra" w:cs="BRH Devanagari Extra"/>
-                <w:sz w:val="40"/>
-                <w:szCs w:val="40"/>
-              </w:rPr>
-              <w:t>kÉxjÉÉ</w:t>
-            </w:r>
-            <w:proofErr w:type="spellEnd"/>
-            <w:r>
-              <w:rPr>
-                <w:rFonts w:ascii="BRH Malayalam Extra" w:hAnsi="BRH Malayalam Extra" w:cs="BRH Devanagari Extra"/>
-                <w:sz w:val="34"/>
-                <w:szCs w:val="40"/>
-              </w:rPr>
-              <w:t>–</w:t>
-            </w:r>
-            <w:proofErr w:type="spellStart"/>
-            <w:r>
-              <w:rPr>
-                <w:rFonts w:ascii="BRH Devanagari Extra" w:hAnsi="BRH Devanagari Extra" w:cs="BRH Devanagari Extra"/>
-                <w:sz w:val="40"/>
-                <w:szCs w:val="40"/>
-              </w:rPr>
-              <w:t>ÌSÌiÉþ</w:t>
-            </w:r>
-            <w:proofErr w:type="spellEnd"/>
-            <w:r>
-              <w:rPr>
-                <w:rFonts w:ascii="BRH Devanagari Extra" w:hAnsi="BRH Devanagari Extra" w:cs="BRH Devanagari Extra"/>
-                <w:sz w:val="40"/>
-                <w:szCs w:val="40"/>
-              </w:rPr>
-              <w:t xml:space="preserve"> </w:t>
-            </w:r>
-            <w:proofErr w:type="spellStart"/>
-            <w:r>
-              <w:rPr>
-                <w:rFonts w:ascii="BRH Devanagari Extra" w:hAnsi="BRH Devanagari Extra" w:cs="BRH Devanagari Extra"/>
-                <w:sz w:val="40"/>
-                <w:szCs w:val="40"/>
-              </w:rPr>
-              <w:t>xÉ</w:t>
-            </w:r>
-            <w:proofErr w:type="spellEnd"/>
-            <w:r>
-              <w:rPr>
-                <w:rFonts w:ascii="BRH Malayalam Extra" w:hAnsi="BRH Malayalam Extra" w:cs="BRH Devanagari Extra"/>
-                <w:sz w:val="34"/>
-                <w:szCs w:val="40"/>
-              </w:rPr>
-              <w:t>–</w:t>
-            </w:r>
-            <w:proofErr w:type="spellStart"/>
-            <w:r>
-              <w:rPr>
-                <w:rFonts w:ascii="BRH Devanagari Extra" w:hAnsi="BRH Devanagari Extra" w:cs="BRH Devanagari Extra"/>
-                <w:sz w:val="40"/>
-                <w:szCs w:val="40"/>
-              </w:rPr>
-              <w:t>kÉ</w:t>
-            </w:r>
-            <w:proofErr w:type="spellEnd"/>
-            <w:r>
-              <w:rPr>
-                <w:rFonts w:ascii="BRH Devanagari Extra" w:hAnsi="BRH Devanagari Extra" w:cs="BRH Devanagari Extra"/>
-                <w:sz w:val="40"/>
-                <w:szCs w:val="40"/>
-              </w:rPr>
-              <w:t xml:space="preserve"> - </w:t>
-            </w:r>
-            <w:proofErr w:type="spellStart"/>
-            <w:r>
-              <w:rPr>
-                <w:rFonts w:ascii="BRH Devanagari Extra" w:hAnsi="BRH Devanagari Extra" w:cs="BRH Devanagari Extra"/>
-                <w:sz w:val="40"/>
-                <w:szCs w:val="40"/>
-              </w:rPr>
-              <w:t>xjÉÉ</w:t>
-            </w:r>
-            <w:proofErr w:type="spellEnd"/>
-            <w:r>
-              <w:rPr>
-                <w:rFonts w:ascii="BRH Malayalam Extra" w:hAnsi="BRH Malayalam Extra" w:cs="BRH Devanagari Extra"/>
-                <w:sz w:val="34"/>
-                <w:szCs w:val="40"/>
-              </w:rPr>
-              <w:t>–</w:t>
-            </w:r>
-            <w:proofErr w:type="spellStart"/>
-            <w:r>
-              <w:rPr>
-                <w:rFonts w:ascii="BRH Devanagari Extra" w:hAnsi="BRH Devanagari Extra" w:cs="BRH Devanagari Extra"/>
-                <w:sz w:val="40"/>
-                <w:szCs w:val="40"/>
-              </w:rPr>
-              <w:t>iÉç</w:t>
-            </w:r>
-            <w:proofErr w:type="spellEnd"/>
-            <w:r>
-              <w:rPr>
-                <w:rFonts w:ascii="BRH Devanagari Extra" w:hAnsi="BRH Devanagari Extra" w:cs="BRH Devanagari Extra"/>
-                <w:sz w:val="40"/>
-                <w:szCs w:val="40"/>
-              </w:rPr>
-              <w:t xml:space="preserve"> | </w:t>
-            </w:r>
-          </w:p>
-          <w:p>
-            <w:pPr>
-              <w:widowControl w:val="0"/>
-              <w:autoSpaceDE w:val="0"/>
-              <w:autoSpaceDN w:val="0"/>
-              <w:adjustRightInd w:val="0"/>
               <w:spacing w:line="264" w:lineRule="auto"/>
-              <w:ind w:right="-279"/>
               <w:rPr>
                 <w:rFonts w:ascii="BRH Malayalam Extra" w:hAnsi="BRH Malayalam Extra" w:cs="BRH Malayalam Extra"/>
                 <w:sz w:val="40"/>
@@ -1400,91 +1342,366 @@
             </w:pPr>
             <w:r>
               <w:rPr>
-                <w:rFonts w:ascii="BRH Devanagari Extra" w:hAnsi="BRH Devanagari Extra" w:cs="BRH Devanagari Extra"/>
-                <w:sz w:val="40"/>
-                <w:szCs w:val="40"/>
-              </w:rPr>
-              <w:t>A</w:t>
-            </w:r>
-            <w:r>
-              <w:rPr>
-                <w:rFonts w:ascii="BRH Malayalam Extra" w:hAnsi="BRH Malayalam Extra" w:cs="BRH Devanagari Extra"/>
-                <w:sz w:val="34"/>
-                <w:szCs w:val="40"/>
-              </w:rPr>
-              <w:t>–</w:t>
-            </w:r>
-            <w:proofErr w:type="spellStart"/>
-            <w:r>
-              <w:rPr>
-                <w:rFonts w:ascii="BRH Devanagari Extra" w:hAnsi="BRH Devanagari Extra" w:cs="BRH Devanagari Extra"/>
-                <w:sz w:val="40"/>
-                <w:szCs w:val="40"/>
-              </w:rPr>
-              <w:t>ÎalÉqÉç</w:t>
-            </w:r>
-            <w:proofErr w:type="spellEnd"/>
-            <w:r>
-              <w:rPr>
-                <w:rFonts w:ascii="BRH Devanagari Extra" w:hAnsi="BRH Devanagari Extra" w:cs="BRH Devanagari Extra"/>
-                <w:sz w:val="40"/>
-                <w:szCs w:val="40"/>
-              </w:rPr>
-              <w:t xml:space="preserve"> | </w:t>
-            </w:r>
-            <w:proofErr w:type="spellStart"/>
-            <w:r>
-              <w:rPr>
-                <w:rFonts w:ascii="BRH Devanagari Extra" w:hAnsi="BRH Devanagari Extra" w:cs="BRH Devanagari Extra"/>
-                <w:sz w:val="40"/>
-                <w:szCs w:val="40"/>
-              </w:rPr>
-              <w:t>mÉÑ</w:t>
-            </w:r>
-            <w:proofErr w:type="spellEnd"/>
-            <w:r>
-              <w:rPr>
-                <w:rFonts w:ascii="BRH Malayalam Extra" w:hAnsi="BRH Malayalam Extra" w:cs="BRH Devanagari Extra"/>
-                <w:sz w:val="34"/>
-                <w:szCs w:val="40"/>
-              </w:rPr>
-              <w:t>–</w:t>
-            </w:r>
-            <w:r>
-              <w:rPr>
-                <w:rFonts w:ascii="BRH Devanagari Extra" w:hAnsi="BRH Devanagari Extra" w:cs="BRH Devanagari Extra"/>
-                <w:sz w:val="40"/>
-                <w:szCs w:val="40"/>
+                <w:rFonts w:ascii="Latha" w:hAnsi="Latha" w:cs="Latha"/>
+                <w:sz w:val="28"/>
+                <w:szCs w:val="28"/>
+                <w:cs/>
+                <w:lang w:bidi="ta-IN"/>
+              </w:rPr>
+              <w:t>ஸ</w:t>
+            </w:r>
+            <w:r>
+              <w:rPr>
+                <w:rFonts w:ascii="BRH Tamil Tab Extra" w:hAnsi="BRH Tamil Tab Extra" w:cs="Latha"/>
+                <w:b/>
+                <w:sz w:val="36"/>
+                <w:szCs w:val="28"/>
+              </w:rPr>
+              <w:t>…</w:t>
+            </w:r>
+            <w:r>
+              <w:rPr>
+                <w:rFonts w:ascii="Latha" w:hAnsi="Latha" w:cs="Latha"/>
+                <w:sz w:val="28"/>
+                <w:szCs w:val="28"/>
+                <w:cs/>
+                <w:lang w:bidi="ta-IN"/>
+              </w:rPr>
+              <w:t>த</w:t>
+            </w:r>
+            <w:r>
+              <w:rPr>
+                <w:rFonts w:ascii="Latha" w:hAnsi="Latha" w:cs="Latha"/>
+                <w:b/>
+                <w:bCs/>
+                <w:position w:val="-12"/>
+                <w:sz w:val="28"/>
+                <w:szCs w:val="28"/>
+                <w:cs/>
+                <w:lang w:bidi="ta-IN"/>
+              </w:rPr>
+              <w:t>4</w:t>
+            </w:r>
+            <w:r>
+              <w:rPr>
+                <w:rFonts w:ascii="Latha" w:hAnsi="Latha" w:cs="Latha"/>
+                <w:sz w:val="28"/>
+                <w:szCs w:val="28"/>
+                <w:cs/>
+                <w:lang w:bidi="ta-IN"/>
+              </w:rPr>
+              <w:t>ஸ்தா</w:t>
+            </w:r>
+            <w:r>
+              <w:rPr>
+                <w:rFonts w:ascii="BRH Tamil Tab Extra" w:hAnsi="BRH Tamil Tab Extra" w:cs="Latha"/>
+                <w:b/>
+                <w:sz w:val="36"/>
+                <w:szCs w:val="28"/>
+              </w:rPr>
+              <w:t>…</w:t>
+            </w:r>
+            <w:r>
+              <w:rPr>
+                <w:rFonts w:ascii="Latha" w:hAnsi="Latha" w:cs="Latha"/>
+                <w:b/>
+                <w:bCs/>
+                <w:position w:val="-12"/>
+                <w:sz w:val="28"/>
+                <w:szCs w:val="28"/>
+                <w:cs/>
+                <w:lang w:bidi="ta-IN"/>
+              </w:rPr>
+              <w:t>2</w:t>
+            </w:r>
+            <w:r>
+              <w:rPr>
+                <w:rFonts w:ascii="Latha" w:hAnsi="Latha" w:cs="Latha"/>
+                <w:sz w:val="28"/>
+                <w:szCs w:val="28"/>
+                <w:cs/>
+                <w:lang w:bidi="ta-IN"/>
+              </w:rPr>
+              <w:t>தி</w:t>
+            </w:r>
+            <w:r>
+              <w:rPr>
+                <w:rFonts w:ascii="Latha" w:hAnsi="Latha" w:cs="Latha"/>
+                <w:b/>
+                <w:bCs/>
+                <w:position w:val="-12"/>
+                <w:sz w:val="28"/>
+                <w:szCs w:val="28"/>
+                <w:cs/>
+                <w:lang w:bidi="ta-IN"/>
+              </w:rPr>
+              <w:t>3</w:t>
+            </w:r>
+            <w:r>
+              <w:rPr>
+                <w:rFonts w:ascii="Latha" w:hAnsi="Latha" w:cs="Latha"/>
+                <w:sz w:val="28"/>
+                <w:szCs w:val="28"/>
+                <w:cs/>
+                <w:lang w:bidi="ta-IN"/>
+              </w:rPr>
+              <w:t>தி</w:t>
+            </w:r>
+            <w:r>
+              <w:rPr>
+                <w:rFonts w:ascii="BRH Tamil Tab Extra" w:hAnsi="BRH Tamil Tab Extra" w:cs="Latha"/>
+                <w:b/>
+                <w:sz w:val="36"/>
+                <w:szCs w:val="28"/>
+              </w:rPr>
+              <w:t>†</w:t>
+            </w:r>
+            <w:r>
+              <w:rPr>
+                <w:rFonts w:ascii="Latha" w:hAnsi="Latha" w:cs="Latha"/>
+                <w:sz w:val="28"/>
+                <w:szCs w:val="28"/>
+              </w:rPr>
+              <w:t xml:space="preserve"> </w:t>
+            </w:r>
+            <w:r>
+              <w:rPr>
+                <w:rFonts w:ascii="Latha" w:hAnsi="Latha" w:cs="Latha"/>
+                <w:sz w:val="28"/>
+                <w:szCs w:val="28"/>
+                <w:cs/>
+                <w:lang w:bidi="ta-IN"/>
+              </w:rPr>
+              <w:t>ஸ</w:t>
+            </w:r>
+            <w:r>
+              <w:rPr>
+                <w:rFonts w:ascii="BRH Tamil Tab Extra" w:hAnsi="BRH Tamil Tab Extra" w:cs="Latha"/>
+                <w:b/>
+                <w:sz w:val="36"/>
+                <w:szCs w:val="28"/>
+              </w:rPr>
+              <w:t>…</w:t>
+            </w:r>
+            <w:r>
+              <w:rPr>
+                <w:rFonts w:ascii="Latha" w:hAnsi="Latha" w:cs="Latha"/>
+                <w:sz w:val="28"/>
+                <w:szCs w:val="28"/>
+                <w:cs/>
+                <w:lang w:bidi="ta-IN"/>
+              </w:rPr>
+              <w:t>த</w:t>
+            </w:r>
+            <w:r>
+              <w:rPr>
+                <w:rFonts w:ascii="Latha" w:hAnsi="Latha" w:cs="Latha"/>
+                <w:b/>
+                <w:bCs/>
+                <w:position w:val="-12"/>
+                <w:sz w:val="28"/>
+                <w:szCs w:val="28"/>
+                <w:cs/>
+                <w:lang w:bidi="ta-IN"/>
+              </w:rPr>
+              <w:t>4</w:t>
+            </w:r>
+            <w:r>
+              <w:rPr>
+                <w:rFonts w:ascii="Latha" w:hAnsi="Latha" w:cs="Latha"/>
+                <w:sz w:val="28"/>
+                <w:szCs w:val="28"/>
+                <w:cs/>
+                <w:lang w:bidi="ta-IN"/>
+              </w:rPr>
+              <w:t xml:space="preserve"> </w:t>
+            </w:r>
+            <w:r>
+              <w:rPr>
+                <w:rFonts w:ascii="Latha" w:hAnsi="Latha" w:cs="Latha"/>
+                <w:sz w:val="28"/>
+                <w:szCs w:val="28"/>
+              </w:rPr>
+              <w:t xml:space="preserve">-- </w:t>
+            </w:r>
+            <w:r>
+              <w:rPr>
+                <w:rFonts w:ascii="Latha" w:hAnsi="Latha" w:cs="Latha"/>
+                <w:sz w:val="28"/>
+                <w:szCs w:val="28"/>
+                <w:cs/>
+                <w:lang w:bidi="ta-IN"/>
+              </w:rPr>
+              <w:t>ஸ்தா</w:t>
+            </w:r>
+            <w:r>
+              <w:rPr>
+                <w:rFonts w:ascii="BRH Tamil Tab Extra" w:hAnsi="BRH Tamil Tab Extra" w:cs="Latha"/>
+                <w:b/>
+                <w:sz w:val="36"/>
+                <w:szCs w:val="28"/>
+              </w:rPr>
+              <w:t>…</w:t>
+            </w:r>
+            <w:r>
+              <w:rPr>
+                <w:rFonts w:ascii="Latha" w:hAnsi="Latha" w:cs="Latha"/>
+                <w:b/>
+                <w:bCs/>
+                <w:position w:val="-12"/>
+                <w:sz w:val="28"/>
+                <w:szCs w:val="28"/>
+                <w:cs/>
+                <w:lang w:bidi="ta-IN"/>
+              </w:rPr>
+              <w:t>2</w:t>
+            </w:r>
+            <w:r>
+              <w:rPr>
+                <w:rFonts w:ascii="Latha" w:hAnsi="Latha" w:cs="Latha"/>
+                <w:sz w:val="28"/>
+                <w:szCs w:val="28"/>
+                <w:cs/>
+                <w:lang w:bidi="ta-IN"/>
+              </w:rPr>
+              <w:t xml:space="preserve">த் </w:t>
+            </w:r>
+            <w:r>
+              <w:rPr>
+                <w:rFonts w:ascii="Latha" w:hAnsi="Latha" w:cs="Latha"/>
+                <w:sz w:val="28"/>
+                <w:szCs w:val="28"/>
+              </w:rPr>
+              <w:t xml:space="preserve">| </w:t>
+            </w:r>
+            <w:r>
+              <w:rPr>
+                <w:rFonts w:ascii="Latha" w:hAnsi="Latha" w:cs="Latha"/>
+                <w:sz w:val="28"/>
+                <w:szCs w:val="28"/>
+                <w:cs/>
+                <w:lang w:bidi="ta-IN"/>
+              </w:rPr>
+              <w:t>அ</w:t>
+            </w:r>
+            <w:r>
+              <w:rPr>
+                <w:rFonts w:ascii="BRH Tamil Tab Extra" w:hAnsi="BRH Tamil Tab Extra" w:cs="Latha"/>
+                <w:b/>
+                <w:sz w:val="36"/>
+                <w:szCs w:val="28"/>
+              </w:rPr>
+              <w:t>…</w:t>
+            </w:r>
+            <w:r>
+              <w:rPr>
+                <w:rFonts w:ascii="Latha" w:hAnsi="Latha" w:cs="Latha"/>
+                <w:sz w:val="28"/>
+                <w:szCs w:val="28"/>
+                <w:cs/>
+                <w:lang w:bidi="ta-IN"/>
+              </w:rPr>
+              <w:t>க்</w:t>
+            </w:r>
+            <w:r>
+              <w:rPr>
+                <w:rFonts w:ascii="Latha" w:hAnsi="Latha" w:cs="Latha"/>
+                <w:b/>
+                <w:bCs/>
+                <w:position w:val="-12"/>
+                <w:sz w:val="28"/>
+                <w:szCs w:val="28"/>
+                <w:cs/>
+                <w:lang w:bidi="ta-IN"/>
+              </w:rPr>
+              <w:t>3</w:t>
+            </w:r>
+            <w:r>
+              <w:rPr>
+                <w:rFonts w:ascii="Latha" w:hAnsi="Latha" w:cs="Latha"/>
+                <w:sz w:val="28"/>
+                <w:szCs w:val="28"/>
+                <w:cs/>
+                <w:lang w:bidi="ta-IN"/>
+              </w:rPr>
+              <w:t xml:space="preserve">னிம் </w:t>
+            </w:r>
+            <w:r>
+              <w:rPr>
+                <w:rFonts w:ascii="Latha" w:hAnsi="Latha" w:cs="Latha"/>
+                <w:sz w:val="28"/>
+                <w:szCs w:val="28"/>
+              </w:rPr>
+              <w:t xml:space="preserve">| </w:t>
+            </w:r>
+            <w:r>
+              <w:rPr>
+                <w:rFonts w:ascii="Latha" w:hAnsi="Latha" w:cs="Latha"/>
+                <w:sz w:val="28"/>
+                <w:szCs w:val="28"/>
+                <w:cs/>
+                <w:lang w:bidi="ta-IN"/>
+              </w:rPr>
+              <w:t>பு</w:t>
+            </w:r>
+            <w:r>
+              <w:rPr>
+                <w:rFonts w:ascii="BRH Tamil Tab Extra" w:hAnsi="BRH Tamil Tab Extra" w:cs="Latha"/>
+                <w:b/>
+                <w:sz w:val="36"/>
+                <w:szCs w:val="28"/>
                 <w:highlight w:val="green"/>
               </w:rPr>
-              <w:t>UÏ</w:t>
-            </w:r>
-            <w:r>
-              <w:rPr>
-                <w:rFonts w:ascii="BRH Malayalam Extra" w:hAnsi="BRH Malayalam Extra" w:cs="BRH Devanagari Extra"/>
-                <w:sz w:val="34"/>
-                <w:szCs w:val="40"/>
+              <w:t>…</w:t>
+            </w:r>
+            <w:r>
+              <w:rPr>
+                <w:rFonts w:ascii="Latha" w:hAnsi="Latha" w:cs="Latha"/>
+                <w:sz w:val="28"/>
+                <w:szCs w:val="28"/>
                 <w:highlight w:val="green"/>
-              </w:rPr>
-              <w:t>–</w:t>
-            </w:r>
-            <w:proofErr w:type="spellStart"/>
-            <w:r>
-              <w:rPr>
-                <w:rFonts w:ascii="BRH Devanagari Extra" w:hAnsi="BRH Devanagari Extra" w:cs="BRH Devanagari Extra"/>
-                <w:sz w:val="40"/>
-                <w:szCs w:val="40"/>
-              </w:rPr>
-              <w:t>wrÉÿqÉç</w:t>
-            </w:r>
-            <w:proofErr w:type="spellEnd"/>
-            <w:r>
-              <w:rPr>
-                <w:rFonts w:ascii="BRH Devanagari Extra" w:hAnsi="BRH Devanagari Extra" w:cs="BRH Devanagari Extra"/>
-                <w:sz w:val="40"/>
-                <w:szCs w:val="40"/>
-              </w:rPr>
-              <w:t xml:space="preserve"> |</w:t>
+                <w:cs/>
+                <w:lang w:bidi="ta-IN"/>
+              </w:rPr>
+              <w:t>ரீ</w:t>
+            </w:r>
+            <w:r>
+              <w:rPr>
+                <w:rFonts w:ascii="BRH Tamil Tab Extra" w:hAnsi="BRH Tamil Tab Extra" w:cs="Latha"/>
+                <w:b/>
+                <w:sz w:val="36"/>
+                <w:szCs w:val="28"/>
+              </w:rPr>
+              <w:t>…</w:t>
+            </w:r>
+            <w:r>
+              <w:rPr>
+                <w:rFonts w:ascii="Latha" w:hAnsi="Latha" w:cs="Latha"/>
+                <w:sz w:val="28"/>
+                <w:szCs w:val="28"/>
+                <w:cs/>
+                <w:lang w:bidi="ta-IN"/>
+              </w:rPr>
+              <w:t>ஷ்ய</w:t>
+            </w:r>
+            <w:r>
+              <w:rPr>
+                <w:rFonts w:ascii="BRH Tamil Tab Extra" w:hAnsi="BRH Tamil Tab Extra" w:cs="Latha"/>
+                <w:b/>
+                <w:sz w:val="36"/>
+                <w:szCs w:val="28"/>
+              </w:rPr>
+              <w:t>‡</w:t>
+            </w:r>
+            <w:r>
+              <w:rPr>
+                <w:rFonts w:ascii="Latha" w:hAnsi="Latha" w:cs="Latha"/>
+                <w:sz w:val="28"/>
+                <w:szCs w:val="28"/>
+                <w:cs/>
+                <w:lang w:bidi="ta-IN"/>
+              </w:rPr>
+              <w:t xml:space="preserve">ம் </w:t>
             </w:r>
           </w:p>
         </w:tc>
@@ -1503,7 +1720,6 @@
               <w:rPr>
                 <w:rFonts w:cs="Latha"/>
                 <w:b/>
-                <w:color w:val="FF0000"/>
                 <w:sz w:val="28"/>
                 <w:szCs w:val="28"/>
                 <w:lang w:bidi="ta-IN"/>
@@ -1513,92 +1729,12 @@
               <w:rPr>
                 <w:rFonts w:cs="Latha"/>
                 <w:b/>
-                <w:color w:val="FF0000"/>
-                <w:sz w:val="28"/>
-                <w:szCs w:val="28"/>
-                <w:lang w:bidi="ta-IN"/>
-              </w:rPr>
-              <w:t>TS 4.</w:t>
-            </w:r>
-            <w:r>
-              <w:rPr>
-                <w:rFonts w:cs="Latha"/>
-                <w:b/>
-                <w:color w:val="FF0000"/>
-                <w:sz w:val="28"/>
-                <w:szCs w:val="28"/>
-                <w:lang w:bidi="ta-IN"/>
-              </w:rPr>
-              <w:t>1</w:t>
-            </w:r>
-            <w:r>
-              <w:rPr>
-                <w:rFonts w:cs="Latha"/>
-                <w:b/>
-                <w:color w:val="FF0000"/>
-                <w:sz w:val="28"/>
-                <w:szCs w:val="28"/>
-                <w:lang w:bidi="ta-IN"/>
-              </w:rPr>
-              <w:t>.</w:t>
-            </w:r>
-            <w:r>
-              <w:rPr>
-                <w:rFonts w:cs="Latha"/>
-                <w:b/>
-                <w:color w:val="FF0000"/>
-                <w:sz w:val="28"/>
-                <w:szCs w:val="28"/>
-                <w:lang w:bidi="ta-IN"/>
-              </w:rPr>
-              <w:t>10</w:t>
-            </w:r>
-            <w:r>
-              <w:rPr>
-                <w:rFonts w:cs="Latha"/>
-                <w:b/>
-                <w:color w:val="FF0000"/>
-                <w:sz w:val="28"/>
-                <w:szCs w:val="28"/>
-                <w:lang w:bidi="ta-IN"/>
-              </w:rPr>
-              <w:t>.</w:t>
-            </w:r>
-            <w:r>
-              <w:rPr>
-                <w:rFonts w:cs="Latha"/>
-                <w:b/>
-                <w:color w:val="FF0000"/>
-                <w:sz w:val="28"/>
-                <w:szCs w:val="28"/>
-                <w:lang w:bidi="ta-IN"/>
-              </w:rPr>
-              <w:t>4</w:t>
-            </w:r>
-            <w:r>
-              <w:rPr>
-                <w:rFonts w:cs="Latha"/>
-                <w:b/>
-                <w:color w:val="FF0000"/>
-                <w:sz w:val="28"/>
-                <w:szCs w:val="28"/>
-                <w:lang w:bidi="ta-IN"/>
-              </w:rPr>
-              <w:t xml:space="preserve"> - </w:t>
-            </w:r>
-            <w:proofErr w:type="spellStart"/>
-            <w:r>
-              <w:rPr>
-                <w:rFonts w:cs="Latha"/>
-                <w:b/>
-                <w:color w:val="FF0000"/>
-                <w:sz w:val="28"/>
-                <w:szCs w:val="28"/>
-                <w:lang w:bidi="ta-IN"/>
-              </w:rPr>
-              <w:t>Vaakyam</w:t>
-            </w:r>
-            <w:proofErr w:type="spellEnd"/>
+                <w:sz w:val="28"/>
+                <w:szCs w:val="28"/>
+                <w:lang w:bidi="ta-IN"/>
+              </w:rPr>
+              <w:t>TS 4.1.10.4 - Vaakyam</w:t>
+            </w:r>
           </w:p>
           <w:p>
             <w:pPr>
@@ -1606,7 +1742,6 @@
               <w:rPr>
                 <w:rFonts w:cs="Latha"/>
                 <w:b/>
-                <w:color w:val="FF0000"/>
                 <w:sz w:val="28"/>
                 <w:szCs w:val="28"/>
                 <w:lang w:bidi="ta-IN"/>
@@ -1616,34 +1751,11 @@
               <w:rPr>
                 <w:rFonts w:cs="Latha"/>
                 <w:b/>
-                <w:color w:val="FF0000"/>
-                <w:sz w:val="28"/>
-                <w:szCs w:val="28"/>
-                <w:lang w:bidi="ta-IN"/>
-              </w:rPr>
-              <w:t>Line</w:t>
-            </w:r>
-            <w:r>
-              <w:rPr>
-                <w:rFonts w:cs="Latha"/>
-                <w:b/>
-                <w:color w:val="FF0000"/>
-                <w:sz w:val="28"/>
-                <w:szCs w:val="28"/>
-                <w:lang w:bidi="ta-IN"/>
-              </w:rPr>
-              <w:t xml:space="preserve"> No: - </w:t>
-            </w:r>
-            <w:r>
-              <w:rPr>
-                <w:rFonts w:cs="Latha"/>
-                <w:b/>
-                <w:color w:val="FF0000"/>
-                <w:sz w:val="28"/>
-                <w:szCs w:val="28"/>
-                <w:lang w:bidi="ta-IN"/>
-              </w:rPr>
-              <w:t>5</w:t>
+                <w:sz w:val="28"/>
+                <w:szCs w:val="28"/>
+                <w:lang w:bidi="ta-IN"/>
+              </w:rPr>
+              <w:t>Line No: - 5</w:t>
             </w:r>
           </w:p>
           <w:p>
@@ -1661,40 +1773,15 @@
                 <w:lang w:eastAsia="en-IN" w:bidi="ml-IN"/>
               </w:rPr>
             </w:pPr>
-            <w:proofErr w:type="spellStart"/>
             <w:r>
               <w:rPr>
                 <w:rFonts w:cs="Latha"/>
                 <w:b/>
-                <w:color w:val="FF0000"/>
-                <w:sz w:val="28"/>
-                <w:szCs w:val="28"/>
-                <w:lang w:bidi="ta-IN"/>
-              </w:rPr>
-              <w:t>Panchaati</w:t>
-            </w:r>
-            <w:proofErr w:type="spellEnd"/>
-            <w:r>
-              <w:rPr>
-                <w:rFonts w:cs="Latha"/>
-                <w:b/>
-                <w:color w:val="FF0000"/>
-                <w:sz w:val="28"/>
-                <w:szCs w:val="28"/>
-                <w:lang w:bidi="ta-IN"/>
-              </w:rPr>
-              <w:t xml:space="preserve"> No. - </w:t>
-            </w:r>
-            <w:r>
-              <w:rPr>
-                <w:rFonts w:cs="Latha"/>
-                <w:b/>
-                <w:color w:val="FF0000"/>
-                <w:sz w:val="28"/>
-                <w:szCs w:val="28"/>
-                <w:lang w:bidi="ta-IN"/>
-              </w:rPr>
-              <w:t>41</w:t>
+                <w:sz w:val="28"/>
+                <w:szCs w:val="28"/>
+                <w:lang w:bidi="ta-IN"/>
+              </w:rPr>
+              <w:t>Panchaati No. - 41</w:t>
             </w:r>
           </w:p>
         </w:tc>
@@ -1715,114 +1802,136 @@
                 <w:szCs w:val="40"/>
               </w:rPr>
             </w:pPr>
-            <w:proofErr w:type="spellStart"/>
-            <w:r>
-              <w:rPr>
-                <w:rFonts w:ascii="BRH Devanagari Extra" w:hAnsi="BRH Devanagari Extra" w:cs="BRH Devanagari Extra"/>
-                <w:sz w:val="40"/>
-                <w:szCs w:val="40"/>
-              </w:rPr>
-              <w:t>mÉë</w:t>
-            </w:r>
-            <w:proofErr w:type="spellEnd"/>
-            <w:r>
-              <w:rPr>
-                <w:rFonts w:ascii="BRH Malayalam Extra" w:hAnsi="BRH Malayalam Extra" w:cs="BRH Devanagari Extra"/>
-                <w:sz w:val="34"/>
-                <w:szCs w:val="40"/>
-              </w:rPr>
-              <w:t>–</w:t>
-            </w:r>
-            <w:proofErr w:type="spellStart"/>
-            <w:r>
-              <w:rPr>
-                <w:rFonts w:ascii="BRH Devanagari Extra" w:hAnsi="BRH Devanagari Extra" w:cs="BRH Devanagari Extra"/>
-                <w:sz w:val="40"/>
-                <w:szCs w:val="40"/>
-              </w:rPr>
-              <w:t>rÉÉhÉþqÉÑ</w:t>
-            </w:r>
-            <w:proofErr w:type="spellEnd"/>
-            <w:r>
-              <w:rPr>
-                <w:rFonts w:ascii="BRH Malayalam Extra" w:hAnsi="BRH Malayalam Extra" w:cs="BRH Devanagari Extra"/>
-                <w:sz w:val="34"/>
-                <w:szCs w:val="40"/>
-              </w:rPr>
-              <w:t>–</w:t>
-            </w:r>
-            <w:proofErr w:type="spellStart"/>
-            <w:r>
-              <w:rPr>
-                <w:rFonts w:ascii="BRH Devanagari Extra" w:hAnsi="BRH Devanagari Extra" w:cs="BRH Devanagari Extra"/>
-                <w:sz w:val="40"/>
-                <w:szCs w:val="40"/>
-              </w:rPr>
-              <w:t>wÉxÉÉå</w:t>
-            </w:r>
-            <w:proofErr w:type="spellEnd"/>
-            <w:r>
-              <w:rPr>
-                <w:rFonts w:ascii="BRH Malayalam Extra" w:hAnsi="BRH Malayalam Extra" w:cs="BRH Devanagari Extra"/>
-                <w:sz w:val="34"/>
-                <w:szCs w:val="40"/>
-              </w:rPr>
-              <w:t>–</w:t>
-            </w:r>
-            <w:r>
-              <w:rPr>
-                <w:rFonts w:ascii="BRH Devanagari Extra" w:hAnsi="BRH Devanagari Extra" w:cs="BRH Devanagari Extra"/>
-                <w:sz w:val="40"/>
-                <w:szCs w:val="40"/>
+            <w:r>
+              <w:rPr>
+                <w:rFonts w:ascii="Latha" w:hAnsi="Latha" w:cs="Latha"/>
+                <w:sz w:val="28"/>
+                <w:szCs w:val="28"/>
+                <w:cs/>
+                <w:lang w:bidi="ta-IN"/>
+              </w:rPr>
+              <w:t>ப்ர</w:t>
+            </w:r>
+            <w:r>
+              <w:rPr>
+                <w:rFonts w:ascii="BRH Tamil Tab Extra" w:hAnsi="BRH Tamil Tab Extra" w:cs="Latha"/>
+                <w:b/>
+                <w:sz w:val="36"/>
+                <w:szCs w:val="28"/>
+              </w:rPr>
+              <w:t>…</w:t>
+            </w:r>
+            <w:r>
+              <w:rPr>
+                <w:rFonts w:ascii="Latha" w:hAnsi="Latha" w:cs="Latha"/>
+                <w:sz w:val="28"/>
+                <w:szCs w:val="28"/>
+                <w:cs/>
+                <w:lang w:bidi="ta-IN"/>
+              </w:rPr>
+              <w:t>யாண</w:t>
+            </w:r>
+            <w:r>
+              <w:rPr>
+                <w:rFonts w:ascii="BRH Tamil Tab Extra" w:hAnsi="BRH Tamil Tab Extra" w:cs="Latha"/>
+                <w:b/>
+                <w:sz w:val="36"/>
+                <w:szCs w:val="28"/>
+              </w:rPr>
+              <w:t>†</w:t>
+            </w:r>
+            <w:r>
+              <w:rPr>
+                <w:rFonts w:ascii="Latha" w:hAnsi="Latha" w:cs="Latha"/>
+                <w:sz w:val="28"/>
+                <w:szCs w:val="28"/>
+                <w:cs/>
+                <w:lang w:bidi="ta-IN"/>
+              </w:rPr>
+              <w:t>மு</w:t>
+            </w:r>
+            <w:r>
+              <w:rPr>
+                <w:rFonts w:ascii="BRH Tamil Tab Extra" w:hAnsi="BRH Tamil Tab Extra" w:cs="Latha"/>
+                <w:b/>
+                <w:sz w:val="36"/>
+                <w:szCs w:val="28"/>
+              </w:rPr>
+              <w:t>…</w:t>
+            </w:r>
+            <w:r>
+              <w:rPr>
+                <w:rFonts w:ascii="Latha" w:hAnsi="Latha" w:cs="Latha"/>
+                <w:sz w:val="28"/>
+                <w:szCs w:val="28"/>
+                <w:cs/>
+                <w:lang w:bidi="ta-IN"/>
+              </w:rPr>
+              <w:t>ஷஸோ</w:t>
+            </w:r>
+            <w:r>
+              <w:rPr>
+                <w:rFonts w:ascii="BRH Tamil Tab Extra" w:hAnsi="BRH Tamil Tab Extra" w:cs="Latha"/>
+                <w:b/>
+                <w:sz w:val="36"/>
+                <w:szCs w:val="28"/>
+              </w:rPr>
+              <w:t>…</w:t>
+            </w:r>
+            <w:r>
+              <w:rPr>
+                <w:rFonts w:ascii="Latha" w:hAnsi="Latha" w:cs="Latha"/>
+                <w:sz w:val="28"/>
+                <w:szCs w:val="28"/>
               </w:rPr>
               <w:t xml:space="preserve"> </w:t>
             </w:r>
-            <w:proofErr w:type="spellStart"/>
-            <w:r>
-              <w:rPr>
-                <w:rFonts w:ascii="BRH Devanagari Extra" w:hAnsi="BRH Devanagari Extra" w:cs="BRH Devanagari Extra"/>
-                <w:sz w:val="40"/>
-                <w:szCs w:val="40"/>
+            <w:r>
+              <w:rPr>
+                <w:rFonts w:ascii="Latha" w:hAnsi="Latha" w:cs="Latha"/>
+                <w:sz w:val="28"/>
+                <w:szCs w:val="28"/>
                 <w:highlight w:val="yellow"/>
-              </w:rPr>
-              <w:t>ÌuÉþ</w:t>
-            </w:r>
-            <w:proofErr w:type="spellEnd"/>
-            <w:r>
-              <w:rPr>
-                <w:rFonts w:ascii="BRH Devanagari Extra" w:hAnsi="BRH Devanagari Extra" w:cs="BRH Devanagari Extra"/>
-                <w:sz w:val="40"/>
-                <w:szCs w:val="40"/>
-                <w:highlight w:val="yellow"/>
-              </w:rPr>
-              <w:t xml:space="preserve"> </w:t>
-            </w:r>
-            <w:proofErr w:type="spellStart"/>
-            <w:r>
-              <w:rPr>
-                <w:rFonts w:ascii="BRH Devanagari Extra" w:hAnsi="BRH Devanagari Extra" w:cs="BRH Devanagari Extra"/>
-                <w:sz w:val="40"/>
-                <w:szCs w:val="40"/>
-                <w:highlight w:val="yellow"/>
-              </w:rPr>
-              <w:t>UÉ</w:t>
-            </w:r>
-            <w:r>
-              <w:rPr>
-                <w:rFonts w:ascii="BRH Devanagari Extra" w:hAnsi="BRH Devanagari Extra" w:cs="BRH Devanagari Extra"/>
-                <w:sz w:val="40"/>
-                <w:szCs w:val="40"/>
-              </w:rPr>
-              <w:t>eÉÌiÉ</w:t>
-            </w:r>
-            <w:proofErr w:type="spellEnd"/>
-            <w:r>
-              <w:rPr>
-                <w:rFonts w:ascii="BRH Devanagari Extra" w:hAnsi="BRH Devanagari Extra" w:cs="BRH Devanagari Extra"/>
-                <w:sz w:val="40"/>
-                <w:szCs w:val="40"/>
-              </w:rPr>
-              <w:t xml:space="preserve"> ||</w:t>
+                <w:cs/>
+                <w:lang w:bidi="ta-IN"/>
+              </w:rPr>
+              <w:t>வி</w:t>
+            </w:r>
+            <w:r>
+              <w:rPr>
+                <w:rFonts w:ascii="BRH Tamil Tab Extra" w:hAnsi="BRH Tamil Tab Extra" w:cs="Latha"/>
+                <w:b/>
+                <w:sz w:val="36"/>
+                <w:szCs w:val="28"/>
+              </w:rPr>
+              <w:t xml:space="preserve">† </w:t>
+            </w:r>
+            <w:r>
+              <w:rPr>
+                <w:rFonts w:ascii="Latha" w:hAnsi="Latha" w:cs="Latha"/>
+                <w:sz w:val="28"/>
+                <w:szCs w:val="28"/>
+                <w:cs/>
+                <w:lang w:bidi="ta-IN"/>
+              </w:rPr>
+              <w:t xml:space="preserve">ராஜதி </w:t>
+            </w:r>
+            <w:r>
+              <w:rPr>
+                <w:rFonts w:ascii="Latha" w:hAnsi="Latha" w:cs="Latha"/>
+                <w:sz w:val="28"/>
+                <w:szCs w:val="28"/>
+                <w:lang w:bidi="ta-IN"/>
+              </w:rPr>
+              <w:t>|</w:t>
+            </w:r>
+            <w:r>
+              <w:rPr>
+                <w:rFonts w:ascii="Latha" w:hAnsi="Latha" w:cs="Latha"/>
+                <w:sz w:val="28"/>
+                <w:szCs w:val="28"/>
+              </w:rPr>
+              <w:t>|</w:t>
             </w:r>
           </w:p>
         </w:tc>
@@ -1843,114 +1952,158 @@
                 <w:szCs w:val="40"/>
               </w:rPr>
             </w:pPr>
-            <w:proofErr w:type="spellStart"/>
-            <w:r>
-              <w:rPr>
-                <w:rFonts w:ascii="BRH Devanagari Extra" w:hAnsi="BRH Devanagari Extra" w:cs="BRH Devanagari Extra"/>
-                <w:sz w:val="40"/>
-                <w:szCs w:val="40"/>
-              </w:rPr>
-              <w:t>mÉë</w:t>
-            </w:r>
-            <w:proofErr w:type="spellEnd"/>
-            <w:r>
-              <w:rPr>
-                <w:rFonts w:ascii="BRH Malayalam Extra" w:hAnsi="BRH Malayalam Extra" w:cs="BRH Devanagari Extra"/>
-                <w:sz w:val="34"/>
-                <w:szCs w:val="40"/>
-              </w:rPr>
-              <w:t>–</w:t>
-            </w:r>
-            <w:proofErr w:type="spellStart"/>
-            <w:r>
-              <w:rPr>
-                <w:rFonts w:ascii="BRH Devanagari Extra" w:hAnsi="BRH Devanagari Extra" w:cs="BRH Devanagari Extra"/>
-                <w:sz w:val="40"/>
-                <w:szCs w:val="40"/>
-              </w:rPr>
-              <w:t>rÉÉhÉþqÉÑ</w:t>
-            </w:r>
-            <w:proofErr w:type="spellEnd"/>
-            <w:r>
-              <w:rPr>
-                <w:rFonts w:ascii="BRH Malayalam Extra" w:hAnsi="BRH Malayalam Extra" w:cs="BRH Devanagari Extra"/>
-                <w:sz w:val="34"/>
-                <w:szCs w:val="40"/>
-              </w:rPr>
-              <w:t>–</w:t>
-            </w:r>
-            <w:proofErr w:type="spellStart"/>
-            <w:r>
-              <w:rPr>
-                <w:rFonts w:ascii="BRH Devanagari Extra" w:hAnsi="BRH Devanagari Extra" w:cs="BRH Devanagari Extra"/>
-                <w:sz w:val="40"/>
-                <w:szCs w:val="40"/>
-              </w:rPr>
-              <w:t>wÉxÉÉå</w:t>
-            </w:r>
-            <w:proofErr w:type="spellEnd"/>
-            <w:r>
-              <w:rPr>
-                <w:rFonts w:ascii="BRH Malayalam Extra" w:hAnsi="BRH Malayalam Extra" w:cs="BRH Devanagari Extra"/>
-                <w:sz w:val="34"/>
-                <w:szCs w:val="40"/>
-              </w:rPr>
-              <w:t>–</w:t>
-            </w:r>
-            <w:r>
-              <w:rPr>
-                <w:rFonts w:ascii="BRH Devanagari Extra" w:hAnsi="BRH Devanagari Extra" w:cs="BRH Devanagari Extra"/>
-                <w:sz w:val="40"/>
-                <w:szCs w:val="40"/>
+            <w:r>
+              <w:rPr>
+                <w:rFonts w:ascii="Latha" w:hAnsi="Latha" w:cs="Latha"/>
+                <w:sz w:val="28"/>
+                <w:szCs w:val="28"/>
+                <w:cs/>
+                <w:lang w:bidi="ta-IN"/>
+              </w:rPr>
+              <w:t>ப்ர</w:t>
+            </w:r>
+            <w:r>
+              <w:rPr>
+                <w:rFonts w:ascii="BRH Tamil Tab Extra" w:hAnsi="BRH Tamil Tab Extra" w:cs="Latha"/>
+                <w:b/>
+                <w:sz w:val="36"/>
+                <w:szCs w:val="28"/>
+              </w:rPr>
+              <w:t>…</w:t>
+            </w:r>
+            <w:r>
+              <w:rPr>
+                <w:rFonts w:ascii="Latha" w:hAnsi="Latha" w:cs="Latha"/>
+                <w:sz w:val="28"/>
+                <w:szCs w:val="28"/>
+                <w:cs/>
+                <w:lang w:bidi="ta-IN"/>
+              </w:rPr>
+              <w:t>யாண</w:t>
+            </w:r>
+            <w:r>
+              <w:rPr>
+                <w:rFonts w:ascii="BRH Tamil Tab Extra" w:hAnsi="BRH Tamil Tab Extra" w:cs="Latha"/>
+                <w:b/>
+                <w:sz w:val="36"/>
+                <w:szCs w:val="28"/>
+              </w:rPr>
+              <w:t>†</w:t>
+            </w:r>
+            <w:r>
+              <w:rPr>
+                <w:rFonts w:ascii="Latha" w:hAnsi="Latha" w:cs="Latha"/>
+                <w:sz w:val="28"/>
+                <w:szCs w:val="28"/>
+                <w:cs/>
+                <w:lang w:bidi="ta-IN"/>
+              </w:rPr>
+              <w:t>மு</w:t>
+            </w:r>
+            <w:r>
+              <w:rPr>
+                <w:rFonts w:ascii="BRH Tamil Tab Extra" w:hAnsi="BRH Tamil Tab Extra" w:cs="Latha"/>
+                <w:b/>
+                <w:sz w:val="36"/>
+                <w:szCs w:val="28"/>
+              </w:rPr>
+              <w:t>…</w:t>
+            </w:r>
+            <w:r>
+              <w:rPr>
+                <w:rFonts w:ascii="Latha" w:hAnsi="Latha" w:cs="Latha"/>
+                <w:sz w:val="28"/>
+                <w:szCs w:val="28"/>
+                <w:cs/>
+                <w:lang w:bidi="ta-IN"/>
+              </w:rPr>
+              <w:t>ஷஸோ</w:t>
+            </w:r>
+            <w:r>
+              <w:rPr>
+                <w:rFonts w:ascii="BRH Tamil Tab Extra" w:hAnsi="BRH Tamil Tab Extra" w:cs="Latha"/>
+                <w:b/>
+                <w:sz w:val="36"/>
+                <w:szCs w:val="28"/>
+              </w:rPr>
+              <w:t>…</w:t>
+            </w:r>
+            <w:r>
+              <w:rPr>
+                <w:rFonts w:ascii="Latha" w:hAnsi="Latha" w:cs="Latha"/>
+                <w:sz w:val="28"/>
+                <w:szCs w:val="28"/>
               </w:rPr>
               <w:t xml:space="preserve"> </w:t>
             </w:r>
-            <w:proofErr w:type="spellStart"/>
-            <w:r>
-              <w:rPr>
-                <w:rFonts w:ascii="BRH Devanagari Extra" w:hAnsi="BRH Devanagari Extra" w:cs="BRH Devanagari Extra"/>
-                <w:sz w:val="40"/>
-                <w:szCs w:val="40"/>
+            <w:r>
+              <w:rPr>
+                <w:rFonts w:ascii="Latha" w:hAnsi="Latha" w:cs="Latha"/>
+                <w:sz w:val="28"/>
+                <w:szCs w:val="28"/>
                 <w:highlight w:val="green"/>
-              </w:rPr>
-              <w:t>ÌuÉ</w:t>
-            </w:r>
-            <w:proofErr w:type="spellEnd"/>
-            <w:r>
-              <w:rPr>
-                <w:rFonts w:ascii="BRH Devanagari Extra" w:hAnsi="BRH Devanagari Extra" w:cs="BRH Devanagari Extra"/>
-                <w:sz w:val="40"/>
-                <w:szCs w:val="40"/>
+                <w:cs/>
+                <w:lang w:bidi="ta-IN"/>
+              </w:rPr>
+              <w:t>வி</w:t>
+            </w:r>
+            <w:r>
+              <w:rPr>
+                <w:rFonts w:ascii="BRH Tamil Tab Extra" w:hAnsi="BRH Tamil Tab Extra" w:cs="Latha"/>
+                <w:b/>
+                <w:sz w:val="36"/>
+                <w:szCs w:val="28"/>
                 <w:highlight w:val="green"/>
               </w:rPr>
               <w:t xml:space="preserve"> </w:t>
             </w:r>
-            <w:proofErr w:type="spellStart"/>
-            <w:r>
-              <w:rPr>
-                <w:rFonts w:ascii="BRH Devanagari Extra" w:hAnsi="BRH Devanagari Extra" w:cs="BRH Devanagari Extra"/>
-                <w:sz w:val="40"/>
-                <w:szCs w:val="40"/>
+            <w:r>
+              <w:rPr>
+                <w:rFonts w:ascii="Latha" w:hAnsi="Latha" w:cs="Latha"/>
+                <w:sz w:val="28"/>
+                <w:szCs w:val="28"/>
                 <w:highlight w:val="green"/>
-              </w:rPr>
-              <w:t>UÉ</w:t>
-            </w:r>
-            <w:r>
-              <w:rPr>
-                <w:rFonts w:ascii="BRH Devanagari Extra" w:hAnsi="BRH Devanagari Extra" w:cs="BRH Devanagari Extra"/>
-                <w:sz w:val="40"/>
-                <w:szCs w:val="40"/>
-              </w:rPr>
-              <w:t>þeÉÌiÉ</w:t>
-            </w:r>
-            <w:proofErr w:type="spellEnd"/>
-            <w:r>
-              <w:rPr>
-                <w:rFonts w:ascii="BRH Devanagari Extra" w:hAnsi="BRH Devanagari Extra" w:cs="BRH Devanagari Extra"/>
-                <w:sz w:val="40"/>
-                <w:szCs w:val="40"/>
-              </w:rPr>
-              <w:t xml:space="preserve"> ||</w:t>
+                <w:cs/>
+                <w:lang w:bidi="ta-IN"/>
+              </w:rPr>
+              <w:t>ரா</w:t>
+            </w:r>
+            <w:r>
+              <w:rPr>
+                <w:rFonts w:ascii="BRH Tamil Tab Extra" w:hAnsi="BRH Tamil Tab Extra" w:cs="Latha"/>
+                <w:b/>
+                <w:sz w:val="36"/>
+                <w:szCs w:val="28"/>
+                <w:highlight w:val="green"/>
+              </w:rPr>
+              <w:t>†</w:t>
+            </w:r>
+            <w:r>
+              <w:rPr>
+                <w:rFonts w:ascii="Latha" w:hAnsi="Latha" w:cs="Latha"/>
+                <w:sz w:val="28"/>
+                <w:szCs w:val="28"/>
+                <w:cs/>
+                <w:lang w:bidi="ta-IN"/>
+              </w:rPr>
+              <w:t xml:space="preserve">ஜதி </w:t>
+            </w:r>
+            <w:r>
+              <w:rPr>
+                <w:rFonts w:ascii="Latha" w:hAnsi="Latha" w:cs="Latha"/>
+                <w:sz w:val="28"/>
+                <w:szCs w:val="28"/>
+                <w:lang w:bidi="ta-IN"/>
+              </w:rPr>
+              <w:t>|</w:t>
+            </w:r>
+            <w:r>
+              <w:rPr>
+                <w:rFonts w:ascii="Latha" w:hAnsi="Latha" w:cs="Latha"/>
+                <w:sz w:val="28"/>
+                <w:szCs w:val="28"/>
+              </w:rPr>
+              <w:t>|</w:t>
             </w:r>
           </w:p>
         </w:tc>
@@ -1978,8 +2131,6 @@
                 <w:lang w:bidi="ta-IN"/>
               </w:rPr>
             </w:pPr>
-            <w:bookmarkStart w:id="0" w:name="_GoBack"/>
-            <w:bookmarkEnd w:id="0"/>
             <w:r>
               <w:rPr>
                 <w:rFonts w:eastAsia="Times New Roman" w:cs="Arial"/>
@@ -2040,7 +2191,6 @@
               </w:rPr>
               <w:t xml:space="preserve"> </w:t>
             </w:r>
-            <w:proofErr w:type="spellStart"/>
             <w:r>
               <w:rPr>
                 <w:rFonts w:cs="Latha"/>
@@ -2051,7 +2201,6 @@
               </w:rPr>
               <w:t>Padam</w:t>
             </w:r>
-            <w:proofErr w:type="spellEnd"/>
           </w:p>
           <w:p>
             <w:pPr>
@@ -2068,7 +2217,6 @@
                 <w:lang w:bidi="ta-IN"/>
               </w:rPr>
             </w:pPr>
-            <w:proofErr w:type="spellStart"/>
             <w:r>
               <w:rPr>
                 <w:rFonts w:cs="Latha"/>
@@ -2077,18 +2225,7 @@
                 <w:szCs w:val="28"/>
                 <w:lang w:bidi="ta-IN"/>
               </w:rPr>
-              <w:t>Padam</w:t>
-            </w:r>
-            <w:proofErr w:type="spellEnd"/>
-            <w:r>
-              <w:rPr>
-                <w:rFonts w:cs="Latha"/>
-                <w:b/>
-                <w:sz w:val="28"/>
-                <w:szCs w:val="28"/>
-                <w:lang w:bidi="ta-IN"/>
-              </w:rPr>
-              <w:t xml:space="preserve"> No. – 1</w:t>
+              <w:t>Padam No. – 1</w:t>
             </w:r>
           </w:p>
           <w:p>
@@ -2106,7 +2243,6 @@
                 <w:lang w:eastAsia="en-IN" w:bidi="ml-IN"/>
               </w:rPr>
             </w:pPr>
-            <w:proofErr w:type="spellStart"/>
             <w:r>
               <w:rPr>
                 <w:rFonts w:cs="Latha"/>
@@ -2115,18 +2251,7 @@
                 <w:szCs w:val="28"/>
                 <w:lang w:bidi="ta-IN"/>
               </w:rPr>
-              <w:t>Panchaati</w:t>
-            </w:r>
-            <w:proofErr w:type="spellEnd"/>
-            <w:r>
-              <w:rPr>
-                <w:rFonts w:cs="Latha"/>
-                <w:b/>
-                <w:sz w:val="28"/>
-                <w:szCs w:val="28"/>
-                <w:lang w:bidi="ta-IN"/>
-              </w:rPr>
-              <w:t xml:space="preserve"> No. - 44</w:t>
+              <w:t>Panchaati No. - 44</w:t>
             </w:r>
           </w:p>
         </w:tc>
@@ -2550,6 +2675,42 @@
         </w:tc>
       </w:tr>
     </w:tbl>
+    <w:p>
+      <w:pPr>
+        <w:jc w:val="center"/>
+        <w:rPr>
+          <w:b/>
+          <w:bCs/>
+          <w:sz w:val="32"/>
+          <w:szCs w:val="32"/>
+          <w:u w:val="single"/>
+        </w:rPr>
+      </w:pPr>
+    </w:p>
+    <w:p>
+      <w:pPr>
+        <w:jc w:val="center"/>
+        <w:rPr>
+          <w:b/>
+          <w:bCs/>
+          <w:sz w:val="32"/>
+          <w:szCs w:val="32"/>
+          <w:u w:val="single"/>
+        </w:rPr>
+      </w:pPr>
+    </w:p>
+    <w:p>
+      <w:pPr>
+        <w:jc w:val="center"/>
+        <w:rPr>
+          <w:b/>
+          <w:bCs/>
+          <w:sz w:val="32"/>
+          <w:szCs w:val="32"/>
+          <w:u w:val="single"/>
+        </w:rPr>
+      </w:pPr>
+    </w:p>
     <w:p>
       <w:pPr>
         <w:jc w:val="center"/>
@@ -2581,51 +2742,8 @@
           <w:szCs w:val="32"/>
           <w:u w:val="single"/>
         </w:rPr>
-        <w:t xml:space="preserve">TS </w:t>
-      </w:r>
-      <w:proofErr w:type="spellStart"/>
-      <w:r>
-        <w:rPr>
-          <w:b/>
-          <w:bCs/>
-          <w:sz w:val="32"/>
-          <w:szCs w:val="32"/>
-          <w:u w:val="single"/>
-        </w:rPr>
-        <w:t>Pada</w:t>
-      </w:r>
-      <w:proofErr w:type="spellEnd"/>
-      <w:r>
-        <w:rPr>
-          <w:b/>
-          <w:bCs/>
-          <w:sz w:val="32"/>
-          <w:szCs w:val="32"/>
-          <w:u w:val="single"/>
-        </w:rPr>
-        <w:t xml:space="preserve"> </w:t>
-      </w:r>
-      <w:proofErr w:type="spellStart"/>
-      <w:r>
-        <w:rPr>
-          <w:b/>
-          <w:bCs/>
-          <w:sz w:val="32"/>
-          <w:szCs w:val="32"/>
-          <w:u w:val="single"/>
-        </w:rPr>
-        <w:t>Paatam</w:t>
-      </w:r>
-      <w:proofErr w:type="spellEnd"/>
-      <w:r>
-        <w:rPr>
-          <w:b/>
-          <w:bCs/>
-          <w:sz w:val="32"/>
-          <w:szCs w:val="32"/>
-          <w:u w:val="single"/>
-        </w:rPr>
-        <w:t xml:space="preserve"> – TS 4.1 Tamil </w:t>
+        <w:lastRenderedPageBreak/>
+        <w:t xml:space="preserve">TS Pada Paatam – TS 4.1 Tamil </w:t>
       </w:r>
       <w:r>
         <w:rPr>
@@ -2777,7 +2895,6 @@
                 <w:sz w:val="32"/>
                 <w:szCs w:val="32"/>
               </w:rPr>
-              <w:lastRenderedPageBreak/>
               <w:t>Reference</w:t>
             </w:r>
           </w:p>
@@ -2804,7 +2921,6 @@
                 <w:sz w:val="32"/>
                 <w:szCs w:val="32"/>
               </w:rPr>
-              <w:lastRenderedPageBreak/>
               <w:t>As Printed</w:t>
             </w:r>
           </w:p>
@@ -2920,7 +3036,6 @@
               </w:rPr>
               <w:t xml:space="preserve"> </w:t>
             </w:r>
-            <w:proofErr w:type="spellStart"/>
             <w:r>
               <w:rPr>
                 <w:rFonts w:cs="Latha"/>
@@ -2931,7 +3046,6 @@
               </w:rPr>
               <w:t>Padam</w:t>
             </w:r>
-            <w:proofErr w:type="spellEnd"/>
           </w:p>
           <w:p>
             <w:pPr>
@@ -2948,7 +3062,6 @@
                 <w:lang w:bidi="ta-IN"/>
               </w:rPr>
             </w:pPr>
-            <w:proofErr w:type="spellStart"/>
             <w:r>
               <w:rPr>
                 <w:rFonts w:cs="Latha"/>
@@ -2957,18 +3070,7 @@
                 <w:szCs w:val="28"/>
                 <w:lang w:bidi="ta-IN"/>
               </w:rPr>
-              <w:t>Padam</w:t>
-            </w:r>
-            <w:proofErr w:type="spellEnd"/>
-            <w:r>
-              <w:rPr>
-                <w:rFonts w:cs="Latha"/>
-                <w:b/>
-                <w:sz w:val="28"/>
-                <w:szCs w:val="28"/>
-                <w:lang w:bidi="ta-IN"/>
-              </w:rPr>
-              <w:t xml:space="preserve"> No. – 18</w:t>
+              <w:t>Padam No. – 18</w:t>
             </w:r>
           </w:p>
           <w:p>
@@ -2986,7 +3088,6 @@
                 <w:lang w:eastAsia="en-IN" w:bidi="ml-IN"/>
               </w:rPr>
             </w:pPr>
-            <w:proofErr w:type="spellStart"/>
             <w:r>
               <w:rPr>
                 <w:rFonts w:cs="Latha"/>
@@ -2995,18 +3096,7 @@
                 <w:szCs w:val="28"/>
                 <w:lang w:bidi="ta-IN"/>
               </w:rPr>
-              <w:t>Panchaati</w:t>
-            </w:r>
-            <w:proofErr w:type="spellEnd"/>
-            <w:r>
-              <w:rPr>
-                <w:rFonts w:cs="Latha"/>
-                <w:b/>
-                <w:sz w:val="28"/>
-                <w:szCs w:val="28"/>
-                <w:lang w:bidi="ta-IN"/>
-              </w:rPr>
-              <w:t xml:space="preserve"> No. - 5</w:t>
+              <w:t>Panchaati No. - 5</w:t>
             </w:r>
           </w:p>
         </w:tc>
@@ -3556,7 +3646,6 @@
               </w:rPr>
               <w:t xml:space="preserve"> </w:t>
             </w:r>
-            <w:proofErr w:type="spellStart"/>
             <w:r>
               <w:rPr>
                 <w:rFonts w:cs="Latha"/>
@@ -3567,7 +3656,6 @@
               </w:rPr>
               <w:t>Padam</w:t>
             </w:r>
-            <w:proofErr w:type="spellEnd"/>
           </w:p>
           <w:p>
             <w:pPr>
@@ -3584,7 +3672,6 @@
                 <w:lang w:bidi="ta-IN"/>
               </w:rPr>
             </w:pPr>
-            <w:proofErr w:type="spellStart"/>
             <w:r>
               <w:rPr>
                 <w:rFonts w:cs="Latha"/>
@@ -3593,18 +3680,7 @@
                 <w:szCs w:val="28"/>
                 <w:lang w:bidi="ta-IN"/>
               </w:rPr>
-              <w:t>Padam</w:t>
-            </w:r>
-            <w:proofErr w:type="spellEnd"/>
-            <w:r>
-              <w:rPr>
-                <w:rFonts w:cs="Latha"/>
-                <w:b/>
-                <w:sz w:val="28"/>
-                <w:szCs w:val="28"/>
-                <w:lang w:bidi="ta-IN"/>
-              </w:rPr>
-              <w:t xml:space="preserve"> No. – 29</w:t>
+              <w:t>Padam No. – 29</w:t>
             </w:r>
           </w:p>
           <w:p>
@@ -3622,7 +3698,6 @@
                 <w:lang w:eastAsia="en-IN" w:bidi="ml-IN"/>
               </w:rPr>
             </w:pPr>
-            <w:proofErr w:type="spellStart"/>
             <w:r>
               <w:rPr>
                 <w:rFonts w:cs="Latha"/>
@@ -3631,18 +3706,7 @@
                 <w:szCs w:val="28"/>
                 <w:lang w:bidi="ta-IN"/>
               </w:rPr>
-              <w:t>Panchaati</w:t>
-            </w:r>
-            <w:proofErr w:type="spellEnd"/>
-            <w:r>
-              <w:rPr>
-                <w:rFonts w:cs="Latha"/>
-                <w:b/>
-                <w:sz w:val="28"/>
-                <w:szCs w:val="28"/>
-                <w:lang w:bidi="ta-IN"/>
-              </w:rPr>
-              <w:t xml:space="preserve"> No. - 15</w:t>
+              <w:t>Panchaati No. - 15</w:t>
             </w:r>
           </w:p>
         </w:tc>
@@ -4016,20 +4080,8 @@
                 <w:szCs w:val="28"/>
                 <w:lang w:bidi="ta-IN"/>
               </w:rPr>
-              <w:t xml:space="preserve"> </w:t>
-            </w:r>
-            <w:proofErr w:type="spellStart"/>
-            <w:r>
-              <w:rPr>
-                <w:rFonts w:cs="Latha"/>
-                <w:b/>
-                <w:sz w:val="28"/>
-                <w:szCs w:val="28"/>
-                <w:lang w:bidi="ta-IN"/>
-              </w:rPr>
-              <w:t>Vaakyam</w:t>
-            </w:r>
-            <w:proofErr w:type="spellEnd"/>
+              <w:t xml:space="preserve"> Vaakyam</w:t>
+            </w:r>
           </w:p>
           <w:p>
             <w:pPr>
@@ -4071,7 +4123,6 @@
                 <w:lang w:eastAsia="en-IN" w:bidi="ml-IN"/>
               </w:rPr>
             </w:pPr>
-            <w:proofErr w:type="spellStart"/>
             <w:r>
               <w:rPr>
                 <w:rFonts w:cs="Latha"/>
@@ -4080,18 +4131,7 @@
                 <w:szCs w:val="28"/>
                 <w:lang w:bidi="ta-IN"/>
               </w:rPr>
-              <w:t>Panchaati</w:t>
-            </w:r>
-            <w:proofErr w:type="spellEnd"/>
-            <w:r>
-              <w:rPr>
-                <w:rFonts w:cs="Latha"/>
-                <w:b/>
-                <w:sz w:val="28"/>
-                <w:szCs w:val="28"/>
-                <w:lang w:bidi="ta-IN"/>
-              </w:rPr>
-              <w:t xml:space="preserve"> No. - 17</w:t>
+              <w:t>Panchaati No. - 17</w:t>
             </w:r>
           </w:p>
         </w:tc>
@@ -4540,21 +4580,8 @@
                 <w:szCs w:val="28"/>
                 <w:lang w:bidi="ta-IN"/>
               </w:rPr>
-              <w:t xml:space="preserve"> </w:t>
-            </w:r>
-            <w:proofErr w:type="spellStart"/>
-            <w:r>
-              <w:rPr>
-                <w:rFonts w:cs="Latha"/>
-                <w:b/>
-                <w:bCs/>
-                <w:sz w:val="28"/>
-                <w:szCs w:val="28"/>
-                <w:lang w:bidi="ta-IN"/>
-              </w:rPr>
-              <w:t>Padam</w:t>
-            </w:r>
-            <w:proofErr w:type="spellEnd"/>
+              <w:t xml:space="preserve"> Padam</w:t>
+            </w:r>
           </w:p>
           <w:p>
             <w:pPr>
@@ -4570,7 +4597,6 @@
                 <w:lang w:eastAsia="en-IN" w:bidi="ml-IN"/>
               </w:rPr>
             </w:pPr>
-            <w:proofErr w:type="spellStart"/>
             <w:r>
               <w:rPr>
                 <w:rFonts w:cs="Latha"/>
@@ -4580,19 +4606,7 @@
                 <w:szCs w:val="28"/>
                 <w:lang w:bidi="ta-IN"/>
               </w:rPr>
-              <w:t>Panchaati</w:t>
-            </w:r>
-            <w:proofErr w:type="spellEnd"/>
-            <w:r>
-              <w:rPr>
-                <w:rFonts w:cs="Latha"/>
-                <w:b/>
-                <w:bCs/>
-                <w:sz w:val="28"/>
-                <w:szCs w:val="28"/>
-                <w:lang w:bidi="ta-IN"/>
-              </w:rPr>
-              <w:t xml:space="preserve"> 30</w:t>
+              <w:t>Panchaati 30</w:t>
             </w:r>
           </w:p>
         </w:tc>
@@ -5119,21 +5133,8 @@
                 <w:szCs w:val="28"/>
                 <w:lang w:bidi="ta-IN"/>
               </w:rPr>
-              <w:t xml:space="preserve"> </w:t>
-            </w:r>
-            <w:proofErr w:type="spellStart"/>
-            <w:r>
-              <w:rPr>
-                <w:rFonts w:cs="Latha"/>
-                <w:b/>
-                <w:bCs/>
-                <w:sz w:val="28"/>
-                <w:szCs w:val="28"/>
-                <w:lang w:bidi="ta-IN"/>
-              </w:rPr>
-              <w:t>Padam</w:t>
-            </w:r>
-            <w:proofErr w:type="spellEnd"/>
+              <w:t xml:space="preserve"> Padam</w:t>
+            </w:r>
           </w:p>
           <w:p>
             <w:pPr>
@@ -5151,7 +5152,6 @@
                 <w:lang w:eastAsia="en-IN" w:bidi="ml-IN"/>
               </w:rPr>
             </w:pPr>
-            <w:proofErr w:type="spellStart"/>
             <w:r>
               <w:rPr>
                 <w:rFonts w:cs="Latha"/>
@@ -5163,7 +5163,6 @@
               </w:rPr>
               <w:t>Panchaati</w:t>
             </w:r>
-            <w:proofErr w:type="spellEnd"/>
             <w:r>
               <w:rPr>
                 <w:rFonts w:cs="Latha"/>
@@ -5875,6 +5874,7 @@
                 <w:szCs w:val="28"/>
                 <w:lang w:eastAsia="en-IN" w:bidi="ml-IN"/>
               </w:rPr>
+              <w:lastRenderedPageBreak/>
               <w:t>TS 4.1.</w:t>
             </w:r>
             <w:r>
@@ -5927,7 +5927,6 @@
               </w:rPr>
               <w:t xml:space="preserve"> </w:t>
             </w:r>
-            <w:proofErr w:type="spellStart"/>
             <w:r>
               <w:rPr>
                 <w:rFonts w:cs="Latha"/>
@@ -5938,7 +5937,6 @@
               </w:rPr>
               <w:t>Padam</w:t>
             </w:r>
-            <w:proofErr w:type="spellEnd"/>
           </w:p>
           <w:p>
             <w:pPr>
@@ -5955,7 +5953,6 @@
                 <w:lang w:bidi="ta-IN"/>
               </w:rPr>
             </w:pPr>
-            <w:proofErr w:type="spellStart"/>
             <w:r>
               <w:rPr>
                 <w:rFonts w:cs="Latha"/>
@@ -5964,18 +5961,7 @@
                 <w:szCs w:val="28"/>
                 <w:lang w:bidi="ta-IN"/>
               </w:rPr>
-              <w:t>Padam</w:t>
-            </w:r>
-            <w:proofErr w:type="spellEnd"/>
-            <w:r>
-              <w:rPr>
-                <w:rFonts w:cs="Latha"/>
-                <w:b/>
-                <w:sz w:val="28"/>
-                <w:szCs w:val="28"/>
-                <w:lang w:bidi="ta-IN"/>
-              </w:rPr>
-              <w:t xml:space="preserve"> No. – 11</w:t>
+              <w:t>Padam No. – 11</w:t>
             </w:r>
           </w:p>
           <w:p>
@@ -5993,7 +5979,6 @@
                 <w:lang w:eastAsia="en-IN" w:bidi="ml-IN"/>
               </w:rPr>
             </w:pPr>
-            <w:proofErr w:type="spellStart"/>
             <w:r>
               <w:rPr>
                 <w:rFonts w:cs="Latha"/>
@@ -6002,18 +5987,7 @@
                 <w:szCs w:val="28"/>
                 <w:lang w:bidi="ta-IN"/>
               </w:rPr>
-              <w:t>Panchaati</w:t>
-            </w:r>
-            <w:proofErr w:type="spellEnd"/>
-            <w:r>
-              <w:rPr>
-                <w:rFonts w:cs="Latha"/>
-                <w:b/>
-                <w:sz w:val="28"/>
-                <w:szCs w:val="28"/>
-                <w:lang w:bidi="ta-IN"/>
-              </w:rPr>
-              <w:t xml:space="preserve"> No. - 35</w:t>
+              <w:t>Panchaati No. - 35</w:t>
             </w:r>
           </w:p>
         </w:tc>
@@ -6516,7 +6490,6 @@
                 <w:szCs w:val="28"/>
                 <w:lang w:eastAsia="en-IN" w:bidi="ml-IN"/>
               </w:rPr>
-              <w:lastRenderedPageBreak/>
               <w:t>TS 4.1.</w:t>
             </w:r>
             <w:r>
@@ -6569,7 +6542,6 @@
               </w:rPr>
               <w:t xml:space="preserve"> </w:t>
             </w:r>
-            <w:proofErr w:type="spellStart"/>
             <w:r>
               <w:rPr>
                 <w:rFonts w:cs="Latha"/>
@@ -6580,7 +6552,6 @@
               </w:rPr>
               <w:t>Padam</w:t>
             </w:r>
-            <w:proofErr w:type="spellEnd"/>
           </w:p>
           <w:p>
             <w:pPr>
@@ -6597,7 +6568,6 @@
                 <w:lang w:bidi="ta-IN"/>
               </w:rPr>
             </w:pPr>
-            <w:proofErr w:type="spellStart"/>
             <w:r>
               <w:rPr>
                 <w:rFonts w:cs="Latha"/>
@@ -6606,18 +6576,7 @@
                 <w:szCs w:val="28"/>
                 <w:lang w:bidi="ta-IN"/>
               </w:rPr>
-              <w:t>Padam</w:t>
-            </w:r>
-            <w:proofErr w:type="spellEnd"/>
-            <w:r>
-              <w:rPr>
-                <w:rFonts w:cs="Latha"/>
-                <w:b/>
-                <w:sz w:val="28"/>
-                <w:szCs w:val="28"/>
-                <w:lang w:bidi="ta-IN"/>
-              </w:rPr>
-              <w:t xml:space="preserve"> No. – 29</w:t>
+              <w:t>Padam No. – 29</w:t>
             </w:r>
           </w:p>
           <w:p>
@@ -6635,7 +6594,6 @@
                 <w:lang w:eastAsia="en-IN" w:bidi="ml-IN"/>
               </w:rPr>
             </w:pPr>
-            <w:proofErr w:type="spellStart"/>
             <w:r>
               <w:rPr>
                 <w:rFonts w:cs="Latha"/>
@@ -6644,18 +6602,7 @@
                 <w:szCs w:val="28"/>
                 <w:lang w:bidi="ta-IN"/>
               </w:rPr>
-              <w:t>Panchaati</w:t>
-            </w:r>
-            <w:proofErr w:type="spellEnd"/>
-            <w:r>
-              <w:rPr>
-                <w:rFonts w:cs="Latha"/>
-                <w:b/>
-                <w:sz w:val="28"/>
-                <w:szCs w:val="28"/>
-                <w:lang w:bidi="ta-IN"/>
-              </w:rPr>
-              <w:t xml:space="preserve"> No. - 46</w:t>
+              <w:t>Panchaati No. - 46</w:t>
             </w:r>
           </w:p>
         </w:tc>
@@ -7521,51 +7468,7 @@
           <w:u w:val="single"/>
         </w:rPr>
         <w:lastRenderedPageBreak/>
-        <w:t xml:space="preserve">TS </w:t>
-      </w:r>
-      <w:proofErr w:type="spellStart"/>
-      <w:r>
-        <w:rPr>
-          <w:b/>
-          <w:bCs/>
-          <w:sz w:val="32"/>
-          <w:szCs w:val="32"/>
-          <w:u w:val="single"/>
-        </w:rPr>
-        <w:t>Pada</w:t>
-      </w:r>
-      <w:proofErr w:type="spellEnd"/>
-      <w:r>
-        <w:rPr>
-          <w:b/>
-          <w:bCs/>
-          <w:sz w:val="32"/>
-          <w:szCs w:val="32"/>
-          <w:u w:val="single"/>
-        </w:rPr>
-        <w:t xml:space="preserve"> </w:t>
-      </w:r>
-      <w:proofErr w:type="spellStart"/>
-      <w:r>
-        <w:rPr>
-          <w:b/>
-          <w:bCs/>
-          <w:sz w:val="32"/>
-          <w:szCs w:val="32"/>
-          <w:u w:val="single"/>
-        </w:rPr>
-        <w:t>Paatam</w:t>
-      </w:r>
-      <w:proofErr w:type="spellEnd"/>
-      <w:r>
-        <w:rPr>
-          <w:b/>
-          <w:bCs/>
-          <w:sz w:val="32"/>
-          <w:szCs w:val="32"/>
-          <w:u w:val="single"/>
-        </w:rPr>
-        <w:t xml:space="preserve"> – TS 4.1 Tamil </w:t>
+        <w:t xml:space="preserve">TS Pada Paatam – TS 4.1 Tamil </w:t>
       </w:r>
       <w:r>
         <w:rPr>
@@ -7827,7 +7730,6 @@
               </w:rPr>
               <w:t xml:space="preserve"> </w:t>
             </w:r>
-            <w:proofErr w:type="spellStart"/>
             <w:r>
               <w:rPr>
                 <w:rFonts w:cs="Latha"/>
@@ -7837,7 +7739,6 @@
               </w:rPr>
               <w:t>Padam</w:t>
             </w:r>
-            <w:proofErr w:type="spellEnd"/>
           </w:p>
           <w:p>
             <w:pPr>
@@ -7869,19 +7770,8 @@
                 <w:szCs w:val="28"/>
                 <w:lang w:bidi="ta-IN"/>
               </w:rPr>
-              <w:t xml:space="preserve"> </w:t>
-            </w:r>
-            <w:proofErr w:type="spellStart"/>
-            <w:r>
-              <w:rPr>
-                <w:rFonts w:cs="Latha"/>
-                <w:sz w:val="28"/>
-                <w:szCs w:val="28"/>
-                <w:lang w:bidi="ta-IN"/>
-              </w:rPr>
-              <w:t>Panchaati</w:t>
-            </w:r>
-            <w:proofErr w:type="spellEnd"/>
+              <w:t xml:space="preserve"> Panchaati</w:t>
+            </w:r>
           </w:p>
         </w:tc>
         <w:tc>
@@ -8315,19 +8205,8 @@
                 <w:szCs w:val="28"/>
                 <w:lang w:bidi="ta-IN"/>
               </w:rPr>
-              <w:t xml:space="preserve">TS 4.1.6.2 - </w:t>
-            </w:r>
-            <w:proofErr w:type="spellStart"/>
-            <w:r>
-              <w:rPr>
-                <w:rFonts w:cs="Latha"/>
-                <w:sz w:val="28"/>
-                <w:szCs w:val="28"/>
-                <w:lang w:bidi="ta-IN"/>
-              </w:rPr>
-              <w:t>Padam</w:t>
-            </w:r>
-            <w:proofErr w:type="spellEnd"/>
+              <w:t>TS 4.1.6.2 - Padam</w:t>
+            </w:r>
           </w:p>
           <w:p>
             <w:pPr>
@@ -8359,19 +8238,8 @@
                 <w:szCs w:val="28"/>
                 <w:lang w:bidi="ta-IN"/>
               </w:rPr>
-              <w:t xml:space="preserve"> </w:t>
-            </w:r>
-            <w:proofErr w:type="spellStart"/>
-            <w:r>
-              <w:rPr>
-                <w:rFonts w:cs="Latha"/>
-                <w:sz w:val="28"/>
-                <w:szCs w:val="28"/>
-                <w:lang w:bidi="ta-IN"/>
-              </w:rPr>
-              <w:t>Panchaati</w:t>
-            </w:r>
-            <w:proofErr w:type="spellEnd"/>
+              <w:t xml:space="preserve"> Panchaati</w:t>
+            </w:r>
           </w:p>
           <w:p>
             <w:pPr>
@@ -9027,19 +8895,8 @@
                 <w:szCs w:val="28"/>
                 <w:lang w:bidi="ta-IN"/>
               </w:rPr>
-              <w:t xml:space="preserve"> - </w:t>
-            </w:r>
-            <w:proofErr w:type="spellStart"/>
-            <w:r>
-              <w:rPr>
-                <w:rFonts w:cs="Latha"/>
-                <w:sz w:val="28"/>
-                <w:szCs w:val="28"/>
-                <w:lang w:bidi="ta-IN"/>
-              </w:rPr>
-              <w:t>Padam</w:t>
-            </w:r>
-            <w:proofErr w:type="spellEnd"/>
+              <w:t xml:space="preserve"> - Padam</w:t>
+            </w:r>
           </w:p>
           <w:p>
             <w:pPr>
@@ -9071,19 +8928,8 @@
                 <w:szCs w:val="28"/>
                 <w:lang w:bidi="ta-IN"/>
               </w:rPr>
-              <w:t xml:space="preserve"> </w:t>
-            </w:r>
-            <w:proofErr w:type="spellStart"/>
-            <w:r>
-              <w:rPr>
-                <w:rFonts w:cs="Latha"/>
-                <w:sz w:val="28"/>
-                <w:szCs w:val="28"/>
-                <w:lang w:bidi="ta-IN"/>
-              </w:rPr>
-              <w:t>Panchaati</w:t>
-            </w:r>
-            <w:proofErr w:type="spellEnd"/>
+              <w:t xml:space="preserve"> Panchaati</w:t>
+            </w:r>
           </w:p>
           <w:p>
             <w:pPr>
@@ -9604,7 +9450,6 @@
               </w:rPr>
               <w:t xml:space="preserve"> </w:t>
             </w:r>
-            <w:proofErr w:type="spellStart"/>
             <w:r>
               <w:rPr>
                 <w:rFonts w:cs="Latha"/>
@@ -9623,7 +9468,6 @@
               </w:rPr>
               <w:t>aakyam</w:t>
             </w:r>
-            <w:proofErr w:type="spellEnd"/>
           </w:p>
           <w:p>
             <w:pPr>
@@ -9665,19 +9509,8 @@
                 <w:szCs w:val="28"/>
                 <w:lang w:bidi="ta-IN"/>
               </w:rPr>
-              <w:t xml:space="preserve"> </w:t>
-            </w:r>
-            <w:proofErr w:type="spellStart"/>
-            <w:r>
-              <w:rPr>
-                <w:rFonts w:cs="Latha"/>
-                <w:sz w:val="28"/>
-                <w:szCs w:val="28"/>
-                <w:lang w:bidi="ta-IN"/>
-              </w:rPr>
-              <w:t>Panchaati</w:t>
-            </w:r>
-            <w:proofErr w:type="spellEnd"/>
+              <w:t xml:space="preserve"> Panchaati</w:t>
+            </w:r>
           </w:p>
         </w:tc>
         <w:tc>
@@ -10220,9 +10053,8 @@
                 <w:szCs w:val="32"/>
                 <w:lang w:bidi="ta-IN"/>
               </w:rPr>
-              <w:t xml:space="preserve"> </w:t>
-            </w:r>
-            <w:proofErr w:type="spellStart"/>
+              <w:t xml:space="preserve"> V</w:t>
+            </w:r>
             <w:r>
               <w:rPr>
                 <w:rFonts w:cs="Latha"/>
@@ -10230,18 +10062,8 @@
                 <w:szCs w:val="32"/>
                 <w:lang w:bidi="ta-IN"/>
               </w:rPr>
-              <w:t>V</w:t>
-            </w:r>
-            <w:r>
-              <w:rPr>
-                <w:rFonts w:cs="Latha"/>
-                <w:sz w:val="32"/>
-                <w:szCs w:val="32"/>
-                <w:lang w:bidi="ta-IN"/>
-              </w:rPr>
               <w:t>aakyam</w:t>
             </w:r>
-            <w:proofErr w:type="spellEnd"/>
           </w:p>
           <w:p>
             <w:pPr>
@@ -10292,19 +10114,8 @@
                 <w:szCs w:val="28"/>
                 <w:lang w:bidi="ta-IN"/>
               </w:rPr>
-              <w:t xml:space="preserve"> </w:t>
-            </w:r>
-            <w:proofErr w:type="spellStart"/>
-            <w:r>
-              <w:rPr>
-                <w:rFonts w:cs="Latha"/>
-                <w:sz w:val="28"/>
-                <w:szCs w:val="28"/>
-                <w:lang w:bidi="ta-IN"/>
-              </w:rPr>
-              <w:t>Panchaati</w:t>
-            </w:r>
-            <w:proofErr w:type="spellEnd"/>
+              <w:t xml:space="preserve"> Panchaati</w:t>
+            </w:r>
           </w:p>
         </w:tc>
         <w:tc>
@@ -10658,31 +10469,7 @@
                 <w:szCs w:val="32"/>
                 <w:lang w:bidi="ta-IN"/>
               </w:rPr>
-              <w:t xml:space="preserve">(conversion issue </w:t>
-            </w:r>
-            <w:proofErr w:type="spellStart"/>
-            <w:r>
-              <w:rPr>
-                <w:rFonts w:ascii="Latha" w:hAnsi="Latha" w:cs="Latha"/>
-                <w:b/>
-                <w:bCs/>
-                <w:sz w:val="32"/>
-                <w:szCs w:val="32"/>
-                <w:lang w:bidi="ta-IN"/>
-              </w:rPr>
-              <w:t>maatra</w:t>
-            </w:r>
-            <w:proofErr w:type="spellEnd"/>
-            <w:r>
-              <w:rPr>
-                <w:rFonts w:ascii="Latha" w:hAnsi="Latha" w:cs="Latha"/>
-                <w:b/>
-                <w:bCs/>
-                <w:sz w:val="32"/>
-                <w:szCs w:val="32"/>
-                <w:lang w:bidi="ta-IN"/>
-              </w:rPr>
-              <w:t xml:space="preserve"> of u )</w:t>
+              <w:t>(conversion issue maatra of u )</w:t>
             </w:r>
           </w:p>
         </w:tc>
@@ -10728,42 +10515,8 @@
           <w:szCs w:val="32"/>
           <w:u w:val="single"/>
         </w:rPr>
-        <w:t xml:space="preserve"> </w:t>
+        <w:t xml:space="preserve"> Pada Paatam</w:t>
       </w:r>
-      <w:proofErr w:type="spellStart"/>
-      <w:r>
-        <w:rPr>
-          <w:b/>
-          <w:bCs/>
-          <w:sz w:val="32"/>
-          <w:szCs w:val="32"/>
-          <w:u w:val="single"/>
-        </w:rPr>
-        <w:t>Pada</w:t>
-      </w:r>
-      <w:proofErr w:type="spellEnd"/>
-      <w:r>
-        <w:rPr>
-          <w:b/>
-          <w:bCs/>
-          <w:sz w:val="32"/>
-          <w:szCs w:val="32"/>
-          <w:u w:val="single"/>
-        </w:rPr>
-        <w:t xml:space="preserve"> </w:t>
-      </w:r>
-      <w:proofErr w:type="spellStart"/>
-      <w:r>
-        <w:rPr>
-          <w:b/>
-          <w:bCs/>
-          <w:sz w:val="32"/>
-          <w:szCs w:val="32"/>
-          <w:u w:val="single"/>
-        </w:rPr>
-        <w:t>Paatam</w:t>
-      </w:r>
-      <w:proofErr w:type="spellEnd"/>
       <w:r>
         <w:rPr>
           <w:b/>
@@ -11712,7 +11465,7 @@
 </file>
 
 <file path=word/endnotes.xml><?xml version="1.0" encoding="utf-8"?>
-<w:endnotes xmlns:wpc="http://schemas.microsoft.com/office/word/2010/wordprocessingCanvas" xmlns:cx="http://schemas.microsoft.com/office/drawing/2014/chartex" xmlns:cx1="http://schemas.microsoft.com/office/drawing/2015/9/8/chartex" xmlns:mc="http://schemas.openxmlformats.org/markup-compatibility/2006" xmlns:o="urn:schemas-microsoft-com:office:office" xmlns:r="http://schemas.openxmlformats.org/officeDocument/2006/relationships" xmlns:m="http://schemas.openxmlformats.org/officeDocument/2006/math" xmlns:v="urn:schemas-microsoft-com:vml" xmlns:wp14="http://schemas.microsoft.com/office/word/2010/wordprocessingDrawing" xmlns:wp="http://schemas.openxmlformats.org/drawingml/2006/wordprocessingDrawing" xmlns:w10="urn:schemas-microsoft-com:office:word" xmlns:w="http://schemas.openxmlformats.org/wordprocessingml/2006/main" xmlns:w14="http://schemas.microsoft.com/office/word/2010/wordml" xmlns:w15="http://schemas.microsoft.com/office/word/2012/wordml" xmlns:w16se="http://schemas.microsoft.com/office/word/2015/wordml/symex" xmlns:wpg="http://schemas.microsoft.com/office/word/2010/wordprocessingGroup" xmlns:wpi="http://schemas.microsoft.com/office/word/2010/wordprocessingInk" xmlns:wne="http://schemas.microsoft.com/office/word/2006/wordml" xmlns:wps="http://schemas.microsoft.com/office/word/2010/wordprocessingShape" mc:Ignorable="w14 w15 w16se wp14">
+<w:endnotes xmlns:wpc="http://schemas.microsoft.com/office/word/2010/wordprocessingCanvas" xmlns:cx="http://schemas.microsoft.com/office/drawing/2014/chartex" xmlns:cx1="http://schemas.microsoft.com/office/drawing/2015/9/8/chartex" xmlns:cx2="http://schemas.microsoft.com/office/drawing/2015/10/21/chartex" xmlns:cx3="http://schemas.microsoft.com/office/drawing/2016/5/9/chartex" xmlns:cx4="http://schemas.microsoft.com/office/drawing/2016/5/10/chartex" xmlns:cx5="http://schemas.microsoft.com/office/drawing/2016/5/11/chartex" xmlns:cx6="http://schemas.microsoft.com/office/drawing/2016/5/12/chartex" xmlns:cx7="http://schemas.microsoft.com/office/drawing/2016/5/13/chartex" xmlns:cx8="http://schemas.microsoft.com/office/drawing/2016/5/14/chartex" xmlns:mc="http://schemas.openxmlformats.org/markup-compatibility/2006" xmlns:aink="http://schemas.microsoft.com/office/drawing/2016/ink" xmlns:am3d="http://schemas.microsoft.com/office/drawing/2017/model3d" xmlns:o="urn:schemas-microsoft-com:office:office" xmlns:oel="http://schemas.microsoft.com/office/2019/extlst" xmlns:r="http://schemas.openxmlformats.org/officeDocument/2006/relationships" xmlns:m="http://schemas.openxmlformats.org/officeDocument/2006/math" xmlns:v="urn:schemas-microsoft-com:vml" xmlns:wp14="http://schemas.microsoft.com/office/word/2010/wordprocessingDrawing" xmlns:wp="http://schemas.openxmlformats.org/drawingml/2006/wordprocessingDrawing" xmlns:w10="urn:schemas-microsoft-com:office:word" xmlns:w="http://schemas.openxmlformats.org/wordprocessingml/2006/main" xmlns:w14="http://schemas.microsoft.com/office/word/2010/wordml" xmlns:w15="http://schemas.microsoft.com/office/word/2012/wordml" xmlns:w16cex="http://schemas.microsoft.com/office/word/2018/wordml/cex" xmlns:w16cid="http://schemas.microsoft.com/office/word/2016/wordml/cid" xmlns:w16="http://schemas.microsoft.com/office/word/2018/wordml" xmlns:w16sdtdh="http://schemas.microsoft.com/office/word/2020/wordml/sdtdatahash" xmlns:w16se="http://schemas.microsoft.com/office/word/2015/wordml/symex" xmlns:wpg="http://schemas.microsoft.com/office/word/2010/wordprocessingGroup" xmlns:wpi="http://schemas.microsoft.com/office/word/2010/wordprocessingInk" xmlns:wne="http://schemas.microsoft.com/office/word/2006/wordml" xmlns:wps="http://schemas.microsoft.com/office/word/2010/wordprocessingShape" mc:Ignorable="w14 w15 w16se w16cid w16 w16cex w16sdtdh wp14">
   <w:endnote w:type="separator" w:id="-1">
     <w:p>
       <w:pPr>
@@ -11737,7 +11490,7 @@
 </file>
 
 <file path=word/footer1.xml><?xml version="1.0" encoding="utf-8"?>
-<w:ftr xmlns:wpc="http://schemas.microsoft.com/office/word/2010/wordprocessingCanvas" xmlns:cx="http://schemas.microsoft.com/office/drawing/2014/chartex" xmlns:cx1="http://schemas.microsoft.com/office/drawing/2015/9/8/chartex" xmlns:mc="http://schemas.openxmlformats.org/markup-compatibility/2006" xmlns:o="urn:schemas-microsoft-com:office:office" xmlns:r="http://schemas.openxmlformats.org/officeDocument/2006/relationships" xmlns:m="http://schemas.openxmlformats.org/officeDocument/2006/math" xmlns:v="urn:schemas-microsoft-com:vml" xmlns:wp14="http://schemas.microsoft.com/office/word/2010/wordprocessingDrawing" xmlns:wp="http://schemas.openxmlformats.org/drawingml/2006/wordprocessingDrawing" xmlns:w10="urn:schemas-microsoft-com:office:word" xmlns:w="http://schemas.openxmlformats.org/wordprocessingml/2006/main" xmlns:w14="http://schemas.microsoft.com/office/word/2010/wordml" xmlns:w15="http://schemas.microsoft.com/office/word/2012/wordml" xmlns:w16se="http://schemas.microsoft.com/office/word/2015/wordml/symex" xmlns:wpg="http://schemas.microsoft.com/office/word/2010/wordprocessingGroup" xmlns:wpi="http://schemas.microsoft.com/office/word/2010/wordprocessingInk" xmlns:wne="http://schemas.microsoft.com/office/word/2006/wordml" xmlns:wps="http://schemas.microsoft.com/office/word/2010/wordprocessingShape" mc:Ignorable="w14 w15 w16se wp14">
+<w:ftr xmlns:wpc="http://schemas.microsoft.com/office/word/2010/wordprocessingCanvas" xmlns:cx="http://schemas.microsoft.com/office/drawing/2014/chartex" xmlns:cx1="http://schemas.microsoft.com/office/drawing/2015/9/8/chartex" xmlns:cx2="http://schemas.microsoft.com/office/drawing/2015/10/21/chartex" xmlns:cx3="http://schemas.microsoft.com/office/drawing/2016/5/9/chartex" xmlns:cx4="http://schemas.microsoft.com/office/drawing/2016/5/10/chartex" xmlns:cx5="http://schemas.microsoft.com/office/drawing/2016/5/11/chartex" xmlns:cx6="http://schemas.microsoft.com/office/drawing/2016/5/12/chartex" xmlns:cx7="http://schemas.microsoft.com/office/drawing/2016/5/13/chartex" xmlns:cx8="http://schemas.microsoft.com/office/drawing/2016/5/14/chartex" xmlns:mc="http://schemas.openxmlformats.org/markup-compatibility/2006" xmlns:aink="http://schemas.microsoft.com/office/drawing/2016/ink" xmlns:am3d="http://schemas.microsoft.com/office/drawing/2017/model3d" xmlns:o="urn:schemas-microsoft-com:office:office" xmlns:oel="http://schemas.microsoft.com/office/2019/extlst" xmlns:r="http://schemas.openxmlformats.org/officeDocument/2006/relationships" xmlns:m="http://schemas.openxmlformats.org/officeDocument/2006/math" xmlns:v="urn:schemas-microsoft-com:vml" xmlns:wp14="http://schemas.microsoft.com/office/word/2010/wordprocessingDrawing" xmlns:wp="http://schemas.openxmlformats.org/drawingml/2006/wordprocessingDrawing" xmlns:w10="urn:schemas-microsoft-com:office:word" xmlns:w="http://schemas.openxmlformats.org/wordprocessingml/2006/main" xmlns:w14="http://schemas.microsoft.com/office/word/2010/wordml" xmlns:w15="http://schemas.microsoft.com/office/word/2012/wordml" xmlns:w16cex="http://schemas.microsoft.com/office/word/2018/wordml/cex" xmlns:w16cid="http://schemas.microsoft.com/office/word/2016/wordml/cid" xmlns:w16="http://schemas.microsoft.com/office/word/2018/wordml" xmlns:w16sdtdh="http://schemas.microsoft.com/office/word/2020/wordml/sdtdatahash" xmlns:w16se="http://schemas.microsoft.com/office/word/2015/wordml/symex" xmlns:wpg="http://schemas.microsoft.com/office/word/2010/wordprocessingGroup" xmlns:wpi="http://schemas.microsoft.com/office/word/2010/wordprocessingInk" xmlns:wne="http://schemas.microsoft.com/office/word/2006/wordml" xmlns:wps="http://schemas.microsoft.com/office/word/2010/wordprocessingShape" mc:Ignorable="w14 w15 w16se w16cid w16 w16cex w16sdtdh wp14">
   <w:p>
     <w:pPr>
       <w:pBdr>
@@ -11891,7 +11644,7 @@
 </file>
 
 <file path=word/footer2.xml><?xml version="1.0" encoding="utf-8"?>
-<w:ftr xmlns:wpc="http://schemas.microsoft.com/office/word/2010/wordprocessingCanvas" xmlns:cx="http://schemas.microsoft.com/office/drawing/2014/chartex" xmlns:cx1="http://schemas.microsoft.com/office/drawing/2015/9/8/chartex" xmlns:mc="http://schemas.openxmlformats.org/markup-compatibility/2006" xmlns:o="urn:schemas-microsoft-com:office:office" xmlns:r="http://schemas.openxmlformats.org/officeDocument/2006/relationships" xmlns:m="http://schemas.openxmlformats.org/officeDocument/2006/math" xmlns:v="urn:schemas-microsoft-com:vml" xmlns:wp14="http://schemas.microsoft.com/office/word/2010/wordprocessingDrawing" xmlns:wp="http://schemas.openxmlformats.org/drawingml/2006/wordprocessingDrawing" xmlns:w10="urn:schemas-microsoft-com:office:word" xmlns:w="http://schemas.openxmlformats.org/wordprocessingml/2006/main" xmlns:w14="http://schemas.microsoft.com/office/word/2010/wordml" xmlns:w15="http://schemas.microsoft.com/office/word/2012/wordml" xmlns:w16se="http://schemas.microsoft.com/office/word/2015/wordml/symex" xmlns:wpg="http://schemas.microsoft.com/office/word/2010/wordprocessingGroup" xmlns:wpi="http://schemas.microsoft.com/office/word/2010/wordprocessingInk" xmlns:wne="http://schemas.microsoft.com/office/word/2006/wordml" xmlns:wps="http://schemas.microsoft.com/office/word/2010/wordprocessingShape" mc:Ignorable="w14 w15 w16se wp14">
+<w:ftr xmlns:wpc="http://schemas.microsoft.com/office/word/2010/wordprocessingCanvas" xmlns:cx="http://schemas.microsoft.com/office/drawing/2014/chartex" xmlns:cx1="http://schemas.microsoft.com/office/drawing/2015/9/8/chartex" xmlns:cx2="http://schemas.microsoft.com/office/drawing/2015/10/21/chartex" xmlns:cx3="http://schemas.microsoft.com/office/drawing/2016/5/9/chartex" xmlns:cx4="http://schemas.microsoft.com/office/drawing/2016/5/10/chartex" xmlns:cx5="http://schemas.microsoft.com/office/drawing/2016/5/11/chartex" xmlns:cx6="http://schemas.microsoft.com/office/drawing/2016/5/12/chartex" xmlns:cx7="http://schemas.microsoft.com/office/drawing/2016/5/13/chartex" xmlns:cx8="http://schemas.microsoft.com/office/drawing/2016/5/14/chartex" xmlns:mc="http://schemas.openxmlformats.org/markup-compatibility/2006" xmlns:aink="http://schemas.microsoft.com/office/drawing/2016/ink" xmlns:am3d="http://schemas.microsoft.com/office/drawing/2017/model3d" xmlns:o="urn:schemas-microsoft-com:office:office" xmlns:oel="http://schemas.microsoft.com/office/2019/extlst" xmlns:r="http://schemas.openxmlformats.org/officeDocument/2006/relationships" xmlns:m="http://schemas.openxmlformats.org/officeDocument/2006/math" xmlns:v="urn:schemas-microsoft-com:vml" xmlns:wp14="http://schemas.microsoft.com/office/word/2010/wordprocessingDrawing" xmlns:wp="http://schemas.openxmlformats.org/drawingml/2006/wordprocessingDrawing" xmlns:w10="urn:schemas-microsoft-com:office:word" xmlns:w="http://schemas.openxmlformats.org/wordprocessingml/2006/main" xmlns:w14="http://schemas.microsoft.com/office/word/2010/wordml" xmlns:w15="http://schemas.microsoft.com/office/word/2012/wordml" xmlns:w16cex="http://schemas.microsoft.com/office/word/2018/wordml/cex" xmlns:w16cid="http://schemas.microsoft.com/office/word/2016/wordml/cid" xmlns:w16="http://schemas.microsoft.com/office/word/2018/wordml" xmlns:w16sdtdh="http://schemas.microsoft.com/office/word/2020/wordml/sdtdatahash" xmlns:w16se="http://schemas.microsoft.com/office/word/2015/wordml/symex" xmlns:wpg="http://schemas.microsoft.com/office/word/2010/wordprocessingGroup" xmlns:wpi="http://schemas.microsoft.com/office/word/2010/wordprocessingInk" xmlns:wne="http://schemas.microsoft.com/office/word/2006/wordml" xmlns:wps="http://schemas.microsoft.com/office/word/2010/wordprocessingShape" mc:Ignorable="w14 w15 w16se w16cid w16 w16cex w16sdtdh wp14">
   <w:p>
     <w:pPr>
       <w:pBdr>
@@ -12086,7 +11839,7 @@
 </file>
 
 <file path=word/footnotes.xml><?xml version="1.0" encoding="utf-8"?>
-<w:footnotes xmlns:wpc="http://schemas.microsoft.com/office/word/2010/wordprocessingCanvas" xmlns:cx="http://schemas.microsoft.com/office/drawing/2014/chartex" xmlns:cx1="http://schemas.microsoft.com/office/drawing/2015/9/8/chartex" xmlns:mc="http://schemas.openxmlformats.org/markup-compatibility/2006" xmlns:o="urn:schemas-microsoft-com:office:office" xmlns:r="http://schemas.openxmlformats.org/officeDocument/2006/relationships" xmlns:m="http://schemas.openxmlformats.org/officeDocument/2006/math" xmlns:v="urn:schemas-microsoft-com:vml" xmlns:wp14="http://schemas.microsoft.com/office/word/2010/wordprocessingDrawing" xmlns:wp="http://schemas.openxmlformats.org/drawingml/2006/wordprocessingDrawing" xmlns:w10="urn:schemas-microsoft-com:office:word" xmlns:w="http://schemas.openxmlformats.org/wordprocessingml/2006/main" xmlns:w14="http://schemas.microsoft.com/office/word/2010/wordml" xmlns:w15="http://schemas.microsoft.com/office/word/2012/wordml" xmlns:w16se="http://schemas.microsoft.com/office/word/2015/wordml/symex" xmlns:wpg="http://schemas.microsoft.com/office/word/2010/wordprocessingGroup" xmlns:wpi="http://schemas.microsoft.com/office/word/2010/wordprocessingInk" xmlns:wne="http://schemas.microsoft.com/office/word/2006/wordml" xmlns:wps="http://schemas.microsoft.com/office/word/2010/wordprocessingShape" mc:Ignorable="w14 w15 w16se wp14">
+<w:footnotes xmlns:wpc="http://schemas.microsoft.com/office/word/2010/wordprocessingCanvas" xmlns:cx="http://schemas.microsoft.com/office/drawing/2014/chartex" xmlns:cx1="http://schemas.microsoft.com/office/drawing/2015/9/8/chartex" xmlns:cx2="http://schemas.microsoft.com/office/drawing/2015/10/21/chartex" xmlns:cx3="http://schemas.microsoft.com/office/drawing/2016/5/9/chartex" xmlns:cx4="http://schemas.microsoft.com/office/drawing/2016/5/10/chartex" xmlns:cx5="http://schemas.microsoft.com/office/drawing/2016/5/11/chartex" xmlns:cx6="http://schemas.microsoft.com/office/drawing/2016/5/12/chartex" xmlns:cx7="http://schemas.microsoft.com/office/drawing/2016/5/13/chartex" xmlns:cx8="http://schemas.microsoft.com/office/drawing/2016/5/14/chartex" xmlns:mc="http://schemas.openxmlformats.org/markup-compatibility/2006" xmlns:aink="http://schemas.microsoft.com/office/drawing/2016/ink" xmlns:am3d="http://schemas.microsoft.com/office/drawing/2017/model3d" xmlns:o="urn:schemas-microsoft-com:office:office" xmlns:oel="http://schemas.microsoft.com/office/2019/extlst" xmlns:r="http://schemas.openxmlformats.org/officeDocument/2006/relationships" xmlns:m="http://schemas.openxmlformats.org/officeDocument/2006/math" xmlns:v="urn:schemas-microsoft-com:vml" xmlns:wp14="http://schemas.microsoft.com/office/word/2010/wordprocessingDrawing" xmlns:wp="http://schemas.openxmlformats.org/drawingml/2006/wordprocessingDrawing" xmlns:w10="urn:schemas-microsoft-com:office:word" xmlns:w="http://schemas.openxmlformats.org/wordprocessingml/2006/main" xmlns:w14="http://schemas.microsoft.com/office/word/2010/wordml" xmlns:w15="http://schemas.microsoft.com/office/word/2012/wordml" xmlns:w16cex="http://schemas.microsoft.com/office/word/2018/wordml/cex" xmlns:w16cid="http://schemas.microsoft.com/office/word/2016/wordml/cid" xmlns:w16="http://schemas.microsoft.com/office/word/2018/wordml" xmlns:w16sdtdh="http://schemas.microsoft.com/office/word/2020/wordml/sdtdatahash" xmlns:w16se="http://schemas.microsoft.com/office/word/2015/wordml/symex" xmlns:wpg="http://schemas.microsoft.com/office/word/2010/wordprocessingGroup" xmlns:wpi="http://schemas.microsoft.com/office/word/2010/wordprocessingInk" xmlns:wne="http://schemas.microsoft.com/office/word/2006/wordml" xmlns:wps="http://schemas.microsoft.com/office/word/2010/wordprocessingShape" mc:Ignorable="w14 w15 w16se w16cid w16 w16cex w16sdtdh wp14">
   <w:footnote w:type="separator" w:id="-1">
     <w:p>
       <w:pPr>
@@ -12111,7 +11864,7 @@
 </file>
 
 <file path=word/header1.xml><?xml version="1.0" encoding="utf-8"?>
-<w:hdr xmlns:wpc="http://schemas.microsoft.com/office/word/2010/wordprocessingCanvas" xmlns:cx="http://schemas.microsoft.com/office/drawing/2014/chartex" xmlns:cx1="http://schemas.microsoft.com/office/drawing/2015/9/8/chartex" xmlns:mc="http://schemas.openxmlformats.org/markup-compatibility/2006" xmlns:o="urn:schemas-microsoft-com:office:office" xmlns:r="http://schemas.openxmlformats.org/officeDocument/2006/relationships" xmlns:m="http://schemas.openxmlformats.org/officeDocument/2006/math" xmlns:v="urn:schemas-microsoft-com:vml" xmlns:wp14="http://schemas.microsoft.com/office/word/2010/wordprocessingDrawing" xmlns:wp="http://schemas.openxmlformats.org/drawingml/2006/wordprocessingDrawing" xmlns:w10="urn:schemas-microsoft-com:office:word" xmlns:w="http://schemas.openxmlformats.org/wordprocessingml/2006/main" xmlns:w14="http://schemas.microsoft.com/office/word/2010/wordml" xmlns:w15="http://schemas.microsoft.com/office/word/2012/wordml" xmlns:w16se="http://schemas.microsoft.com/office/word/2015/wordml/symex" xmlns:wpg="http://schemas.microsoft.com/office/word/2010/wordprocessingGroup" xmlns:wpi="http://schemas.microsoft.com/office/word/2010/wordprocessingInk" xmlns:wne="http://schemas.microsoft.com/office/word/2006/wordml" xmlns:wps="http://schemas.microsoft.com/office/word/2010/wordprocessingShape" mc:Ignorable="w14 w15 w16se wp14">
+<w:hdr xmlns:wpc="http://schemas.microsoft.com/office/word/2010/wordprocessingCanvas" xmlns:cx="http://schemas.microsoft.com/office/drawing/2014/chartex" xmlns:cx1="http://schemas.microsoft.com/office/drawing/2015/9/8/chartex" xmlns:cx2="http://schemas.microsoft.com/office/drawing/2015/10/21/chartex" xmlns:cx3="http://schemas.microsoft.com/office/drawing/2016/5/9/chartex" xmlns:cx4="http://schemas.microsoft.com/office/drawing/2016/5/10/chartex" xmlns:cx5="http://schemas.microsoft.com/office/drawing/2016/5/11/chartex" xmlns:cx6="http://schemas.microsoft.com/office/drawing/2016/5/12/chartex" xmlns:cx7="http://schemas.microsoft.com/office/drawing/2016/5/13/chartex" xmlns:cx8="http://schemas.microsoft.com/office/drawing/2016/5/14/chartex" xmlns:mc="http://schemas.openxmlformats.org/markup-compatibility/2006" xmlns:aink="http://schemas.microsoft.com/office/drawing/2016/ink" xmlns:am3d="http://schemas.microsoft.com/office/drawing/2017/model3d" xmlns:o="urn:schemas-microsoft-com:office:office" xmlns:oel="http://schemas.microsoft.com/office/2019/extlst" xmlns:r="http://schemas.openxmlformats.org/officeDocument/2006/relationships" xmlns:m="http://schemas.openxmlformats.org/officeDocument/2006/math" xmlns:v="urn:schemas-microsoft-com:vml" xmlns:wp14="http://schemas.microsoft.com/office/word/2010/wordprocessingDrawing" xmlns:wp="http://schemas.openxmlformats.org/drawingml/2006/wordprocessingDrawing" xmlns:w10="urn:schemas-microsoft-com:office:word" xmlns:w="http://schemas.openxmlformats.org/wordprocessingml/2006/main" xmlns:w14="http://schemas.microsoft.com/office/word/2010/wordml" xmlns:w15="http://schemas.microsoft.com/office/word/2012/wordml" xmlns:w16cex="http://schemas.microsoft.com/office/word/2018/wordml/cex" xmlns:w16cid="http://schemas.microsoft.com/office/word/2016/wordml/cid" xmlns:w16="http://schemas.microsoft.com/office/word/2018/wordml" xmlns:w16sdtdh="http://schemas.microsoft.com/office/word/2020/wordml/sdtdatahash" xmlns:w16se="http://schemas.microsoft.com/office/word/2015/wordml/symex" xmlns:wpg="http://schemas.microsoft.com/office/word/2010/wordprocessingGroup" xmlns:wpi="http://schemas.microsoft.com/office/word/2010/wordprocessingInk" xmlns:wne="http://schemas.microsoft.com/office/word/2006/wordml" xmlns:wps="http://schemas.microsoft.com/office/word/2010/wordprocessingShape" mc:Ignorable="w14 w15 w16se w16cid w16 w16cex w16sdtdh wp14">
   <w:p>
     <w:pPr>
       <w:pStyle w:val="Header"/>
@@ -12124,7 +11877,7 @@
 </file>
 
 <file path=word/styles.xml><?xml version="1.0" encoding="utf-8"?>
-<w:styles xmlns:mc="http://schemas.openxmlformats.org/markup-compatibility/2006" xmlns:r="http://schemas.openxmlformats.org/officeDocument/2006/relationships" xmlns:w="http://schemas.openxmlformats.org/wordprocessingml/2006/main" xmlns:w14="http://schemas.microsoft.com/office/word/2010/wordml" xmlns:w15="http://schemas.microsoft.com/office/word/2012/wordml" xmlns:w16se="http://schemas.microsoft.com/office/word/2015/wordml/symex" mc:Ignorable="w14 w15 w16se">
+<w:styles xmlns:mc="http://schemas.openxmlformats.org/markup-compatibility/2006" xmlns:r="http://schemas.openxmlformats.org/officeDocument/2006/relationships" xmlns:w="http://schemas.openxmlformats.org/wordprocessingml/2006/main" xmlns:w14="http://schemas.microsoft.com/office/word/2010/wordml" xmlns:w15="http://schemas.microsoft.com/office/word/2012/wordml" xmlns:w16cex="http://schemas.microsoft.com/office/word/2018/wordml/cex" xmlns:w16cid="http://schemas.microsoft.com/office/word/2016/wordml/cid" xmlns:w16="http://schemas.microsoft.com/office/word/2018/wordml" xmlns:w16sdtdh="http://schemas.microsoft.com/office/word/2020/wordml/sdtdatahash" xmlns:w16se="http://schemas.microsoft.com/office/word/2015/wordml/symex" mc:Ignorable="w14 w15 w16se w16cid w16 w16cex w16sdtdh">
   <w:docDefaults>
     <w:rPrDefault>
       <w:rPr>
@@ -12134,7 +11887,7 @@
     </w:rPrDefault>
     <w:pPrDefault/>
   </w:docDefaults>
-  <w:latentStyles w:defLockedState="0" w:defUIPriority="99" w:defSemiHidden="0" w:defUnhideWhenUsed="0" w:defQFormat="0" w:count="371">
+  <w:latentStyles w:defLockedState="0" w:defUIPriority="99" w:defSemiHidden="0" w:defUnhideWhenUsed="0" w:defQFormat="0" w:count="376">
     <w:lsdException w:name="Normal" w:uiPriority="0" w:qFormat="1"/>
     <w:lsdException w:name="heading 1" w:uiPriority="9" w:qFormat="1"/>
     <w:lsdException w:name="heading 2" w:semiHidden="1" w:uiPriority="9" w:unhideWhenUsed="1" w:qFormat="1"/>
@@ -12240,7 +11993,6 @@
     <w:lsdException w:name="HTML Sample" w:semiHidden="1" w:unhideWhenUsed="1"/>
     <w:lsdException w:name="HTML Typewriter" w:semiHidden="1" w:unhideWhenUsed="1"/>
     <w:lsdException w:name="HTML Variable" w:semiHidden="1" w:unhideWhenUsed="1"/>
-    <w:lsdException w:name="Normal Table" w:semiHidden="1" w:unhideWhenUsed="1"/>
     <w:lsdException w:name="annotation subject" w:semiHidden="1" w:unhideWhenUsed="1"/>
     <w:lsdException w:name="No List" w:semiHidden="1" w:unhideWhenUsed="1"/>
     <w:lsdException w:name="Outline List 1" w:semiHidden="1" w:unhideWhenUsed="1"/>
@@ -12283,11 +12035,8 @@
     <w:lsdException w:name="Table Contemporary" w:semiHidden="1" w:unhideWhenUsed="1"/>
     <w:lsdException w:name="Table Elegant" w:semiHidden="1" w:unhideWhenUsed="1"/>
     <w:lsdException w:name="Table Professional" w:semiHidden="1" w:unhideWhenUsed="1"/>
-    <w:lsdException w:name="Table Subtle 1" w:semiHidden="1" w:unhideWhenUsed="1"/>
     <w:lsdException w:name="Table Subtle 2" w:semiHidden="1" w:unhideWhenUsed="1"/>
     <w:lsdException w:name="Table Web 1" w:semiHidden="1" w:unhideWhenUsed="1"/>
-    <w:lsdException w:name="Table Web 2" w:semiHidden="1" w:unhideWhenUsed="1"/>
-    <w:lsdException w:name="Table Web 3" w:semiHidden="1" w:unhideWhenUsed="1"/>
     <w:lsdException w:name="Balloon Text" w:semiHidden="1" w:unhideWhenUsed="1"/>
     <w:lsdException w:name="Table Grid" w:uiPriority="59"/>
     <w:lsdException w:name="Table Theme" w:semiHidden="1" w:unhideWhenUsed="1"/>
@@ -12506,6 +12255,11 @@
     <w:lsdException w:name="List Table 5 Dark Accent 6" w:uiPriority="50"/>
     <w:lsdException w:name="List Table 6 Colorful Accent 6" w:uiPriority="51"/>
     <w:lsdException w:name="List Table 7 Colorful Accent 6" w:uiPriority="52"/>
+    <w:lsdException w:name="Mention" w:semiHidden="1" w:unhideWhenUsed="1"/>
+    <w:lsdException w:name="Smart Hyperlink" w:semiHidden="1" w:unhideWhenUsed="1"/>
+    <w:lsdException w:name="Hashtag" w:semiHidden="1" w:unhideWhenUsed="1"/>
+    <w:lsdException w:name="Unresolved Mention" w:semiHidden="1" w:unhideWhenUsed="1"/>
+    <w:lsdException w:name="Smart Link" w:semiHidden="1" w:unhideWhenUsed="1"/>
   </w:latentStyles>
   <w:style w:type="paragraph" w:default="1" w:styleId="Normal">
     <w:name w:val="Normal"/>

</xml_diff>

<commit_message>
nmv 14 10 2022
</commit_message>
<xml_diff>
--- a/TS-Padam/TS-4.1/TS 4.1 Tamil Pada Paatam Corrections.docx
+++ b/TS-Padam/TS-4.1/TS 4.1 Tamil Pada Paatam Corrections.docx
@@ -1,7 +1,650 @@
 
 <file path=word/document.xml><?xml version="1.0" encoding="utf-8"?>
-<w:document xmlns:wpc="http://schemas.microsoft.com/office/word/2010/wordprocessingCanvas" xmlns:cx="http://schemas.microsoft.com/office/drawing/2014/chartex" xmlns:cx1="http://schemas.microsoft.com/office/drawing/2015/9/8/chartex" xmlns:mc="http://schemas.openxmlformats.org/markup-compatibility/2006" xmlns:o="urn:schemas-microsoft-com:office:office" xmlns:r="http://schemas.openxmlformats.org/officeDocument/2006/relationships" xmlns:m="http://schemas.openxmlformats.org/officeDocument/2006/math" xmlns:v="urn:schemas-microsoft-com:vml" xmlns:wp14="http://schemas.microsoft.com/office/word/2010/wordprocessingDrawing" xmlns:wp="http://schemas.openxmlformats.org/drawingml/2006/wordprocessingDrawing" xmlns:w10="urn:schemas-microsoft-com:office:word" xmlns:w="http://schemas.openxmlformats.org/wordprocessingml/2006/main" xmlns:w14="http://schemas.microsoft.com/office/word/2010/wordml" xmlns:w15="http://schemas.microsoft.com/office/word/2012/wordml" xmlns:w16se="http://schemas.microsoft.com/office/word/2015/wordml/symex" xmlns:wpg="http://schemas.microsoft.com/office/word/2010/wordprocessingGroup" xmlns:wpi="http://schemas.microsoft.com/office/word/2010/wordprocessingInk" xmlns:wne="http://schemas.microsoft.com/office/word/2006/wordml" xmlns:wps="http://schemas.microsoft.com/office/word/2010/wordprocessingShape" mc:Ignorable="w14 w15 w16se wp14">
+<w:document xmlns:wpc="http://schemas.microsoft.com/office/word/2010/wordprocessingCanvas" xmlns:cx="http://schemas.microsoft.com/office/drawing/2014/chartex" xmlns:cx1="http://schemas.microsoft.com/office/drawing/2015/9/8/chartex" xmlns:cx2="http://schemas.microsoft.com/office/drawing/2015/10/21/chartex" xmlns:cx3="http://schemas.microsoft.com/office/drawing/2016/5/9/chartex" xmlns:cx4="http://schemas.microsoft.com/office/drawing/2016/5/10/chartex" xmlns:cx5="http://schemas.microsoft.com/office/drawing/2016/5/11/chartex" xmlns:cx6="http://schemas.microsoft.com/office/drawing/2016/5/12/chartex" xmlns:cx7="http://schemas.microsoft.com/office/drawing/2016/5/13/chartex" xmlns:cx8="http://schemas.microsoft.com/office/drawing/2016/5/14/chartex" xmlns:mc="http://schemas.openxmlformats.org/markup-compatibility/2006" xmlns:aink="http://schemas.microsoft.com/office/drawing/2016/ink" xmlns:am3d="http://schemas.microsoft.com/office/drawing/2017/model3d" xmlns:o="urn:schemas-microsoft-com:office:office" xmlns:oel="http://schemas.microsoft.com/office/2019/extlst" xmlns:r="http://schemas.openxmlformats.org/officeDocument/2006/relationships" xmlns:m="http://schemas.openxmlformats.org/officeDocument/2006/math" xmlns:v="urn:schemas-microsoft-com:vml" xmlns:wp14="http://schemas.microsoft.com/office/word/2010/wordprocessingDrawing" xmlns:wp="http://schemas.openxmlformats.org/drawingml/2006/wordprocessingDrawing" xmlns:w10="urn:schemas-microsoft-com:office:word" xmlns:w="http://schemas.openxmlformats.org/wordprocessingml/2006/main" xmlns:w14="http://schemas.microsoft.com/office/word/2010/wordml" xmlns:w15="http://schemas.microsoft.com/office/word/2012/wordml" xmlns:w16cex="http://schemas.microsoft.com/office/word/2018/wordml/cex" xmlns:w16cid="http://schemas.microsoft.com/office/word/2016/wordml/cid" xmlns:w16="http://schemas.microsoft.com/office/word/2018/wordml" xmlns:w16sdtdh="http://schemas.microsoft.com/office/word/2020/wordml/sdtdatahash" xmlns:w16se="http://schemas.microsoft.com/office/word/2015/wordml/symex" xmlns:wpg="http://schemas.microsoft.com/office/word/2010/wordprocessingGroup" xmlns:wpi="http://schemas.microsoft.com/office/word/2010/wordprocessingInk" xmlns:wne="http://schemas.microsoft.com/office/word/2006/wordml" xmlns:wps="http://schemas.microsoft.com/office/word/2010/wordprocessingShape" mc:Ignorable="w14 w15 w16se w16cid w16 w16cex w16sdtdh wp14">
   <w:body>
+    <w:p>
+      <w:pPr>
+        <w:jc w:val="center"/>
+        <w:rPr>
+          <w:b/>
+          <w:bCs/>
+          <w:sz w:val="32"/>
+          <w:szCs w:val="32"/>
+          <w:u w:val="single"/>
+        </w:rPr>
+      </w:pPr>
+      <w:r>
+        <w:rPr>
+          <w:b/>
+          <w:bCs/>
+          <w:sz w:val="32"/>
+          <w:szCs w:val="32"/>
+          <w:u w:val="single"/>
+        </w:rPr>
+        <w:t xml:space="preserve">TS Pada Paatam – TS 4.1 Tamil </w:t>
+      </w:r>
+      <w:r>
+        <w:rPr>
+          <w:b/>
+          <w:bCs/>
+          <w:sz w:val="32"/>
+          <w:szCs w:val="32"/>
+          <w:u w:val="single"/>
+        </w:rPr>
+        <w:t>Corrections –</w:t>
+      </w:r>
+      <w:r>
+        <w:rPr>
+          <w:b/>
+          <w:bCs/>
+          <w:sz w:val="32"/>
+          <w:szCs w:val="32"/>
+          <w:u w:val="single"/>
+        </w:rPr>
+        <w:t xml:space="preserve"> </w:t>
+      </w:r>
+      <w:r>
+        <w:rPr>
+          <w:b/>
+          <w:bCs/>
+          <w:sz w:val="32"/>
+          <w:szCs w:val="32"/>
+          <w:u w:val="single"/>
+        </w:rPr>
+        <w:t xml:space="preserve">Observed till </w:t>
+      </w:r>
+      <w:r>
+        <w:rPr>
+          <w:b/>
+          <w:bCs/>
+          <w:sz w:val="32"/>
+          <w:szCs w:val="32"/>
+          <w:highlight w:val="red"/>
+          <w:u w:val="single"/>
+        </w:rPr>
+        <w:t>???</w:t>
+      </w:r>
+    </w:p>
+    <w:p>
+      <w:pPr>
+        <w:jc w:val="center"/>
+        <w:rPr>
+          <w:b/>
+          <w:bCs/>
+        </w:rPr>
+      </w:pPr>
+      <w:r>
+        <w:rPr>
+          <w:b/>
+          <w:bCs/>
+        </w:rPr>
+        <w:t>(ignore those which are already incorporated in your book’s version and date)</w:t>
+      </w:r>
+    </w:p>
+    <w:tbl>
+      <w:tblPr>
+        <w:tblW w:w="13697" w:type="dxa"/>
+        <w:tblInd w:w="-714" w:type="dxa"/>
+        <w:tblBorders>
+          <w:top w:val="single" w:sz="4" w:space="0" w:color="000000"/>
+          <w:left w:val="single" w:sz="4" w:space="0" w:color="000000"/>
+          <w:bottom w:val="single" w:sz="4" w:space="0" w:color="000000"/>
+          <w:right w:val="single" w:sz="4" w:space="0" w:color="000000"/>
+          <w:insideH w:val="single" w:sz="4" w:space="0" w:color="000000"/>
+          <w:insideV w:val="single" w:sz="4" w:space="0" w:color="000000"/>
+        </w:tblBorders>
+        <w:tblLook w:val="04A0" w:firstRow="1" w:lastRow="0" w:firstColumn="1" w:lastColumn="0" w:noHBand="0" w:noVBand="1"/>
+      </w:tblPr>
+      <w:tblGrid>
+        <w:gridCol w:w="3374"/>
+        <w:gridCol w:w="5103"/>
+        <w:gridCol w:w="5220"/>
+      </w:tblGrid>
+      <w:tr>
+        <w:tc>
+          <w:tcPr>
+            <w:tcW w:w="3374" w:type="dxa"/>
+          </w:tcPr>
+          <w:p>
+            <w:pPr>
+              <w:spacing w:before="0" w:line="240" w:lineRule="auto"/>
+              <w:jc w:val="center"/>
+              <w:rPr>
+                <w:b/>
+                <w:bCs/>
+                <w:sz w:val="32"/>
+                <w:szCs w:val="32"/>
+              </w:rPr>
+            </w:pPr>
+            <w:r>
+              <w:rPr>
+                <w:b/>
+                <w:bCs/>
+                <w:sz w:val="32"/>
+                <w:szCs w:val="32"/>
+              </w:rPr>
+              <w:t>Section, Paragraph</w:t>
+            </w:r>
+          </w:p>
+          <w:p>
+            <w:pPr>
+              <w:spacing w:before="0" w:line="240" w:lineRule="auto"/>
+              <w:jc w:val="center"/>
+              <w:rPr>
+                <w:b/>
+                <w:bCs/>
+                <w:sz w:val="32"/>
+                <w:szCs w:val="32"/>
+              </w:rPr>
+            </w:pPr>
+            <w:r>
+              <w:rPr>
+                <w:b/>
+                <w:bCs/>
+                <w:sz w:val="32"/>
+                <w:szCs w:val="32"/>
+              </w:rPr>
+              <w:t>Reference</w:t>
+            </w:r>
+          </w:p>
+        </w:tc>
+        <w:tc>
+          <w:tcPr>
+            <w:tcW w:w="5103" w:type="dxa"/>
+          </w:tcPr>
+          <w:p>
+            <w:pPr>
+              <w:spacing w:before="0" w:line="240" w:lineRule="auto"/>
+              <w:jc w:val="center"/>
+              <w:rPr>
+                <w:b/>
+                <w:bCs/>
+                <w:sz w:val="32"/>
+                <w:szCs w:val="32"/>
+              </w:rPr>
+            </w:pPr>
+            <w:r>
+              <w:rPr>
+                <w:b/>
+                <w:bCs/>
+                <w:sz w:val="32"/>
+                <w:szCs w:val="32"/>
+              </w:rPr>
+              <w:t>As Printed</w:t>
+            </w:r>
+          </w:p>
+        </w:tc>
+        <w:tc>
+          <w:tcPr>
+            <w:tcW w:w="5220" w:type="dxa"/>
+          </w:tcPr>
+          <w:p>
+            <w:pPr>
+              <w:spacing w:before="0" w:line="240" w:lineRule="auto"/>
+              <w:ind w:right="-18"/>
+              <w:jc w:val="center"/>
+              <w:rPr>
+                <w:b/>
+                <w:bCs/>
+                <w:sz w:val="32"/>
+                <w:szCs w:val="32"/>
+              </w:rPr>
+            </w:pPr>
+            <w:r>
+              <w:rPr>
+                <w:b/>
+                <w:bCs/>
+                <w:sz w:val="32"/>
+                <w:szCs w:val="32"/>
+              </w:rPr>
+              <w:t>To be read as or corrected as</w:t>
+            </w:r>
+          </w:p>
+        </w:tc>
+      </w:tr>
+      <w:tr>
+        <w:trPr>
+          <w:trHeight w:val="1105"/>
+        </w:trPr>
+        <w:tc>
+          <w:tcPr>
+            <w:tcW w:w="3374" w:type="dxa"/>
+          </w:tcPr>
+          <w:p>
+            <w:pPr>
+              <w:widowControl w:val="0"/>
+              <w:autoSpaceDE w:val="0"/>
+              <w:autoSpaceDN w:val="0"/>
+              <w:adjustRightInd w:val="0"/>
+              <w:spacing w:before="0" w:line="264" w:lineRule="auto"/>
+              <w:rPr>
+                <w:rFonts w:cs="Latha"/>
+                <w:b/>
+                <w:sz w:val="28"/>
+                <w:szCs w:val="28"/>
+                <w:lang w:bidi="ta-IN"/>
+              </w:rPr>
+            </w:pPr>
+            <w:r>
+              <w:rPr>
+                <w:rFonts w:eastAsia="Times New Roman" w:cs="Arial"/>
+                <w:b/>
+                <w:sz w:val="28"/>
+                <w:szCs w:val="28"/>
+                <w:lang w:eastAsia="en-IN" w:bidi="ml-IN"/>
+              </w:rPr>
+              <w:t>TS 4.1.11.4 -</w:t>
+            </w:r>
+            <w:r>
+              <w:rPr>
+                <w:rFonts w:cs="Latha"/>
+                <w:b/>
+                <w:sz w:val="28"/>
+                <w:szCs w:val="28"/>
+                <w:lang w:bidi="ta-IN"/>
+              </w:rPr>
+              <w:t xml:space="preserve"> Vaakyam</w:t>
+            </w:r>
+          </w:p>
+          <w:p>
+            <w:pPr>
+              <w:widowControl w:val="0"/>
+              <w:autoSpaceDE w:val="0"/>
+              <w:autoSpaceDN w:val="0"/>
+              <w:adjustRightInd w:val="0"/>
+              <w:spacing w:before="0" w:line="264" w:lineRule="auto"/>
+              <w:rPr>
+                <w:rFonts w:cs="Latha"/>
+                <w:b/>
+                <w:sz w:val="28"/>
+                <w:szCs w:val="28"/>
+                <w:lang w:bidi="ta-IN"/>
+              </w:rPr>
+            </w:pPr>
+            <w:r>
+              <w:rPr>
+                <w:rFonts w:cs="Latha"/>
+                <w:b/>
+                <w:sz w:val="28"/>
+                <w:szCs w:val="28"/>
+                <w:lang w:bidi="ta-IN"/>
+              </w:rPr>
+              <w:t>Statement No. – 4</w:t>
+            </w:r>
+          </w:p>
+          <w:p>
+            <w:pPr>
+              <w:widowControl w:val="0"/>
+              <w:autoSpaceDE w:val="0"/>
+              <w:autoSpaceDN w:val="0"/>
+              <w:adjustRightInd w:val="0"/>
+              <w:spacing w:before="0" w:line="264" w:lineRule="auto"/>
+              <w:rPr>
+                <w:rFonts w:eastAsia="Times New Roman" w:cs="Arial"/>
+                <w:b/>
+                <w:sz w:val="28"/>
+                <w:szCs w:val="28"/>
+                <w:lang w:eastAsia="en-IN" w:bidi="ml-IN"/>
+              </w:rPr>
+            </w:pPr>
+            <w:r>
+              <w:rPr>
+                <w:rFonts w:cs="Latha"/>
+                <w:b/>
+                <w:sz w:val="28"/>
+                <w:szCs w:val="28"/>
+                <w:lang w:bidi="ta-IN"/>
+              </w:rPr>
+              <w:t>Panchaati No. - 46</w:t>
+            </w:r>
+          </w:p>
+        </w:tc>
+        <w:tc>
+          <w:tcPr>
+            <w:tcW w:w="5103" w:type="dxa"/>
+          </w:tcPr>
+          <w:p>
+            <w:pPr>
+              <w:widowControl w:val="0"/>
+              <w:autoSpaceDE w:val="0"/>
+              <w:autoSpaceDN w:val="0"/>
+              <w:adjustRightInd w:val="0"/>
+              <w:spacing w:line="264" w:lineRule="auto"/>
+              <w:rPr>
+                <w:rFonts w:ascii="BRH Malayalam Extra" w:hAnsi="BRH Malayalam Extra" w:cs="BRH Malayalam Extra"/>
+                <w:sz w:val="40"/>
+                <w:szCs w:val="40"/>
+              </w:rPr>
+            </w:pPr>
+            <w:r>
+              <w:rPr>
+                <w:rFonts w:ascii="Latha" w:hAnsi="Latha" w:cs="Latha"/>
+                <w:sz w:val="28"/>
+                <w:szCs w:val="28"/>
+                <w:cs/>
+                <w:lang w:bidi="ta-IN"/>
+              </w:rPr>
+              <w:t>ய</w:t>
+            </w:r>
+            <w:r>
+              <w:rPr>
+                <w:rFonts w:ascii="BRH Tamil Tab Extra" w:hAnsi="BRH Tamil Tab Extra" w:cs="Latha"/>
+                <w:b/>
+                <w:sz w:val="36"/>
+                <w:szCs w:val="28"/>
+              </w:rPr>
+              <w:t>…</w:t>
+            </w:r>
+            <w:r>
+              <w:rPr>
+                <w:rFonts w:ascii="Latha" w:hAnsi="Latha" w:cs="Latha"/>
+                <w:sz w:val="28"/>
+                <w:szCs w:val="28"/>
+                <w:cs/>
+                <w:lang w:bidi="ta-IN"/>
+              </w:rPr>
+              <w:t>ஜ்ஞந்</w:t>
+            </w:r>
+            <w:r>
+              <w:rPr>
+                <w:rFonts w:ascii="Latha" w:hAnsi="Latha" w:cs="Latha" w:hint="cs"/>
+                <w:sz w:val="28"/>
+                <w:szCs w:val="28"/>
+                <w:cs/>
+                <w:lang w:bidi="ta-IN"/>
+              </w:rPr>
+              <w:t>-</w:t>
+            </w:r>
+            <w:r>
+              <w:rPr>
+                <w:rFonts w:ascii="Latha" w:hAnsi="Latha" w:cs="Latha"/>
+                <w:sz w:val="28"/>
+                <w:szCs w:val="28"/>
+                <w:cs/>
+                <w:lang w:bidi="ta-IN"/>
+              </w:rPr>
+              <w:t>தே</w:t>
+            </w:r>
+            <w:r>
+              <w:rPr>
+                <w:rFonts w:ascii="BRH Tamil Tab Extra" w:hAnsi="BRH Tamil Tab Extra" w:cs="Latha"/>
+                <w:b/>
+                <w:sz w:val="36"/>
+                <w:szCs w:val="28"/>
+              </w:rPr>
+              <w:t>…</w:t>
+            </w:r>
+            <w:r>
+              <w:rPr>
+                <w:rFonts w:ascii="Latha" w:hAnsi="Latha" w:cs="Latha"/>
+                <w:b/>
+                <w:bCs/>
+                <w:position w:val="-12"/>
+                <w:sz w:val="28"/>
+                <w:szCs w:val="28"/>
+                <w:cs/>
+                <w:lang w:bidi="ta-IN"/>
+              </w:rPr>
+              <w:t>3</w:t>
+            </w:r>
+            <w:r>
+              <w:rPr>
+                <w:rFonts w:ascii="Latha" w:hAnsi="Latha" w:cs="Latha"/>
+                <w:sz w:val="28"/>
+                <w:szCs w:val="28"/>
+                <w:cs/>
+                <w:lang w:bidi="ta-IN"/>
+              </w:rPr>
+              <w:t>வே</w:t>
+            </w:r>
+            <w:r>
+              <w:rPr>
+                <w:rFonts w:ascii="Latha" w:hAnsi="Latha" w:cs="Latha"/>
+                <w:sz w:val="28"/>
+                <w:szCs w:val="28"/>
+                <w:highlight w:val="yellow"/>
+                <w:cs/>
+                <w:lang w:bidi="ta-IN"/>
+              </w:rPr>
+              <w:t>ஷு</w:t>
+            </w:r>
+            <w:r>
+              <w:rPr>
+                <w:rFonts w:ascii="BRH Tamil Tab Extra" w:hAnsi="BRH Tamil Tab Extra" w:cs="Latha"/>
+                <w:b/>
+                <w:sz w:val="36"/>
+                <w:szCs w:val="28"/>
+              </w:rPr>
+              <w:t>…</w:t>
+            </w:r>
+            <w:r>
+              <w:rPr>
+                <w:rFonts w:ascii="Latha" w:hAnsi="Latha" w:cs="Latha"/>
+                <w:sz w:val="28"/>
+                <w:szCs w:val="28"/>
+              </w:rPr>
+              <w:t xml:space="preserve"> </w:t>
+            </w:r>
+            <w:r>
+              <w:rPr>
+                <w:rFonts w:ascii="Latha" w:hAnsi="Latha" w:cs="Latha"/>
+                <w:sz w:val="28"/>
+                <w:szCs w:val="28"/>
+                <w:cs/>
+                <w:lang w:bidi="ta-IN"/>
+              </w:rPr>
+              <w:t>யச்ச</w:t>
+            </w:r>
+            <w:r>
+              <w:rPr>
+                <w:rFonts w:ascii="Latha" w:hAnsi="Latha" w:cs="Latha"/>
+                <w:b/>
+                <w:bCs/>
+                <w:position w:val="-12"/>
+                <w:sz w:val="28"/>
+                <w:szCs w:val="28"/>
+                <w:cs/>
+                <w:lang w:bidi="ta-IN"/>
+              </w:rPr>
+              <w:t>2</w:t>
+            </w:r>
+            <w:r>
+              <w:rPr>
+                <w:rFonts w:ascii="Latha" w:hAnsi="Latha" w:cs="Latha"/>
+                <w:sz w:val="28"/>
+                <w:szCs w:val="28"/>
+                <w:cs/>
+                <w:lang w:bidi="ta-IN"/>
+              </w:rPr>
+              <w:t>தாம்</w:t>
+            </w:r>
+          </w:p>
+        </w:tc>
+        <w:tc>
+          <w:tcPr>
+            <w:tcW w:w="5220" w:type="dxa"/>
+          </w:tcPr>
+          <w:p>
+            <w:pPr>
+              <w:widowControl w:val="0"/>
+              <w:autoSpaceDE w:val="0"/>
+              <w:autoSpaceDN w:val="0"/>
+              <w:adjustRightInd w:val="0"/>
+              <w:spacing w:before="0" w:line="240" w:lineRule="auto"/>
+              <w:rPr>
+                <w:rFonts w:ascii="BRH Malayalam Extra" w:hAnsi="BRH Malayalam Extra" w:cs="BRH Malayalam Extra"/>
+                <w:sz w:val="40"/>
+                <w:szCs w:val="40"/>
+              </w:rPr>
+            </w:pPr>
+            <w:r>
+              <w:rPr>
+                <w:rFonts w:ascii="Latha" w:hAnsi="Latha" w:cs="Latha"/>
+                <w:sz w:val="28"/>
+                <w:szCs w:val="28"/>
+                <w:cs/>
+                <w:lang w:bidi="ta-IN"/>
+              </w:rPr>
+              <w:t>ய</w:t>
+            </w:r>
+            <w:r>
+              <w:rPr>
+                <w:rFonts w:ascii="BRH Tamil Tab Extra" w:hAnsi="BRH Tamil Tab Extra" w:cs="Latha"/>
+                <w:b/>
+                <w:sz w:val="36"/>
+                <w:szCs w:val="28"/>
+              </w:rPr>
+              <w:t>…</w:t>
+            </w:r>
+            <w:r>
+              <w:rPr>
+                <w:rFonts w:ascii="Latha" w:hAnsi="Latha" w:cs="Latha"/>
+                <w:sz w:val="28"/>
+                <w:szCs w:val="28"/>
+                <w:cs/>
+                <w:lang w:bidi="ta-IN"/>
+              </w:rPr>
+              <w:t>ஜ்ஞந்</w:t>
+            </w:r>
+            <w:r>
+              <w:rPr>
+                <w:rFonts w:ascii="Latha" w:hAnsi="Latha" w:cs="Latha" w:hint="cs"/>
+                <w:sz w:val="28"/>
+                <w:szCs w:val="28"/>
+                <w:cs/>
+                <w:lang w:bidi="ta-IN"/>
+              </w:rPr>
+              <w:t>-</w:t>
+            </w:r>
+            <w:r>
+              <w:rPr>
+                <w:rFonts w:ascii="Latha" w:hAnsi="Latha" w:cs="Latha"/>
+                <w:sz w:val="28"/>
+                <w:szCs w:val="28"/>
+                <w:cs/>
+                <w:lang w:bidi="ta-IN"/>
+              </w:rPr>
+              <w:t>தே</w:t>
+            </w:r>
+            <w:r>
+              <w:rPr>
+                <w:rFonts w:ascii="BRH Tamil Tab Extra" w:hAnsi="BRH Tamil Tab Extra" w:cs="Latha"/>
+                <w:b/>
+                <w:sz w:val="36"/>
+                <w:szCs w:val="28"/>
+              </w:rPr>
+              <w:t>…</w:t>
+            </w:r>
+            <w:r>
+              <w:rPr>
+                <w:rFonts w:ascii="Latha" w:hAnsi="Latha" w:cs="Latha"/>
+                <w:b/>
+                <w:bCs/>
+                <w:position w:val="-12"/>
+                <w:sz w:val="28"/>
+                <w:szCs w:val="28"/>
+                <w:cs/>
+                <w:lang w:bidi="ta-IN"/>
+              </w:rPr>
+              <w:t>3</w:t>
+            </w:r>
+            <w:r>
+              <w:rPr>
+                <w:rFonts w:ascii="Latha" w:hAnsi="Latha" w:cs="Latha"/>
+                <w:sz w:val="28"/>
+                <w:szCs w:val="28"/>
+                <w:cs/>
+                <w:lang w:bidi="ta-IN"/>
+              </w:rPr>
+              <w:t>வே</w:t>
+            </w:r>
+            <w:r>
+              <w:rPr>
+                <w:rFonts w:ascii="Latha" w:hAnsi="Latha" w:cs="Latha"/>
+                <w:sz w:val="28"/>
+                <w:szCs w:val="28"/>
+                <w:highlight w:val="green"/>
+                <w:cs/>
+                <w:lang w:bidi="ta-IN"/>
+              </w:rPr>
+              <w:t>ஷு</w:t>
+            </w:r>
+            <w:r>
+              <w:rPr>
+                <w:rFonts w:ascii="BRH Tamil Tab Extra" w:hAnsi="BRH Tamil Tab Extra" w:cs="Latha"/>
+                <w:b/>
+                <w:sz w:val="36"/>
+                <w:szCs w:val="28"/>
+              </w:rPr>
+              <w:t>†</w:t>
+            </w:r>
+            <w:r>
+              <w:rPr>
+                <w:rFonts w:ascii="Latha" w:hAnsi="Latha" w:cs="Latha"/>
+                <w:sz w:val="28"/>
+                <w:szCs w:val="28"/>
+              </w:rPr>
+              <w:t xml:space="preserve"> </w:t>
+            </w:r>
+            <w:r>
+              <w:rPr>
+                <w:rFonts w:ascii="Latha" w:hAnsi="Latha" w:cs="Latha"/>
+                <w:sz w:val="28"/>
+                <w:szCs w:val="28"/>
+                <w:cs/>
+                <w:lang w:bidi="ta-IN"/>
+              </w:rPr>
+              <w:t>யச்ச</w:t>
+            </w:r>
+            <w:r>
+              <w:rPr>
+                <w:rFonts w:ascii="Latha" w:hAnsi="Latha" w:cs="Latha"/>
+                <w:b/>
+                <w:bCs/>
+                <w:position w:val="-12"/>
+                <w:sz w:val="28"/>
+                <w:szCs w:val="28"/>
+                <w:cs/>
+                <w:lang w:bidi="ta-IN"/>
+              </w:rPr>
+              <w:t>2</w:t>
+            </w:r>
+            <w:r>
+              <w:rPr>
+                <w:rFonts w:ascii="Latha" w:hAnsi="Latha" w:cs="Latha"/>
+                <w:sz w:val="28"/>
+                <w:szCs w:val="28"/>
+                <w:cs/>
+                <w:lang w:bidi="ta-IN"/>
+              </w:rPr>
+              <w:t>தாம்</w:t>
+            </w:r>
+          </w:p>
+        </w:tc>
+      </w:tr>
+    </w:tbl>
+    <w:p>
+      <w:pPr>
+        <w:jc w:val="center"/>
+        <w:rPr>
+          <w:b/>
+          <w:bCs/>
+          <w:sz w:val="32"/>
+          <w:szCs w:val="32"/>
+          <w:u w:val="single"/>
+        </w:rPr>
+      </w:pPr>
+      <w:r>
+        <w:rPr>
+          <w:b/>
+          <w:bCs/>
+          <w:sz w:val="32"/>
+          <w:szCs w:val="32"/>
+          <w:u w:val="single"/>
+        </w:rPr>
+        <w:t>=================</w:t>
+      </w:r>
+    </w:p>
     <w:p>
       <w:pPr>
         <w:jc w:val="center"/>
@@ -1733,6 +2376,7 @@
                 <w:szCs w:val="28"/>
                 <w:lang w:bidi="ta-IN"/>
               </w:rPr>
+              <w:lastRenderedPageBreak/>
               <w:t>TS 4.1.10.4 - Vaakyam</w:t>
             </w:r>
           </w:p>
@@ -3114,7 +3758,6 @@
           <w:szCs w:val="32"/>
           <w:u w:val="single"/>
         </w:rPr>
-        <w:lastRenderedPageBreak/>
         <w:t xml:space="preserve">TS Pada Paatam – TS 4.1 Tamil </w:t>
       </w:r>
       <w:r>
@@ -4937,6 +5580,7 @@
                 <w:szCs w:val="28"/>
                 <w:lang w:eastAsia="en-IN" w:bidi="ml-IN"/>
               </w:rPr>
+              <w:lastRenderedPageBreak/>
               <w:t>TS 4.1.8.2 -</w:t>
             </w:r>
             <w:r>
@@ -5868,8 +6512,6 @@
               </w:rPr>
               <w:t>|</w:t>
             </w:r>
-            <w:bookmarkStart w:id="0" w:name="_GoBack"/>
-            <w:bookmarkEnd w:id="0"/>
           </w:p>
         </w:tc>
         <w:tc>
@@ -6244,7 +6886,6 @@
                 <w:szCs w:val="28"/>
                 <w:lang w:eastAsia="en-IN" w:bidi="ml-IN"/>
               </w:rPr>
-              <w:lastRenderedPageBreak/>
               <w:t>TS 4.1.</w:t>
             </w:r>
             <w:r>
@@ -11794,7 +12435,7 @@
 </file>
 
 <file path=word/endnotes.xml><?xml version="1.0" encoding="utf-8"?>
-<w:endnotes xmlns:wpc="http://schemas.microsoft.com/office/word/2010/wordprocessingCanvas" xmlns:cx="http://schemas.microsoft.com/office/drawing/2014/chartex" xmlns:cx1="http://schemas.microsoft.com/office/drawing/2015/9/8/chartex" xmlns:mc="http://schemas.openxmlformats.org/markup-compatibility/2006" xmlns:o="urn:schemas-microsoft-com:office:office" xmlns:r="http://schemas.openxmlformats.org/officeDocument/2006/relationships" xmlns:m="http://schemas.openxmlformats.org/officeDocument/2006/math" xmlns:v="urn:schemas-microsoft-com:vml" xmlns:wp14="http://schemas.microsoft.com/office/word/2010/wordprocessingDrawing" xmlns:wp="http://schemas.openxmlformats.org/drawingml/2006/wordprocessingDrawing" xmlns:w10="urn:schemas-microsoft-com:office:word" xmlns:w="http://schemas.openxmlformats.org/wordprocessingml/2006/main" xmlns:w14="http://schemas.microsoft.com/office/word/2010/wordml" xmlns:w15="http://schemas.microsoft.com/office/word/2012/wordml" xmlns:w16se="http://schemas.microsoft.com/office/word/2015/wordml/symex" xmlns:wpg="http://schemas.microsoft.com/office/word/2010/wordprocessingGroup" xmlns:wpi="http://schemas.microsoft.com/office/word/2010/wordprocessingInk" xmlns:wne="http://schemas.microsoft.com/office/word/2006/wordml" xmlns:wps="http://schemas.microsoft.com/office/word/2010/wordprocessingShape" mc:Ignorable="w14 w15 w16se wp14">
+<w:endnotes xmlns:wpc="http://schemas.microsoft.com/office/word/2010/wordprocessingCanvas" xmlns:cx="http://schemas.microsoft.com/office/drawing/2014/chartex" xmlns:cx1="http://schemas.microsoft.com/office/drawing/2015/9/8/chartex" xmlns:cx2="http://schemas.microsoft.com/office/drawing/2015/10/21/chartex" xmlns:cx3="http://schemas.microsoft.com/office/drawing/2016/5/9/chartex" xmlns:cx4="http://schemas.microsoft.com/office/drawing/2016/5/10/chartex" xmlns:cx5="http://schemas.microsoft.com/office/drawing/2016/5/11/chartex" xmlns:cx6="http://schemas.microsoft.com/office/drawing/2016/5/12/chartex" xmlns:cx7="http://schemas.microsoft.com/office/drawing/2016/5/13/chartex" xmlns:cx8="http://schemas.microsoft.com/office/drawing/2016/5/14/chartex" xmlns:mc="http://schemas.openxmlformats.org/markup-compatibility/2006" xmlns:aink="http://schemas.microsoft.com/office/drawing/2016/ink" xmlns:am3d="http://schemas.microsoft.com/office/drawing/2017/model3d" xmlns:o="urn:schemas-microsoft-com:office:office" xmlns:oel="http://schemas.microsoft.com/office/2019/extlst" xmlns:r="http://schemas.openxmlformats.org/officeDocument/2006/relationships" xmlns:m="http://schemas.openxmlformats.org/officeDocument/2006/math" xmlns:v="urn:schemas-microsoft-com:vml" xmlns:wp14="http://schemas.microsoft.com/office/word/2010/wordprocessingDrawing" xmlns:wp="http://schemas.openxmlformats.org/drawingml/2006/wordprocessingDrawing" xmlns:w10="urn:schemas-microsoft-com:office:word" xmlns:w="http://schemas.openxmlformats.org/wordprocessingml/2006/main" xmlns:w14="http://schemas.microsoft.com/office/word/2010/wordml" xmlns:w15="http://schemas.microsoft.com/office/word/2012/wordml" xmlns:w16cex="http://schemas.microsoft.com/office/word/2018/wordml/cex" xmlns:w16cid="http://schemas.microsoft.com/office/word/2016/wordml/cid" xmlns:w16="http://schemas.microsoft.com/office/word/2018/wordml" xmlns:w16sdtdh="http://schemas.microsoft.com/office/word/2020/wordml/sdtdatahash" xmlns:w16se="http://schemas.microsoft.com/office/word/2015/wordml/symex" xmlns:wpg="http://schemas.microsoft.com/office/word/2010/wordprocessingGroup" xmlns:wpi="http://schemas.microsoft.com/office/word/2010/wordprocessingInk" xmlns:wne="http://schemas.microsoft.com/office/word/2006/wordml" xmlns:wps="http://schemas.microsoft.com/office/word/2010/wordprocessingShape" mc:Ignorable="w14 w15 w16se w16cid w16 w16cex w16sdtdh wp14">
   <w:endnote w:type="separator" w:id="-1">
     <w:p>
       <w:pPr>
@@ -11819,7 +12460,7 @@
 </file>
 
 <file path=word/footer1.xml><?xml version="1.0" encoding="utf-8"?>
-<w:ftr xmlns:wpc="http://schemas.microsoft.com/office/word/2010/wordprocessingCanvas" xmlns:cx="http://schemas.microsoft.com/office/drawing/2014/chartex" xmlns:cx1="http://schemas.microsoft.com/office/drawing/2015/9/8/chartex" xmlns:mc="http://schemas.openxmlformats.org/markup-compatibility/2006" xmlns:o="urn:schemas-microsoft-com:office:office" xmlns:r="http://schemas.openxmlformats.org/officeDocument/2006/relationships" xmlns:m="http://schemas.openxmlformats.org/officeDocument/2006/math" xmlns:v="urn:schemas-microsoft-com:vml" xmlns:wp14="http://schemas.microsoft.com/office/word/2010/wordprocessingDrawing" xmlns:wp="http://schemas.openxmlformats.org/drawingml/2006/wordprocessingDrawing" xmlns:w10="urn:schemas-microsoft-com:office:word" xmlns:w="http://schemas.openxmlformats.org/wordprocessingml/2006/main" xmlns:w14="http://schemas.microsoft.com/office/word/2010/wordml" xmlns:w15="http://schemas.microsoft.com/office/word/2012/wordml" xmlns:w16se="http://schemas.microsoft.com/office/word/2015/wordml/symex" xmlns:wpg="http://schemas.microsoft.com/office/word/2010/wordprocessingGroup" xmlns:wpi="http://schemas.microsoft.com/office/word/2010/wordprocessingInk" xmlns:wne="http://schemas.microsoft.com/office/word/2006/wordml" xmlns:wps="http://schemas.microsoft.com/office/word/2010/wordprocessingShape" mc:Ignorable="w14 w15 w16se wp14">
+<w:ftr xmlns:wpc="http://schemas.microsoft.com/office/word/2010/wordprocessingCanvas" xmlns:cx="http://schemas.microsoft.com/office/drawing/2014/chartex" xmlns:cx1="http://schemas.microsoft.com/office/drawing/2015/9/8/chartex" xmlns:cx2="http://schemas.microsoft.com/office/drawing/2015/10/21/chartex" xmlns:cx3="http://schemas.microsoft.com/office/drawing/2016/5/9/chartex" xmlns:cx4="http://schemas.microsoft.com/office/drawing/2016/5/10/chartex" xmlns:cx5="http://schemas.microsoft.com/office/drawing/2016/5/11/chartex" xmlns:cx6="http://schemas.microsoft.com/office/drawing/2016/5/12/chartex" xmlns:cx7="http://schemas.microsoft.com/office/drawing/2016/5/13/chartex" xmlns:cx8="http://schemas.microsoft.com/office/drawing/2016/5/14/chartex" xmlns:mc="http://schemas.openxmlformats.org/markup-compatibility/2006" xmlns:aink="http://schemas.microsoft.com/office/drawing/2016/ink" xmlns:am3d="http://schemas.microsoft.com/office/drawing/2017/model3d" xmlns:o="urn:schemas-microsoft-com:office:office" xmlns:oel="http://schemas.microsoft.com/office/2019/extlst" xmlns:r="http://schemas.openxmlformats.org/officeDocument/2006/relationships" xmlns:m="http://schemas.openxmlformats.org/officeDocument/2006/math" xmlns:v="urn:schemas-microsoft-com:vml" xmlns:wp14="http://schemas.microsoft.com/office/word/2010/wordprocessingDrawing" xmlns:wp="http://schemas.openxmlformats.org/drawingml/2006/wordprocessingDrawing" xmlns:w10="urn:schemas-microsoft-com:office:word" xmlns:w="http://schemas.openxmlformats.org/wordprocessingml/2006/main" xmlns:w14="http://schemas.microsoft.com/office/word/2010/wordml" xmlns:w15="http://schemas.microsoft.com/office/word/2012/wordml" xmlns:w16cex="http://schemas.microsoft.com/office/word/2018/wordml/cex" xmlns:w16cid="http://schemas.microsoft.com/office/word/2016/wordml/cid" xmlns:w16="http://schemas.microsoft.com/office/word/2018/wordml" xmlns:w16sdtdh="http://schemas.microsoft.com/office/word/2020/wordml/sdtdatahash" xmlns:w16se="http://schemas.microsoft.com/office/word/2015/wordml/symex" xmlns:wpg="http://schemas.microsoft.com/office/word/2010/wordprocessingGroup" xmlns:wpi="http://schemas.microsoft.com/office/word/2010/wordprocessingInk" xmlns:wne="http://schemas.microsoft.com/office/word/2006/wordml" xmlns:wps="http://schemas.microsoft.com/office/word/2010/wordprocessingShape" mc:Ignorable="w14 w15 w16se w16cid w16 w16cex w16sdtdh wp14">
   <w:p>
     <w:pPr>
       <w:pBdr>
@@ -11973,7 +12614,7 @@
 </file>
 
 <file path=word/footer2.xml><?xml version="1.0" encoding="utf-8"?>
-<w:ftr xmlns:wpc="http://schemas.microsoft.com/office/word/2010/wordprocessingCanvas" xmlns:cx="http://schemas.microsoft.com/office/drawing/2014/chartex" xmlns:cx1="http://schemas.microsoft.com/office/drawing/2015/9/8/chartex" xmlns:mc="http://schemas.openxmlformats.org/markup-compatibility/2006" xmlns:o="urn:schemas-microsoft-com:office:office" xmlns:r="http://schemas.openxmlformats.org/officeDocument/2006/relationships" xmlns:m="http://schemas.openxmlformats.org/officeDocument/2006/math" xmlns:v="urn:schemas-microsoft-com:vml" xmlns:wp14="http://schemas.microsoft.com/office/word/2010/wordprocessingDrawing" xmlns:wp="http://schemas.openxmlformats.org/drawingml/2006/wordprocessingDrawing" xmlns:w10="urn:schemas-microsoft-com:office:word" xmlns:w="http://schemas.openxmlformats.org/wordprocessingml/2006/main" xmlns:w14="http://schemas.microsoft.com/office/word/2010/wordml" xmlns:w15="http://schemas.microsoft.com/office/word/2012/wordml" xmlns:w16se="http://schemas.microsoft.com/office/word/2015/wordml/symex" xmlns:wpg="http://schemas.microsoft.com/office/word/2010/wordprocessingGroup" xmlns:wpi="http://schemas.microsoft.com/office/word/2010/wordprocessingInk" xmlns:wne="http://schemas.microsoft.com/office/word/2006/wordml" xmlns:wps="http://schemas.microsoft.com/office/word/2010/wordprocessingShape" mc:Ignorable="w14 w15 w16se wp14">
+<w:ftr xmlns:wpc="http://schemas.microsoft.com/office/word/2010/wordprocessingCanvas" xmlns:cx="http://schemas.microsoft.com/office/drawing/2014/chartex" xmlns:cx1="http://schemas.microsoft.com/office/drawing/2015/9/8/chartex" xmlns:cx2="http://schemas.microsoft.com/office/drawing/2015/10/21/chartex" xmlns:cx3="http://schemas.microsoft.com/office/drawing/2016/5/9/chartex" xmlns:cx4="http://schemas.microsoft.com/office/drawing/2016/5/10/chartex" xmlns:cx5="http://schemas.microsoft.com/office/drawing/2016/5/11/chartex" xmlns:cx6="http://schemas.microsoft.com/office/drawing/2016/5/12/chartex" xmlns:cx7="http://schemas.microsoft.com/office/drawing/2016/5/13/chartex" xmlns:cx8="http://schemas.microsoft.com/office/drawing/2016/5/14/chartex" xmlns:mc="http://schemas.openxmlformats.org/markup-compatibility/2006" xmlns:aink="http://schemas.microsoft.com/office/drawing/2016/ink" xmlns:am3d="http://schemas.microsoft.com/office/drawing/2017/model3d" xmlns:o="urn:schemas-microsoft-com:office:office" xmlns:oel="http://schemas.microsoft.com/office/2019/extlst" xmlns:r="http://schemas.openxmlformats.org/officeDocument/2006/relationships" xmlns:m="http://schemas.openxmlformats.org/officeDocument/2006/math" xmlns:v="urn:schemas-microsoft-com:vml" xmlns:wp14="http://schemas.microsoft.com/office/word/2010/wordprocessingDrawing" xmlns:wp="http://schemas.openxmlformats.org/drawingml/2006/wordprocessingDrawing" xmlns:w10="urn:schemas-microsoft-com:office:word" xmlns:w="http://schemas.openxmlformats.org/wordprocessingml/2006/main" xmlns:w14="http://schemas.microsoft.com/office/word/2010/wordml" xmlns:w15="http://schemas.microsoft.com/office/word/2012/wordml" xmlns:w16cex="http://schemas.microsoft.com/office/word/2018/wordml/cex" xmlns:w16cid="http://schemas.microsoft.com/office/word/2016/wordml/cid" xmlns:w16="http://schemas.microsoft.com/office/word/2018/wordml" xmlns:w16sdtdh="http://schemas.microsoft.com/office/word/2020/wordml/sdtdatahash" xmlns:w16se="http://schemas.microsoft.com/office/word/2015/wordml/symex" xmlns:wpg="http://schemas.microsoft.com/office/word/2010/wordprocessingGroup" xmlns:wpi="http://schemas.microsoft.com/office/word/2010/wordprocessingInk" xmlns:wne="http://schemas.microsoft.com/office/word/2006/wordml" xmlns:wps="http://schemas.microsoft.com/office/word/2010/wordprocessingShape" mc:Ignorable="w14 w15 w16se w16cid w16 w16cex w16sdtdh wp14">
   <w:p>
     <w:pPr>
       <w:pBdr>
@@ -12168,7 +12809,7 @@
 </file>
 
 <file path=word/footnotes.xml><?xml version="1.0" encoding="utf-8"?>
-<w:footnotes xmlns:wpc="http://schemas.microsoft.com/office/word/2010/wordprocessingCanvas" xmlns:cx="http://schemas.microsoft.com/office/drawing/2014/chartex" xmlns:cx1="http://schemas.microsoft.com/office/drawing/2015/9/8/chartex" xmlns:mc="http://schemas.openxmlformats.org/markup-compatibility/2006" xmlns:o="urn:schemas-microsoft-com:office:office" xmlns:r="http://schemas.openxmlformats.org/officeDocument/2006/relationships" xmlns:m="http://schemas.openxmlformats.org/officeDocument/2006/math" xmlns:v="urn:schemas-microsoft-com:vml" xmlns:wp14="http://schemas.microsoft.com/office/word/2010/wordprocessingDrawing" xmlns:wp="http://schemas.openxmlformats.org/drawingml/2006/wordprocessingDrawing" xmlns:w10="urn:schemas-microsoft-com:office:word" xmlns:w="http://schemas.openxmlformats.org/wordprocessingml/2006/main" xmlns:w14="http://schemas.microsoft.com/office/word/2010/wordml" xmlns:w15="http://schemas.microsoft.com/office/word/2012/wordml" xmlns:w16se="http://schemas.microsoft.com/office/word/2015/wordml/symex" xmlns:wpg="http://schemas.microsoft.com/office/word/2010/wordprocessingGroup" xmlns:wpi="http://schemas.microsoft.com/office/word/2010/wordprocessingInk" xmlns:wne="http://schemas.microsoft.com/office/word/2006/wordml" xmlns:wps="http://schemas.microsoft.com/office/word/2010/wordprocessingShape" mc:Ignorable="w14 w15 w16se wp14">
+<w:footnotes xmlns:wpc="http://schemas.microsoft.com/office/word/2010/wordprocessingCanvas" xmlns:cx="http://schemas.microsoft.com/office/drawing/2014/chartex" xmlns:cx1="http://schemas.microsoft.com/office/drawing/2015/9/8/chartex" xmlns:cx2="http://schemas.microsoft.com/office/drawing/2015/10/21/chartex" xmlns:cx3="http://schemas.microsoft.com/office/drawing/2016/5/9/chartex" xmlns:cx4="http://schemas.microsoft.com/office/drawing/2016/5/10/chartex" xmlns:cx5="http://schemas.microsoft.com/office/drawing/2016/5/11/chartex" xmlns:cx6="http://schemas.microsoft.com/office/drawing/2016/5/12/chartex" xmlns:cx7="http://schemas.microsoft.com/office/drawing/2016/5/13/chartex" xmlns:cx8="http://schemas.microsoft.com/office/drawing/2016/5/14/chartex" xmlns:mc="http://schemas.openxmlformats.org/markup-compatibility/2006" xmlns:aink="http://schemas.microsoft.com/office/drawing/2016/ink" xmlns:am3d="http://schemas.microsoft.com/office/drawing/2017/model3d" xmlns:o="urn:schemas-microsoft-com:office:office" xmlns:oel="http://schemas.microsoft.com/office/2019/extlst" xmlns:r="http://schemas.openxmlformats.org/officeDocument/2006/relationships" xmlns:m="http://schemas.openxmlformats.org/officeDocument/2006/math" xmlns:v="urn:schemas-microsoft-com:vml" xmlns:wp14="http://schemas.microsoft.com/office/word/2010/wordprocessingDrawing" xmlns:wp="http://schemas.openxmlformats.org/drawingml/2006/wordprocessingDrawing" xmlns:w10="urn:schemas-microsoft-com:office:word" xmlns:w="http://schemas.openxmlformats.org/wordprocessingml/2006/main" xmlns:w14="http://schemas.microsoft.com/office/word/2010/wordml" xmlns:w15="http://schemas.microsoft.com/office/word/2012/wordml" xmlns:w16cex="http://schemas.microsoft.com/office/word/2018/wordml/cex" xmlns:w16cid="http://schemas.microsoft.com/office/word/2016/wordml/cid" xmlns:w16="http://schemas.microsoft.com/office/word/2018/wordml" xmlns:w16sdtdh="http://schemas.microsoft.com/office/word/2020/wordml/sdtdatahash" xmlns:w16se="http://schemas.microsoft.com/office/word/2015/wordml/symex" xmlns:wpg="http://schemas.microsoft.com/office/word/2010/wordprocessingGroup" xmlns:wpi="http://schemas.microsoft.com/office/word/2010/wordprocessingInk" xmlns:wne="http://schemas.microsoft.com/office/word/2006/wordml" xmlns:wps="http://schemas.microsoft.com/office/word/2010/wordprocessingShape" mc:Ignorable="w14 w15 w16se w16cid w16 w16cex w16sdtdh wp14">
   <w:footnote w:type="separator" w:id="-1">
     <w:p>
       <w:pPr>
@@ -12193,7 +12834,7 @@
 </file>
 
 <file path=word/header1.xml><?xml version="1.0" encoding="utf-8"?>
-<w:hdr xmlns:wpc="http://schemas.microsoft.com/office/word/2010/wordprocessingCanvas" xmlns:cx="http://schemas.microsoft.com/office/drawing/2014/chartex" xmlns:cx1="http://schemas.microsoft.com/office/drawing/2015/9/8/chartex" xmlns:mc="http://schemas.openxmlformats.org/markup-compatibility/2006" xmlns:o="urn:schemas-microsoft-com:office:office" xmlns:r="http://schemas.openxmlformats.org/officeDocument/2006/relationships" xmlns:m="http://schemas.openxmlformats.org/officeDocument/2006/math" xmlns:v="urn:schemas-microsoft-com:vml" xmlns:wp14="http://schemas.microsoft.com/office/word/2010/wordprocessingDrawing" xmlns:wp="http://schemas.openxmlformats.org/drawingml/2006/wordprocessingDrawing" xmlns:w10="urn:schemas-microsoft-com:office:word" xmlns:w="http://schemas.openxmlformats.org/wordprocessingml/2006/main" xmlns:w14="http://schemas.microsoft.com/office/word/2010/wordml" xmlns:w15="http://schemas.microsoft.com/office/word/2012/wordml" xmlns:w16se="http://schemas.microsoft.com/office/word/2015/wordml/symex" xmlns:wpg="http://schemas.microsoft.com/office/word/2010/wordprocessingGroup" xmlns:wpi="http://schemas.microsoft.com/office/word/2010/wordprocessingInk" xmlns:wne="http://schemas.microsoft.com/office/word/2006/wordml" xmlns:wps="http://schemas.microsoft.com/office/word/2010/wordprocessingShape" mc:Ignorable="w14 w15 w16se wp14">
+<w:hdr xmlns:wpc="http://schemas.microsoft.com/office/word/2010/wordprocessingCanvas" xmlns:cx="http://schemas.microsoft.com/office/drawing/2014/chartex" xmlns:cx1="http://schemas.microsoft.com/office/drawing/2015/9/8/chartex" xmlns:cx2="http://schemas.microsoft.com/office/drawing/2015/10/21/chartex" xmlns:cx3="http://schemas.microsoft.com/office/drawing/2016/5/9/chartex" xmlns:cx4="http://schemas.microsoft.com/office/drawing/2016/5/10/chartex" xmlns:cx5="http://schemas.microsoft.com/office/drawing/2016/5/11/chartex" xmlns:cx6="http://schemas.microsoft.com/office/drawing/2016/5/12/chartex" xmlns:cx7="http://schemas.microsoft.com/office/drawing/2016/5/13/chartex" xmlns:cx8="http://schemas.microsoft.com/office/drawing/2016/5/14/chartex" xmlns:mc="http://schemas.openxmlformats.org/markup-compatibility/2006" xmlns:aink="http://schemas.microsoft.com/office/drawing/2016/ink" xmlns:am3d="http://schemas.microsoft.com/office/drawing/2017/model3d" xmlns:o="urn:schemas-microsoft-com:office:office" xmlns:oel="http://schemas.microsoft.com/office/2019/extlst" xmlns:r="http://schemas.openxmlformats.org/officeDocument/2006/relationships" xmlns:m="http://schemas.openxmlformats.org/officeDocument/2006/math" xmlns:v="urn:schemas-microsoft-com:vml" xmlns:wp14="http://schemas.microsoft.com/office/word/2010/wordprocessingDrawing" xmlns:wp="http://schemas.openxmlformats.org/drawingml/2006/wordprocessingDrawing" xmlns:w10="urn:schemas-microsoft-com:office:word" xmlns:w="http://schemas.openxmlformats.org/wordprocessingml/2006/main" xmlns:w14="http://schemas.microsoft.com/office/word/2010/wordml" xmlns:w15="http://schemas.microsoft.com/office/word/2012/wordml" xmlns:w16cex="http://schemas.microsoft.com/office/word/2018/wordml/cex" xmlns:w16cid="http://schemas.microsoft.com/office/word/2016/wordml/cid" xmlns:w16="http://schemas.microsoft.com/office/word/2018/wordml" xmlns:w16sdtdh="http://schemas.microsoft.com/office/word/2020/wordml/sdtdatahash" xmlns:w16se="http://schemas.microsoft.com/office/word/2015/wordml/symex" xmlns:wpg="http://schemas.microsoft.com/office/word/2010/wordprocessingGroup" xmlns:wpi="http://schemas.microsoft.com/office/word/2010/wordprocessingInk" xmlns:wne="http://schemas.microsoft.com/office/word/2006/wordml" xmlns:wps="http://schemas.microsoft.com/office/word/2010/wordprocessingShape" mc:Ignorable="w14 w15 w16se w16cid w16 w16cex w16sdtdh wp14">
   <w:p>
     <w:pPr>
       <w:pStyle w:val="Header"/>
@@ -12206,7 +12847,7 @@
 </file>
 
 <file path=word/header2.xml><?xml version="1.0" encoding="utf-8"?>
-<w:hdr xmlns:wpc="http://schemas.microsoft.com/office/word/2010/wordprocessingCanvas" xmlns:cx="http://schemas.microsoft.com/office/drawing/2014/chartex" xmlns:cx1="http://schemas.microsoft.com/office/drawing/2015/9/8/chartex" xmlns:mc="http://schemas.openxmlformats.org/markup-compatibility/2006" xmlns:o="urn:schemas-microsoft-com:office:office" xmlns:r="http://schemas.openxmlformats.org/officeDocument/2006/relationships" xmlns:m="http://schemas.openxmlformats.org/officeDocument/2006/math" xmlns:v="urn:schemas-microsoft-com:vml" xmlns:wp14="http://schemas.microsoft.com/office/word/2010/wordprocessingDrawing" xmlns:wp="http://schemas.openxmlformats.org/drawingml/2006/wordprocessingDrawing" xmlns:w10="urn:schemas-microsoft-com:office:word" xmlns:w="http://schemas.openxmlformats.org/wordprocessingml/2006/main" xmlns:w14="http://schemas.microsoft.com/office/word/2010/wordml" xmlns:w15="http://schemas.microsoft.com/office/word/2012/wordml" xmlns:w16se="http://schemas.microsoft.com/office/word/2015/wordml/symex" xmlns:wpg="http://schemas.microsoft.com/office/word/2010/wordprocessingGroup" xmlns:wpi="http://schemas.microsoft.com/office/word/2010/wordprocessingInk" xmlns:wne="http://schemas.microsoft.com/office/word/2006/wordml" xmlns:wps="http://schemas.microsoft.com/office/word/2010/wordprocessingShape" mc:Ignorable="w14 w15 w16se wp14">
+<w:hdr xmlns:wpc="http://schemas.microsoft.com/office/word/2010/wordprocessingCanvas" xmlns:cx="http://schemas.microsoft.com/office/drawing/2014/chartex" xmlns:cx1="http://schemas.microsoft.com/office/drawing/2015/9/8/chartex" xmlns:cx2="http://schemas.microsoft.com/office/drawing/2015/10/21/chartex" xmlns:cx3="http://schemas.microsoft.com/office/drawing/2016/5/9/chartex" xmlns:cx4="http://schemas.microsoft.com/office/drawing/2016/5/10/chartex" xmlns:cx5="http://schemas.microsoft.com/office/drawing/2016/5/11/chartex" xmlns:cx6="http://schemas.microsoft.com/office/drawing/2016/5/12/chartex" xmlns:cx7="http://schemas.microsoft.com/office/drawing/2016/5/13/chartex" xmlns:cx8="http://schemas.microsoft.com/office/drawing/2016/5/14/chartex" xmlns:mc="http://schemas.openxmlformats.org/markup-compatibility/2006" xmlns:aink="http://schemas.microsoft.com/office/drawing/2016/ink" xmlns:am3d="http://schemas.microsoft.com/office/drawing/2017/model3d" xmlns:o="urn:schemas-microsoft-com:office:office" xmlns:oel="http://schemas.microsoft.com/office/2019/extlst" xmlns:r="http://schemas.openxmlformats.org/officeDocument/2006/relationships" xmlns:m="http://schemas.openxmlformats.org/officeDocument/2006/math" xmlns:v="urn:schemas-microsoft-com:vml" xmlns:wp14="http://schemas.microsoft.com/office/word/2010/wordprocessingDrawing" xmlns:wp="http://schemas.openxmlformats.org/drawingml/2006/wordprocessingDrawing" xmlns:w10="urn:schemas-microsoft-com:office:word" xmlns:w="http://schemas.openxmlformats.org/wordprocessingml/2006/main" xmlns:w14="http://schemas.microsoft.com/office/word/2010/wordml" xmlns:w15="http://schemas.microsoft.com/office/word/2012/wordml" xmlns:w16cex="http://schemas.microsoft.com/office/word/2018/wordml/cex" xmlns:w16cid="http://schemas.microsoft.com/office/word/2016/wordml/cid" xmlns:w16="http://schemas.microsoft.com/office/word/2018/wordml" xmlns:w16sdtdh="http://schemas.microsoft.com/office/word/2020/wordml/sdtdatahash" xmlns:w16se="http://schemas.microsoft.com/office/word/2015/wordml/symex" xmlns:wpg="http://schemas.microsoft.com/office/word/2010/wordprocessingGroup" xmlns:wpi="http://schemas.microsoft.com/office/word/2010/wordprocessingInk" xmlns:wne="http://schemas.microsoft.com/office/word/2006/wordml" xmlns:wps="http://schemas.microsoft.com/office/word/2010/wordprocessingShape" mc:Ignorable="w14 w15 w16se w16cid w16 w16cex w16sdtdh wp14">
   <w:p>
     <w:pPr>
       <w:pStyle w:val="Header"/>
@@ -12219,7 +12860,7 @@
 </file>
 
 <file path=word/styles.xml><?xml version="1.0" encoding="utf-8"?>
-<w:styles xmlns:mc="http://schemas.openxmlformats.org/markup-compatibility/2006" xmlns:r="http://schemas.openxmlformats.org/officeDocument/2006/relationships" xmlns:w="http://schemas.openxmlformats.org/wordprocessingml/2006/main" xmlns:w14="http://schemas.microsoft.com/office/word/2010/wordml" xmlns:w15="http://schemas.microsoft.com/office/word/2012/wordml" xmlns:w16se="http://schemas.microsoft.com/office/word/2015/wordml/symex" mc:Ignorable="w14 w15 w16se">
+<w:styles xmlns:mc="http://schemas.openxmlformats.org/markup-compatibility/2006" xmlns:r="http://schemas.openxmlformats.org/officeDocument/2006/relationships" xmlns:w="http://schemas.openxmlformats.org/wordprocessingml/2006/main" xmlns:w14="http://schemas.microsoft.com/office/word/2010/wordml" xmlns:w15="http://schemas.microsoft.com/office/word/2012/wordml" xmlns:w16cex="http://schemas.microsoft.com/office/word/2018/wordml/cex" xmlns:w16cid="http://schemas.microsoft.com/office/word/2016/wordml/cid" xmlns:w16="http://schemas.microsoft.com/office/word/2018/wordml" xmlns:w16sdtdh="http://schemas.microsoft.com/office/word/2020/wordml/sdtdatahash" xmlns:w16se="http://schemas.microsoft.com/office/word/2015/wordml/symex" mc:Ignorable="w14 w15 w16se w16cid w16 w16cex w16sdtdh">
   <w:docDefaults>
     <w:rPrDefault>
       <w:rPr>
@@ -12229,7 +12870,7 @@
     </w:rPrDefault>
     <w:pPrDefault/>
   </w:docDefaults>
-  <w:latentStyles w:defLockedState="0" w:defUIPriority="99" w:defSemiHidden="0" w:defUnhideWhenUsed="0" w:defQFormat="0" w:count="371">
+  <w:latentStyles w:defLockedState="0" w:defUIPriority="99" w:defSemiHidden="0" w:defUnhideWhenUsed="0" w:defQFormat="0" w:count="376">
     <w:lsdException w:name="Normal" w:uiPriority="0" w:qFormat="1"/>
     <w:lsdException w:name="heading 1" w:uiPriority="9" w:qFormat="1"/>
     <w:lsdException w:name="heading 2" w:semiHidden="1" w:uiPriority="9" w:unhideWhenUsed="1" w:qFormat="1"/>
@@ -12335,7 +12976,6 @@
     <w:lsdException w:name="HTML Sample" w:semiHidden="1" w:unhideWhenUsed="1"/>
     <w:lsdException w:name="HTML Typewriter" w:semiHidden="1" w:unhideWhenUsed="1"/>
     <w:lsdException w:name="HTML Variable" w:semiHidden="1" w:unhideWhenUsed="1"/>
-    <w:lsdException w:name="Normal Table" w:semiHidden="1" w:unhideWhenUsed="1"/>
     <w:lsdException w:name="annotation subject" w:semiHidden="1" w:unhideWhenUsed="1"/>
     <w:lsdException w:name="No List" w:semiHidden="1" w:unhideWhenUsed="1"/>
     <w:lsdException w:name="Outline List 1" w:semiHidden="1" w:unhideWhenUsed="1"/>
@@ -12378,11 +13018,8 @@
     <w:lsdException w:name="Table Contemporary" w:semiHidden="1" w:unhideWhenUsed="1"/>
     <w:lsdException w:name="Table Elegant" w:semiHidden="1" w:unhideWhenUsed="1"/>
     <w:lsdException w:name="Table Professional" w:semiHidden="1" w:unhideWhenUsed="1"/>
-    <w:lsdException w:name="Table Subtle 1" w:semiHidden="1" w:unhideWhenUsed="1"/>
     <w:lsdException w:name="Table Subtle 2" w:semiHidden="1" w:unhideWhenUsed="1"/>
     <w:lsdException w:name="Table Web 1" w:semiHidden="1" w:unhideWhenUsed="1"/>
-    <w:lsdException w:name="Table Web 2" w:semiHidden="1" w:unhideWhenUsed="1"/>
-    <w:lsdException w:name="Table Web 3" w:semiHidden="1" w:unhideWhenUsed="1"/>
     <w:lsdException w:name="Balloon Text" w:semiHidden="1" w:unhideWhenUsed="1"/>
     <w:lsdException w:name="Table Grid" w:uiPriority="59"/>
     <w:lsdException w:name="Table Theme" w:semiHidden="1" w:unhideWhenUsed="1"/>
@@ -12601,6 +13238,11 @@
     <w:lsdException w:name="List Table 5 Dark Accent 6" w:uiPriority="50"/>
     <w:lsdException w:name="List Table 6 Colorful Accent 6" w:uiPriority="51"/>
     <w:lsdException w:name="List Table 7 Colorful Accent 6" w:uiPriority="52"/>
+    <w:lsdException w:name="Mention" w:semiHidden="1" w:unhideWhenUsed="1"/>
+    <w:lsdException w:name="Smart Hyperlink" w:semiHidden="1" w:unhideWhenUsed="1"/>
+    <w:lsdException w:name="Hashtag" w:semiHidden="1" w:unhideWhenUsed="1"/>
+    <w:lsdException w:name="Unresolved Mention" w:semiHidden="1" w:unhideWhenUsed="1"/>
+    <w:lsdException w:name="Smart Link" w:semiHidden="1" w:unhideWhenUsed="1"/>
   </w:latentStyles>
   <w:style w:type="paragraph" w:default="1" w:styleId="Normal">
     <w:name w:val="Normal"/>

</xml_diff>

<commit_message>
TS 4.1 to 4.7 Pada Paatam Tamil files final
</commit_message>
<xml_diff>
--- a/TS-Padam/TS-4.1/TS 4.1 Tamil Pada Paatam Corrections.docx
+++ b/TS-Padam/TS-4.1/TS 4.1 Tamil Pada Paatam Corrections.docx
@@ -1,6 +1,6 @@
 
 <file path=word/document.xml><?xml version="1.0" encoding="utf-8"?>
-<w:document xmlns:wpc="http://schemas.microsoft.com/office/word/2010/wordprocessingCanvas" xmlns:cx="http://schemas.microsoft.com/office/drawing/2014/chartex" xmlns:cx1="http://schemas.microsoft.com/office/drawing/2015/9/8/chartex" xmlns:cx2="http://schemas.microsoft.com/office/drawing/2015/10/21/chartex" xmlns:cx3="http://schemas.microsoft.com/office/drawing/2016/5/9/chartex" xmlns:cx4="http://schemas.microsoft.com/office/drawing/2016/5/10/chartex" xmlns:cx5="http://schemas.microsoft.com/office/drawing/2016/5/11/chartex" xmlns:cx6="http://schemas.microsoft.com/office/drawing/2016/5/12/chartex" xmlns:cx7="http://schemas.microsoft.com/office/drawing/2016/5/13/chartex" xmlns:cx8="http://schemas.microsoft.com/office/drawing/2016/5/14/chartex" xmlns:mc="http://schemas.openxmlformats.org/markup-compatibility/2006" xmlns:aink="http://schemas.microsoft.com/office/drawing/2016/ink" xmlns:am3d="http://schemas.microsoft.com/office/drawing/2017/model3d" xmlns:o="urn:schemas-microsoft-com:office:office" xmlns:oel="http://schemas.microsoft.com/office/2019/extlst" xmlns:r="http://schemas.openxmlformats.org/officeDocument/2006/relationships" xmlns:m="http://schemas.openxmlformats.org/officeDocument/2006/math" xmlns:v="urn:schemas-microsoft-com:vml" xmlns:wp14="http://schemas.microsoft.com/office/word/2010/wordprocessingDrawing" xmlns:wp="http://schemas.openxmlformats.org/drawingml/2006/wordprocessingDrawing" xmlns:w10="urn:schemas-microsoft-com:office:word" xmlns:w="http://schemas.openxmlformats.org/wordprocessingml/2006/main" xmlns:w14="http://schemas.microsoft.com/office/word/2010/wordml" xmlns:w15="http://schemas.microsoft.com/office/word/2012/wordml" xmlns:w16cex="http://schemas.microsoft.com/office/word/2018/wordml/cex" xmlns:w16cid="http://schemas.microsoft.com/office/word/2016/wordml/cid" xmlns:w16="http://schemas.microsoft.com/office/word/2018/wordml" xmlns:w16sdtdh="http://schemas.microsoft.com/office/word/2020/wordml/sdtdatahash" xmlns:w16se="http://schemas.microsoft.com/office/word/2015/wordml/symex" xmlns:wpg="http://schemas.microsoft.com/office/word/2010/wordprocessingGroup" xmlns:wpi="http://schemas.microsoft.com/office/word/2010/wordprocessingInk" xmlns:wne="http://schemas.microsoft.com/office/word/2006/wordml" xmlns:wps="http://schemas.microsoft.com/office/word/2010/wordprocessingShape" mc:Ignorable="w14 w15 w16se w16cid w16 w16cex w16sdtdh wp14">
+<w:document xmlns:wpc="http://schemas.microsoft.com/office/word/2010/wordprocessingCanvas" xmlns:cx="http://schemas.microsoft.com/office/drawing/2014/chartex" xmlns:cx1="http://schemas.microsoft.com/office/drawing/2015/9/8/chartex" xmlns:cx2="http://schemas.microsoft.com/office/drawing/2015/10/21/chartex" xmlns:cx3="http://schemas.microsoft.com/office/drawing/2016/5/9/chartex" xmlns:cx4="http://schemas.microsoft.com/office/drawing/2016/5/10/chartex" xmlns:cx5="http://schemas.microsoft.com/office/drawing/2016/5/11/chartex" xmlns:cx6="http://schemas.microsoft.com/office/drawing/2016/5/12/chartex" xmlns:cx7="http://schemas.microsoft.com/office/drawing/2016/5/13/chartex" xmlns:cx8="http://schemas.microsoft.com/office/drawing/2016/5/14/chartex" xmlns:mc="http://schemas.openxmlformats.org/markup-compatibility/2006" xmlns:aink="http://schemas.microsoft.com/office/drawing/2016/ink" xmlns:am3d="http://schemas.microsoft.com/office/drawing/2017/model3d" xmlns:o="urn:schemas-microsoft-com:office:office" xmlns:oel="http://schemas.microsoft.com/office/2019/extlst" xmlns:r="http://schemas.openxmlformats.org/officeDocument/2006/relationships" xmlns:m="http://schemas.openxmlformats.org/officeDocument/2006/math" xmlns:v="urn:schemas-microsoft-com:vml" xmlns:wp14="http://schemas.microsoft.com/office/word/2010/wordprocessingDrawing" xmlns:wp="http://schemas.openxmlformats.org/drawingml/2006/wordprocessingDrawing" xmlns:w10="urn:schemas-microsoft-com:office:word" xmlns:w="http://schemas.openxmlformats.org/wordprocessingml/2006/main" xmlns:w14="http://schemas.microsoft.com/office/word/2010/wordml" xmlns:w15="http://schemas.microsoft.com/office/word/2012/wordml" xmlns:w16cex="http://schemas.microsoft.com/office/word/2018/wordml/cex" xmlns:w16cid="http://schemas.microsoft.com/office/word/2016/wordml/cid" xmlns:w16="http://schemas.microsoft.com/office/word/2018/wordml" xmlns:w16du="http://schemas.microsoft.com/office/word/2023/wordml/word16du" xmlns:w16sdtdh="http://schemas.microsoft.com/office/word/2020/wordml/sdtdatahash" xmlns:w16se="http://schemas.microsoft.com/office/word/2015/wordml/symex" xmlns:wpg="http://schemas.microsoft.com/office/word/2010/wordprocessingGroup" xmlns:wpi="http://schemas.microsoft.com/office/word/2010/wordprocessingInk" xmlns:wne="http://schemas.microsoft.com/office/word/2006/wordml" xmlns:wps="http://schemas.microsoft.com/office/word/2010/wordprocessingShape" mc:Ignorable="w14 w15 w16se w16cid w16 w16cex w16sdtdh w16du wp14">
   <w:body>
     <w:p>
       <w:pPr>
@@ -8,9 +8,6 @@
         <w:rPr>
           <w:b/>
           <w:bCs/>
-          <w:sz w:val="32"/>
-          <w:szCs w:val="32"/>
-          <w:u w:val="single"/>
         </w:rPr>
       </w:pPr>
       <w:r>
@@ -59,20 +56,24 @@
           <w:bCs/>
           <w:sz w:val="32"/>
           <w:szCs w:val="32"/>
-          <w:highlight w:val="red"/>
           <w:u w:val="single"/>
         </w:rPr>
-        <w:t>???</w:t>
+        <w:t>30th June 2024</w:t>
       </w:r>
-    </w:p>
-    <w:p>
-      <w:pPr>
-        <w:jc w:val="center"/>
+      <w:r>
         <w:rPr>
           <w:b/>
           <w:bCs/>
         </w:rPr>
-      </w:pPr>
+        <w:t xml:space="preserve"> </w:t>
+      </w:r>
+      <w:r>
+        <w:rPr>
+          <w:b/>
+          <w:bCs/>
+        </w:rPr>
+        <w:br/>
+      </w:r>
       <w:r>
         <w:rPr>
           <w:b/>
@@ -2376,7 +2377,6 @@
                 <w:szCs w:val="28"/>
                 <w:lang w:bidi="ta-IN"/>
               </w:rPr>
-              <w:lastRenderedPageBreak/>
               <w:t>TS 4.1.10.4 - Vaakyam</w:t>
             </w:r>
           </w:p>
@@ -2783,6 +2783,7 @@
                 <w:szCs w:val="28"/>
                 <w:lang w:eastAsia="en-IN" w:bidi="ml-IN"/>
               </w:rPr>
+              <w:lastRenderedPageBreak/>
               <w:t>TS 4.1.</w:t>
             </w:r>
             <w:r>
@@ -5580,7 +5581,6 @@
                 <w:szCs w:val="28"/>
                 <w:lang w:eastAsia="en-IN" w:bidi="ml-IN"/>
               </w:rPr>
-              <w:lastRenderedPageBreak/>
               <w:t>TS 4.1.8.2 -</w:t>
             </w:r>
             <w:r>
@@ -6112,6 +6112,7 @@
                 <w:szCs w:val="28"/>
                 <w:lang w:eastAsia="en-IN" w:bidi="ml-IN"/>
               </w:rPr>
+              <w:lastRenderedPageBreak/>
               <w:t>TS 4.1.8.</w:t>
             </w:r>
             <w:r>
@@ -6529,6 +6530,8 @@
                 <w:rFonts w:ascii="Latha" w:hAnsi="Latha" w:cs="Latha"/>
                 <w:sz w:val="28"/>
                 <w:szCs w:val="28"/>
+                <w:cs/>
+                <w:lang w:bidi="ta-IN"/>
               </w:rPr>
             </w:pPr>
             <w:r>
@@ -6836,22 +6839,6 @@
               </w:rPr>
               <w:t>|</w:t>
             </w:r>
-          </w:p>
-          <w:p>
-            <w:pPr>
-              <w:widowControl w:val="0"/>
-              <w:autoSpaceDE w:val="0"/>
-              <w:autoSpaceDN w:val="0"/>
-              <w:adjustRightInd w:val="0"/>
-              <w:spacing w:line="264" w:lineRule="auto"/>
-              <w:rPr>
-                <w:rFonts w:ascii="Latha" w:hAnsi="Latha" w:cs="Latha"/>
-                <w:sz w:val="28"/>
-                <w:szCs w:val="28"/>
-                <w:cs/>
-                <w:lang w:bidi="ta-IN"/>
-              </w:rPr>
-            </w:pPr>
           </w:p>
         </w:tc>
       </w:tr>
@@ -8607,12 +8594,16 @@
               <w:spacing w:before="0" w:line="240" w:lineRule="auto"/>
               <w:jc w:val="center"/>
               <w:rPr>
+                <w:b/>
+                <w:bCs/>
                 <w:sz w:val="32"/>
                 <w:szCs w:val="32"/>
               </w:rPr>
             </w:pPr>
             <w:r>
               <w:rPr>
+                <w:b/>
+                <w:bCs/>
                 <w:sz w:val="32"/>
                 <w:szCs w:val="32"/>
               </w:rPr>
@@ -8624,12 +8615,16 @@
               <w:spacing w:before="0" w:line="240" w:lineRule="auto"/>
               <w:jc w:val="center"/>
               <w:rPr>
+                <w:b/>
+                <w:bCs/>
                 <w:sz w:val="32"/>
                 <w:szCs w:val="32"/>
               </w:rPr>
             </w:pPr>
             <w:r>
               <w:rPr>
+                <w:b/>
+                <w:bCs/>
                 <w:sz w:val="32"/>
                 <w:szCs w:val="32"/>
               </w:rPr>
@@ -8646,12 +8641,16 @@
               <w:spacing w:before="0" w:line="240" w:lineRule="auto"/>
               <w:jc w:val="center"/>
               <w:rPr>
+                <w:b/>
+                <w:bCs/>
                 <w:sz w:val="32"/>
                 <w:szCs w:val="32"/>
               </w:rPr>
             </w:pPr>
             <w:r>
               <w:rPr>
+                <w:b/>
+                <w:bCs/>
                 <w:sz w:val="32"/>
                 <w:szCs w:val="32"/>
               </w:rPr>
@@ -8669,12 +8668,16 @@
               <w:ind w:right="-18"/>
               <w:jc w:val="center"/>
               <w:rPr>
+                <w:b/>
+                <w:bCs/>
                 <w:sz w:val="32"/>
                 <w:szCs w:val="32"/>
               </w:rPr>
             </w:pPr>
             <w:r>
               <w:rPr>
+                <w:b/>
+                <w:bCs/>
                 <w:sz w:val="32"/>
                 <w:szCs w:val="32"/>
               </w:rPr>
@@ -8700,55 +8703,34 @@
               <w:spacing w:before="0" w:line="264" w:lineRule="auto"/>
               <w:rPr>
                 <w:rFonts w:cs="Latha"/>
-                <w:sz w:val="32"/>
-                <w:szCs w:val="32"/>
+                <w:b/>
+                <w:bCs/>
+                <w:sz w:val="28"/>
+                <w:szCs w:val="28"/>
                 <w:lang w:bidi="ta-IN"/>
               </w:rPr>
             </w:pPr>
             <w:r>
               <w:rPr>
                 <w:rFonts w:eastAsia="Times New Roman" w:cs="Arial"/>
-                <w:sz w:val="32"/>
-                <w:szCs w:val="32"/>
+                <w:b/>
+                <w:bCs/>
+                <w:sz w:val="28"/>
+                <w:szCs w:val="28"/>
                 <w:lang w:eastAsia="en-IN" w:bidi="ml-IN"/>
               </w:rPr>
-              <w:t>TS 4.1.</w:t>
-            </w:r>
-            <w:r>
-              <w:rPr>
-                <w:rFonts w:eastAsia="Times New Roman" w:cs="Arial"/>
-                <w:sz w:val="32"/>
-                <w:szCs w:val="32"/>
-                <w:lang w:eastAsia="en-IN" w:bidi="ml-IN"/>
-              </w:rPr>
-              <w:t xml:space="preserve">3.4 </w:t>
-            </w:r>
-            <w:r>
-              <w:rPr>
-                <w:rFonts w:eastAsia="Times New Roman" w:cs="Arial"/>
-                <w:sz w:val="32"/>
-                <w:szCs w:val="32"/>
-                <w:lang w:eastAsia="en-IN" w:bidi="ml-IN"/>
-              </w:rPr>
-              <w:t>-</w:t>
+              <w:t>TS 4.1.3.4 -</w:t>
             </w:r>
             <w:r>
               <w:rPr>
                 <w:rFonts w:cs="Latha"/>
-                <w:sz w:val="32"/>
-                <w:szCs w:val="32"/>
-                <w:lang w:bidi="ta-IN"/>
-              </w:rPr>
-              <w:t xml:space="preserve"> </w:t>
-            </w:r>
-            <w:r>
-              <w:rPr>
-                <w:rFonts w:cs="Latha"/>
-                <w:sz w:val="32"/>
-                <w:szCs w:val="32"/>
-                <w:lang w:bidi="ta-IN"/>
-              </w:rPr>
-              <w:t>Padam</w:t>
+                <w:b/>
+                <w:bCs/>
+                <w:sz w:val="28"/>
+                <w:szCs w:val="28"/>
+                <w:lang w:bidi="ta-IN"/>
+              </w:rPr>
+              <w:t xml:space="preserve"> Padam</w:t>
             </w:r>
           </w:p>
           <w:p>
@@ -8768,20 +8750,13 @@
             <w:r>
               <w:rPr>
                 <w:rFonts w:cs="Latha"/>
-                <w:sz w:val="28"/>
-                <w:szCs w:val="28"/>
-                <w:lang w:bidi="ta-IN"/>
-              </w:rPr>
-              <w:t>13th</w:t>
-            </w:r>
-            <w:r>
-              <w:rPr>
-                <w:rFonts w:cs="Latha"/>
-                <w:sz w:val="28"/>
-                <w:szCs w:val="28"/>
-                <w:lang w:bidi="ta-IN"/>
-              </w:rPr>
-              <w:t xml:space="preserve"> Panchaati</w:t>
+                <w:b/>
+                <w:bCs/>
+                <w:sz w:val="28"/>
+                <w:szCs w:val="28"/>
+                <w:lang w:bidi="ta-IN"/>
+              </w:rPr>
+              <w:t>13th Panchaati</w:t>
             </w:r>
           </w:p>
         </w:tc>
@@ -9204,6 +9179,8 @@
               <w:spacing w:before="0" w:line="264" w:lineRule="auto"/>
               <w:rPr>
                 <w:rFonts w:cs="Latha"/>
+                <w:b/>
+                <w:bCs/>
                 <w:sz w:val="28"/>
                 <w:szCs w:val="28"/>
                 <w:lang w:bidi="ta-IN"/>
@@ -9212,6 +9189,8 @@
             <w:r>
               <w:rPr>
                 <w:rFonts w:cs="Latha"/>
+                <w:b/>
+                <w:bCs/>
                 <w:sz w:val="28"/>
                 <w:szCs w:val="28"/>
                 <w:lang w:bidi="ta-IN"/>
@@ -9228,6 +9207,8 @@
               <w:spacing w:before="0" w:line="264" w:lineRule="auto"/>
               <w:rPr>
                 <w:rFonts w:cs="Latha"/>
+                <w:b/>
+                <w:bCs/>
                 <w:sz w:val="28"/>
                 <w:szCs w:val="28"/>
                 <w:lang w:bidi="ta-IN"/>
@@ -9236,20 +9217,13 @@
             <w:r>
               <w:rPr>
                 <w:rFonts w:cs="Latha"/>
-                <w:sz w:val="28"/>
-                <w:szCs w:val="28"/>
-                <w:lang w:bidi="ta-IN"/>
-              </w:rPr>
-              <w:t>23rd</w:t>
-            </w:r>
-            <w:r>
-              <w:rPr>
-                <w:rFonts w:cs="Latha"/>
-                <w:sz w:val="28"/>
-                <w:szCs w:val="28"/>
-                <w:lang w:bidi="ta-IN"/>
-              </w:rPr>
-              <w:t xml:space="preserve"> Panchaati</w:t>
+                <w:b/>
+                <w:bCs/>
+                <w:sz w:val="28"/>
+                <w:szCs w:val="28"/>
+                <w:lang w:bidi="ta-IN"/>
+              </w:rPr>
+              <w:t>23rd Panchaati</w:t>
             </w:r>
           </w:p>
           <w:p>
@@ -9864,6 +9838,8 @@
               <w:spacing w:before="0" w:line="264" w:lineRule="auto"/>
               <w:rPr>
                 <w:rFonts w:cs="Latha"/>
+                <w:b/>
+                <w:bCs/>
                 <w:sz w:val="28"/>
                 <w:szCs w:val="28"/>
                 <w:lang w:bidi="ta-IN"/>
@@ -9872,29 +9848,13 @@
             <w:r>
               <w:rPr>
                 <w:rFonts w:cs="Latha"/>
-                <w:sz w:val="28"/>
-                <w:szCs w:val="28"/>
-                <w:lang w:bidi="ta-IN"/>
-              </w:rPr>
-              <w:t>TS 4.1.6.</w:t>
-            </w:r>
-            <w:r>
-              <w:rPr>
-                <w:rFonts w:cs="Latha"/>
-                <w:sz w:val="28"/>
-                <w:szCs w:val="28"/>
-                <w:lang w:bidi="ta-IN"/>
-              </w:rPr>
-              <w:t>3</w:t>
-            </w:r>
-            <w:r>
-              <w:rPr>
-                <w:rFonts w:cs="Latha"/>
-                <w:sz w:val="28"/>
-                <w:szCs w:val="28"/>
-                <w:lang w:bidi="ta-IN"/>
-              </w:rPr>
-              <w:t xml:space="preserve"> - Padam</w:t>
+                <w:b/>
+                <w:bCs/>
+                <w:sz w:val="28"/>
+                <w:szCs w:val="28"/>
+                <w:lang w:bidi="ta-IN"/>
+              </w:rPr>
+              <w:t>TS 4.1.6.3 - Padam</w:t>
             </w:r>
           </w:p>
           <w:p>
@@ -9906,6 +9866,8 @@
               <w:spacing w:before="0" w:line="264" w:lineRule="auto"/>
               <w:rPr>
                 <w:rFonts w:cs="Latha"/>
+                <w:b/>
+                <w:bCs/>
                 <w:sz w:val="28"/>
                 <w:szCs w:val="28"/>
                 <w:lang w:bidi="ta-IN"/>
@@ -9914,20 +9876,13 @@
             <w:r>
               <w:rPr>
                 <w:rFonts w:cs="Latha"/>
-                <w:sz w:val="28"/>
-                <w:szCs w:val="28"/>
-                <w:lang w:bidi="ta-IN"/>
-              </w:rPr>
-              <w:t>24th</w:t>
-            </w:r>
-            <w:r>
-              <w:rPr>
-                <w:rFonts w:cs="Latha"/>
-                <w:sz w:val="28"/>
-                <w:szCs w:val="28"/>
-                <w:lang w:bidi="ta-IN"/>
-              </w:rPr>
-              <w:t xml:space="preserve"> Panchaati</w:t>
+                <w:b/>
+                <w:bCs/>
+                <w:sz w:val="28"/>
+                <w:szCs w:val="28"/>
+                <w:lang w:bidi="ta-IN"/>
+              </w:rPr>
+              <w:t>24th Panchaati</w:t>
             </w:r>
           </w:p>
           <w:p>
@@ -10396,6 +10351,8 @@
               <w:spacing w:before="0" w:line="264" w:lineRule="auto"/>
               <w:rPr>
                 <w:rFonts w:cs="Latha"/>
+                <w:b/>
+                <w:bCs/>
                 <w:sz w:val="32"/>
                 <w:szCs w:val="32"/>
                 <w:lang w:bidi="ta-IN"/>
@@ -10404,56 +10361,24 @@
             <w:r>
               <w:rPr>
                 <w:rFonts w:eastAsia="Times New Roman" w:cs="Arial"/>
+                <w:b/>
+                <w:bCs/>
                 <w:sz w:val="32"/>
                 <w:szCs w:val="32"/>
                 <w:lang w:eastAsia="en-IN" w:bidi="ml-IN"/>
               </w:rPr>
-              <w:t>TS 4.1.8.6</w:t>
-            </w:r>
-            <w:r>
-              <w:rPr>
-                <w:rFonts w:eastAsia="Times New Roman" w:cs="Arial"/>
+              <w:t>TS 4.1.8.6 -</w:t>
+            </w:r>
+            <w:r>
+              <w:rPr>
+                <w:rFonts w:cs="Latha"/>
+                <w:b/>
+                <w:bCs/>
                 <w:sz w:val="32"/>
                 <w:szCs w:val="32"/>
-                <w:lang w:eastAsia="en-IN" w:bidi="ml-IN"/>
-              </w:rPr>
-              <w:t xml:space="preserve"> </w:t>
-            </w:r>
-            <w:r>
-              <w:rPr>
-                <w:rFonts w:eastAsia="Times New Roman" w:cs="Arial"/>
-                <w:sz w:val="32"/>
-                <w:szCs w:val="32"/>
-                <w:lang w:eastAsia="en-IN" w:bidi="ml-IN"/>
-              </w:rPr>
-              <w:t>-</w:t>
-            </w:r>
-            <w:r>
-              <w:rPr>
-                <w:rFonts w:cs="Latha"/>
-                <w:sz w:val="32"/>
-                <w:szCs w:val="32"/>
-                <w:lang w:bidi="ta-IN"/>
-              </w:rPr>
-              <w:t xml:space="preserve"> </w:t>
-            </w:r>
-            <w:r>
-              <w:rPr>
-                <w:rFonts w:cs="Latha"/>
-                <w:sz w:val="32"/>
-                <w:szCs w:val="32"/>
-                <w:lang w:bidi="ta-IN"/>
-              </w:rPr>
-              <w:t>V</w:t>
-            </w:r>
-            <w:r>
-              <w:rPr>
-                <w:rFonts w:cs="Latha"/>
-                <w:sz w:val="32"/>
-                <w:szCs w:val="32"/>
-                <w:lang w:bidi="ta-IN"/>
-              </w:rPr>
-              <w:t>aakyam</w:t>
+                <w:lang w:bidi="ta-IN"/>
+              </w:rPr>
+              <w:t xml:space="preserve"> Vaakyam</w:t>
             </w:r>
           </w:p>
           <w:p>
@@ -10473,6 +10398,8 @@
             <w:r>
               <w:rPr>
                 <w:rFonts w:cs="Latha"/>
+                <w:b/>
+                <w:bCs/>
                 <w:sz w:val="28"/>
                 <w:szCs w:val="28"/>
                 <w:lang w:bidi="ta-IN"/>
@@ -10482,6 +10409,8 @@
             <w:r>
               <w:rPr>
                 <w:rFonts w:cs="Latha"/>
+                <w:b/>
+                <w:bCs/>
                 <w:sz w:val="28"/>
                 <w:szCs w:val="28"/>
                 <w:vertAlign w:val="superscript"/>
@@ -10492,6 +10421,8 @@
             <w:r>
               <w:rPr>
                 <w:rFonts w:cs="Latha"/>
+                <w:b/>
+                <w:bCs/>
                 <w:sz w:val="28"/>
                 <w:szCs w:val="28"/>
                 <w:lang w:bidi="ta-IN"/>
@@ -10982,6 +10913,8 @@
               <w:spacing w:before="0" w:line="264" w:lineRule="auto"/>
               <w:rPr>
                 <w:rFonts w:cs="Latha"/>
+                <w:b/>
+                <w:bCs/>
                 <w:sz w:val="32"/>
                 <w:szCs w:val="32"/>
                 <w:lang w:bidi="ta-IN"/>
@@ -10990,48 +10923,25 @@
             <w:r>
               <w:rPr>
                 <w:rFonts w:eastAsia="Times New Roman" w:cs="Arial"/>
+                <w:b/>
+                <w:bCs/>
                 <w:sz w:val="32"/>
                 <w:szCs w:val="32"/>
                 <w:lang w:eastAsia="en-IN" w:bidi="ml-IN"/>
               </w:rPr>
               <w:lastRenderedPageBreak/>
-              <w:t>TS 4.1.8.6</w:t>
-            </w:r>
-            <w:r>
-              <w:rPr>
-                <w:rFonts w:eastAsia="Times New Roman" w:cs="Arial"/>
+              <w:t>TS 4.1.8.6 -</w:t>
+            </w:r>
+            <w:r>
+              <w:rPr>
+                <w:rFonts w:cs="Latha"/>
+                <w:b/>
+                <w:bCs/>
                 <w:sz w:val="32"/>
                 <w:szCs w:val="32"/>
-                <w:lang w:eastAsia="en-IN" w:bidi="ml-IN"/>
-              </w:rPr>
-              <w:t xml:space="preserve"> </w:t>
-            </w:r>
-            <w:r>
-              <w:rPr>
-                <w:rFonts w:eastAsia="Times New Roman" w:cs="Arial"/>
-                <w:sz w:val="32"/>
-                <w:szCs w:val="32"/>
-                <w:lang w:eastAsia="en-IN" w:bidi="ml-IN"/>
-              </w:rPr>
-              <w:t>-</w:t>
-            </w:r>
-            <w:r>
-              <w:rPr>
-                <w:rFonts w:cs="Latha"/>
-                <w:sz w:val="32"/>
-                <w:szCs w:val="32"/>
-                <w:lang w:bidi="ta-IN"/>
-              </w:rPr>
-              <w:t xml:space="preserve"> V</w:t>
-            </w:r>
-            <w:r>
-              <w:rPr>
-                <w:rFonts w:cs="Latha"/>
-                <w:sz w:val="32"/>
-                <w:szCs w:val="32"/>
-                <w:lang w:bidi="ta-IN"/>
-              </w:rPr>
-              <w:t>aakyam</w:t>
+                <w:lang w:bidi="ta-IN"/>
+              </w:rPr>
+              <w:t xml:space="preserve"> Vaakyam</w:t>
             </w:r>
           </w:p>
           <w:p>
@@ -11051,34 +10961,31 @@
             <w:r>
               <w:rPr>
                 <w:rFonts w:cs="Latha"/>
-                <w:sz w:val="28"/>
-                <w:szCs w:val="28"/>
-                <w:lang w:bidi="ta-IN"/>
-              </w:rPr>
-              <w:t>3</w:t>
+                <w:b/>
+                <w:bCs/>
+                <w:sz w:val="28"/>
+                <w:szCs w:val="28"/>
+                <w:lang w:bidi="ta-IN"/>
+              </w:rPr>
+              <w:t>36</w:t>
             </w:r>
             <w:r>
               <w:rPr>
                 <w:rFonts w:cs="Latha"/>
-                <w:sz w:val="28"/>
-                <w:szCs w:val="28"/>
-                <w:lang w:bidi="ta-IN"/>
-              </w:rPr>
-              <w:t>6</w:t>
+                <w:b/>
+                <w:bCs/>
+                <w:sz w:val="28"/>
+                <w:szCs w:val="28"/>
+                <w:vertAlign w:val="superscript"/>
+                <w:lang w:bidi="ta-IN"/>
+              </w:rPr>
+              <w:t>th</w:t>
             </w:r>
             <w:r>
               <w:rPr>
                 <w:rFonts w:cs="Latha"/>
-                <w:sz w:val="28"/>
-                <w:szCs w:val="28"/>
-                <w:vertAlign w:val="superscript"/>
-                <w:lang w:bidi="ta-IN"/>
-              </w:rPr>
-              <w:t>th</w:t>
-            </w:r>
-            <w:r>
-              <w:rPr>
-                <w:rFonts w:cs="Latha"/>
+                <w:b/>
+                <w:bCs/>
                 <w:sz w:val="28"/>
                 <w:szCs w:val="28"/>
                 <w:lang w:bidi="ta-IN"/>
@@ -11175,28 +11082,15 @@
                 <w:cs/>
                 <w:lang w:bidi="ta-IN"/>
               </w:rPr>
-              <w:t>‍</w:t>
-            </w:r>
-            <w:r>
-              <w:rPr>
-                <w:rFonts w:ascii="Latha" w:hAnsi="Latha" w:cs="Latha"/>
-                <w:color w:val="FF0000"/>
-                <w:sz w:val="28"/>
+              <w:t>‍பு</w:t>
+            </w:r>
+            <w:r>
+              <w:rPr>
+                <w:rFonts w:ascii="BRH Tamil Tab Extra" w:hAnsi="BRH Tamil Tab Extra" w:cs="Latha"/>
+                <w:b/>
+                <w:sz w:val="36"/>
                 <w:szCs w:val="28"/>
                 <w:highlight w:val="yellow"/>
-                <w:cs/>
-                <w:lang w:bidi="ta-IN"/>
-              </w:rPr>
-              <w:t>பு</w:t>
-            </w:r>
-            <w:r>
-              <w:rPr>
-                <w:rFonts w:ascii="BRH Tamil Tab Extra" w:hAnsi="BRH Tamil Tab Extra" w:cs="Latha"/>
-                <w:b/>
-                <w:color w:val="FF0000"/>
-                <w:sz w:val="36"/>
-                <w:szCs w:val="28"/>
-                <w:highlight w:val="yellow"/>
               </w:rPr>
               <w:t>†</w:t>
             </w:r>
@@ -11204,7 +11098,6 @@
               <w:rPr>
                 <w:rFonts w:ascii="Latha" w:hAnsi="Latha" w:cs="Latha"/>
                 <w:b/>
-                <w:color w:val="FF0000"/>
                 <w:position w:val="-12"/>
                 <w:sz w:val="28"/>
                 <w:szCs w:val="28"/>
@@ -11463,8 +11356,20 @@
           <w:szCs w:val="32"/>
           <w:u w:val="single"/>
         </w:rPr>
-        <w:br w:type="page"/>
+        <w:t>============================</w:t>
       </w:r>
+    </w:p>
+    <w:p>
+      <w:pPr>
+        <w:jc w:val="center"/>
+        <w:rPr>
+          <w:b/>
+          <w:bCs/>
+          <w:sz w:val="32"/>
+          <w:szCs w:val="32"/>
+          <w:u w:val="single"/>
+        </w:rPr>
+      </w:pPr>
       <w:r>
         <w:rPr>
           <w:b/>
@@ -11473,7 +11378,6 @@
           <w:szCs w:val="32"/>
           <w:u w:val="single"/>
         </w:rPr>
-        <w:lastRenderedPageBreak/>
         <w:t>TS</w:t>
       </w:r>
       <w:r>
@@ -11643,12 +11547,16 @@
               <w:spacing w:before="0" w:line="240" w:lineRule="auto"/>
               <w:jc w:val="center"/>
               <w:rPr>
+                <w:b/>
+                <w:bCs/>
                 <w:sz w:val="32"/>
                 <w:szCs w:val="32"/>
               </w:rPr>
             </w:pPr>
             <w:r>
               <w:rPr>
+                <w:b/>
+                <w:bCs/>
                 <w:sz w:val="32"/>
                 <w:szCs w:val="32"/>
               </w:rPr>
@@ -11660,12 +11568,16 @@
               <w:spacing w:before="0" w:line="240" w:lineRule="auto"/>
               <w:jc w:val="center"/>
               <w:rPr>
+                <w:b/>
+                <w:bCs/>
                 <w:sz w:val="32"/>
                 <w:szCs w:val="32"/>
               </w:rPr>
             </w:pPr>
             <w:r>
               <w:rPr>
+                <w:b/>
+                <w:bCs/>
                 <w:sz w:val="32"/>
                 <w:szCs w:val="32"/>
               </w:rPr>
@@ -11682,12 +11594,16 @@
               <w:spacing w:before="0" w:line="240" w:lineRule="auto"/>
               <w:jc w:val="center"/>
               <w:rPr>
+                <w:b/>
+                <w:bCs/>
                 <w:sz w:val="32"/>
                 <w:szCs w:val="32"/>
               </w:rPr>
             </w:pPr>
             <w:r>
               <w:rPr>
+                <w:b/>
+                <w:bCs/>
                 <w:sz w:val="32"/>
                 <w:szCs w:val="32"/>
               </w:rPr>
@@ -11705,12 +11621,16 @@
               <w:ind w:right="-18"/>
               <w:jc w:val="center"/>
               <w:rPr>
+                <w:b/>
+                <w:bCs/>
                 <w:sz w:val="32"/>
                 <w:szCs w:val="32"/>
               </w:rPr>
             </w:pPr>
             <w:r>
               <w:rPr>
+                <w:b/>
+                <w:bCs/>
                 <w:sz w:val="32"/>
                 <w:szCs w:val="32"/>
               </w:rPr>
@@ -11729,6 +11649,8 @@
               <w:spacing w:before="0" w:line="240" w:lineRule="auto"/>
               <w:rPr>
                 <w:rFonts w:cs="Latha"/>
+                <w:b/>
+                <w:bCs/>
                 <w:sz w:val="28"/>
                 <w:szCs w:val="28"/>
                 <w:lang w:bidi="ta-IN"/>
@@ -11737,11 +11659,24 @@
             <w:r>
               <w:rPr>
                 <w:rFonts w:cs="Latha"/>
+                <w:b/>
+                <w:bCs/>
                 <w:sz w:val="28"/>
                 <w:szCs w:val="28"/>
                 <w:lang w:bidi="ta-IN"/>
               </w:rPr>
               <w:t>4.1.1.1</w:t>
+            </w:r>
+            <w:r>
+              <w:rPr>
+                <w:rFonts w:cs="Latha"/>
+                <w:b/>
+                <w:bCs/>
+                <w:sz w:val="28"/>
+                <w:szCs w:val="28"/>
+                <w:lang w:bidi="ta-IN"/>
+              </w:rPr>
+              <w:t xml:space="preserve"> Line No 4</w:t>
             </w:r>
           </w:p>
         </w:tc>
@@ -11994,6 +11929,8 @@
               <w:spacing w:before="0" w:line="240" w:lineRule="auto"/>
               <w:rPr>
                 <w:rFonts w:cs="Latha"/>
+                <w:b/>
+                <w:bCs/>
                 <w:sz w:val="28"/>
                 <w:szCs w:val="28"/>
                 <w:cs/>
@@ -12003,11 +11940,24 @@
             <w:r>
               <w:rPr>
                 <w:rFonts w:cs="Latha"/>
+                <w:b/>
+                <w:bCs/>
                 <w:sz w:val="28"/>
                 <w:szCs w:val="28"/>
                 <w:lang w:bidi="ta-IN"/>
               </w:rPr>
               <w:t>4.1.11.3</w:t>
+            </w:r>
+            <w:r>
+              <w:rPr>
+                <w:rFonts w:cs="Latha"/>
+                <w:b/>
+                <w:bCs/>
+                <w:sz w:val="28"/>
+                <w:szCs w:val="28"/>
+                <w:lang w:bidi="ta-IN"/>
+              </w:rPr>
+              <w:t xml:space="preserve"> Line 4 third statement padam</w:t>
             </w:r>
           </w:p>
         </w:tc>
@@ -12371,50 +12321,6 @@
               </w:rPr>
               <w:t xml:space="preserve"> |</w:t>
             </w:r>
-          </w:p>
-        </w:tc>
-      </w:tr>
-      <w:tr>
-        <w:tc>
-          <w:tcPr>
-            <w:tcW w:w="3092" w:type="dxa"/>
-          </w:tcPr>
-          <w:p>
-            <w:pPr>
-              <w:spacing w:before="0" w:line="240" w:lineRule="auto"/>
-              <w:rPr>
-                <w:sz w:val="28"/>
-                <w:szCs w:val="28"/>
-              </w:rPr>
-            </w:pPr>
-          </w:p>
-        </w:tc>
-        <w:tc>
-          <w:tcPr>
-            <w:tcW w:w="4738" w:type="dxa"/>
-          </w:tcPr>
-          <w:p>
-            <w:pPr>
-              <w:spacing w:before="0" w:line="240" w:lineRule="auto"/>
-              <w:rPr>
-                <w:sz w:val="32"/>
-                <w:szCs w:val="32"/>
-              </w:rPr>
-            </w:pPr>
-          </w:p>
-        </w:tc>
-        <w:tc>
-          <w:tcPr>
-            <w:tcW w:w="5220" w:type="dxa"/>
-          </w:tcPr>
-          <w:p>
-            <w:pPr>
-              <w:spacing w:before="0" w:line="240" w:lineRule="auto"/>
-              <w:rPr>
-                <w:sz w:val="32"/>
-                <w:szCs w:val="32"/>
-              </w:rPr>
-            </w:pPr>
           </w:p>
         </w:tc>
       </w:tr>
@@ -12435,7 +12341,7 @@
 </file>
 
 <file path=word/endnotes.xml><?xml version="1.0" encoding="utf-8"?>
-<w:endnotes xmlns:wpc="http://schemas.microsoft.com/office/word/2010/wordprocessingCanvas" xmlns:cx="http://schemas.microsoft.com/office/drawing/2014/chartex" xmlns:cx1="http://schemas.microsoft.com/office/drawing/2015/9/8/chartex" xmlns:cx2="http://schemas.microsoft.com/office/drawing/2015/10/21/chartex" xmlns:cx3="http://schemas.microsoft.com/office/drawing/2016/5/9/chartex" xmlns:cx4="http://schemas.microsoft.com/office/drawing/2016/5/10/chartex" xmlns:cx5="http://schemas.microsoft.com/office/drawing/2016/5/11/chartex" xmlns:cx6="http://schemas.microsoft.com/office/drawing/2016/5/12/chartex" xmlns:cx7="http://schemas.microsoft.com/office/drawing/2016/5/13/chartex" xmlns:cx8="http://schemas.microsoft.com/office/drawing/2016/5/14/chartex" xmlns:mc="http://schemas.openxmlformats.org/markup-compatibility/2006" xmlns:aink="http://schemas.microsoft.com/office/drawing/2016/ink" xmlns:am3d="http://schemas.microsoft.com/office/drawing/2017/model3d" xmlns:o="urn:schemas-microsoft-com:office:office" xmlns:oel="http://schemas.microsoft.com/office/2019/extlst" xmlns:r="http://schemas.openxmlformats.org/officeDocument/2006/relationships" xmlns:m="http://schemas.openxmlformats.org/officeDocument/2006/math" xmlns:v="urn:schemas-microsoft-com:vml" xmlns:wp14="http://schemas.microsoft.com/office/word/2010/wordprocessingDrawing" xmlns:wp="http://schemas.openxmlformats.org/drawingml/2006/wordprocessingDrawing" xmlns:w10="urn:schemas-microsoft-com:office:word" xmlns:w="http://schemas.openxmlformats.org/wordprocessingml/2006/main" xmlns:w14="http://schemas.microsoft.com/office/word/2010/wordml" xmlns:w15="http://schemas.microsoft.com/office/word/2012/wordml" xmlns:w16cex="http://schemas.microsoft.com/office/word/2018/wordml/cex" xmlns:w16cid="http://schemas.microsoft.com/office/word/2016/wordml/cid" xmlns:w16="http://schemas.microsoft.com/office/word/2018/wordml" xmlns:w16sdtdh="http://schemas.microsoft.com/office/word/2020/wordml/sdtdatahash" xmlns:w16se="http://schemas.microsoft.com/office/word/2015/wordml/symex" xmlns:wpg="http://schemas.microsoft.com/office/word/2010/wordprocessingGroup" xmlns:wpi="http://schemas.microsoft.com/office/word/2010/wordprocessingInk" xmlns:wne="http://schemas.microsoft.com/office/word/2006/wordml" xmlns:wps="http://schemas.microsoft.com/office/word/2010/wordprocessingShape" mc:Ignorable="w14 w15 w16se w16cid w16 w16cex w16sdtdh wp14">
+<w:endnotes xmlns:wpc="http://schemas.microsoft.com/office/word/2010/wordprocessingCanvas" xmlns:cx="http://schemas.microsoft.com/office/drawing/2014/chartex" xmlns:cx1="http://schemas.microsoft.com/office/drawing/2015/9/8/chartex" xmlns:cx2="http://schemas.microsoft.com/office/drawing/2015/10/21/chartex" xmlns:cx3="http://schemas.microsoft.com/office/drawing/2016/5/9/chartex" xmlns:cx4="http://schemas.microsoft.com/office/drawing/2016/5/10/chartex" xmlns:cx5="http://schemas.microsoft.com/office/drawing/2016/5/11/chartex" xmlns:cx6="http://schemas.microsoft.com/office/drawing/2016/5/12/chartex" xmlns:cx7="http://schemas.microsoft.com/office/drawing/2016/5/13/chartex" xmlns:cx8="http://schemas.microsoft.com/office/drawing/2016/5/14/chartex" xmlns:mc="http://schemas.openxmlformats.org/markup-compatibility/2006" xmlns:aink="http://schemas.microsoft.com/office/drawing/2016/ink" xmlns:am3d="http://schemas.microsoft.com/office/drawing/2017/model3d" xmlns:o="urn:schemas-microsoft-com:office:office" xmlns:oel="http://schemas.microsoft.com/office/2019/extlst" xmlns:r="http://schemas.openxmlformats.org/officeDocument/2006/relationships" xmlns:m="http://schemas.openxmlformats.org/officeDocument/2006/math" xmlns:v="urn:schemas-microsoft-com:vml" xmlns:wp14="http://schemas.microsoft.com/office/word/2010/wordprocessingDrawing" xmlns:wp="http://schemas.openxmlformats.org/drawingml/2006/wordprocessingDrawing" xmlns:w10="urn:schemas-microsoft-com:office:word" xmlns:w="http://schemas.openxmlformats.org/wordprocessingml/2006/main" xmlns:w14="http://schemas.microsoft.com/office/word/2010/wordml" xmlns:w15="http://schemas.microsoft.com/office/word/2012/wordml" xmlns:w16cex="http://schemas.microsoft.com/office/word/2018/wordml/cex" xmlns:w16cid="http://schemas.microsoft.com/office/word/2016/wordml/cid" xmlns:w16="http://schemas.microsoft.com/office/word/2018/wordml" xmlns:w16du="http://schemas.microsoft.com/office/word/2023/wordml/word16du" xmlns:w16sdtdh="http://schemas.microsoft.com/office/word/2020/wordml/sdtdatahash" xmlns:w16se="http://schemas.microsoft.com/office/word/2015/wordml/symex" xmlns:wpg="http://schemas.microsoft.com/office/word/2010/wordprocessingGroup" xmlns:wpi="http://schemas.microsoft.com/office/word/2010/wordprocessingInk" xmlns:wne="http://schemas.microsoft.com/office/word/2006/wordml" xmlns:wps="http://schemas.microsoft.com/office/word/2010/wordprocessingShape" mc:Ignorable="w14 w15 w16se w16cid w16 w16cex w16sdtdh w16du wp14">
   <w:endnote w:type="separator" w:id="-1">
     <w:p>
       <w:pPr>
@@ -12460,13 +12366,13 @@
 </file>
 
 <file path=word/footer1.xml><?xml version="1.0" encoding="utf-8"?>
-<w:ftr xmlns:wpc="http://schemas.microsoft.com/office/word/2010/wordprocessingCanvas" xmlns:cx="http://schemas.microsoft.com/office/drawing/2014/chartex" xmlns:cx1="http://schemas.microsoft.com/office/drawing/2015/9/8/chartex" xmlns:cx2="http://schemas.microsoft.com/office/drawing/2015/10/21/chartex" xmlns:cx3="http://schemas.microsoft.com/office/drawing/2016/5/9/chartex" xmlns:cx4="http://schemas.microsoft.com/office/drawing/2016/5/10/chartex" xmlns:cx5="http://schemas.microsoft.com/office/drawing/2016/5/11/chartex" xmlns:cx6="http://schemas.microsoft.com/office/drawing/2016/5/12/chartex" xmlns:cx7="http://schemas.microsoft.com/office/drawing/2016/5/13/chartex" xmlns:cx8="http://schemas.microsoft.com/office/drawing/2016/5/14/chartex" xmlns:mc="http://schemas.openxmlformats.org/markup-compatibility/2006" xmlns:aink="http://schemas.microsoft.com/office/drawing/2016/ink" xmlns:am3d="http://schemas.microsoft.com/office/drawing/2017/model3d" xmlns:o="urn:schemas-microsoft-com:office:office" xmlns:oel="http://schemas.microsoft.com/office/2019/extlst" xmlns:r="http://schemas.openxmlformats.org/officeDocument/2006/relationships" xmlns:m="http://schemas.openxmlformats.org/officeDocument/2006/math" xmlns:v="urn:schemas-microsoft-com:vml" xmlns:wp14="http://schemas.microsoft.com/office/word/2010/wordprocessingDrawing" xmlns:wp="http://schemas.openxmlformats.org/drawingml/2006/wordprocessingDrawing" xmlns:w10="urn:schemas-microsoft-com:office:word" xmlns:w="http://schemas.openxmlformats.org/wordprocessingml/2006/main" xmlns:w14="http://schemas.microsoft.com/office/word/2010/wordml" xmlns:w15="http://schemas.microsoft.com/office/word/2012/wordml" xmlns:w16cex="http://schemas.microsoft.com/office/word/2018/wordml/cex" xmlns:w16cid="http://schemas.microsoft.com/office/word/2016/wordml/cid" xmlns:w16="http://schemas.microsoft.com/office/word/2018/wordml" xmlns:w16sdtdh="http://schemas.microsoft.com/office/word/2020/wordml/sdtdatahash" xmlns:w16se="http://schemas.microsoft.com/office/word/2015/wordml/symex" xmlns:wpg="http://schemas.microsoft.com/office/word/2010/wordprocessingGroup" xmlns:wpi="http://schemas.microsoft.com/office/word/2010/wordprocessingInk" xmlns:wne="http://schemas.microsoft.com/office/word/2006/wordml" xmlns:wps="http://schemas.microsoft.com/office/word/2010/wordprocessingShape" mc:Ignorable="w14 w15 w16se w16cid w16 w16cex w16sdtdh wp14">
+<w:ftr xmlns:wpc="http://schemas.microsoft.com/office/word/2010/wordprocessingCanvas" xmlns:cx="http://schemas.microsoft.com/office/drawing/2014/chartex" xmlns:cx1="http://schemas.microsoft.com/office/drawing/2015/9/8/chartex" xmlns:cx2="http://schemas.microsoft.com/office/drawing/2015/10/21/chartex" xmlns:cx3="http://schemas.microsoft.com/office/drawing/2016/5/9/chartex" xmlns:cx4="http://schemas.microsoft.com/office/drawing/2016/5/10/chartex" xmlns:cx5="http://schemas.microsoft.com/office/drawing/2016/5/11/chartex" xmlns:cx6="http://schemas.microsoft.com/office/drawing/2016/5/12/chartex" xmlns:cx7="http://schemas.microsoft.com/office/drawing/2016/5/13/chartex" xmlns:cx8="http://schemas.microsoft.com/office/drawing/2016/5/14/chartex" xmlns:mc="http://schemas.openxmlformats.org/markup-compatibility/2006" xmlns:aink="http://schemas.microsoft.com/office/drawing/2016/ink" xmlns:am3d="http://schemas.microsoft.com/office/drawing/2017/model3d" xmlns:o="urn:schemas-microsoft-com:office:office" xmlns:oel="http://schemas.microsoft.com/office/2019/extlst" xmlns:r="http://schemas.openxmlformats.org/officeDocument/2006/relationships" xmlns:m="http://schemas.openxmlformats.org/officeDocument/2006/math" xmlns:v="urn:schemas-microsoft-com:vml" xmlns:wp14="http://schemas.microsoft.com/office/word/2010/wordprocessingDrawing" xmlns:wp="http://schemas.openxmlformats.org/drawingml/2006/wordprocessingDrawing" xmlns:w10="urn:schemas-microsoft-com:office:word" xmlns:w="http://schemas.openxmlformats.org/wordprocessingml/2006/main" xmlns:w14="http://schemas.microsoft.com/office/word/2010/wordml" xmlns:w15="http://schemas.microsoft.com/office/word/2012/wordml" xmlns:w16cex="http://schemas.microsoft.com/office/word/2018/wordml/cex" xmlns:w16cid="http://schemas.microsoft.com/office/word/2016/wordml/cid" xmlns:w16="http://schemas.microsoft.com/office/word/2018/wordml" xmlns:w16du="http://schemas.microsoft.com/office/word/2023/wordml/word16du" xmlns:w16sdtdh="http://schemas.microsoft.com/office/word/2020/wordml/sdtdatahash" xmlns:w16se="http://schemas.microsoft.com/office/word/2015/wordml/symex" xmlns:wpg="http://schemas.microsoft.com/office/word/2010/wordprocessingGroup" xmlns:wpi="http://schemas.microsoft.com/office/word/2010/wordprocessingInk" xmlns:wne="http://schemas.microsoft.com/office/word/2006/wordml" xmlns:wps="http://schemas.microsoft.com/office/word/2010/wordprocessingShape" mc:Ignorable="w14 w15 w16se w16cid w16 w16cex w16sdtdh w16du wp14">
   <w:p>
     <w:pPr>
       <w:pBdr>
         <w:top w:val="single" w:sz="4" w:space="1" w:color="auto"/>
       </w:pBdr>
-      <w:jc w:val="center"/>
+      <w:jc w:val="right"/>
       <w:rPr>
         <w:b/>
         <w:bCs/>
@@ -12614,12 +12520,13 @@
 </file>
 
 <file path=word/footer2.xml><?xml version="1.0" encoding="utf-8"?>
-<w:ftr xmlns:wpc="http://schemas.microsoft.com/office/word/2010/wordprocessingCanvas" xmlns:cx="http://schemas.microsoft.com/office/drawing/2014/chartex" xmlns:cx1="http://schemas.microsoft.com/office/drawing/2015/9/8/chartex" xmlns:cx2="http://schemas.microsoft.com/office/drawing/2015/10/21/chartex" xmlns:cx3="http://schemas.microsoft.com/office/drawing/2016/5/9/chartex" xmlns:cx4="http://schemas.microsoft.com/office/drawing/2016/5/10/chartex" xmlns:cx5="http://schemas.microsoft.com/office/drawing/2016/5/11/chartex" xmlns:cx6="http://schemas.microsoft.com/office/drawing/2016/5/12/chartex" xmlns:cx7="http://schemas.microsoft.com/office/drawing/2016/5/13/chartex" xmlns:cx8="http://schemas.microsoft.com/office/drawing/2016/5/14/chartex" xmlns:mc="http://schemas.openxmlformats.org/markup-compatibility/2006" xmlns:aink="http://schemas.microsoft.com/office/drawing/2016/ink" xmlns:am3d="http://schemas.microsoft.com/office/drawing/2017/model3d" xmlns:o="urn:schemas-microsoft-com:office:office" xmlns:oel="http://schemas.microsoft.com/office/2019/extlst" xmlns:r="http://schemas.openxmlformats.org/officeDocument/2006/relationships" xmlns:m="http://schemas.openxmlformats.org/officeDocument/2006/math" xmlns:v="urn:schemas-microsoft-com:vml" xmlns:wp14="http://schemas.microsoft.com/office/word/2010/wordprocessingDrawing" xmlns:wp="http://schemas.openxmlformats.org/drawingml/2006/wordprocessingDrawing" xmlns:w10="urn:schemas-microsoft-com:office:word" xmlns:w="http://schemas.openxmlformats.org/wordprocessingml/2006/main" xmlns:w14="http://schemas.microsoft.com/office/word/2010/wordml" xmlns:w15="http://schemas.microsoft.com/office/word/2012/wordml" xmlns:w16cex="http://schemas.microsoft.com/office/word/2018/wordml/cex" xmlns:w16cid="http://schemas.microsoft.com/office/word/2016/wordml/cid" xmlns:w16="http://schemas.microsoft.com/office/word/2018/wordml" xmlns:w16sdtdh="http://schemas.microsoft.com/office/word/2020/wordml/sdtdatahash" xmlns:w16se="http://schemas.microsoft.com/office/word/2015/wordml/symex" xmlns:wpg="http://schemas.microsoft.com/office/word/2010/wordprocessingGroup" xmlns:wpi="http://schemas.microsoft.com/office/word/2010/wordprocessingInk" xmlns:wne="http://schemas.microsoft.com/office/word/2006/wordml" xmlns:wps="http://schemas.microsoft.com/office/word/2010/wordprocessingShape" mc:Ignorable="w14 w15 w16se w16cid w16 w16cex w16sdtdh wp14">
+<w:ftr xmlns:wpc="http://schemas.microsoft.com/office/word/2010/wordprocessingCanvas" xmlns:cx="http://schemas.microsoft.com/office/drawing/2014/chartex" xmlns:cx1="http://schemas.microsoft.com/office/drawing/2015/9/8/chartex" xmlns:cx2="http://schemas.microsoft.com/office/drawing/2015/10/21/chartex" xmlns:cx3="http://schemas.microsoft.com/office/drawing/2016/5/9/chartex" xmlns:cx4="http://schemas.microsoft.com/office/drawing/2016/5/10/chartex" xmlns:cx5="http://schemas.microsoft.com/office/drawing/2016/5/11/chartex" xmlns:cx6="http://schemas.microsoft.com/office/drawing/2016/5/12/chartex" xmlns:cx7="http://schemas.microsoft.com/office/drawing/2016/5/13/chartex" xmlns:cx8="http://schemas.microsoft.com/office/drawing/2016/5/14/chartex" xmlns:mc="http://schemas.openxmlformats.org/markup-compatibility/2006" xmlns:aink="http://schemas.microsoft.com/office/drawing/2016/ink" xmlns:am3d="http://schemas.microsoft.com/office/drawing/2017/model3d" xmlns:o="urn:schemas-microsoft-com:office:office" xmlns:oel="http://schemas.microsoft.com/office/2019/extlst" xmlns:r="http://schemas.openxmlformats.org/officeDocument/2006/relationships" xmlns:m="http://schemas.openxmlformats.org/officeDocument/2006/math" xmlns:v="urn:schemas-microsoft-com:vml" xmlns:wp14="http://schemas.microsoft.com/office/word/2010/wordprocessingDrawing" xmlns:wp="http://schemas.openxmlformats.org/drawingml/2006/wordprocessingDrawing" xmlns:w10="urn:schemas-microsoft-com:office:word" xmlns:w="http://schemas.openxmlformats.org/wordprocessingml/2006/main" xmlns:w14="http://schemas.microsoft.com/office/word/2010/wordml" xmlns:w15="http://schemas.microsoft.com/office/word/2012/wordml" xmlns:w16cex="http://schemas.microsoft.com/office/word/2018/wordml/cex" xmlns:w16cid="http://schemas.microsoft.com/office/word/2016/wordml/cid" xmlns:w16="http://schemas.microsoft.com/office/word/2018/wordml" xmlns:w16du="http://schemas.microsoft.com/office/word/2023/wordml/word16du" xmlns:w16sdtdh="http://schemas.microsoft.com/office/word/2020/wordml/sdtdatahash" xmlns:w16se="http://schemas.microsoft.com/office/word/2015/wordml/symex" xmlns:wpg="http://schemas.microsoft.com/office/word/2010/wordprocessingGroup" xmlns:wpi="http://schemas.microsoft.com/office/word/2010/wordprocessingInk" xmlns:wne="http://schemas.microsoft.com/office/word/2006/wordml" xmlns:wps="http://schemas.microsoft.com/office/word/2010/wordprocessingShape" mc:Ignorable="w14 w15 w16se w16cid w16 w16cex w16sdtdh w16du wp14">
   <w:p>
     <w:pPr>
       <w:pBdr>
         <w:top w:val="single" w:sz="4" w:space="1" w:color="auto"/>
       </w:pBdr>
+      <w:jc w:val="right"/>
       <w:rPr>
         <w:b/>
         <w:bCs/>
@@ -12809,7 +12716,7 @@
 </file>
 
 <file path=word/footnotes.xml><?xml version="1.0" encoding="utf-8"?>
-<w:footnotes xmlns:wpc="http://schemas.microsoft.com/office/word/2010/wordprocessingCanvas" xmlns:cx="http://schemas.microsoft.com/office/drawing/2014/chartex" xmlns:cx1="http://schemas.microsoft.com/office/drawing/2015/9/8/chartex" xmlns:cx2="http://schemas.microsoft.com/office/drawing/2015/10/21/chartex" xmlns:cx3="http://schemas.microsoft.com/office/drawing/2016/5/9/chartex" xmlns:cx4="http://schemas.microsoft.com/office/drawing/2016/5/10/chartex" xmlns:cx5="http://schemas.microsoft.com/office/drawing/2016/5/11/chartex" xmlns:cx6="http://schemas.microsoft.com/office/drawing/2016/5/12/chartex" xmlns:cx7="http://schemas.microsoft.com/office/drawing/2016/5/13/chartex" xmlns:cx8="http://schemas.microsoft.com/office/drawing/2016/5/14/chartex" xmlns:mc="http://schemas.openxmlformats.org/markup-compatibility/2006" xmlns:aink="http://schemas.microsoft.com/office/drawing/2016/ink" xmlns:am3d="http://schemas.microsoft.com/office/drawing/2017/model3d" xmlns:o="urn:schemas-microsoft-com:office:office" xmlns:oel="http://schemas.microsoft.com/office/2019/extlst" xmlns:r="http://schemas.openxmlformats.org/officeDocument/2006/relationships" xmlns:m="http://schemas.openxmlformats.org/officeDocument/2006/math" xmlns:v="urn:schemas-microsoft-com:vml" xmlns:wp14="http://schemas.microsoft.com/office/word/2010/wordprocessingDrawing" xmlns:wp="http://schemas.openxmlformats.org/drawingml/2006/wordprocessingDrawing" xmlns:w10="urn:schemas-microsoft-com:office:word" xmlns:w="http://schemas.openxmlformats.org/wordprocessingml/2006/main" xmlns:w14="http://schemas.microsoft.com/office/word/2010/wordml" xmlns:w15="http://schemas.microsoft.com/office/word/2012/wordml" xmlns:w16cex="http://schemas.microsoft.com/office/word/2018/wordml/cex" xmlns:w16cid="http://schemas.microsoft.com/office/word/2016/wordml/cid" xmlns:w16="http://schemas.microsoft.com/office/word/2018/wordml" xmlns:w16sdtdh="http://schemas.microsoft.com/office/word/2020/wordml/sdtdatahash" xmlns:w16se="http://schemas.microsoft.com/office/word/2015/wordml/symex" xmlns:wpg="http://schemas.microsoft.com/office/word/2010/wordprocessingGroup" xmlns:wpi="http://schemas.microsoft.com/office/word/2010/wordprocessingInk" xmlns:wne="http://schemas.microsoft.com/office/word/2006/wordml" xmlns:wps="http://schemas.microsoft.com/office/word/2010/wordprocessingShape" mc:Ignorable="w14 w15 w16se w16cid w16 w16cex w16sdtdh wp14">
+<w:footnotes xmlns:wpc="http://schemas.microsoft.com/office/word/2010/wordprocessingCanvas" xmlns:cx="http://schemas.microsoft.com/office/drawing/2014/chartex" xmlns:cx1="http://schemas.microsoft.com/office/drawing/2015/9/8/chartex" xmlns:cx2="http://schemas.microsoft.com/office/drawing/2015/10/21/chartex" xmlns:cx3="http://schemas.microsoft.com/office/drawing/2016/5/9/chartex" xmlns:cx4="http://schemas.microsoft.com/office/drawing/2016/5/10/chartex" xmlns:cx5="http://schemas.microsoft.com/office/drawing/2016/5/11/chartex" xmlns:cx6="http://schemas.microsoft.com/office/drawing/2016/5/12/chartex" xmlns:cx7="http://schemas.microsoft.com/office/drawing/2016/5/13/chartex" xmlns:cx8="http://schemas.microsoft.com/office/drawing/2016/5/14/chartex" xmlns:mc="http://schemas.openxmlformats.org/markup-compatibility/2006" xmlns:aink="http://schemas.microsoft.com/office/drawing/2016/ink" xmlns:am3d="http://schemas.microsoft.com/office/drawing/2017/model3d" xmlns:o="urn:schemas-microsoft-com:office:office" xmlns:oel="http://schemas.microsoft.com/office/2019/extlst" xmlns:r="http://schemas.openxmlformats.org/officeDocument/2006/relationships" xmlns:m="http://schemas.openxmlformats.org/officeDocument/2006/math" xmlns:v="urn:schemas-microsoft-com:vml" xmlns:wp14="http://schemas.microsoft.com/office/word/2010/wordprocessingDrawing" xmlns:wp="http://schemas.openxmlformats.org/drawingml/2006/wordprocessingDrawing" xmlns:w10="urn:schemas-microsoft-com:office:word" xmlns:w="http://schemas.openxmlformats.org/wordprocessingml/2006/main" xmlns:w14="http://schemas.microsoft.com/office/word/2010/wordml" xmlns:w15="http://schemas.microsoft.com/office/word/2012/wordml" xmlns:w16cex="http://schemas.microsoft.com/office/word/2018/wordml/cex" xmlns:w16cid="http://schemas.microsoft.com/office/word/2016/wordml/cid" xmlns:w16="http://schemas.microsoft.com/office/word/2018/wordml" xmlns:w16du="http://schemas.microsoft.com/office/word/2023/wordml/word16du" xmlns:w16sdtdh="http://schemas.microsoft.com/office/word/2020/wordml/sdtdatahash" xmlns:w16se="http://schemas.microsoft.com/office/word/2015/wordml/symex" xmlns:wpg="http://schemas.microsoft.com/office/word/2010/wordprocessingGroup" xmlns:wpi="http://schemas.microsoft.com/office/word/2010/wordprocessingInk" xmlns:wne="http://schemas.microsoft.com/office/word/2006/wordml" xmlns:wps="http://schemas.microsoft.com/office/word/2010/wordprocessingShape" mc:Ignorable="w14 w15 w16se w16cid w16 w16cex w16sdtdh w16du wp14">
   <w:footnote w:type="separator" w:id="-1">
     <w:p>
       <w:pPr>
@@ -12834,7 +12741,7 @@
 </file>
 
 <file path=word/header1.xml><?xml version="1.0" encoding="utf-8"?>
-<w:hdr xmlns:wpc="http://schemas.microsoft.com/office/word/2010/wordprocessingCanvas" xmlns:cx="http://schemas.microsoft.com/office/drawing/2014/chartex" xmlns:cx1="http://schemas.microsoft.com/office/drawing/2015/9/8/chartex" xmlns:cx2="http://schemas.microsoft.com/office/drawing/2015/10/21/chartex" xmlns:cx3="http://schemas.microsoft.com/office/drawing/2016/5/9/chartex" xmlns:cx4="http://schemas.microsoft.com/office/drawing/2016/5/10/chartex" xmlns:cx5="http://schemas.microsoft.com/office/drawing/2016/5/11/chartex" xmlns:cx6="http://schemas.microsoft.com/office/drawing/2016/5/12/chartex" xmlns:cx7="http://schemas.microsoft.com/office/drawing/2016/5/13/chartex" xmlns:cx8="http://schemas.microsoft.com/office/drawing/2016/5/14/chartex" xmlns:mc="http://schemas.openxmlformats.org/markup-compatibility/2006" xmlns:aink="http://schemas.microsoft.com/office/drawing/2016/ink" xmlns:am3d="http://schemas.microsoft.com/office/drawing/2017/model3d" xmlns:o="urn:schemas-microsoft-com:office:office" xmlns:oel="http://schemas.microsoft.com/office/2019/extlst" xmlns:r="http://schemas.openxmlformats.org/officeDocument/2006/relationships" xmlns:m="http://schemas.openxmlformats.org/officeDocument/2006/math" xmlns:v="urn:schemas-microsoft-com:vml" xmlns:wp14="http://schemas.microsoft.com/office/word/2010/wordprocessingDrawing" xmlns:wp="http://schemas.openxmlformats.org/drawingml/2006/wordprocessingDrawing" xmlns:w10="urn:schemas-microsoft-com:office:word" xmlns:w="http://schemas.openxmlformats.org/wordprocessingml/2006/main" xmlns:w14="http://schemas.microsoft.com/office/word/2010/wordml" xmlns:w15="http://schemas.microsoft.com/office/word/2012/wordml" xmlns:w16cex="http://schemas.microsoft.com/office/word/2018/wordml/cex" xmlns:w16cid="http://schemas.microsoft.com/office/word/2016/wordml/cid" xmlns:w16="http://schemas.microsoft.com/office/word/2018/wordml" xmlns:w16sdtdh="http://schemas.microsoft.com/office/word/2020/wordml/sdtdatahash" xmlns:w16se="http://schemas.microsoft.com/office/word/2015/wordml/symex" xmlns:wpg="http://schemas.microsoft.com/office/word/2010/wordprocessingGroup" xmlns:wpi="http://schemas.microsoft.com/office/word/2010/wordprocessingInk" xmlns:wne="http://schemas.microsoft.com/office/word/2006/wordml" xmlns:wps="http://schemas.microsoft.com/office/word/2010/wordprocessingShape" mc:Ignorable="w14 w15 w16se w16cid w16 w16cex w16sdtdh wp14">
+<w:hdr xmlns:wpc="http://schemas.microsoft.com/office/word/2010/wordprocessingCanvas" xmlns:cx="http://schemas.microsoft.com/office/drawing/2014/chartex" xmlns:cx1="http://schemas.microsoft.com/office/drawing/2015/9/8/chartex" xmlns:cx2="http://schemas.microsoft.com/office/drawing/2015/10/21/chartex" xmlns:cx3="http://schemas.microsoft.com/office/drawing/2016/5/9/chartex" xmlns:cx4="http://schemas.microsoft.com/office/drawing/2016/5/10/chartex" xmlns:cx5="http://schemas.microsoft.com/office/drawing/2016/5/11/chartex" xmlns:cx6="http://schemas.microsoft.com/office/drawing/2016/5/12/chartex" xmlns:cx7="http://schemas.microsoft.com/office/drawing/2016/5/13/chartex" xmlns:cx8="http://schemas.microsoft.com/office/drawing/2016/5/14/chartex" xmlns:mc="http://schemas.openxmlformats.org/markup-compatibility/2006" xmlns:aink="http://schemas.microsoft.com/office/drawing/2016/ink" xmlns:am3d="http://schemas.microsoft.com/office/drawing/2017/model3d" xmlns:o="urn:schemas-microsoft-com:office:office" xmlns:oel="http://schemas.microsoft.com/office/2019/extlst" xmlns:r="http://schemas.openxmlformats.org/officeDocument/2006/relationships" xmlns:m="http://schemas.openxmlformats.org/officeDocument/2006/math" xmlns:v="urn:schemas-microsoft-com:vml" xmlns:wp14="http://schemas.microsoft.com/office/word/2010/wordprocessingDrawing" xmlns:wp="http://schemas.openxmlformats.org/drawingml/2006/wordprocessingDrawing" xmlns:w10="urn:schemas-microsoft-com:office:word" xmlns:w="http://schemas.openxmlformats.org/wordprocessingml/2006/main" xmlns:w14="http://schemas.microsoft.com/office/word/2010/wordml" xmlns:w15="http://schemas.microsoft.com/office/word/2012/wordml" xmlns:w16cex="http://schemas.microsoft.com/office/word/2018/wordml/cex" xmlns:w16cid="http://schemas.microsoft.com/office/word/2016/wordml/cid" xmlns:w16="http://schemas.microsoft.com/office/word/2018/wordml" xmlns:w16du="http://schemas.microsoft.com/office/word/2023/wordml/word16du" xmlns:w16sdtdh="http://schemas.microsoft.com/office/word/2020/wordml/sdtdatahash" xmlns:w16se="http://schemas.microsoft.com/office/word/2015/wordml/symex" xmlns:wpg="http://schemas.microsoft.com/office/word/2010/wordprocessingGroup" xmlns:wpi="http://schemas.microsoft.com/office/word/2010/wordprocessingInk" xmlns:wne="http://schemas.microsoft.com/office/word/2006/wordml" xmlns:wps="http://schemas.microsoft.com/office/word/2010/wordprocessingShape" mc:Ignorable="w14 w15 w16se w16cid w16 w16cex w16sdtdh w16du wp14">
   <w:p>
     <w:pPr>
       <w:pStyle w:val="Header"/>
@@ -12847,7 +12754,7 @@
 </file>
 
 <file path=word/header2.xml><?xml version="1.0" encoding="utf-8"?>
-<w:hdr xmlns:wpc="http://schemas.microsoft.com/office/word/2010/wordprocessingCanvas" xmlns:cx="http://schemas.microsoft.com/office/drawing/2014/chartex" xmlns:cx1="http://schemas.microsoft.com/office/drawing/2015/9/8/chartex" xmlns:cx2="http://schemas.microsoft.com/office/drawing/2015/10/21/chartex" xmlns:cx3="http://schemas.microsoft.com/office/drawing/2016/5/9/chartex" xmlns:cx4="http://schemas.microsoft.com/office/drawing/2016/5/10/chartex" xmlns:cx5="http://schemas.microsoft.com/office/drawing/2016/5/11/chartex" xmlns:cx6="http://schemas.microsoft.com/office/drawing/2016/5/12/chartex" xmlns:cx7="http://schemas.microsoft.com/office/drawing/2016/5/13/chartex" xmlns:cx8="http://schemas.microsoft.com/office/drawing/2016/5/14/chartex" xmlns:mc="http://schemas.openxmlformats.org/markup-compatibility/2006" xmlns:aink="http://schemas.microsoft.com/office/drawing/2016/ink" xmlns:am3d="http://schemas.microsoft.com/office/drawing/2017/model3d" xmlns:o="urn:schemas-microsoft-com:office:office" xmlns:oel="http://schemas.microsoft.com/office/2019/extlst" xmlns:r="http://schemas.openxmlformats.org/officeDocument/2006/relationships" xmlns:m="http://schemas.openxmlformats.org/officeDocument/2006/math" xmlns:v="urn:schemas-microsoft-com:vml" xmlns:wp14="http://schemas.microsoft.com/office/word/2010/wordprocessingDrawing" xmlns:wp="http://schemas.openxmlformats.org/drawingml/2006/wordprocessingDrawing" xmlns:w10="urn:schemas-microsoft-com:office:word" xmlns:w="http://schemas.openxmlformats.org/wordprocessingml/2006/main" xmlns:w14="http://schemas.microsoft.com/office/word/2010/wordml" xmlns:w15="http://schemas.microsoft.com/office/word/2012/wordml" xmlns:w16cex="http://schemas.microsoft.com/office/word/2018/wordml/cex" xmlns:w16cid="http://schemas.microsoft.com/office/word/2016/wordml/cid" xmlns:w16="http://schemas.microsoft.com/office/word/2018/wordml" xmlns:w16sdtdh="http://schemas.microsoft.com/office/word/2020/wordml/sdtdatahash" xmlns:w16se="http://schemas.microsoft.com/office/word/2015/wordml/symex" xmlns:wpg="http://schemas.microsoft.com/office/word/2010/wordprocessingGroup" xmlns:wpi="http://schemas.microsoft.com/office/word/2010/wordprocessingInk" xmlns:wne="http://schemas.microsoft.com/office/word/2006/wordml" xmlns:wps="http://schemas.microsoft.com/office/word/2010/wordprocessingShape" mc:Ignorable="w14 w15 w16se w16cid w16 w16cex w16sdtdh wp14">
+<w:hdr xmlns:wpc="http://schemas.microsoft.com/office/word/2010/wordprocessingCanvas" xmlns:cx="http://schemas.microsoft.com/office/drawing/2014/chartex" xmlns:cx1="http://schemas.microsoft.com/office/drawing/2015/9/8/chartex" xmlns:cx2="http://schemas.microsoft.com/office/drawing/2015/10/21/chartex" xmlns:cx3="http://schemas.microsoft.com/office/drawing/2016/5/9/chartex" xmlns:cx4="http://schemas.microsoft.com/office/drawing/2016/5/10/chartex" xmlns:cx5="http://schemas.microsoft.com/office/drawing/2016/5/11/chartex" xmlns:cx6="http://schemas.microsoft.com/office/drawing/2016/5/12/chartex" xmlns:cx7="http://schemas.microsoft.com/office/drawing/2016/5/13/chartex" xmlns:cx8="http://schemas.microsoft.com/office/drawing/2016/5/14/chartex" xmlns:mc="http://schemas.openxmlformats.org/markup-compatibility/2006" xmlns:aink="http://schemas.microsoft.com/office/drawing/2016/ink" xmlns:am3d="http://schemas.microsoft.com/office/drawing/2017/model3d" xmlns:o="urn:schemas-microsoft-com:office:office" xmlns:oel="http://schemas.microsoft.com/office/2019/extlst" xmlns:r="http://schemas.openxmlformats.org/officeDocument/2006/relationships" xmlns:m="http://schemas.openxmlformats.org/officeDocument/2006/math" xmlns:v="urn:schemas-microsoft-com:vml" xmlns:wp14="http://schemas.microsoft.com/office/word/2010/wordprocessingDrawing" xmlns:wp="http://schemas.openxmlformats.org/drawingml/2006/wordprocessingDrawing" xmlns:w10="urn:schemas-microsoft-com:office:word" xmlns:w="http://schemas.openxmlformats.org/wordprocessingml/2006/main" xmlns:w14="http://schemas.microsoft.com/office/word/2010/wordml" xmlns:w15="http://schemas.microsoft.com/office/word/2012/wordml" xmlns:w16cex="http://schemas.microsoft.com/office/word/2018/wordml/cex" xmlns:w16cid="http://schemas.microsoft.com/office/word/2016/wordml/cid" xmlns:w16="http://schemas.microsoft.com/office/word/2018/wordml" xmlns:w16du="http://schemas.microsoft.com/office/word/2023/wordml/word16du" xmlns:w16sdtdh="http://schemas.microsoft.com/office/word/2020/wordml/sdtdatahash" xmlns:w16se="http://schemas.microsoft.com/office/word/2015/wordml/symex" xmlns:wpg="http://schemas.microsoft.com/office/word/2010/wordprocessingGroup" xmlns:wpi="http://schemas.microsoft.com/office/word/2010/wordprocessingInk" xmlns:wne="http://schemas.microsoft.com/office/word/2006/wordml" xmlns:wps="http://schemas.microsoft.com/office/word/2010/wordprocessingShape" mc:Ignorable="w14 w15 w16se w16cid w16 w16cex w16sdtdh w16du wp14">
   <w:p>
     <w:pPr>
       <w:pStyle w:val="Header"/>
@@ -12860,7 +12767,7 @@
 </file>
 
 <file path=word/styles.xml><?xml version="1.0" encoding="utf-8"?>
-<w:styles xmlns:mc="http://schemas.openxmlformats.org/markup-compatibility/2006" xmlns:r="http://schemas.openxmlformats.org/officeDocument/2006/relationships" xmlns:w="http://schemas.openxmlformats.org/wordprocessingml/2006/main" xmlns:w14="http://schemas.microsoft.com/office/word/2010/wordml" xmlns:w15="http://schemas.microsoft.com/office/word/2012/wordml" xmlns:w16cex="http://schemas.microsoft.com/office/word/2018/wordml/cex" xmlns:w16cid="http://schemas.microsoft.com/office/word/2016/wordml/cid" xmlns:w16="http://schemas.microsoft.com/office/word/2018/wordml" xmlns:w16sdtdh="http://schemas.microsoft.com/office/word/2020/wordml/sdtdatahash" xmlns:w16se="http://schemas.microsoft.com/office/word/2015/wordml/symex" mc:Ignorable="w14 w15 w16se w16cid w16 w16cex w16sdtdh">
+<w:styles xmlns:mc="http://schemas.openxmlformats.org/markup-compatibility/2006" xmlns:r="http://schemas.openxmlformats.org/officeDocument/2006/relationships" xmlns:w="http://schemas.openxmlformats.org/wordprocessingml/2006/main" xmlns:w14="http://schemas.microsoft.com/office/word/2010/wordml" xmlns:w15="http://schemas.microsoft.com/office/word/2012/wordml" xmlns:w16cex="http://schemas.microsoft.com/office/word/2018/wordml/cex" xmlns:w16cid="http://schemas.microsoft.com/office/word/2016/wordml/cid" xmlns:w16="http://schemas.microsoft.com/office/word/2018/wordml" xmlns:w16du="http://schemas.microsoft.com/office/word/2023/wordml/word16du" xmlns:w16sdtdh="http://schemas.microsoft.com/office/word/2020/wordml/sdtdatahash" xmlns:w16se="http://schemas.microsoft.com/office/word/2015/wordml/symex" mc:Ignorable="w14 w15 w16se w16cid w16 w16cex w16sdtdh w16du">
   <w:docDefaults>
     <w:rPrDefault>
       <w:rPr>
@@ -12976,6 +12883,7 @@
     <w:lsdException w:name="HTML Sample" w:semiHidden="1" w:unhideWhenUsed="1"/>
     <w:lsdException w:name="HTML Typewriter" w:semiHidden="1" w:unhideWhenUsed="1"/>
     <w:lsdException w:name="HTML Variable" w:semiHidden="1" w:unhideWhenUsed="1"/>
+    <w:lsdException w:name="Normal Table" w:semiHidden="1" w:unhideWhenUsed="1"/>
     <w:lsdException w:name="annotation subject" w:semiHidden="1" w:unhideWhenUsed="1"/>
     <w:lsdException w:name="No List" w:semiHidden="1" w:unhideWhenUsed="1"/>
     <w:lsdException w:name="Outline List 1" w:semiHidden="1" w:unhideWhenUsed="1"/>
@@ -13018,8 +12926,11 @@
     <w:lsdException w:name="Table Contemporary" w:semiHidden="1" w:unhideWhenUsed="1"/>
     <w:lsdException w:name="Table Elegant" w:semiHidden="1" w:unhideWhenUsed="1"/>
     <w:lsdException w:name="Table Professional" w:semiHidden="1" w:unhideWhenUsed="1"/>
+    <w:lsdException w:name="Table Subtle 1" w:semiHidden="1" w:unhideWhenUsed="1"/>
     <w:lsdException w:name="Table Subtle 2" w:semiHidden="1" w:unhideWhenUsed="1"/>
     <w:lsdException w:name="Table Web 1" w:semiHidden="1" w:unhideWhenUsed="1"/>
+    <w:lsdException w:name="Table Web 2" w:semiHidden="1" w:unhideWhenUsed="1"/>
+    <w:lsdException w:name="Table Web 3" w:semiHidden="1" w:unhideWhenUsed="1"/>
     <w:lsdException w:name="Balloon Text" w:semiHidden="1" w:unhideWhenUsed="1"/>
     <w:lsdException w:name="Table Grid" w:uiPriority="59"/>
     <w:lsdException w:name="Table Theme" w:semiHidden="1" w:unhideWhenUsed="1"/>

</xml_diff>